<commit_message>
edit 05 section 01
</commit_message>
<xml_diff>
--- a/NDC-WEB-COMPONENTS.docx
+++ b/NDC-WEB-COMPONENTS.docx
@@ -17,7 +17,7 @@
           <w:sz w:val="52"/>
           <w:szCs w:val="52"/>
         </w:rPr>
-        <w:t>NDC – WEB COMPONENTS</w:t>
+        <w:t>WEB COMPONENTS</w:t>
       </w:r>
     </w:p>
     <w:p>
@@ -35,7 +35,7 @@
           <w:szCs w:val="24"/>
         </w:rPr>
       </w:pPr>
-      <w:hyperlink r:id="rId6" w:history="1">
+      <w:hyperlink r:id="rId8" w:history="1">
         <w:r>
           <w:rPr>
             <w:rStyle w:val="Hyperlink"/>
@@ -125,25 +125,7 @@
           <w:sz w:val="28"/>
           <w:szCs w:val="28"/>
         </w:rPr>
-        <w:t xml:space="preserve">rom which HTML tags are formed. The HTMLElement interface represents any HTML element. Some elements </w:t>
-      </w:r>
-      <w:proofErr w:type="gramStart"/>
-      <w:r>
-        <w:rPr>
-          <w:rFonts w:ascii="Segoe UI" w:hAnsi="Segoe UI" w:cs="Segoe UI"/>
-          <w:sz w:val="28"/>
-          <w:szCs w:val="28"/>
-        </w:rPr>
-        <w:t>directly implement</w:t>
-      </w:r>
-      <w:proofErr w:type="gramEnd"/>
-      <w:r>
-        <w:rPr>
-          <w:rFonts w:ascii="Segoe UI" w:hAnsi="Segoe UI" w:cs="Segoe UI"/>
-          <w:sz w:val="28"/>
-          <w:szCs w:val="28"/>
-        </w:rPr>
-        <w:t xml:space="preserve"> this interface, while others implement it via an interface that inherits it.</w:t>
+        <w:t>rom which HTML tags are formed. The HTMLElement interface represents any HTML element. Some elements directly implement this interface, while others implement it via an interface that inherits it.</w:t>
       </w:r>
     </w:p>
     <w:p>
@@ -162,7 +144,7 @@
         </w:rPr>
         <w:t xml:space="preserve">Web Components also extend the HTMLElement class and have the same properties and methods. This is outlined in the Mozilla Developer Network, (MDN), at </w:t>
       </w:r>
-      <w:hyperlink r:id="rId7" w:history="1">
+      <w:hyperlink r:id="rId9" w:history="1">
         <w:r>
           <w:rPr>
             <w:rStyle w:val="Hyperlink"/>
@@ -240,7 +222,7 @@
           <w:szCs w:val="28"/>
         </w:rPr>
       </w:pPr>
-      <w:hyperlink r:id="rId8" w:history="1">
+      <w:hyperlink r:id="rId10" w:history="1">
         <w:r>
           <w:rPr>
             <w:rStyle w:val="Hyperlink"/>
@@ -324,7 +306,7 @@
                     <pic:cNvPicPr/>
                   </pic:nvPicPr>
                   <pic:blipFill>
-                    <a:blip r:embed="rId9">
+                    <a:blip r:embed="rId11">
                       <a:extLst>
                         <a:ext uri="{28A0092B-C50C-407E-A947-70E740481C1C}">
                           <a14:useLocalDpi xmlns:a14="http://schemas.microsoft.com/office/drawing/2010/main" val="0"/>
@@ -476,7 +458,7 @@
         </w:rPr>
         <w:t xml:space="preserve">, based on an article at </w:t>
       </w:r>
-      <w:hyperlink r:id="rId10" w:history="1">
+      <w:hyperlink r:id="rId12" w:history="1">
         <w:r>
           <w:rPr>
             <w:sz w:val="28"/>
@@ -500,7 +482,7 @@
           <w:szCs w:val="28"/>
         </w:rPr>
       </w:pPr>
-      <w:hyperlink r:id="rId11" w:anchor="common-need" w:history="1">
+      <w:hyperlink r:id="rId13" w:anchor="common-need" w:history="1">
         <w:r>
           <w:rPr>
             <w:rFonts w:ascii="Segoe UI" w:hAnsi="Segoe UI" w:cs="Segoe UI"/>
@@ -525,25 +507,131 @@
           <w:szCs w:val="28"/>
         </w:rPr>
       </w:pPr>
-      <w:hyperlink r:id="rId12" w:anchor="one-job-really-well" w:history="1">
+      <w:hyperlink r:id="rId14" w:anchor="one-job-really-well" w:history="1">
         <w:r>
           <w:rPr>
             <w:rFonts w:ascii="Segoe UI" w:hAnsi="Segoe UI" w:cs="Segoe UI"/>
             <w:sz w:val="28"/>
             <w:szCs w:val="28"/>
           </w:rPr>
-          <w:t xml:space="preserve">Do one job </w:t>
+          <w:t>Do one job really well.</w:t>
         </w:r>
-        <w:proofErr w:type="gramStart"/>
+      </w:hyperlink>
+    </w:p>
+    <w:p>
+      <w:pPr>
+        <w:numPr>
+          <w:ilvl w:val="0"/>
+          <w:numId w:val="8"/>
+        </w:numPr>
+        <w:shd w:val="clear" w:color="auto" w:fill="FFFFFF"/>
+        <w:spacing w:before="60" w:after="100" w:afterAutospacing="1" w:line="240" w:lineRule="auto"/>
+        <w:rPr>
+          <w:rFonts w:ascii="Segoe UI" w:hAnsi="Segoe UI" w:cs="Segoe UI"/>
+          <w:sz w:val="28"/>
+          <w:szCs w:val="28"/>
+        </w:rPr>
+      </w:pPr>
+      <w:hyperlink r:id="rId15" w:anchor="work-predictably" w:history="1">
         <w:r>
           <w:rPr>
             <w:rFonts w:ascii="Segoe UI" w:hAnsi="Segoe UI" w:cs="Segoe UI"/>
             <w:sz w:val="28"/>
             <w:szCs w:val="28"/>
           </w:rPr>
-          <w:t>really well</w:t>
+          <w:t>Work predictably in a wide variety of circumstances.</w:t>
         </w:r>
-        <w:proofErr w:type="gramEnd"/>
+      </w:hyperlink>
+    </w:p>
+    <w:p>
+      <w:pPr>
+        <w:numPr>
+          <w:ilvl w:val="0"/>
+          <w:numId w:val="8"/>
+        </w:numPr>
+        <w:shd w:val="clear" w:color="auto" w:fill="FFFFFF"/>
+        <w:spacing w:before="60" w:after="100" w:afterAutospacing="1" w:line="240" w:lineRule="auto"/>
+        <w:rPr>
+          <w:rFonts w:ascii="Segoe UI" w:hAnsi="Segoe UI" w:cs="Segoe UI"/>
+          <w:sz w:val="28"/>
+          <w:szCs w:val="28"/>
+        </w:rPr>
+      </w:pPr>
+      <w:hyperlink r:id="rId16" w:anchor="immediately-useful" w:history="1">
+        <w:r>
+          <w:rPr>
+            <w:rFonts w:ascii="Segoe UI" w:hAnsi="Segoe UI" w:cs="Segoe UI"/>
+            <w:sz w:val="28"/>
+            <w:szCs w:val="28"/>
+          </w:rPr>
+          <w:t>Be useful right out of the box.</w:t>
+        </w:r>
+      </w:hyperlink>
+    </w:p>
+    <w:p>
+      <w:pPr>
+        <w:numPr>
+          <w:ilvl w:val="0"/>
+          <w:numId w:val="8"/>
+        </w:numPr>
+        <w:shd w:val="clear" w:color="auto" w:fill="FFFFFF"/>
+        <w:spacing w:before="60" w:after="100" w:afterAutospacing="1" w:line="240" w:lineRule="auto"/>
+        <w:rPr>
+          <w:rFonts w:ascii="Segoe UI" w:hAnsi="Segoe UI" w:cs="Segoe UI"/>
+          <w:sz w:val="28"/>
+          <w:szCs w:val="28"/>
+        </w:rPr>
+      </w:pPr>
+      <w:hyperlink r:id="rId17" w:anchor="composable" w:history="1">
+        <w:r>
+          <w:rPr>
+            <w:rFonts w:ascii="Segoe UI" w:hAnsi="Segoe UI" w:cs="Segoe UI"/>
+            <w:sz w:val="28"/>
+            <w:szCs w:val="28"/>
+          </w:rPr>
+          <w:t>Be</w:t>
+        </w:r>
+      </w:hyperlink>
+      <w:r>
+        <w:rPr>
+          <w:rFonts w:ascii="Segoe UI" w:hAnsi="Segoe UI" w:cs="Segoe UI"/>
+          <w:sz w:val="28"/>
+          <w:szCs w:val="28"/>
+        </w:rPr>
+        <w:t xml:space="preserve"> able to handle content placed in the component tag by the user.</w:t>
+      </w:r>
+    </w:p>
+    <w:p>
+      <w:pPr>
+        <w:numPr>
+          <w:ilvl w:val="0"/>
+          <w:numId w:val="8"/>
+        </w:numPr>
+        <w:shd w:val="clear" w:color="auto" w:fill="FFFFFF"/>
+        <w:spacing w:before="60" w:after="100" w:afterAutospacing="1" w:line="240" w:lineRule="auto"/>
+        <w:rPr>
+          <w:rFonts w:ascii="Segoe UI" w:hAnsi="Segoe UI" w:cs="Segoe UI"/>
+          <w:sz w:val="28"/>
+          <w:szCs w:val="28"/>
+        </w:rPr>
+      </w:pPr>
+      <w:hyperlink r:id="rId18" w:anchor="styleable" w:history="1">
+        <w:r>
+          <w:rPr>
+            <w:rFonts w:ascii="Segoe UI" w:hAnsi="Segoe UI" w:cs="Segoe UI"/>
+            <w:sz w:val="28"/>
+            <w:szCs w:val="28"/>
+          </w:rPr>
+          <w:t xml:space="preserve">Be </w:t>
+        </w:r>
+        <w:r>
+          <w:rPr>
+            <w:rFonts w:ascii="Segoe UI" w:hAnsi="Segoe UI" w:cs="Segoe UI"/>
+            <w:sz w:val="28"/>
+            <w:szCs w:val="28"/>
+          </w:rPr>
+          <w:t>styleable</w:t>
+        </w:r>
         <w:r>
           <w:rPr>
             <w:rFonts w:ascii="Segoe UI" w:hAnsi="Segoe UI" w:cs="Segoe UI"/>
@@ -568,57 +656,7 @@
           <w:szCs w:val="28"/>
         </w:rPr>
       </w:pPr>
-      <w:hyperlink r:id="rId13" w:anchor="work-predictably" w:history="1">
-        <w:r>
-          <w:rPr>
-            <w:rFonts w:ascii="Segoe UI" w:hAnsi="Segoe UI" w:cs="Segoe UI"/>
-            <w:sz w:val="28"/>
-            <w:szCs w:val="28"/>
-          </w:rPr>
-          <w:t>Work predictably in a wide variety of circumstances.</w:t>
-        </w:r>
-      </w:hyperlink>
-    </w:p>
-    <w:p>
-      <w:pPr>
-        <w:numPr>
-          <w:ilvl w:val="0"/>
-          <w:numId w:val="8"/>
-        </w:numPr>
-        <w:shd w:val="clear" w:color="auto" w:fill="FFFFFF"/>
-        <w:spacing w:before="60" w:after="100" w:afterAutospacing="1" w:line="240" w:lineRule="auto"/>
-        <w:rPr>
-          <w:rFonts w:ascii="Segoe UI" w:hAnsi="Segoe UI" w:cs="Segoe UI"/>
-          <w:sz w:val="28"/>
-          <w:szCs w:val="28"/>
-        </w:rPr>
-      </w:pPr>
-      <w:hyperlink r:id="rId14" w:anchor="immediately-useful" w:history="1">
-        <w:r>
-          <w:rPr>
-            <w:rFonts w:ascii="Segoe UI" w:hAnsi="Segoe UI" w:cs="Segoe UI"/>
-            <w:sz w:val="28"/>
-            <w:szCs w:val="28"/>
-          </w:rPr>
-          <w:t>Be useful right out of the box.</w:t>
-        </w:r>
-      </w:hyperlink>
-    </w:p>
-    <w:p>
-      <w:pPr>
-        <w:numPr>
-          <w:ilvl w:val="0"/>
-          <w:numId w:val="8"/>
-        </w:numPr>
-        <w:shd w:val="clear" w:color="auto" w:fill="FFFFFF"/>
-        <w:spacing w:before="60" w:after="100" w:afterAutospacing="1" w:line="240" w:lineRule="auto"/>
-        <w:rPr>
-          <w:rFonts w:ascii="Segoe UI" w:hAnsi="Segoe UI" w:cs="Segoe UI"/>
-          <w:sz w:val="28"/>
-          <w:szCs w:val="28"/>
-        </w:rPr>
-      </w:pPr>
-      <w:hyperlink r:id="rId15" w:anchor="composable" w:history="1">
+      <w:hyperlink r:id="rId19" w:anchor="extensible" w:history="1">
         <w:r>
           <w:rPr>
             <w:rFonts w:ascii="Segoe UI" w:hAnsi="Segoe UI" w:cs="Segoe UI"/>
@@ -634,7 +672,7 @@
           <w:sz w:val="28"/>
           <w:szCs w:val="28"/>
         </w:rPr>
-        <w:t xml:space="preserve"> able to handle content placed in the component tag by the user.</w:t>
+        <w:t xml:space="preserve"> extensible allowing a user the option to build on it.</w:t>
       </w:r>
     </w:p>
     <w:p>
@@ -651,83 +689,7 @@
           <w:szCs w:val="28"/>
         </w:rPr>
       </w:pPr>
-      <w:hyperlink r:id="rId16" w:anchor="styleable" w:history="1">
-        <w:r>
-          <w:rPr>
-            <w:rFonts w:ascii="Segoe UI" w:hAnsi="Segoe UI" w:cs="Segoe UI"/>
-            <w:sz w:val="28"/>
-            <w:szCs w:val="28"/>
-          </w:rPr>
-          <w:t xml:space="preserve">Be </w:t>
-        </w:r>
-        <w:proofErr w:type="spellStart"/>
-        <w:r>
-          <w:rPr>
-            <w:rFonts w:ascii="Segoe UI" w:hAnsi="Segoe UI" w:cs="Segoe UI"/>
-            <w:sz w:val="28"/>
-            <w:szCs w:val="28"/>
-          </w:rPr>
-          <w:t>styleable</w:t>
-        </w:r>
-        <w:proofErr w:type="spellEnd"/>
-        <w:r>
-          <w:rPr>
-            <w:rFonts w:ascii="Segoe UI" w:hAnsi="Segoe UI" w:cs="Segoe UI"/>
-            <w:sz w:val="28"/>
-            <w:szCs w:val="28"/>
-          </w:rPr>
-          <w:t>.</w:t>
-        </w:r>
-      </w:hyperlink>
-    </w:p>
-    <w:p>
-      <w:pPr>
-        <w:numPr>
-          <w:ilvl w:val="0"/>
-          <w:numId w:val="8"/>
-        </w:numPr>
-        <w:shd w:val="clear" w:color="auto" w:fill="FFFFFF"/>
-        <w:spacing w:before="60" w:after="100" w:afterAutospacing="1" w:line="240" w:lineRule="auto"/>
-        <w:rPr>
-          <w:rFonts w:ascii="Segoe UI" w:hAnsi="Segoe UI" w:cs="Segoe UI"/>
-          <w:sz w:val="28"/>
-          <w:szCs w:val="28"/>
-        </w:rPr>
-      </w:pPr>
-      <w:hyperlink r:id="rId17" w:anchor="extensible" w:history="1">
-        <w:r>
-          <w:rPr>
-            <w:rFonts w:ascii="Segoe UI" w:hAnsi="Segoe UI" w:cs="Segoe UI"/>
-            <w:sz w:val="28"/>
-            <w:szCs w:val="28"/>
-          </w:rPr>
-          <w:t>Be</w:t>
-        </w:r>
-      </w:hyperlink>
-      <w:r>
-        <w:rPr>
-          <w:rFonts w:ascii="Segoe UI" w:hAnsi="Segoe UI" w:cs="Segoe UI"/>
-          <w:sz w:val="28"/>
-          <w:szCs w:val="28"/>
-        </w:rPr>
-        <w:t xml:space="preserve"> extensible allowing a user the option to build on it.</w:t>
-      </w:r>
-    </w:p>
-    <w:p>
-      <w:pPr>
-        <w:numPr>
-          <w:ilvl w:val="0"/>
-          <w:numId w:val="8"/>
-        </w:numPr>
-        <w:shd w:val="clear" w:color="auto" w:fill="FFFFFF"/>
-        <w:spacing w:before="60" w:after="100" w:afterAutospacing="1" w:line="240" w:lineRule="auto"/>
-        <w:rPr>
-          <w:rFonts w:ascii="Segoe UI" w:hAnsi="Segoe UI" w:cs="Segoe UI"/>
-          <w:sz w:val="28"/>
-          <w:szCs w:val="28"/>
-        </w:rPr>
-      </w:pPr>
-      <w:hyperlink r:id="rId18" w:anchor="think-small" w:history="1">
+      <w:hyperlink r:id="rId20" w:anchor="think-small" w:history="1">
         <w:r>
           <w:rPr>
             <w:rFonts w:ascii="Segoe UI" w:hAnsi="Segoe UI" w:cs="Segoe UI"/>
@@ -752,7 +714,7 @@
           <w:szCs w:val="28"/>
         </w:rPr>
       </w:pPr>
-      <w:hyperlink r:id="rId19" w:anchor="user-and-device" w:history="1">
+      <w:hyperlink r:id="rId21" w:anchor="user-and-device" w:history="1">
         <w:r>
           <w:rPr>
             <w:rFonts w:ascii="Segoe UI" w:hAnsi="Segoe UI" w:cs="Segoe UI"/>
@@ -777,7 +739,7 @@
           <w:szCs w:val="28"/>
         </w:rPr>
       </w:pPr>
-      <w:hyperlink r:id="rId20" w:anchor="html-authors" w:history="1">
+      <w:hyperlink r:id="rId22" w:anchor="html-authors" w:history="1">
         <w:r>
           <w:rPr>
             <w:rFonts w:ascii="Segoe UI" w:hAnsi="Segoe UI" w:cs="Segoe UI"/>
@@ -865,7 +827,7 @@
           <w:szCs w:val="28"/>
         </w:rPr>
       </w:pPr>
-      <w:hyperlink r:id="rId21" w:history="1">
+      <w:hyperlink r:id="rId23" w:history="1">
         <w:r>
           <w:rPr>
             <w:sz w:val="28"/>
@@ -890,7 +852,7 @@
           <w:szCs w:val="28"/>
         </w:rPr>
       </w:pPr>
-      <w:hyperlink r:id="rId22" w:history="1">
+      <w:hyperlink r:id="rId24" w:history="1">
         <w:r>
           <w:rPr>
             <w:sz w:val="28"/>
@@ -1054,25 +1016,7 @@
           <w:sz w:val="28"/>
           <w:szCs w:val="28"/>
         </w:rPr>
-        <w:t xml:space="preserve">Angular and Vue can export their apps as web components but they also need the </w:t>
-      </w:r>
-      <w:proofErr w:type="spellStart"/>
-      <w:r>
-        <w:rPr>
-          <w:rFonts w:ascii="Segoe UI" w:hAnsi="Segoe UI" w:cs="Segoe UI"/>
-          <w:sz w:val="28"/>
-          <w:szCs w:val="28"/>
-        </w:rPr>
-        <w:t>js</w:t>
-      </w:r>
-      <w:proofErr w:type="spellEnd"/>
-      <w:r>
-        <w:rPr>
-          <w:rFonts w:ascii="Segoe UI" w:hAnsi="Segoe UI" w:cs="Segoe UI"/>
-          <w:sz w:val="28"/>
-          <w:szCs w:val="28"/>
-        </w:rPr>
-        <w:t xml:space="preserve"> library on the page so they will be larger in </w:t>
+        <w:t xml:space="preserve">Angular and Vue can export their apps as web components but they also need the js library on the page so they will be larger in </w:t>
       </w:r>
       <w:r>
         <w:rPr>
@@ -1091,7 +1035,7 @@
           <w:szCs w:val="28"/>
         </w:rPr>
       </w:pPr>
-      <w:hyperlink r:id="rId23" w:history="1">
+      <w:hyperlink r:id="rId25" w:history="1">
         <w:r>
           <w:rPr>
             <w:rStyle w:val="Hyperlink"/>
@@ -1125,7 +1069,7 @@
                     <pic:cNvPicPr/>
                   </pic:nvPicPr>
                   <pic:blipFill>
-                    <a:blip r:embed="rId24">
+                    <a:blip r:embed="rId26">
                       <a:extLst>
                         <a:ext uri="{28A0092B-C50C-407E-A947-70E740481C1C}">
                           <a14:useLocalDpi xmlns:a14="http://schemas.microsoft.com/office/drawing/2010/main" val="0"/>
@@ -1158,7 +1102,7 @@
           <w:rStyle w:val="Hyperlink"/>
         </w:rPr>
       </w:pPr>
-      <w:hyperlink r:id="rId25" w:history="1">
+      <w:hyperlink r:id="rId27" w:history="1">
         <w:r>
           <w:rPr>
             <w:rStyle w:val="Hyperlink"/>
@@ -1176,7 +1120,7 @@
           <w:rStyle w:val="Hyperlink"/>
         </w:rPr>
       </w:pPr>
-      <w:hyperlink r:id="rId26" w:history="1">
+      <w:hyperlink r:id="rId28" w:history="1">
         <w:r>
           <w:rPr>
             <w:rStyle w:val="Hyperlink"/>
@@ -1380,7 +1324,6 @@
         </w:rPr>
         <w:t xml:space="preserve">&lt;link </w:t>
       </w:r>
-      <w:proofErr w:type="spellStart"/>
       <w:r>
         <w:rPr>
           <w:rStyle w:val="hljs-variable"/>
@@ -1390,9 +1333,29 @@
           <w:szCs w:val="24"/>
           <w:bdr w:val="none" w:sz="0" w:space="0" w:color="auto" w:frame="1"/>
         </w:rPr>
-        <w:t>rel</w:t>
-      </w:r>
-      <w:proofErr w:type="spellEnd"/>
+        <w:t>rel=</w:t>
+      </w:r>
+      <w:r>
+        <w:rPr>
+          <w:rStyle w:val="hljs-string"/>
+          <w:rFonts w:ascii="Segoe UI" w:hAnsi="Segoe UI" w:cs="Segoe UI"/>
+          <w:color w:val="DD1144"/>
+          <w:sz w:val="24"/>
+          <w:szCs w:val="24"/>
+          <w:bdr w:val="none" w:sz="0" w:space="0" w:color="auto" w:frame="1"/>
+        </w:rPr>
+        <w:t>"import"</w:t>
+      </w:r>
+      <w:r>
+        <w:rPr>
+          <w:rFonts w:ascii="Segoe UI" w:hAnsi="Segoe UI" w:cs="Segoe UI"/>
+          <w:color w:val="333333"/>
+          <w:sz w:val="24"/>
+          <w:szCs w:val="24"/>
+          <w:shd w:val="clear" w:color="auto" w:fill="F8F8F8"/>
+        </w:rPr>
+        <w:t xml:space="preserve"> </w:t>
+      </w:r>
       <w:r>
         <w:rPr>
           <w:rStyle w:val="hljs-variable"/>
@@ -1402,52 +1365,7 @@
           <w:szCs w:val="24"/>
           <w:bdr w:val="none" w:sz="0" w:space="0" w:color="auto" w:frame="1"/>
         </w:rPr>
-        <w:t>=</w:t>
-      </w:r>
-      <w:r>
-        <w:rPr>
-          <w:rStyle w:val="hljs-string"/>
-          <w:rFonts w:ascii="Segoe UI" w:hAnsi="Segoe UI" w:cs="Segoe UI"/>
-          <w:color w:val="DD1144"/>
-          <w:sz w:val="24"/>
-          <w:szCs w:val="24"/>
-          <w:bdr w:val="none" w:sz="0" w:space="0" w:color="auto" w:frame="1"/>
-        </w:rPr>
-        <w:t>"import"</w:t>
-      </w:r>
-      <w:r>
-        <w:rPr>
-          <w:rFonts w:ascii="Segoe UI" w:hAnsi="Segoe UI" w:cs="Segoe UI"/>
-          <w:color w:val="333333"/>
-          <w:sz w:val="24"/>
-          <w:szCs w:val="24"/>
-          <w:shd w:val="clear" w:color="auto" w:fill="F8F8F8"/>
-        </w:rPr>
-        <w:t xml:space="preserve"> </w:t>
-      </w:r>
-      <w:proofErr w:type="spellStart"/>
-      <w:r>
-        <w:rPr>
-          <w:rStyle w:val="hljs-variable"/>
-          <w:rFonts w:ascii="Segoe UI" w:hAnsi="Segoe UI" w:cs="Segoe UI"/>
-          <w:color w:val="008080"/>
-          <w:sz w:val="24"/>
-          <w:szCs w:val="24"/>
-          <w:bdr w:val="none" w:sz="0" w:space="0" w:color="auto" w:frame="1"/>
-        </w:rPr>
-        <w:t>href</w:t>
-      </w:r>
-      <w:proofErr w:type="spellEnd"/>
-      <w:r>
-        <w:rPr>
-          <w:rStyle w:val="hljs-variable"/>
-          <w:rFonts w:ascii="Segoe UI" w:hAnsi="Segoe UI" w:cs="Segoe UI"/>
-          <w:color w:val="008080"/>
-          <w:sz w:val="24"/>
-          <w:szCs w:val="24"/>
-          <w:bdr w:val="none" w:sz="0" w:space="0" w:color="auto" w:frame="1"/>
-        </w:rPr>
-        <w:t>=</w:t>
+        <w:t>href=</w:t>
       </w:r>
       <w:r>
         <w:rPr>
@@ -1829,25 +1747,7 @@
           <w:sz w:val="28"/>
           <w:szCs w:val="28"/>
         </w:rPr>
-        <w:t>Thus &lt;my-component&gt;&lt;/my-component&gt; is a valid Custom Element. The tags cannot be self-closing like &lt;</w:t>
-      </w:r>
-      <w:proofErr w:type="spellStart"/>
-      <w:r>
-        <w:rPr>
-          <w:rFonts w:ascii="Segoe UI" w:hAnsi="Segoe UI" w:cs="Segoe UI"/>
-          <w:sz w:val="28"/>
-          <w:szCs w:val="28"/>
-        </w:rPr>
-        <w:t>br</w:t>
-      </w:r>
-      <w:proofErr w:type="spellEnd"/>
-      <w:r>
-        <w:rPr>
-          <w:rFonts w:ascii="Segoe UI" w:hAnsi="Segoe UI" w:cs="Segoe UI"/>
-          <w:sz w:val="28"/>
-          <w:szCs w:val="28"/>
-        </w:rPr>
-        <w:t xml:space="preserve"> /&gt;</w:t>
+        <w:t>Thus &lt;my-component&gt;&lt;/my-component&gt; is a valid Custom Element. The tags cannot be self-closing like &lt;br /&gt;</w:t>
       </w:r>
       <w:r>
         <w:rPr>
@@ -1976,7 +1876,7 @@
                     <pic:cNvPicPr/>
                   </pic:nvPicPr>
                   <pic:blipFill>
-                    <a:blip r:embed="rId27">
+                    <a:blip r:embed="rId29">
                       <a:extLst>
                         <a:ext uri="{28A0092B-C50C-407E-A947-70E740481C1C}">
                           <a14:useLocalDpi xmlns:a14="http://schemas.microsoft.com/office/drawing/2010/main" val="0"/>
@@ -2364,7 +2264,7 @@
                     <pic:cNvPicPr/>
                   </pic:nvPicPr>
                   <pic:blipFill>
-                    <a:blip r:embed="rId28">
+                    <a:blip r:embed="rId30">
                       <a:extLst>
                         <a:ext uri="{28A0092B-C50C-407E-A947-70E740481C1C}">
                           <a14:useLocalDpi xmlns:a14="http://schemas.microsoft.com/office/drawing/2010/main" val="0"/>
@@ -2413,25 +2313,7 @@
           <w:sz w:val="28"/>
           <w:szCs w:val="28"/>
         </w:rPr>
-        <w:t xml:space="preserve">lifecycle event is </w:t>
-      </w:r>
-      <w:proofErr w:type="gramStart"/>
-      <w:r>
-        <w:rPr>
-          <w:rFonts w:ascii="Segoe UI" w:hAnsi="Segoe UI" w:cs="Segoe UI"/>
-          <w:sz w:val="28"/>
-          <w:szCs w:val="28"/>
-        </w:rPr>
-        <w:t>connectedCallback(</w:t>
-      </w:r>
-      <w:proofErr w:type="gramEnd"/>
-      <w:r>
-        <w:rPr>
-          <w:rFonts w:ascii="Segoe UI" w:hAnsi="Segoe UI" w:cs="Segoe UI"/>
-          <w:sz w:val="28"/>
-          <w:szCs w:val="28"/>
-        </w:rPr>
-        <w:t xml:space="preserve">) which occurs when the </w:t>
+        <w:t xml:space="preserve">lifecycle event is connectedCallback() which occurs when the </w:t>
       </w:r>
       <w:r>
         <w:rPr>
@@ -2472,16 +2354,7 @@
           <w:sz w:val="28"/>
           <w:szCs w:val="28"/>
         </w:rPr>
-        <w:t xml:space="preserve">, e.g. </w:t>
-      </w:r>
-      <w:proofErr w:type="gramStart"/>
-      <w:r>
-        <w:rPr>
-          <w:rFonts w:ascii="Segoe UI" w:hAnsi="Segoe UI" w:cs="Segoe UI"/>
-          <w:sz w:val="28"/>
-          <w:szCs w:val="28"/>
-        </w:rPr>
-        <w:t>this.</w:t>
+        <w:t>, e.g. this.</w:t>
       </w:r>
       <w:r>
         <w:rPr>
@@ -2497,16 +2370,7 @@
           <w:sz w:val="28"/>
           <w:szCs w:val="28"/>
         </w:rPr>
-        <w:t>nnerHTML</w:t>
-      </w:r>
-      <w:proofErr w:type="gramEnd"/>
-      <w:r>
-        <w:rPr>
-          <w:rFonts w:ascii="Segoe UI" w:hAnsi="Segoe UI" w:cs="Segoe UI"/>
-          <w:sz w:val="28"/>
-          <w:szCs w:val="28"/>
-        </w:rPr>
-        <w:t xml:space="preserve"> will only work when the component is in the DOM</w:t>
+        <w:t>nnerHTML will only work when the component is in the DOM</w:t>
       </w:r>
       <w:r>
         <w:rPr>
@@ -2774,7 +2638,7 @@
                     <pic:cNvPicPr/>
                   </pic:nvPicPr>
                   <pic:blipFill>
-                    <a:blip r:embed="rId29">
+                    <a:blip r:embed="rId31">
                       <a:extLst>
                         <a:ext uri="{28A0092B-C50C-407E-A947-70E740481C1C}">
                           <a14:useLocalDpi xmlns:a14="http://schemas.microsoft.com/office/drawing/2010/main" val="0"/>
@@ -2837,9 +2701,8 @@
           <w:szCs w:val="24"/>
           <w:lang w:eastAsia="en-GB"/>
         </w:rPr>
-        <w:t xml:space="preserve">class </w:t>
-      </w:r>
-      <w:proofErr w:type="spellStart"/>
+        <w:t>class ConfirmLink extends HTMLAnchorElement {</w:t>
+      </w:r>
       <w:r>
         <w:rPr>
           <w:rFonts w:ascii="Courier New" w:eastAsia="Times New Roman" w:hAnsi="Courier New" w:cs="Courier New"/>
@@ -2848,9 +2711,9 @@
           <w:szCs w:val="24"/>
           <w:lang w:eastAsia="en-GB"/>
         </w:rPr>
-        <w:t>ConfirmLink</w:t>
-      </w:r>
-      <w:proofErr w:type="spellEnd"/>
+        <w:br/>
+        <w:t xml:space="preserve">    ...</w:t>
+      </w:r>
       <w:r>
         <w:rPr>
           <w:rFonts w:ascii="Courier New" w:eastAsia="Times New Roman" w:hAnsi="Courier New" w:cs="Courier New"/>
@@ -2859,9 +2722,9 @@
           <w:szCs w:val="24"/>
           <w:lang w:eastAsia="en-GB"/>
         </w:rPr>
-        <w:t xml:space="preserve"> extends </w:t>
-      </w:r>
-      <w:proofErr w:type="spellStart"/>
+        <w:br/>
+        <w:t xml:space="preserve">}customElements.define("confirm-link", ConfirmLink, { </w:t>
+      </w:r>
       <w:r>
         <w:rPr>
           <w:rFonts w:ascii="Courier New" w:eastAsia="Times New Roman" w:hAnsi="Courier New" w:cs="Courier New"/>
@@ -2870,9 +2733,9 @@
           <w:szCs w:val="24"/>
           <w:lang w:eastAsia="en-GB"/>
         </w:rPr>
-        <w:t>HTMLAnchorElement</w:t>
-      </w:r>
-      <w:proofErr w:type="spellEnd"/>
+        <w:br/>
+        <w:t xml:space="preserve">    extends: "a" </w:t>
+      </w:r>
       <w:r>
         <w:rPr>
           <w:rFonts w:ascii="Courier New" w:eastAsia="Times New Roman" w:hAnsi="Courier New" w:cs="Courier New"/>
@@ -2881,108 +2744,9 @@
           <w:szCs w:val="24"/>
           <w:lang w:eastAsia="en-GB"/>
         </w:rPr>
-        <w:t xml:space="preserve"> {</w:t>
-      </w:r>
-      <w:r>
-        <w:rPr>
-          <w:rFonts w:ascii="Courier New" w:eastAsia="Times New Roman" w:hAnsi="Courier New" w:cs="Courier New"/>
-          <w:spacing w:val="-5"/>
-          <w:sz w:val="24"/>
-          <w:szCs w:val="24"/>
-          <w:lang w:eastAsia="en-GB"/>
-        </w:rPr>
         <w:br/>
-        <w:t xml:space="preserve">    ...</w:t>
-      </w:r>
-      <w:r>
-        <w:rPr>
-          <w:rFonts w:ascii="Courier New" w:eastAsia="Times New Roman" w:hAnsi="Courier New" w:cs="Courier New"/>
-          <w:spacing w:val="-5"/>
-          <w:sz w:val="24"/>
-          <w:szCs w:val="24"/>
-          <w:lang w:eastAsia="en-GB"/>
-        </w:rPr>
-        <w:br/>
-        <w:t>}</w:t>
-      </w:r>
-      <w:proofErr w:type="spellStart"/>
-      <w:r>
-        <w:rPr>
-          <w:rFonts w:ascii="Courier New" w:eastAsia="Times New Roman" w:hAnsi="Courier New" w:cs="Courier New"/>
-          <w:spacing w:val="-5"/>
-          <w:sz w:val="24"/>
-          <w:szCs w:val="24"/>
-          <w:lang w:eastAsia="en-GB"/>
-        </w:rPr>
-        <w:t>customElements.define</w:t>
-      </w:r>
-      <w:proofErr w:type="spellEnd"/>
-      <w:r>
-        <w:rPr>
-          <w:rFonts w:ascii="Courier New" w:eastAsia="Times New Roman" w:hAnsi="Courier New" w:cs="Courier New"/>
-          <w:spacing w:val="-5"/>
-          <w:sz w:val="24"/>
-          <w:szCs w:val="24"/>
-          <w:lang w:eastAsia="en-GB"/>
-        </w:rPr>
-        <w:t xml:space="preserve">("confirm-link", </w:t>
-      </w:r>
-      <w:proofErr w:type="spellStart"/>
-      <w:r>
-        <w:rPr>
-          <w:rFonts w:ascii="Courier New" w:eastAsia="Times New Roman" w:hAnsi="Courier New" w:cs="Courier New"/>
-          <w:spacing w:val="-5"/>
-          <w:sz w:val="24"/>
-          <w:szCs w:val="24"/>
-          <w:lang w:eastAsia="en-GB"/>
-        </w:rPr>
-        <w:t>ConfirmLink</w:t>
-      </w:r>
-      <w:proofErr w:type="spellEnd"/>
-      <w:r>
-        <w:rPr>
-          <w:rFonts w:ascii="Courier New" w:eastAsia="Times New Roman" w:hAnsi="Courier New" w:cs="Courier New"/>
-          <w:spacing w:val="-5"/>
-          <w:sz w:val="24"/>
-          <w:szCs w:val="24"/>
-          <w:lang w:eastAsia="en-GB"/>
-        </w:rPr>
-        <w:t xml:space="preserve">, { </w:t>
-      </w:r>
-      <w:r>
-        <w:rPr>
-          <w:rFonts w:ascii="Courier New" w:eastAsia="Times New Roman" w:hAnsi="Courier New" w:cs="Courier New"/>
-          <w:spacing w:val="-5"/>
-          <w:sz w:val="24"/>
-          <w:szCs w:val="24"/>
-          <w:lang w:eastAsia="en-GB"/>
-        </w:rPr>
-        <w:br/>
-        <w:t xml:space="preserve">    extends: "a" </w:t>
-      </w:r>
-      <w:r>
-        <w:rPr>
-          <w:rFonts w:ascii="Courier New" w:eastAsia="Times New Roman" w:hAnsi="Courier New" w:cs="Courier New"/>
-          <w:spacing w:val="-5"/>
-          <w:sz w:val="24"/>
-          <w:szCs w:val="24"/>
-          <w:lang w:eastAsia="en-GB"/>
-        </w:rPr>
-        <w:br/>
-        <w:t>}</w:t>
-      </w:r>
-      <w:proofErr w:type="gramStart"/>
-      <w:r>
-        <w:rPr>
-          <w:rFonts w:ascii="Courier New" w:eastAsia="Times New Roman" w:hAnsi="Courier New" w:cs="Courier New"/>
-          <w:spacing w:val="-5"/>
-          <w:sz w:val="24"/>
-          <w:szCs w:val="24"/>
-          <w:lang w:eastAsia="en-GB"/>
-        </w:rPr>
-        <w:t>);</w:t>
-      </w:r>
-      <w:proofErr w:type="gramEnd"/>
+        <w:t>});</w:t>
+      </w:r>
     </w:p>
     <w:p>
       <w:pPr>
@@ -3215,31 +2979,7 @@
           <w:bdr w:val="none" w:sz="0" w:space="0" w:color="auto" w:frame="1"/>
           <w:lang w:eastAsia="en-GB"/>
         </w:rPr>
-        <w:t>template </w:t>
-      </w:r>
-      <w:proofErr w:type="gramStart"/>
-      <w:r>
-        <w:rPr>
-          <w:rFonts w:ascii="Segoe UI" w:eastAsia="Times New Roman" w:hAnsi="Segoe UI" w:cs="Segoe UI"/>
-          <w:color w:val="000000"/>
-          <w:sz w:val="28"/>
-          <w:szCs w:val="28"/>
-          <w:bdr w:val="none" w:sz="0" w:space="0" w:color="auto" w:frame="1"/>
-          <w:lang w:eastAsia="en-GB"/>
-        </w:rPr>
-        <w:t>tag.&lt;</w:t>
-      </w:r>
-      <w:proofErr w:type="gramEnd"/>
-      <w:r>
-        <w:rPr>
-          <w:rFonts w:ascii="Segoe UI" w:eastAsia="Times New Roman" w:hAnsi="Segoe UI" w:cs="Segoe UI"/>
-          <w:color w:val="000000"/>
-          <w:sz w:val="28"/>
-          <w:szCs w:val="28"/>
-          <w:bdr w:val="none" w:sz="0" w:space="0" w:color="auto" w:frame="1"/>
-          <w:lang w:eastAsia="en-GB"/>
-        </w:rPr>
-        <w:t>/h1&gt;  </w:t>
+        <w:t>template tag.&lt;/h1&gt;  </w:t>
       </w:r>
     </w:p>
     <w:p>
@@ -3311,7 +3051,7 @@
         </w:rPr>
         <w:t>The DocumentFragment interface represents a minimal document object that has no parent. It is used as a lightweight version of </w:t>
       </w:r>
-      <w:hyperlink r:id="rId30" w:tooltip="The Document interface represents any web page loaded in the browser and serves as an entry point into the web page's content, which is the DOM tree." w:history="1">
+      <w:hyperlink r:id="rId32" w:tooltip="The Document interface represents any web page loaded in the browser and serves as an entry point into the web page's content, which is the DOM tree." w:history="1">
         <w:r>
           <w:rPr>
             <w:rFonts w:ascii="Segoe UI" w:eastAsiaTheme="minorHAnsi" w:hAnsi="Segoe UI" w:cs="Segoe UI"/>
@@ -3341,7 +3081,7 @@
         <w:lastRenderedPageBreak/>
         <w:t>to the fragment don't affect the document, cause </w:t>
       </w:r>
-      <w:hyperlink r:id="rId31" w:tooltip="reflow: Reflow happens when a browser must process and draw part or all of a webpage again, such as after an update on an interactive site." w:history="1">
+      <w:hyperlink r:id="rId33" w:tooltip="reflow: Reflow happens when a browser must process and draw part or all of a webpage again, such as after an update on an interactive site." w:history="1">
         <w:r>
           <w:rPr>
             <w:rFonts w:ascii="Segoe UI" w:eastAsiaTheme="minorHAnsi" w:hAnsi="Segoe UI" w:cs="Segoe UI"/>
@@ -3396,7 +3136,7 @@
         </w:rPr>
         <w:t>A common use for DocumentFragment is to create one, assemble a DOM subtree within it, then append or insert the fragment into the DOM using </w:t>
       </w:r>
-      <w:hyperlink r:id="rId32" w:tooltip="Node is an interface from which a number of DOM API object types inherit. It allows those types to be treated similarly; for example, inheriting the same set of methods, or being tested in the same way." w:history="1">
+      <w:hyperlink r:id="rId34" w:tooltip="Node is an interface from which a number of DOM API object types inherit. It allows those types to be treated similarly; for example, inheriting the same set of methods, or being tested in the same way." w:history="1">
         <w:r>
           <w:rPr>
             <w:rFonts w:ascii="Segoe UI" w:eastAsiaTheme="minorHAnsi" w:hAnsi="Segoe UI" w:cs="Segoe UI"/>
@@ -3416,7 +3156,7 @@
         </w:rPr>
         <w:t> interface methods such as </w:t>
       </w:r>
-      <w:hyperlink r:id="rId33" w:tooltip="The Node.appendChild() method adds a node to the end of the list of children of a specified parent node. If the given child is a reference to an existing node in the document, appendChild() moves it from its current position to the new position (there is no re" w:history="1">
+      <w:hyperlink r:id="rId35" w:tooltip="The Node.appendChild() method adds a node to the end of the list of children of a specified parent node. If the given child is a reference to an existing node in the document, appendChild() moves it from its current position to the new position (there is no re" w:history="1">
         <w:r>
           <w:rPr>
             <w:rFonts w:ascii="Segoe UI" w:eastAsiaTheme="minorHAnsi" w:hAnsi="Segoe UI" w:cs="Segoe UI"/>
@@ -3436,7 +3176,7 @@
         </w:rPr>
         <w:t> or </w:t>
       </w:r>
-      <w:hyperlink r:id="rId34" w:tooltip="The Node.insertBefore() method inserts a node before the reference node as a child of a specified parent node. If the given child is a reference to an existing node in the document, insertBefore() moves it from its current position to the new position (there i" w:history="1">
+      <w:hyperlink r:id="rId36" w:tooltip="The Node.insertBefore() method inserts a node before the reference node as a child of a specified parent node. If the given child is a reference to an existing node in the document, insertBefore() moves it from its current position to the new position (there i" w:history="1">
         <w:r>
           <w:rPr>
             <w:rFonts w:ascii="Segoe UI" w:eastAsiaTheme="minorHAnsi" w:hAnsi="Segoe UI" w:cs="Segoe UI"/>
@@ -3454,27 +3194,7 @@
           <w:szCs w:val="28"/>
           <w:lang w:eastAsia="en-US"/>
         </w:rPr>
-        <w:t xml:space="preserve">. Doing this moves the fragment's nodes into the DOM, leaving behind an empty DocumentFragment. Because </w:t>
-      </w:r>
-      <w:proofErr w:type="gramStart"/>
-      <w:r>
-        <w:rPr>
-          <w:rFonts w:ascii="Segoe UI" w:eastAsiaTheme="minorHAnsi" w:hAnsi="Segoe UI" w:cs="Segoe UI"/>
-          <w:sz w:val="28"/>
-          <w:szCs w:val="28"/>
-          <w:lang w:eastAsia="en-US"/>
-        </w:rPr>
-        <w:t>all of</w:t>
-      </w:r>
-      <w:proofErr w:type="gramEnd"/>
-      <w:r>
-        <w:rPr>
-          <w:rFonts w:ascii="Segoe UI" w:eastAsiaTheme="minorHAnsi" w:hAnsi="Segoe UI" w:cs="Segoe UI"/>
-          <w:sz w:val="28"/>
-          <w:szCs w:val="28"/>
-          <w:lang w:eastAsia="en-US"/>
-        </w:rPr>
-        <w:t xml:space="preserve"> the nodes are inserted into the document at once, only one reflow and render is triggered instead of potentially one for each node inserted if they were inserted separately.</w:t>
+        <w:t>. Doing this moves the fragment's nodes into the DOM, leaving behind an empty DocumentFragment. Because all of the nodes are inserted into the document at once, only one reflow and render is triggered instead of potentially one for each node inserted if they were inserted separately.</w:t>
       </w:r>
     </w:p>
     <w:p>
@@ -3511,7 +3231,7 @@
         </w:rPr>
         <w:t>This interface is also of great use with Web components: </w:t>
       </w:r>
-      <w:hyperlink r:id="rId35" w:tooltip="The HTML Content Template (&lt;template&gt;) element is a mechanism for holding HTML that is not to be rendered immediately when a page is loaded but may be instantiated subsequently during runtime using JavaScript." w:history="1">
+      <w:hyperlink r:id="rId37" w:tooltip="The HTML Content Template (&lt;template&gt;) element is a mechanism for holding HTML that is not to be rendered immediately when a page is loaded but may be instantiated subsequently during runtime using JavaScript." w:history="1">
         <w:r>
           <w:rPr>
             <w:rFonts w:ascii="Segoe UI" w:eastAsiaTheme="minorHAnsi" w:hAnsi="Segoe UI" w:cs="Segoe UI"/>
@@ -3531,7 +3251,7 @@
         </w:rPr>
         <w:t> elements contain a DocumentFragment in their </w:t>
       </w:r>
-      <w:hyperlink r:id="rId36" w:tooltip="The HTMLTemplateElement.content property returns a &lt;template&gt; element's template contents (a DocumentFragment)." w:history="1">
+      <w:hyperlink r:id="rId38" w:tooltip="The HTMLTemplateElement.content property returns a &lt;template&gt; element's template contents (a DocumentFragment)." w:history="1">
         <w:r>
           <w:rPr>
             <w:rFonts w:ascii="Segoe UI" w:eastAsiaTheme="minorHAnsi" w:hAnsi="Segoe UI" w:cs="Segoe UI"/>
@@ -3573,7 +3293,7 @@
         </w:rPr>
         <w:t>An empty DocumentFragment can be created using the </w:t>
       </w:r>
-      <w:hyperlink r:id="rId37" w:tooltip="Creates a new empty DocumentFragment." w:history="1">
+      <w:hyperlink r:id="rId39" w:tooltip="Creates a new empty DocumentFragment." w:history="1">
         <w:r>
           <w:rPr>
             <w:rFonts w:ascii="Segoe UI" w:eastAsiaTheme="minorHAnsi" w:hAnsi="Segoe UI" w:cs="Segoe UI"/>
@@ -3593,7 +3313,7 @@
         </w:rPr>
         <w:t xml:space="preserve"> method or the constructor. </w:t>
       </w:r>
-      <w:hyperlink r:id="rId38" w:history="1">
+      <w:hyperlink r:id="rId40" w:history="1">
         <w:r>
           <w:rPr>
             <w:rFonts w:ascii="Segoe UI" w:eastAsiaTheme="minorHAnsi" w:hAnsi="Segoe UI" w:cs="Segoe UI"/>
@@ -3723,25 +3443,7 @@
           <w:sz w:val="28"/>
           <w:szCs w:val="28"/>
         </w:rPr>
-        <w:t xml:space="preserve"> rather than repeating the same structure </w:t>
-      </w:r>
-      <w:proofErr w:type="gramStart"/>
-      <w:r>
-        <w:rPr>
-          <w:rFonts w:ascii="Segoe UI" w:hAnsi="Segoe UI" w:cs="Segoe UI"/>
-          <w:sz w:val="28"/>
-          <w:szCs w:val="28"/>
-        </w:rPr>
-        <w:t>over and over again</w:t>
-      </w:r>
-      <w:proofErr w:type="gramEnd"/>
-      <w:r>
-        <w:rPr>
-          <w:rFonts w:ascii="Segoe UI" w:hAnsi="Segoe UI" w:cs="Segoe UI"/>
-          <w:sz w:val="28"/>
-          <w:szCs w:val="28"/>
-        </w:rPr>
-        <w:t>.’</w:t>
+        <w:t xml:space="preserve"> rather than repeating the same structure over and over again.’</w:t>
       </w:r>
     </w:p>
     <w:p>
@@ -3807,7 +3509,6 @@
           <w:lang w:eastAsia="en-GB"/>
         </w:rPr>
       </w:pPr>
-      <w:proofErr w:type="gramStart"/>
       <w:r>
         <w:rPr>
           <w:rFonts w:ascii="Segoe UI" w:eastAsia="Times New Roman" w:hAnsi="Segoe UI" w:cs="Segoe UI"/>
@@ -3817,19 +3518,7 @@
           <w:bdr w:val="none" w:sz="0" w:space="0" w:color="auto" w:frame="1"/>
           <w:lang w:eastAsia="en-GB"/>
         </w:rPr>
-        <w:t>document.addEventListener</w:t>
-      </w:r>
-      <w:proofErr w:type="gramEnd"/>
-      <w:r>
-        <w:rPr>
-          <w:rFonts w:ascii="Segoe UI" w:eastAsia="Times New Roman" w:hAnsi="Segoe UI" w:cs="Segoe UI"/>
-          <w:color w:val="000000"/>
-          <w:sz w:val="28"/>
-          <w:szCs w:val="28"/>
-          <w:bdr w:val="none" w:sz="0" w:space="0" w:color="auto" w:frame="1"/>
-          <w:lang w:eastAsia="en-GB"/>
-        </w:rPr>
-        <w:t>(‘DOMContentLoaded’, () =&gt; {  </w:t>
+        <w:t>document.addEventListener(‘DOMContentLoaded’, () =&gt; {  </w:t>
       </w:r>
     </w:p>
     <w:p>
@@ -3902,31 +3591,7 @@
           <w:bdr w:val="none" w:sz="0" w:space="0" w:color="auto" w:frame="1"/>
           <w:lang w:eastAsia="en-GB"/>
         </w:rPr>
-        <w:t>let temp = </w:t>
-      </w:r>
-      <w:proofErr w:type="gramStart"/>
-      <w:r>
-        <w:rPr>
-          <w:rFonts w:ascii="Segoe UI" w:eastAsia="Times New Roman" w:hAnsi="Segoe UI" w:cs="Segoe UI"/>
-          <w:color w:val="000000"/>
-          <w:sz w:val="28"/>
-          <w:szCs w:val="28"/>
-          <w:bdr w:val="none" w:sz="0" w:space="0" w:color="auto" w:frame="1"/>
-          <w:lang w:eastAsia="en-GB"/>
-        </w:rPr>
-        <w:t>document.getElementById</w:t>
-      </w:r>
-      <w:proofErr w:type="gramEnd"/>
-      <w:r>
-        <w:rPr>
-          <w:rFonts w:ascii="Segoe UI" w:eastAsia="Times New Roman" w:hAnsi="Segoe UI" w:cs="Segoe UI"/>
-          <w:color w:val="000000"/>
-          <w:sz w:val="28"/>
-          <w:szCs w:val="28"/>
-          <w:bdr w:val="none" w:sz="0" w:space="0" w:color="auto" w:frame="1"/>
-          <w:lang w:eastAsia="en-GB"/>
-        </w:rPr>
-        <w:t>(‘template01’);  </w:t>
+        <w:t>let temp = document.getElementById(‘template01’);  </w:t>
       </w:r>
     </w:p>
     <w:p>
@@ -3968,31 +3633,7 @@
           <w:bdr w:val="none" w:sz="0" w:space="0" w:color="auto" w:frame="1"/>
           <w:lang w:eastAsia="en-GB"/>
         </w:rPr>
-        <w:t>let content = </w:t>
-      </w:r>
-      <w:proofErr w:type="gramStart"/>
-      <w:r>
-        <w:rPr>
-          <w:rFonts w:ascii="Segoe UI" w:eastAsia="Times New Roman" w:hAnsi="Segoe UI" w:cs="Segoe UI"/>
-          <w:color w:val="000000"/>
-          <w:sz w:val="28"/>
-          <w:szCs w:val="28"/>
-          <w:bdr w:val="none" w:sz="0" w:space="0" w:color="auto" w:frame="1"/>
-          <w:lang w:eastAsia="en-GB"/>
-        </w:rPr>
-        <w:t>temp.content</w:t>
-      </w:r>
-      <w:proofErr w:type="gramEnd"/>
-      <w:r>
-        <w:rPr>
-          <w:rFonts w:ascii="Segoe UI" w:eastAsia="Times New Roman" w:hAnsi="Segoe UI" w:cs="Segoe UI"/>
-          <w:color w:val="000000"/>
-          <w:sz w:val="28"/>
-          <w:szCs w:val="28"/>
-          <w:bdr w:val="none" w:sz="0" w:space="0" w:color="auto" w:frame="1"/>
-          <w:lang w:eastAsia="en-GB"/>
-        </w:rPr>
-        <w:t>;  </w:t>
+        <w:t>let content = temp.content;  </w:t>
       </w:r>
     </w:p>
     <w:p>
@@ -4034,31 +3675,7 @@
           <w:bdr w:val="none" w:sz="0" w:space="0" w:color="auto" w:frame="1"/>
           <w:lang w:eastAsia="en-GB"/>
         </w:rPr>
-        <w:t>console.log(content</w:t>
-      </w:r>
-      <w:proofErr w:type="gramStart"/>
-      <w:r>
-        <w:rPr>
-          <w:rFonts w:ascii="Segoe UI" w:eastAsia="Times New Roman" w:hAnsi="Segoe UI" w:cs="Segoe UI"/>
-          <w:color w:val="000000"/>
-          <w:sz w:val="28"/>
-          <w:szCs w:val="28"/>
-          <w:bdr w:val="none" w:sz="0" w:space="0" w:color="auto" w:frame="1"/>
-          <w:lang w:eastAsia="en-GB"/>
-        </w:rPr>
-        <w:t>);</w:t>
-      </w:r>
-      <w:proofErr w:type="gramEnd"/>
-      <w:r>
-        <w:rPr>
-          <w:rFonts w:ascii="Segoe UI" w:eastAsia="Times New Roman" w:hAnsi="Segoe UI" w:cs="Segoe UI"/>
-          <w:color w:val="000000"/>
-          <w:sz w:val="28"/>
-          <w:szCs w:val="28"/>
-          <w:bdr w:val="none" w:sz="0" w:space="0" w:color="auto" w:frame="1"/>
-          <w:lang w:eastAsia="en-GB"/>
-        </w:rPr>
-        <w:t>  </w:t>
+        <w:t>console.log(content);  </w:t>
       </w:r>
     </w:p>
     <w:p>
@@ -4091,7 +3708,6 @@
         </w:rPr>
         <w:t xml:space="preserve">     </w:t>
       </w:r>
-      <w:proofErr w:type="gramStart"/>
       <w:r>
         <w:rPr>
           <w:rFonts w:ascii="Segoe UI" w:eastAsia="Times New Roman" w:hAnsi="Segoe UI" w:cs="Segoe UI"/>
@@ -4101,19 +3717,7 @@
           <w:bdr w:val="none" w:sz="0" w:space="0" w:color="auto" w:frame="1"/>
           <w:lang w:eastAsia="en-GB"/>
         </w:rPr>
-        <w:t>document.body</w:t>
-      </w:r>
-      <w:proofErr w:type="gramEnd"/>
-      <w:r>
-        <w:rPr>
-          <w:rFonts w:ascii="Segoe UI" w:eastAsia="Times New Roman" w:hAnsi="Segoe UI" w:cs="Segoe UI"/>
-          <w:color w:val="000000"/>
-          <w:sz w:val="28"/>
-          <w:szCs w:val="28"/>
-          <w:bdr w:val="none" w:sz="0" w:space="0" w:color="auto" w:frame="1"/>
-          <w:lang w:eastAsia="en-GB"/>
-        </w:rPr>
-        <w:t>.appendChild(content);  </w:t>
+        <w:t>document.body.appendChild(content);  </w:t>
       </w:r>
     </w:p>
     <w:p>
@@ -4330,33 +3934,7 @@
           <w:bdr w:val="none" w:sz="0" w:space="0" w:color="auto" w:frame="1"/>
           <w:lang w:eastAsia="en-GB"/>
         </w:rPr>
-        <w:t> (</w:t>
-      </w:r>
-      <w:proofErr w:type="spellStart"/>
-      <w:proofErr w:type="gramStart"/>
-      <w:r>
-        <w:rPr>
-          <w:rFonts w:ascii="Segoe UI" w:eastAsia="Times New Roman" w:hAnsi="Segoe UI" w:cs="Segoe UI"/>
-          <w:color w:val="000000"/>
-          <w:sz w:val="28"/>
-          <w:szCs w:val="28"/>
-          <w:bdr w:val="none" w:sz="0" w:space="0" w:color="auto" w:frame="1"/>
-          <w:lang w:eastAsia="en-GB"/>
-        </w:rPr>
-        <w:t>document.createElement</w:t>
-      </w:r>
-      <w:proofErr w:type="spellEnd"/>
-      <w:proofErr w:type="gramEnd"/>
-      <w:r>
-        <w:rPr>
-          <w:rFonts w:ascii="Segoe UI" w:eastAsia="Times New Roman" w:hAnsi="Segoe UI" w:cs="Segoe UI"/>
-          <w:color w:val="000000"/>
-          <w:sz w:val="28"/>
-          <w:szCs w:val="28"/>
-          <w:bdr w:val="none" w:sz="0" w:space="0" w:color="auto" w:frame="1"/>
-          <w:lang w:eastAsia="en-GB"/>
-        </w:rPr>
-        <w:t>(‘template’).content) {  </w:t>
+        <w:t> (document.createElement(‘template’).content) {  </w:t>
       </w:r>
     </w:p>
     <w:p>
@@ -4577,27 +4155,7 @@
           <w:sz w:val="24"/>
           <w:szCs w:val="24"/>
         </w:rPr>
-        <w:t xml:space="preserve">When we work with the </w:t>
-      </w:r>
-      <w:proofErr w:type="spellStart"/>
-      <w:proofErr w:type="gramStart"/>
-      <w:r>
-        <w:rPr>
-          <w:rFonts w:ascii="Segoe UI" w:hAnsi="Segoe UI" w:cs="Segoe UI"/>
-          <w:sz w:val="24"/>
-          <w:szCs w:val="24"/>
-        </w:rPr>
-        <w:t>ready made</w:t>
-      </w:r>
-      <w:proofErr w:type="spellEnd"/>
-      <w:proofErr w:type="gramEnd"/>
-      <w:r>
-        <w:rPr>
-          <w:rFonts w:ascii="Segoe UI" w:hAnsi="Segoe UI" w:cs="Segoe UI"/>
-          <w:sz w:val="24"/>
-          <w:szCs w:val="24"/>
-        </w:rPr>
-        <w:t xml:space="preserve"> components, we will see the use of the template tag more fully.</w:t>
+        <w:t>When we work with the ready made components, we will see the use of the template tag more fully.</w:t>
       </w:r>
     </w:p>
     <w:p>
@@ -4760,9 +4318,8 @@
           <w:szCs w:val="28"/>
           <w:lang w:eastAsia="en-GB"/>
         </w:rPr>
-        <w:t xml:space="preserve"> meaning that a </w:t>
-      </w:r>
-      <w:proofErr w:type="gramStart"/>
+        <w:t xml:space="preserve"> meaning that a document.q</w:t>
+      </w:r>
       <w:r>
         <w:rPr>
           <w:rFonts w:ascii="Segoe UI" w:eastAsia="Times New Roman" w:hAnsi="Segoe UI" w:cs="Segoe UI"/>
@@ -4771,7 +4328,7 @@
           <w:szCs w:val="28"/>
           <w:lang w:eastAsia="en-GB"/>
         </w:rPr>
-        <w:t>document.q</w:t>
+        <w:t>u</w:t>
       </w:r>
       <w:r>
         <w:rPr>
@@ -4781,28 +4338,7 @@
           <w:szCs w:val="28"/>
           <w:lang w:eastAsia="en-GB"/>
         </w:rPr>
-        <w:t>u</w:t>
-      </w:r>
-      <w:r>
-        <w:rPr>
-          <w:rFonts w:ascii="Segoe UI" w:eastAsia="Times New Roman" w:hAnsi="Segoe UI" w:cs="Segoe UI"/>
-          <w:color w:val="000000" w:themeColor="text1"/>
-          <w:sz w:val="28"/>
-          <w:szCs w:val="28"/>
-          <w:lang w:eastAsia="en-GB"/>
-        </w:rPr>
-        <w:t>erySelector</w:t>
-      </w:r>
-      <w:proofErr w:type="gramEnd"/>
-      <w:r>
-        <w:rPr>
-          <w:rFonts w:ascii="Segoe UI" w:eastAsia="Times New Roman" w:hAnsi="Segoe UI" w:cs="Segoe UI"/>
-          <w:color w:val="000000" w:themeColor="text1"/>
-          <w:sz w:val="28"/>
-          <w:szCs w:val="28"/>
-          <w:lang w:eastAsia="en-GB"/>
-        </w:rPr>
-        <w:t>() won’t return nodes in the component’s shadow DOM.</w:t>
+        <w:t>erySelector() won’t return nodes in the component’s shadow DOM.</w:t>
       </w:r>
     </w:p>
     <w:p>
@@ -4828,10 +4364,11 @@
           <w:szCs w:val="28"/>
           <w:lang w:eastAsia="en-GB"/>
         </w:rPr>
-        <w:t xml:space="preserve">The CSS is scoped meaning it </w:t>
-      </w:r>
-      <w:proofErr w:type="gramStart"/>
-      <w:r>
+        <w:t>The CSS is scoped meaning it won’t affect the Light DOM.</w:t>
+      </w:r>
+    </w:p>
+    <w:p>
+      <w:pPr>
         <w:rPr>
           <w:rFonts w:ascii="Segoe UI" w:eastAsia="Times New Roman" w:hAnsi="Segoe UI" w:cs="Segoe UI"/>
           <w:color w:val="000000" w:themeColor="text1"/>
@@ -4839,9 +4376,7 @@
           <w:szCs w:val="28"/>
           <w:lang w:eastAsia="en-GB"/>
         </w:rPr>
-        <w:t>won’t</w:t>
-      </w:r>
-      <w:proofErr w:type="gramEnd"/>
+      </w:pPr>
       <w:r>
         <w:rPr>
           <w:rFonts w:ascii="Segoe UI" w:eastAsia="Times New Roman" w:hAnsi="Segoe UI" w:cs="Segoe UI"/>
@@ -4850,11 +4385,9 @@
           <w:szCs w:val="28"/>
           <w:lang w:eastAsia="en-GB"/>
         </w:rPr>
-        <w:t xml:space="preserve"> affect the Light DOM.</w:t>
-      </w:r>
-    </w:p>
-    <w:p>
-      <w:pPr>
+        <w:t xml:space="preserve">When the browser loads a </w:t>
+      </w:r>
+      <w:r>
         <w:rPr>
           <w:rFonts w:ascii="Segoe UI" w:eastAsia="Times New Roman" w:hAnsi="Segoe UI" w:cs="Segoe UI"/>
           <w:color w:val="000000" w:themeColor="text1"/>
@@ -4862,7 +4395,8 @@
           <w:szCs w:val="28"/>
           <w:lang w:eastAsia="en-GB"/>
         </w:rPr>
-      </w:pPr>
+        <w:t>page,</w:t>
+      </w:r>
       <w:r>
         <w:rPr>
           <w:rFonts w:ascii="Segoe UI" w:eastAsia="Times New Roman" w:hAnsi="Segoe UI" w:cs="Segoe UI"/>
@@ -4871,9 +4405,11 @@
           <w:szCs w:val="28"/>
           <w:lang w:eastAsia="en-GB"/>
         </w:rPr>
-        <w:t xml:space="preserve">When the browser loads a </w:t>
-      </w:r>
-      <w:r>
+        <w:t xml:space="preserve"> it transforms the HTML into a live document by creating a tree of nodes. </w:t>
+      </w:r>
+    </w:p>
+    <w:p>
+      <w:pPr>
         <w:rPr>
           <w:rFonts w:ascii="Segoe UI" w:eastAsia="Times New Roman" w:hAnsi="Segoe UI" w:cs="Segoe UI"/>
           <w:color w:val="000000" w:themeColor="text1"/>
@@ -4881,8 +4417,7 @@
           <w:szCs w:val="28"/>
           <w:lang w:eastAsia="en-GB"/>
         </w:rPr>
-        <w:t>page,</w:t>
-      </w:r>
+      </w:pPr>
       <w:r>
         <w:rPr>
           <w:rFonts w:ascii="Segoe UI" w:eastAsia="Times New Roman" w:hAnsi="Segoe UI" w:cs="Segoe UI"/>
@@ -4891,50 +4426,7 @@
           <w:szCs w:val="28"/>
           <w:lang w:eastAsia="en-GB"/>
         </w:rPr>
-        <w:t xml:space="preserve"> it transforms the HTML into a live document by creating a tree of nodes. </w:t>
-      </w:r>
-    </w:p>
-    <w:p>
-      <w:pPr>
-        <w:rPr>
-          <w:rFonts w:ascii="Segoe UI" w:eastAsia="Times New Roman" w:hAnsi="Segoe UI" w:cs="Segoe UI"/>
-          <w:color w:val="000000" w:themeColor="text1"/>
-          <w:sz w:val="28"/>
-          <w:szCs w:val="28"/>
-          <w:lang w:eastAsia="en-GB"/>
-        </w:rPr>
-      </w:pPr>
-      <w:r>
-        <w:rPr>
-          <w:rFonts w:ascii="Segoe UI" w:eastAsia="Times New Roman" w:hAnsi="Segoe UI" w:cs="Segoe UI"/>
-          <w:color w:val="000000" w:themeColor="text1"/>
-          <w:sz w:val="28"/>
-          <w:szCs w:val="28"/>
-          <w:lang w:eastAsia="en-GB"/>
-        </w:rPr>
-        <w:t xml:space="preserve">We can add nodes/elements with </w:t>
-      </w:r>
-      <w:proofErr w:type="gramStart"/>
-      <w:r>
-        <w:rPr>
-          <w:rFonts w:ascii="Segoe UI" w:eastAsia="Times New Roman" w:hAnsi="Segoe UI" w:cs="Segoe UI"/>
-          <w:color w:val="000000" w:themeColor="text1"/>
-          <w:sz w:val="28"/>
-          <w:szCs w:val="28"/>
-          <w:lang w:eastAsia="en-GB"/>
-        </w:rPr>
-        <w:t>JavaScript</w:t>
-      </w:r>
-      <w:proofErr w:type="gramEnd"/>
-      <w:r>
-        <w:rPr>
-          <w:rFonts w:ascii="Segoe UI" w:eastAsia="Times New Roman" w:hAnsi="Segoe UI" w:cs="Segoe UI"/>
-          <w:color w:val="000000" w:themeColor="text1"/>
-          <w:sz w:val="28"/>
-          <w:szCs w:val="28"/>
-          <w:lang w:eastAsia="en-GB"/>
-        </w:rPr>
-        <w:t xml:space="preserve"> and we saw how we could create a template tag and add it at run time.</w:t>
+        <w:t>We can add nodes/elements with JavaScript and we saw how we could create a template tag and add it at run time.</w:t>
       </w:r>
     </w:p>
     <w:p>
@@ -4989,7 +4481,7 @@
                     <pic:cNvPicPr/>
                   </pic:nvPicPr>
                   <pic:blipFill>
-                    <a:blip r:embed="rId39">
+                    <a:blip r:embed="rId41">
                       <a:extLst>
                         <a:ext uri="{28A0092B-C50C-407E-A947-70E740481C1C}">
                           <a14:useLocalDpi xmlns:a14="http://schemas.microsoft.com/office/drawing/2010/main" val="0"/>
@@ -5399,29 +4891,7 @@
           <w:szCs w:val="28"/>
           <w:shd w:val="clear" w:color="auto" w:fill="FFFFFF"/>
         </w:rPr>
-        <w:t xml:space="preserve">This show how we can use the slot. If we </w:t>
-      </w:r>
-      <w:proofErr w:type="gramStart"/>
-      <w:r>
-        <w:rPr>
-          <w:rFonts w:ascii="Segoe UI" w:hAnsi="Segoe UI" w:cs="Segoe UI"/>
-          <w:color w:val="333333"/>
-          <w:sz w:val="28"/>
-          <w:szCs w:val="28"/>
-          <w:shd w:val="clear" w:color="auto" w:fill="FFFFFF"/>
-        </w:rPr>
-        <w:t>don’t</w:t>
-      </w:r>
-      <w:proofErr w:type="gramEnd"/>
-      <w:r>
-        <w:rPr>
-          <w:rFonts w:ascii="Segoe UI" w:hAnsi="Segoe UI" w:cs="Segoe UI"/>
-          <w:color w:val="333333"/>
-          <w:sz w:val="28"/>
-          <w:szCs w:val="28"/>
-          <w:shd w:val="clear" w:color="auto" w:fill="FFFFFF"/>
-        </w:rPr>
-        <w:t xml:space="preserve"> pass in any content yet have a &lt;slot&gt; element in our </w:t>
+        <w:t xml:space="preserve">This show how we can use the slot. If we don’t pass in any content yet have a &lt;slot&gt; element in our </w:t>
       </w:r>
       <w:r>
         <w:rPr>
@@ -5559,29 +5029,7 @@
           <w:szCs w:val="28"/>
           <w:shd w:val="clear" w:color="auto" w:fill="FFFFFF"/>
         </w:rPr>
-        <w:t xml:space="preserve">NOTE: We have not yet covered CSS methods but the Light DOM always trumps Shadow DOM CSS. In this example, we see this with the slot=first, where the component has a CSS rule </w:t>
-      </w:r>
-      <w:proofErr w:type="gramStart"/>
-      <w:r>
-        <w:rPr>
-          <w:rFonts w:ascii="Segoe UI" w:hAnsi="Segoe UI" w:cs="Segoe UI"/>
-          <w:color w:val="333333"/>
-          <w:sz w:val="28"/>
-          <w:szCs w:val="28"/>
-          <w:shd w:val="clear" w:color="auto" w:fill="FFFFFF"/>
-        </w:rPr>
-        <w:t>of .slot</w:t>
-      </w:r>
-      <w:proofErr w:type="gramEnd"/>
-      <w:r>
-        <w:rPr>
-          <w:rFonts w:ascii="Segoe UI" w:hAnsi="Segoe UI" w:cs="Segoe UI"/>
-          <w:color w:val="333333"/>
-          <w:sz w:val="28"/>
-          <w:szCs w:val="28"/>
-          <w:shd w:val="clear" w:color="auto" w:fill="FFFFFF"/>
-        </w:rPr>
-        <w:t>[name=”first”] but it is overruled by the Light DOM, making it red.</w:t>
+        <w:t>NOTE: We have not yet covered CSS methods but the Light DOM always trumps Shadow DOM CSS. In this example, we see this with the slot=first, where the component has a CSS rule of .slot[name=”first”] but it is overruled by the Light DOM, making it red.</w:t>
       </w:r>
     </w:p>
     <w:p>
@@ -5746,7 +5194,7 @@
           <w:szCs w:val="28"/>
         </w:rPr>
       </w:pPr>
-      <w:hyperlink r:id="rId40" w:history="1">
+      <w:hyperlink r:id="rId42" w:history="1">
         <w:r>
           <w:rPr>
             <w:rStyle w:val="Hyperlink"/>
@@ -5891,29 +5339,7 @@
           <w:szCs w:val="28"/>
           <w:shd w:val="clear" w:color="auto" w:fill="FFFFFF"/>
         </w:rPr>
-        <w:t xml:space="preserve">The content of &lt;slot&gt; element is used as a fallback. </w:t>
-      </w:r>
-      <w:proofErr w:type="gramStart"/>
-      <w:r>
-        <w:rPr>
-          <w:rFonts w:ascii="Segoe UI" w:hAnsi="Segoe UI" w:cs="Segoe UI"/>
-          <w:color w:val="333333"/>
-          <w:sz w:val="28"/>
-          <w:szCs w:val="28"/>
-          <w:shd w:val="clear" w:color="auto" w:fill="FFFFFF"/>
-        </w:rPr>
-        <w:t>It’s</w:t>
-      </w:r>
-      <w:proofErr w:type="gramEnd"/>
-      <w:r>
-        <w:rPr>
-          <w:rFonts w:ascii="Segoe UI" w:hAnsi="Segoe UI" w:cs="Segoe UI"/>
-          <w:color w:val="333333"/>
-          <w:sz w:val="28"/>
-          <w:szCs w:val="28"/>
-          <w:shd w:val="clear" w:color="auto" w:fill="FFFFFF"/>
-        </w:rPr>
-        <w:t xml:space="preserve"> shown if there are no light children for the slot.</w:t>
+        <w:t>The content of &lt;slot&gt; element is used as a fallback. It’s shown if there are no light children for the slot.</w:t>
       </w:r>
     </w:p>
     <w:p>
@@ -6002,27 +5428,15 @@
           <w:shd w:val="clear" w:color="auto" w:fill="FFFFFF"/>
         </w:rPr>
       </w:pPr>
-      <w:proofErr w:type="gramStart"/>
-      <w:r>
-        <w:rPr>
-          <w:rFonts w:ascii="Segoe UI" w:hAnsi="Segoe UI" w:cs="Segoe UI"/>
-          <w:color w:val="333333"/>
-          <w:sz w:val="28"/>
-          <w:szCs w:val="28"/>
-          <w:shd w:val="clear" w:color="auto" w:fill="FFFFFF"/>
-        </w:rPr>
-        <w:t>slot.assignedNodes</w:t>
-      </w:r>
-      <w:proofErr w:type="gramEnd"/>
-      <w:r>
-        <w:rPr>
-          <w:rFonts w:ascii="Segoe UI" w:hAnsi="Segoe UI" w:cs="Segoe UI"/>
-          <w:color w:val="333333"/>
-          <w:sz w:val="28"/>
-          <w:szCs w:val="28"/>
-          <w:shd w:val="clear" w:color="auto" w:fill="FFFFFF"/>
-        </w:rPr>
-        <w:t>/Elements() – returns nodes/elements inside the slot.</w:t>
+      <w:r>
+        <w:rPr>
+          <w:rFonts w:ascii="Segoe UI" w:hAnsi="Segoe UI" w:cs="Segoe UI"/>
+          <w:color w:val="333333"/>
+          <w:sz w:val="28"/>
+          <w:szCs w:val="28"/>
+          <w:shd w:val="clear" w:color="auto" w:fill="FFFFFF"/>
+        </w:rPr>
+        <w:t>slot.assignedNodes/Elements() – returns nodes/elements inside the slot.</w:t>
       </w:r>
     </w:p>
     <w:p>
@@ -6042,27 +5456,15 @@
           <w:shd w:val="clear" w:color="auto" w:fill="FFFFFF"/>
         </w:rPr>
       </w:pPr>
-      <w:proofErr w:type="gramStart"/>
-      <w:r>
-        <w:rPr>
-          <w:rFonts w:ascii="Segoe UI" w:hAnsi="Segoe UI" w:cs="Segoe UI"/>
-          <w:color w:val="333333"/>
-          <w:sz w:val="28"/>
-          <w:szCs w:val="28"/>
-          <w:shd w:val="clear" w:color="auto" w:fill="FFFFFF"/>
-        </w:rPr>
-        <w:t>node.assignedSlot</w:t>
-      </w:r>
-      <w:proofErr w:type="gramEnd"/>
-      <w:r>
-        <w:rPr>
-          <w:rFonts w:ascii="Segoe UI" w:hAnsi="Segoe UI" w:cs="Segoe UI"/>
-          <w:color w:val="333333"/>
-          <w:sz w:val="28"/>
-          <w:szCs w:val="28"/>
-          <w:shd w:val="clear" w:color="auto" w:fill="FFFFFF"/>
-        </w:rPr>
-        <w:t> – the reverse method, returns slot by a node.</w:t>
+      <w:r>
+        <w:rPr>
+          <w:rFonts w:ascii="Segoe UI" w:hAnsi="Segoe UI" w:cs="Segoe UI"/>
+          <w:color w:val="333333"/>
+          <w:sz w:val="28"/>
+          <w:szCs w:val="28"/>
+          <w:shd w:val="clear" w:color="auto" w:fill="FFFFFF"/>
+        </w:rPr>
+        <w:t>node.assignedSlot – the reverse method, returns slot by a node.</w:t>
       </w:r>
     </w:p>
     <w:p>
@@ -6085,29 +5487,7 @@
           <w:szCs w:val="28"/>
           <w:shd w:val="clear" w:color="auto" w:fill="FFFFFF"/>
         </w:rPr>
-        <w:t xml:space="preserve">If </w:t>
-      </w:r>
-      <w:proofErr w:type="gramStart"/>
-      <w:r>
-        <w:rPr>
-          <w:rFonts w:ascii="Segoe UI" w:hAnsi="Segoe UI" w:cs="Segoe UI"/>
-          <w:color w:val="333333"/>
-          <w:sz w:val="28"/>
-          <w:szCs w:val="28"/>
-          <w:shd w:val="clear" w:color="auto" w:fill="FFFFFF"/>
-        </w:rPr>
-        <w:t>we’d</w:t>
-      </w:r>
-      <w:proofErr w:type="gramEnd"/>
-      <w:r>
-        <w:rPr>
-          <w:rFonts w:ascii="Segoe UI" w:hAnsi="Segoe UI" w:cs="Segoe UI"/>
-          <w:color w:val="333333"/>
-          <w:sz w:val="28"/>
-          <w:szCs w:val="28"/>
-          <w:shd w:val="clear" w:color="auto" w:fill="FFFFFF"/>
-        </w:rPr>
-        <w:t xml:space="preserve"> like to know what we’re showing, we can track slot contents using:</w:t>
+        <w:t>If we’d like to know what we’re showing, we can track slot contents using:</w:t>
       </w:r>
     </w:p>
     <w:p>
@@ -6135,29 +5515,7 @@
           <w:szCs w:val="28"/>
           <w:shd w:val="clear" w:color="auto" w:fill="FFFFFF"/>
         </w:rPr>
-        <w:t>slotchange event – triggers the first time a slot is filled, and on any add/remove/replace operation of the slotted element, but not its children. The slot is </w:t>
-      </w:r>
-      <w:proofErr w:type="gramStart"/>
-      <w:r>
-        <w:rPr>
-          <w:rFonts w:ascii="Segoe UI" w:hAnsi="Segoe UI" w:cs="Segoe UI"/>
-          <w:color w:val="333333"/>
-          <w:sz w:val="28"/>
-          <w:szCs w:val="28"/>
-          <w:shd w:val="clear" w:color="auto" w:fill="FFFFFF"/>
-        </w:rPr>
-        <w:t>event.target</w:t>
-      </w:r>
-      <w:proofErr w:type="gramEnd"/>
-      <w:r>
-        <w:rPr>
-          <w:rFonts w:ascii="Segoe UI" w:hAnsi="Segoe UI" w:cs="Segoe UI"/>
-          <w:color w:val="333333"/>
-          <w:sz w:val="28"/>
-          <w:szCs w:val="28"/>
-          <w:shd w:val="clear" w:color="auto" w:fill="FFFFFF"/>
-        </w:rPr>
-        <w:t>.</w:t>
+        <w:t>slotchange event – triggers the first time a slot is filled, and on any add/remove/replace operation of the slotted element, but not its children. The slot is event.target.</w:t>
       </w:r>
     </w:p>
     <w:p>
@@ -6177,7 +5535,7 @@
           <w:shd w:val="clear" w:color="auto" w:fill="FFFFFF"/>
         </w:rPr>
       </w:pPr>
-      <w:hyperlink r:id="rId41" w:history="1">
+      <w:hyperlink r:id="rId43" w:history="1">
         <w:r>
           <w:rPr>
             <w:rFonts w:ascii="Segoe UI" w:hAnsi="Segoe UI" w:cs="Segoe UI"/>
@@ -6220,29 +5578,7 @@
           <w:szCs w:val="28"/>
           <w:shd w:val="clear" w:color="auto" w:fill="FFFFFF"/>
         </w:rPr>
-        <w:t xml:space="preserve">Now, as we know how to show elements from light DOM in shadow DOM, </w:t>
-      </w:r>
-      <w:proofErr w:type="gramStart"/>
-      <w:r>
-        <w:rPr>
-          <w:rFonts w:ascii="Segoe UI" w:hAnsi="Segoe UI" w:cs="Segoe UI"/>
-          <w:color w:val="333333"/>
-          <w:sz w:val="28"/>
-          <w:szCs w:val="28"/>
-          <w:shd w:val="clear" w:color="auto" w:fill="FFFFFF"/>
-        </w:rPr>
-        <w:t>let’s</w:t>
-      </w:r>
-      <w:proofErr w:type="gramEnd"/>
-      <w:r>
-        <w:rPr>
-          <w:rFonts w:ascii="Segoe UI" w:hAnsi="Segoe UI" w:cs="Segoe UI"/>
-          <w:color w:val="333333"/>
-          <w:sz w:val="28"/>
-          <w:szCs w:val="28"/>
-          <w:shd w:val="clear" w:color="auto" w:fill="FFFFFF"/>
-        </w:rPr>
-        <w:t xml:space="preserve"> see how to style them properly. The basic rule is that shadow elements are styled inside, and light elements – outside, but there are notable exceptions.</w:t>
+        <w:t>Now, as we know how to show elements from light DOM in shadow DOM, let’s see how to style them properly. The basic rule is that shadow elements are styled inside, and light elements – outside, but there are notable exceptions.</w:t>
       </w:r>
     </w:p>
     <w:p>
@@ -6386,23 +5722,13 @@
           <w:szCs w:val="28"/>
         </w:rPr>
       </w:pPr>
-      <w:proofErr w:type="gramStart"/>
-      <w:r>
-        <w:rPr>
-          <w:rFonts w:ascii="Segoe UI" w:hAnsi="Segoe UI" w:cs="Segoe UI"/>
-          <w:sz w:val="28"/>
-          <w:szCs w:val="28"/>
-        </w:rPr>
-        <w:t>::</w:t>
-      </w:r>
-      <w:proofErr w:type="gramEnd"/>
-      <w:r>
-        <w:rPr>
-          <w:rFonts w:ascii="Segoe UI" w:hAnsi="Segoe UI" w:cs="Segoe UI"/>
-          <w:sz w:val="28"/>
-          <w:szCs w:val="28"/>
-        </w:rPr>
-        <w:t>slotted(selector)</w:t>
+      <w:r>
+        <w:rPr>
+          <w:rFonts w:ascii="Segoe UI" w:hAnsi="Segoe UI" w:cs="Segoe UI"/>
+          <w:sz w:val="28"/>
+          <w:szCs w:val="28"/>
+        </w:rPr>
+        <w:t>::slotted(selector)</w:t>
       </w:r>
       <w:r>
         <w:rPr>
@@ -6426,23 +5752,13 @@
           <w:szCs w:val="28"/>
         </w:rPr>
       </w:pPr>
-      <w:proofErr w:type="gramStart"/>
-      <w:r>
-        <w:rPr>
-          <w:rFonts w:ascii="Segoe UI" w:hAnsi="Segoe UI" w:cs="Segoe UI"/>
-          <w:sz w:val="28"/>
-          <w:szCs w:val="28"/>
-        </w:rPr>
-        <w:t>:host</w:t>
-      </w:r>
-      <w:proofErr w:type="gramEnd"/>
-      <w:r>
-        <w:rPr>
-          <w:rFonts w:ascii="Segoe UI" w:hAnsi="Segoe UI" w:cs="Segoe UI"/>
-          <w:sz w:val="28"/>
-          <w:szCs w:val="28"/>
-        </w:rPr>
-        <w:t>(selector)</w:t>
+      <w:r>
+        <w:rPr>
+          <w:rFonts w:ascii="Segoe UI" w:hAnsi="Segoe UI" w:cs="Segoe UI"/>
+          <w:sz w:val="28"/>
+          <w:szCs w:val="28"/>
+        </w:rPr>
+        <w:t>:host(selector)</w:t>
       </w:r>
       <w:r>
         <w:rPr>
@@ -6466,23 +5782,13 @@
           <w:szCs w:val="28"/>
         </w:rPr>
       </w:pPr>
-      <w:proofErr w:type="gramStart"/>
-      <w:r>
-        <w:rPr>
-          <w:rFonts w:ascii="Segoe UI" w:hAnsi="Segoe UI" w:cs="Segoe UI"/>
-          <w:sz w:val="28"/>
-          <w:szCs w:val="28"/>
-        </w:rPr>
-        <w:t>:host</w:t>
-      </w:r>
-      <w:proofErr w:type="gramEnd"/>
-      <w:r>
-        <w:rPr>
-          <w:rFonts w:ascii="Segoe UI" w:hAnsi="Segoe UI" w:cs="Segoe UI"/>
-          <w:sz w:val="28"/>
-          <w:szCs w:val="28"/>
-        </w:rPr>
-        <w:t>(context)</w:t>
+      <w:r>
+        <w:rPr>
+          <w:rFonts w:ascii="Segoe UI" w:hAnsi="Segoe UI" w:cs="Segoe UI"/>
+          <w:sz w:val="28"/>
+          <w:szCs w:val="28"/>
+        </w:rPr>
+        <w:t>:host(context)</w:t>
       </w:r>
       <w:r>
         <w:rPr>
@@ -6587,7 +5893,7 @@
                     <pic:cNvPicPr/>
                   </pic:nvPicPr>
                   <pic:blipFill>
-                    <a:blip r:embed="rId42">
+                    <a:blip r:embed="rId44">
                       <a:extLst>
                         <a:ext uri="{28A0092B-C50C-407E-A947-70E740481C1C}">
                           <a14:useLocalDpi xmlns:a14="http://schemas.microsoft.com/office/drawing/2010/main" val="0"/>
@@ -6768,29 +6074,7 @@
           <w:shd w:val="clear" w:color="auto" w:fill="FFFFFF"/>
         </w:rPr>
         <w:lastRenderedPageBreak/>
-        <w:t xml:space="preserve">Using Custom </w:t>
-      </w:r>
-      <w:proofErr w:type="gramStart"/>
-      <w:r>
-        <w:rPr>
-          <w:rFonts w:ascii="Segoe UI" w:hAnsi="Segoe UI" w:cs="Segoe UI"/>
-          <w:color w:val="333333"/>
-          <w:sz w:val="28"/>
-          <w:szCs w:val="28"/>
-          <w:shd w:val="clear" w:color="auto" w:fill="FFFFFF"/>
-        </w:rPr>
-        <w:t>Variables</w:t>
-      </w:r>
-      <w:proofErr w:type="gramEnd"/>
-      <w:r>
-        <w:rPr>
-          <w:rFonts w:ascii="Segoe UI" w:hAnsi="Segoe UI" w:cs="Segoe UI"/>
-          <w:color w:val="333333"/>
-          <w:sz w:val="28"/>
-          <w:szCs w:val="28"/>
-          <w:shd w:val="clear" w:color="auto" w:fill="FFFFFF"/>
-        </w:rPr>
-        <w:t xml:space="preserve"> we can allow the Light DOM (user) to alter the styling based on where we have used Custom CSS variables. This method is best used when the user does not know the internal structure of the component and we have specified CSS options for the user.</w:t>
+        <w:t>Using Custom Variables we can allow the Light DOM (user) to alter the styling based on where we have used Custom CSS variables. This method is best used when the user does not know the internal structure of the component and we have specified CSS options for the user.</w:t>
       </w:r>
     </w:p>
     <w:p>
@@ -6856,29 +6140,7 @@
           <w:szCs w:val="28"/>
           <w:shd w:val="clear" w:color="auto" w:fill="FFFFFF"/>
         </w:rPr>
-        <w:t xml:space="preserve">This shows the use of </w:t>
-      </w:r>
-      <w:proofErr w:type="gramStart"/>
-      <w:r>
-        <w:rPr>
-          <w:rFonts w:ascii="Segoe UI" w:hAnsi="Segoe UI" w:cs="Segoe UI"/>
-          <w:color w:val="333333"/>
-          <w:sz w:val="28"/>
-          <w:szCs w:val="28"/>
-          <w:shd w:val="clear" w:color="auto" w:fill="FFFFFF"/>
-        </w:rPr>
-        <w:t>the ::slotted</w:t>
-      </w:r>
-      <w:proofErr w:type="gramEnd"/>
-      <w:r>
-        <w:rPr>
-          <w:rFonts w:ascii="Segoe UI" w:hAnsi="Segoe UI" w:cs="Segoe UI"/>
-          <w:color w:val="333333"/>
-          <w:sz w:val="28"/>
-          <w:szCs w:val="28"/>
-          <w:shd w:val="clear" w:color="auto" w:fill="FFFFFF"/>
-        </w:rPr>
-        <w:t>() selector.</w:t>
+        <w:t>This shows the use of the ::slotted() selector.</w:t>
       </w:r>
     </w:p>
     <w:p>
@@ -7131,29 +6393,7 @@
           <w:szCs w:val="28"/>
           <w:shd w:val="clear" w:color="auto" w:fill="FFFFFF"/>
         </w:rPr>
-        <w:t xml:space="preserve">We can use </w:t>
-      </w:r>
-      <w:proofErr w:type="gramStart"/>
-      <w:r>
-        <w:rPr>
-          <w:rFonts w:ascii="Segoe UI" w:hAnsi="Segoe UI" w:cs="Segoe UI"/>
-          <w:color w:val="333333"/>
-          <w:sz w:val="28"/>
-          <w:szCs w:val="28"/>
-          <w:shd w:val="clear" w:color="auto" w:fill="FFFFFF"/>
-        </w:rPr>
-        <w:t>the :host</w:t>
-      </w:r>
-      <w:proofErr w:type="gramEnd"/>
-      <w:r>
-        <w:rPr>
-          <w:rFonts w:ascii="Segoe UI" w:hAnsi="Segoe UI" w:cs="Segoe UI"/>
-          <w:color w:val="333333"/>
-          <w:sz w:val="28"/>
-          <w:szCs w:val="28"/>
-          <w:shd w:val="clear" w:color="auto" w:fill="FFFFFF"/>
-        </w:rPr>
-        <w:t>() selector as in this example.</w:t>
+        <w:t>We can use the :host() selector as in this example.</w:t>
       </w:r>
     </w:p>
     <w:p>
@@ -7189,51 +6429,7 @@
           <w:szCs w:val="28"/>
           <w:shd w:val="clear" w:color="auto" w:fill="FFFFFF"/>
         </w:rPr>
-        <w:t xml:space="preserve">The exercise will show how adding class or id attributes to the host element we can style the component </w:t>
-      </w:r>
-      <w:proofErr w:type="gramStart"/>
-      <w:r>
-        <w:rPr>
-          <w:rFonts w:ascii="Segoe UI" w:hAnsi="Segoe UI" w:cs="Segoe UI"/>
-          <w:color w:val="333333"/>
-          <w:sz w:val="28"/>
-          <w:szCs w:val="28"/>
-          <w:shd w:val="clear" w:color="auto" w:fill="FFFFFF"/>
-        </w:rPr>
-        <w:t>using :host</w:t>
-      </w:r>
-      <w:proofErr w:type="gramEnd"/>
-      <w:r>
-        <w:rPr>
-          <w:rFonts w:ascii="Segoe UI" w:hAnsi="Segoe UI" w:cs="Segoe UI"/>
-          <w:color w:val="333333"/>
-          <w:sz w:val="28"/>
-          <w:szCs w:val="28"/>
-          <w:shd w:val="clear" w:color="auto" w:fill="FFFFFF"/>
-        </w:rPr>
-        <w:t>(&lt;</w:t>
-      </w:r>
-      <w:proofErr w:type="spellStart"/>
-      <w:r>
-        <w:rPr>
-          <w:rFonts w:ascii="Segoe UI" w:hAnsi="Segoe UI" w:cs="Segoe UI"/>
-          <w:color w:val="333333"/>
-          <w:sz w:val="28"/>
-          <w:szCs w:val="28"/>
-          <w:shd w:val="clear" w:color="auto" w:fill="FFFFFF"/>
-        </w:rPr>
-        <w:t>css</w:t>
-      </w:r>
-      <w:proofErr w:type="spellEnd"/>
-      <w:r>
-        <w:rPr>
-          <w:rFonts w:ascii="Segoe UI" w:hAnsi="Segoe UI" w:cs="Segoe UI"/>
-          <w:color w:val="333333"/>
-          <w:sz w:val="28"/>
-          <w:szCs w:val="28"/>
-          <w:shd w:val="clear" w:color="auto" w:fill="FFFFFF"/>
-        </w:rPr>
-        <w:t xml:space="preserve"> selector&gt;)</w:t>
+        <w:t>The exercise will show how adding class or id attributes to the host element we can style the component using :host(&lt;css selector&gt;)</w:t>
       </w:r>
       <w:r>
         <w:rPr>
@@ -7281,7 +6477,6 @@
         </w:rPr>
         <w:t xml:space="preserve">We can also </w:t>
       </w:r>
-      <w:proofErr w:type="gramStart"/>
       <w:r>
         <w:rPr>
           <w:rFonts w:ascii="Segoe UI" w:hAnsi="Segoe UI" w:cs="Segoe UI"/>
@@ -7292,7 +6487,6 @@
         </w:rPr>
         <w:t>use :</w:t>
       </w:r>
-      <w:proofErr w:type="gramEnd"/>
     </w:p>
     <w:p>
       <w:pPr>
@@ -7604,29 +6798,7 @@
           <w:szCs w:val="28"/>
           <w:shd w:val="clear" w:color="auto" w:fill="FFFFFF"/>
         </w:rPr>
-        <w:t xml:space="preserve">New CSS rules </w:t>
-      </w:r>
-      <w:proofErr w:type="gramStart"/>
-      <w:r>
-        <w:rPr>
-          <w:rFonts w:ascii="Segoe UI" w:hAnsi="Segoe UI" w:cs="Segoe UI"/>
-          <w:color w:val="333333"/>
-          <w:sz w:val="28"/>
-          <w:szCs w:val="28"/>
-          <w:shd w:val="clear" w:color="auto" w:fill="FFFFFF"/>
-        </w:rPr>
-        <w:t>like ::part</w:t>
-      </w:r>
-      <w:proofErr w:type="gramEnd"/>
-      <w:r>
-        <w:rPr>
-          <w:rFonts w:ascii="Segoe UI" w:hAnsi="Segoe UI" w:cs="Segoe UI"/>
-          <w:color w:val="333333"/>
-          <w:sz w:val="28"/>
-          <w:szCs w:val="28"/>
-          <w:shd w:val="clear" w:color="auto" w:fill="FFFFFF"/>
-        </w:rPr>
-        <w:t xml:space="preserve"> and accessing a global stylesheet are in the pipeline.</w:t>
+        <w:t>New CSS rules like ::part and accessing a global stylesheet are in the pipeline.</w:t>
       </w:r>
     </w:p>
     <w:p>
@@ -7755,7 +6927,7 @@
           <w:szCs w:val="28"/>
         </w:rPr>
       </w:pPr>
-      <w:hyperlink r:id="rId43" w:history="1">
+      <w:hyperlink r:id="rId45" w:history="1">
         <w:r>
           <w:rPr>
             <w:rStyle w:val="Hyperlink"/>
@@ -7819,7 +6991,7 @@
                     <pic:cNvPicPr/>
                   </pic:nvPicPr>
                   <pic:blipFill>
-                    <a:blip r:embed="rId44">
+                    <a:blip r:embed="rId46">
                       <a:extLst>
                         <a:ext uri="{28A0092B-C50C-407E-A947-70E740481C1C}">
                           <a14:useLocalDpi xmlns:a14="http://schemas.microsoft.com/office/drawing/2010/main" val="0"/>
@@ -7885,7 +7057,7 @@
                     <pic:cNvPicPr/>
                   </pic:nvPicPr>
                   <pic:blipFill>
-                    <a:blip r:embed="rId45">
+                    <a:blip r:embed="rId47">
                       <a:extLst>
                         <a:ext uri="{28A0092B-C50C-407E-A947-70E740481C1C}">
                           <a14:useLocalDpi xmlns:a14="http://schemas.microsoft.com/office/drawing/2010/main" val="0"/>
@@ -7939,7 +7111,7 @@
                     <pic:cNvPicPr/>
                   </pic:nvPicPr>
                   <pic:blipFill>
-                    <a:blip r:embed="rId46">
+                    <a:blip r:embed="rId48">
                       <a:extLst>
                         <a:ext uri="{28A0092B-C50C-407E-A947-70E740481C1C}">
                           <a14:useLocalDpi xmlns:a14="http://schemas.microsoft.com/office/drawing/2010/main" val="0"/>
@@ -7993,7 +7165,7 @@
                     <pic:cNvPicPr/>
                   </pic:nvPicPr>
                   <pic:blipFill>
-                    <a:blip r:embed="rId47">
+                    <a:blip r:embed="rId49">
                       <a:extLst>
                         <a:ext uri="{28A0092B-C50C-407E-A947-70E740481C1C}">
                           <a14:useLocalDpi xmlns:a14="http://schemas.microsoft.com/office/drawing/2010/main" val="0"/>
@@ -8048,7 +7220,7 @@
                     <pic:cNvPicPr/>
                   </pic:nvPicPr>
                   <pic:blipFill>
-                    <a:blip r:embed="rId48">
+                    <a:blip r:embed="rId50">
                       <a:extLst>
                         <a:ext uri="{28A0092B-C50C-407E-A947-70E740481C1C}">
                           <a14:useLocalDpi xmlns:a14="http://schemas.microsoft.com/office/drawing/2010/main" val="0"/>
@@ -8115,7 +7287,7 @@
                     <pic:cNvPicPr/>
                   </pic:nvPicPr>
                   <pic:blipFill>
-                    <a:blip r:embed="rId49">
+                    <a:blip r:embed="rId51">
                       <a:extLst>
                         <a:ext uri="{28A0092B-C50C-407E-A947-70E740481C1C}">
                           <a14:useLocalDpi xmlns:a14="http://schemas.microsoft.com/office/drawing/2010/main" val="0"/>
@@ -8150,7 +7322,7 @@
           <w:szCs w:val="28"/>
         </w:rPr>
       </w:pPr>
-      <w:hyperlink r:id="rId50" w:history="1">
+      <w:hyperlink r:id="rId52" w:history="1">
         <w:r>
           <w:rPr>
             <w:rStyle w:val="Hyperlink"/>
@@ -8224,7 +7396,7 @@
                     <pic:cNvPicPr/>
                   </pic:nvPicPr>
                   <pic:blipFill>
-                    <a:blip r:embed="rId51">
+                    <a:blip r:embed="rId53">
                       <a:extLst>
                         <a:ext uri="{28A0092B-C50C-407E-A947-70E740481C1C}">
                           <a14:useLocalDpi xmlns:a14="http://schemas.microsoft.com/office/drawing/2010/main" val="0"/>
@@ -9497,29 +8669,7 @@
           <w:szCs w:val="28"/>
           <w:shd w:val="clear" w:color="auto" w:fill="FFFFFF"/>
         </w:rPr>
-        <w:t xml:space="preserve">In this hover tooltip </w:t>
-      </w:r>
-      <w:proofErr w:type="gramStart"/>
-      <w:r>
-        <w:rPr>
-          <w:rFonts w:ascii="Segoe UI" w:hAnsi="Segoe UI" w:cs="Segoe UI"/>
-          <w:color w:val="333333"/>
-          <w:sz w:val="28"/>
-          <w:szCs w:val="28"/>
-          <w:shd w:val="clear" w:color="auto" w:fill="FFFFFF"/>
-        </w:rPr>
-        <w:t>component</w:t>
-      </w:r>
-      <w:proofErr w:type="gramEnd"/>
-      <w:r>
-        <w:rPr>
-          <w:rFonts w:ascii="Segoe UI" w:hAnsi="Segoe UI" w:cs="Segoe UI"/>
-          <w:color w:val="333333"/>
-          <w:sz w:val="28"/>
-          <w:szCs w:val="28"/>
-          <w:shd w:val="clear" w:color="auto" w:fill="FFFFFF"/>
-        </w:rPr>
-        <w:t xml:space="preserve"> we can change the attri</w:t>
+        <w:t>In this hover tooltip component we can change the attri</w:t>
       </w:r>
       <w:r>
         <w:rPr>
@@ -9539,18 +8689,7 @@
           <w:szCs w:val="28"/>
           <w:shd w:val="clear" w:color="auto" w:fill="FFFFFF"/>
         </w:rPr>
-        <w:t>‘</w:t>
-      </w:r>
-      <w:proofErr w:type="spellStart"/>
-      <w:r>
-        <w:rPr>
-          <w:rFonts w:ascii="Segoe UI" w:hAnsi="Segoe UI" w:cs="Segoe UI"/>
-          <w:color w:val="333333"/>
-          <w:sz w:val="28"/>
-          <w:szCs w:val="28"/>
-          <w:shd w:val="clear" w:color="auto" w:fill="FFFFFF"/>
-        </w:rPr>
-        <w:t>d</w:t>
+        <w:t>‘d</w:t>
       </w:r>
       <w:r>
         <w:rPr>
@@ -9570,18 +8709,7 @@
           <w:szCs w:val="28"/>
           <w:shd w:val="clear" w:color="auto" w:fill="FFFFFF"/>
         </w:rPr>
-        <w:t>playtext</w:t>
-      </w:r>
-      <w:proofErr w:type="spellEnd"/>
-      <w:r>
-        <w:rPr>
-          <w:rFonts w:ascii="Segoe UI" w:hAnsi="Segoe UI" w:cs="Segoe UI"/>
-          <w:color w:val="333333"/>
-          <w:sz w:val="28"/>
-          <w:szCs w:val="28"/>
-          <w:shd w:val="clear" w:color="auto" w:fill="FFFFFF"/>
-        </w:rPr>
-        <w:t>’ manually or programmatically</w:t>
+        <w:t>playtext’ manually or programmatically</w:t>
       </w:r>
       <w:r>
         <w:rPr>
@@ -9627,29 +8755,7 @@
           <w:szCs w:val="28"/>
           <w:shd w:val="clear" w:color="auto" w:fill="FFFFFF"/>
         </w:rPr>
-        <w:t xml:space="preserve">In DEV &gt; ELEMENTS, change the </w:t>
-      </w:r>
-      <w:proofErr w:type="spellStart"/>
-      <w:r>
-        <w:rPr>
-          <w:rFonts w:ascii="Segoe UI" w:hAnsi="Segoe UI" w:cs="Segoe UI"/>
-          <w:color w:val="333333"/>
-          <w:sz w:val="28"/>
-          <w:szCs w:val="28"/>
-          <w:shd w:val="clear" w:color="auto" w:fill="FFFFFF"/>
-        </w:rPr>
-        <w:t>displaytext</w:t>
-      </w:r>
-      <w:proofErr w:type="spellEnd"/>
-      <w:r>
-        <w:rPr>
-          <w:rFonts w:ascii="Segoe UI" w:hAnsi="Segoe UI" w:cs="Segoe UI"/>
-          <w:color w:val="333333"/>
-          <w:sz w:val="28"/>
-          <w:szCs w:val="28"/>
-          <w:shd w:val="clear" w:color="auto" w:fill="FFFFFF"/>
-        </w:rPr>
-        <w:t xml:space="preserve"> attribute to see this.</w:t>
+        <w:t>In DEV &gt; ELEMENTS, change the displaytext attribute to see this.</w:t>
       </w:r>
     </w:p>
     <w:p>
@@ -9699,7 +8805,6 @@
         </w:rPr>
         <w:t xml:space="preserve"> is </w:t>
       </w:r>
-      <w:proofErr w:type="gramStart"/>
       <w:r>
         <w:rPr>
           <w:rFonts w:ascii="Segoe UI" w:hAnsi="Segoe UI" w:cs="Segoe UI"/>
@@ -9708,9 +8813,8 @@
           <w:szCs w:val="28"/>
           <w:shd w:val="clear" w:color="auto" w:fill="FFFFFF"/>
         </w:rPr>
-        <w:t>a very good</w:t>
-      </w:r>
-      <w:proofErr w:type="gramEnd"/>
+        <w:t>a particularly good</w:t>
+      </w:r>
       <w:r>
         <w:rPr>
           <w:rFonts w:ascii="Segoe UI" w:hAnsi="Segoe UI" w:cs="Segoe UI"/>
@@ -9805,42 +8909,18 @@
           <w:szCs w:val="28"/>
           <w:shd w:val="clear" w:color="auto" w:fill="FFFFFF"/>
         </w:rPr>
-        <w:t xml:space="preserve">This shows the </w:t>
-      </w:r>
-      <w:proofErr w:type="spellStart"/>
-      <w:r>
-        <w:rPr>
-          <w:rFonts w:ascii="Segoe UI" w:hAnsi="Segoe UI" w:cs="Segoe UI"/>
-          <w:color w:val="333333"/>
-          <w:sz w:val="28"/>
-          <w:szCs w:val="28"/>
-          <w:shd w:val="clear" w:color="auto" w:fill="FFFFFF"/>
-        </w:rPr>
-        <w:t>attributeChangedCallback</w:t>
-      </w:r>
-      <w:proofErr w:type="spellEnd"/>
-      <w:r>
-        <w:rPr>
-          <w:rFonts w:ascii="Segoe UI" w:hAnsi="Segoe UI" w:cs="Segoe UI"/>
-          <w:color w:val="333333"/>
-          <w:sz w:val="28"/>
-          <w:szCs w:val="28"/>
-          <w:shd w:val="clear" w:color="auto" w:fill="FFFFFF"/>
-        </w:rPr>
-        <w:t xml:space="preserve"> </w:t>
-      </w:r>
-      <w:proofErr w:type="spellStart"/>
-      <w:r>
-        <w:rPr>
-          <w:rFonts w:ascii="Segoe UI" w:hAnsi="Segoe UI" w:cs="Segoe UI"/>
-          <w:color w:val="333333"/>
-          <w:sz w:val="28"/>
-          <w:szCs w:val="28"/>
-          <w:shd w:val="clear" w:color="auto" w:fill="FFFFFF"/>
-        </w:rPr>
-        <w:t>lifecyle</w:t>
-      </w:r>
-      <w:proofErr w:type="spellEnd"/>
+        <w:t xml:space="preserve">This shows the attributeChangedCallback </w:t>
+      </w:r>
+      <w:r>
+        <w:rPr>
+          <w:rFonts w:ascii="Segoe UI" w:hAnsi="Segoe UI" w:cs="Segoe UI"/>
+          <w:color w:val="333333"/>
+          <w:sz w:val="28"/>
+          <w:szCs w:val="28"/>
+          <w:shd w:val="clear" w:color="auto" w:fill="FFFFFF"/>
+        </w:rPr>
+        <w:t>lifecycle</w:t>
+      </w:r>
       <w:r>
         <w:rPr>
           <w:rFonts w:ascii="Segoe UI" w:hAnsi="Segoe UI" w:cs="Segoe UI"/>
@@ -10001,8 +9081,6 @@
         </w:rPr>
         <w:t> </w:t>
       </w:r>
-      <w:proofErr w:type="spellStart"/>
-      <w:proofErr w:type="gramStart"/>
       <w:r>
         <w:rPr>
           <w:rFonts w:ascii="Segoe UI" w:eastAsia="Times New Roman" w:hAnsi="Segoe UI" w:cs="Segoe UI"/>
@@ -10013,7 +9091,6 @@
         </w:rPr>
         <w:t>observedAttributes</w:t>
       </w:r>
-      <w:proofErr w:type="spellEnd"/>
       <w:r>
         <w:rPr>
           <w:rFonts w:ascii="Segoe UI" w:eastAsia="Times New Roman" w:hAnsi="Segoe UI" w:cs="Segoe UI"/>
@@ -10022,18 +9099,7 @@
           <w:szCs w:val="27"/>
           <w:lang w:eastAsia="en-GB"/>
         </w:rPr>
-        <w:t>(</w:t>
-      </w:r>
-      <w:proofErr w:type="gramEnd"/>
-      <w:r>
-        <w:rPr>
-          <w:rFonts w:ascii="Segoe UI" w:eastAsia="Times New Roman" w:hAnsi="Segoe UI" w:cs="Segoe UI"/>
-          <w:color w:val="D4D4D4"/>
-          <w:sz w:val="27"/>
-          <w:szCs w:val="27"/>
-          <w:lang w:eastAsia="en-GB"/>
-        </w:rPr>
-        <w:t>) {</w:t>
+        <w:t>() {</w:t>
       </w:r>
     </w:p>
     <w:p>
@@ -10088,7 +9154,6 @@
         </w:rPr>
         <w:t>'system'</w:t>
       </w:r>
-      <w:proofErr w:type="gramStart"/>
       <w:r>
         <w:rPr>
           <w:rFonts w:ascii="Segoe UI" w:eastAsia="Times New Roman" w:hAnsi="Segoe UI" w:cs="Segoe UI"/>
@@ -10099,7 +9164,6 @@
         </w:rPr>
         <w:t>];</w:t>
       </w:r>
-      <w:proofErr w:type="gramEnd"/>
     </w:p>
     <w:p>
       <w:pPr>
@@ -10284,8 +9348,6 @@
         </w:rPr>
         <w:t>  </w:t>
       </w:r>
-      <w:proofErr w:type="spellStart"/>
-      <w:proofErr w:type="gramStart"/>
       <w:r>
         <w:rPr>
           <w:rFonts w:ascii="Segoe UI" w:eastAsia="Times New Roman" w:hAnsi="Segoe UI" w:cs="Segoe UI"/>
@@ -10296,7 +9358,6 @@
         </w:rPr>
         <w:t>attributeChangedCallback</w:t>
       </w:r>
-      <w:proofErr w:type="spellEnd"/>
       <w:r>
         <w:rPr>
           <w:rFonts w:ascii="Segoe UI" w:eastAsia="Times New Roman" w:hAnsi="Segoe UI" w:cs="Segoe UI"/>
@@ -10307,7 +9368,6 @@
         </w:rPr>
         <w:t>(</w:t>
       </w:r>
-      <w:proofErr w:type="gramEnd"/>
       <w:r>
         <w:rPr>
           <w:rFonts w:ascii="Segoe UI" w:eastAsia="Times New Roman" w:hAnsi="Segoe UI" w:cs="Segoe UI"/>
@@ -10328,7 +9388,6 @@
         </w:rPr>
         <w:t>, </w:t>
       </w:r>
-      <w:proofErr w:type="spellStart"/>
       <w:r>
         <w:rPr>
           <w:rFonts w:ascii="Segoe UI" w:eastAsia="Times New Roman" w:hAnsi="Segoe UI" w:cs="Segoe UI"/>
@@ -10339,7 +9398,6 @@
         </w:rPr>
         <w:t>oldValue</w:t>
       </w:r>
-      <w:proofErr w:type="spellEnd"/>
       <w:r>
         <w:rPr>
           <w:rFonts w:ascii="Segoe UI" w:eastAsia="Times New Roman" w:hAnsi="Segoe UI" w:cs="Segoe UI"/>
@@ -10350,7 +9408,6 @@
         </w:rPr>
         <w:t>, </w:t>
       </w:r>
-      <w:proofErr w:type="spellStart"/>
       <w:r>
         <w:rPr>
           <w:rFonts w:ascii="Segoe UI" w:eastAsia="Times New Roman" w:hAnsi="Segoe UI" w:cs="Segoe UI"/>
@@ -10361,7 +9418,6 @@
         </w:rPr>
         <w:t>newValue</w:t>
       </w:r>
-      <w:proofErr w:type="spellEnd"/>
       <w:r>
         <w:rPr>
           <w:rFonts w:ascii="Segoe UI" w:eastAsia="Times New Roman" w:hAnsi="Segoe UI" w:cs="Segoe UI"/>
@@ -10478,8 +9534,6 @@
         </w:rPr>
         <w:t>            </w:t>
       </w:r>
-      <w:proofErr w:type="spellStart"/>
-      <w:proofErr w:type="gramStart"/>
       <w:r>
         <w:rPr>
           <w:rFonts w:ascii="Segoe UI" w:eastAsia="Times New Roman" w:hAnsi="Segoe UI" w:cs="Segoe UI"/>
@@ -10510,8 +9564,6 @@
         </w:rPr>
         <w:t>checked</w:t>
       </w:r>
-      <w:proofErr w:type="spellEnd"/>
-      <w:proofErr w:type="gramEnd"/>
       <w:r>
         <w:rPr>
           <w:rFonts w:ascii="Segoe UI" w:eastAsia="Times New Roman" w:hAnsi="Segoe UI" w:cs="Segoe UI"/>
@@ -10522,7 +9574,6 @@
         </w:rPr>
         <w:t> = </w:t>
       </w:r>
-      <w:proofErr w:type="spellStart"/>
       <w:r>
         <w:rPr>
           <w:rFonts w:ascii="Segoe UI" w:eastAsia="Times New Roman" w:hAnsi="Segoe UI" w:cs="Segoe UI"/>
@@ -10533,7 +9584,6 @@
         </w:rPr>
         <w:t>newValue</w:t>
       </w:r>
-      <w:proofErr w:type="spellEnd"/>
       <w:r>
         <w:rPr>
           <w:rFonts w:ascii="Segoe UI" w:eastAsia="Times New Roman" w:hAnsi="Segoe UI" w:cs="Segoe UI"/>
@@ -10694,7 +9744,6 @@
         </w:rPr>
         <w:t> </w:t>
       </w:r>
-      <w:proofErr w:type="spellStart"/>
       <w:r>
         <w:rPr>
           <w:rFonts w:ascii="Segoe UI" w:eastAsia="Times New Roman" w:hAnsi="Segoe UI" w:cs="Segoe UI"/>
@@ -10705,7 +9754,6 @@
         </w:rPr>
         <w:t>isChecked</w:t>
       </w:r>
-      <w:proofErr w:type="spellEnd"/>
       <w:r>
         <w:rPr>
           <w:rFonts w:ascii="Segoe UI" w:eastAsia="Times New Roman" w:hAnsi="Segoe UI" w:cs="Segoe UI"/>
@@ -10746,7 +9794,6 @@
         </w:rPr>
         <w:t>value</w:t>
       </w:r>
-      <w:proofErr w:type="gramStart"/>
       <w:r>
         <w:rPr>
           <w:rFonts w:ascii="Segoe UI" w:eastAsia="Times New Roman" w:hAnsi="Segoe UI" w:cs="Segoe UI"/>
@@ -10757,7 +9804,6 @@
         </w:rPr>
         <w:t>);</w:t>
       </w:r>
-      <w:proofErr w:type="gramEnd"/>
     </w:p>
     <w:p>
       <w:pPr>
@@ -10801,7 +9847,6 @@
         </w:rPr>
         <w:t> (</w:t>
       </w:r>
-      <w:proofErr w:type="spellStart"/>
       <w:r>
         <w:rPr>
           <w:rFonts w:ascii="Segoe UI" w:eastAsia="Times New Roman" w:hAnsi="Segoe UI" w:cs="Segoe UI"/>
@@ -10812,7 +9857,6 @@
         </w:rPr>
         <w:t>isChecked</w:t>
       </w:r>
-      <w:proofErr w:type="spellEnd"/>
       <w:r>
         <w:rPr>
           <w:rFonts w:ascii="Segoe UI" w:eastAsia="Times New Roman" w:hAnsi="Segoe UI" w:cs="Segoe UI"/>
@@ -10890,41 +9934,7 @@
           <w:szCs w:val="27"/>
           <w:lang w:eastAsia="en-GB"/>
         </w:rPr>
-        <w:t>// </w:t>
-      </w:r>
-      <w:proofErr w:type="spellStart"/>
-      <w:proofErr w:type="gramStart"/>
-      <w:r>
-        <w:rPr>
-          <w:rFonts w:ascii="Segoe UI" w:eastAsia="Times New Roman" w:hAnsi="Segoe UI" w:cs="Segoe UI"/>
-          <w:color w:val="6A9955"/>
-          <w:sz w:val="27"/>
-          <w:szCs w:val="27"/>
-          <w:lang w:eastAsia="en-GB"/>
-        </w:rPr>
-        <w:t>attributeChangedCallback</w:t>
-      </w:r>
-      <w:proofErr w:type="spellEnd"/>
-      <w:r>
-        <w:rPr>
-          <w:rFonts w:ascii="Segoe UI" w:eastAsia="Times New Roman" w:hAnsi="Segoe UI" w:cs="Segoe UI"/>
-          <w:color w:val="6A9955"/>
-          <w:sz w:val="27"/>
-          <w:szCs w:val="27"/>
-          <w:lang w:eastAsia="en-GB"/>
-        </w:rPr>
-        <w:t>(</w:t>
-      </w:r>
-      <w:proofErr w:type="gramEnd"/>
-      <w:r>
-        <w:rPr>
-          <w:rFonts w:ascii="Segoe UI" w:eastAsia="Times New Roman" w:hAnsi="Segoe UI" w:cs="Segoe UI"/>
-          <w:color w:val="6A9955"/>
-          <w:sz w:val="27"/>
-          <w:szCs w:val="27"/>
-          <w:lang w:eastAsia="en-GB"/>
-        </w:rPr>
-        <w:t>) which then sets this property // again.</w:t>
+        <w:t>// attributeChangedCallback() which then sets this property // again.</w:t>
       </w:r>
     </w:p>
     <w:p>
@@ -10949,8 +9959,6 @@
         </w:rPr>
         <w:t>            </w:t>
       </w:r>
-      <w:proofErr w:type="spellStart"/>
-      <w:proofErr w:type="gramStart"/>
       <w:r>
         <w:rPr>
           <w:rFonts w:ascii="Segoe UI" w:eastAsia="Times New Roman" w:hAnsi="Segoe UI" w:cs="Segoe UI"/>
@@ -10981,8 +9989,6 @@
         </w:rPr>
         <w:t>setAttribute</w:t>
       </w:r>
-      <w:proofErr w:type="spellEnd"/>
-      <w:proofErr w:type="gramEnd"/>
       <w:r>
         <w:rPr>
           <w:rFonts w:ascii="Segoe UI" w:eastAsia="Times New Roman" w:hAnsi="Segoe UI" w:cs="Segoe UI"/>
@@ -11089,8 +10095,6 @@
         </w:rPr>
         <w:t>            </w:t>
       </w:r>
-      <w:proofErr w:type="spellStart"/>
-      <w:proofErr w:type="gramStart"/>
       <w:r>
         <w:rPr>
           <w:rFonts w:ascii="Segoe UI" w:eastAsia="Times New Roman" w:hAnsi="Segoe UI" w:cs="Segoe UI"/>
@@ -11121,8 +10125,6 @@
         </w:rPr>
         <w:t>removeAttribute</w:t>
       </w:r>
-      <w:proofErr w:type="spellEnd"/>
-      <w:proofErr w:type="gramEnd"/>
       <w:r>
         <w:rPr>
           <w:rFonts w:ascii="Segoe UI" w:eastAsia="Times New Roman" w:hAnsi="Segoe UI" w:cs="Segoe UI"/>
@@ -11285,8 +10287,6 @@
         </w:rPr>
         <w:t> </w:t>
       </w:r>
-      <w:proofErr w:type="spellStart"/>
-      <w:proofErr w:type="gramStart"/>
       <w:r>
         <w:rPr>
           <w:rFonts w:ascii="Segoe UI" w:eastAsia="Times New Roman" w:hAnsi="Segoe UI" w:cs="Segoe UI"/>
@@ -11297,7 +10297,6 @@
         </w:rPr>
         <w:t>observedAttributes</w:t>
       </w:r>
-      <w:proofErr w:type="spellEnd"/>
       <w:r>
         <w:rPr>
           <w:rFonts w:ascii="Segoe UI" w:eastAsia="Times New Roman" w:hAnsi="Segoe UI" w:cs="Segoe UI"/>
@@ -11306,18 +10305,7 @@
           <w:szCs w:val="27"/>
           <w:lang w:eastAsia="en-GB"/>
         </w:rPr>
-        <w:t>(</w:t>
-      </w:r>
-      <w:proofErr w:type="gramEnd"/>
-      <w:r>
-        <w:rPr>
-          <w:rFonts w:ascii="Segoe UI" w:eastAsia="Times New Roman" w:hAnsi="Segoe UI" w:cs="Segoe UI"/>
-          <w:color w:val="D4D4D4"/>
-          <w:sz w:val="27"/>
-          <w:szCs w:val="27"/>
-          <w:lang w:eastAsia="en-GB"/>
-        </w:rPr>
-        <w:t>) {</w:t>
+        <w:t>() {</w:t>
       </w:r>
     </w:p>
     <w:p>
@@ -11370,31 +10358,8 @@
           <w:szCs w:val="27"/>
           <w:lang w:eastAsia="en-GB"/>
         </w:rPr>
-        <w:t>'</w:t>
-      </w:r>
-      <w:proofErr w:type="spellStart"/>
-      <w:r>
-        <w:rPr>
-          <w:rFonts w:ascii="Segoe UI" w:eastAsia="Times New Roman" w:hAnsi="Segoe UI" w:cs="Segoe UI"/>
-          <w:color w:val="CE9178"/>
-          <w:sz w:val="27"/>
-          <w:szCs w:val="27"/>
-          <w:lang w:eastAsia="en-GB"/>
-        </w:rPr>
-        <w:t>postid</w:t>
-      </w:r>
-      <w:proofErr w:type="spellEnd"/>
-      <w:r>
-        <w:rPr>
-          <w:rFonts w:ascii="Segoe UI" w:eastAsia="Times New Roman" w:hAnsi="Segoe UI" w:cs="Segoe UI"/>
-          <w:color w:val="CE9178"/>
-          <w:sz w:val="27"/>
-          <w:szCs w:val="27"/>
-          <w:lang w:eastAsia="en-GB"/>
-        </w:rPr>
-        <w:t>'</w:t>
-      </w:r>
-      <w:proofErr w:type="gramStart"/>
+        <w:t>'postid'</w:t>
+      </w:r>
       <w:r>
         <w:rPr>
           <w:rFonts w:ascii="Segoe UI" w:eastAsia="Times New Roman" w:hAnsi="Segoe UI" w:cs="Segoe UI"/>
@@ -11405,7 +10370,6 @@
         </w:rPr>
         <w:t>];</w:t>
       </w:r>
-      <w:proofErr w:type="gramEnd"/>
     </w:p>
     <w:p>
       <w:pPr>
@@ -11472,8 +10436,6 @@
         </w:rPr>
         <w:t> </w:t>
       </w:r>
-      <w:proofErr w:type="spellStart"/>
-      <w:proofErr w:type="gramStart"/>
       <w:r>
         <w:rPr>
           <w:rFonts w:ascii="Segoe UI" w:eastAsia="Times New Roman" w:hAnsi="Segoe UI" w:cs="Segoe UI"/>
@@ -11484,7 +10446,6 @@
         </w:rPr>
         <w:t>postID</w:t>
       </w:r>
-      <w:proofErr w:type="spellEnd"/>
       <w:r>
         <w:rPr>
           <w:rFonts w:ascii="Segoe UI" w:eastAsia="Times New Roman" w:hAnsi="Segoe UI" w:cs="Segoe UI"/>
@@ -11493,18 +10454,7 @@
           <w:szCs w:val="27"/>
           <w:lang w:eastAsia="en-GB"/>
         </w:rPr>
-        <w:t>(</w:t>
-      </w:r>
-      <w:proofErr w:type="gramEnd"/>
-      <w:r>
-        <w:rPr>
-          <w:rFonts w:ascii="Segoe UI" w:eastAsia="Times New Roman" w:hAnsi="Segoe UI" w:cs="Segoe UI"/>
-          <w:color w:val="D4D4D4"/>
-          <w:sz w:val="27"/>
-          <w:szCs w:val="27"/>
-          <w:lang w:eastAsia="en-GB"/>
-        </w:rPr>
-        <w:t>) {</w:t>
+        <w:t>() {</w:t>
       </w:r>
     </w:p>
     <w:p>
@@ -11549,8 +10499,6 @@
         </w:rPr>
         <w:t> </w:t>
       </w:r>
-      <w:proofErr w:type="spellStart"/>
-      <w:proofErr w:type="gramStart"/>
       <w:r>
         <w:rPr>
           <w:rFonts w:ascii="Segoe UI" w:eastAsia="Times New Roman" w:hAnsi="Segoe UI" w:cs="Segoe UI"/>
@@ -11581,8 +10529,6 @@
         </w:rPr>
         <w:t>getAttribute</w:t>
       </w:r>
-      <w:proofErr w:type="spellEnd"/>
-      <w:proofErr w:type="gramEnd"/>
       <w:r>
         <w:rPr>
           <w:rFonts w:ascii="Segoe UI" w:eastAsia="Times New Roman" w:hAnsi="Segoe UI" w:cs="Segoe UI"/>
@@ -11601,29 +10547,7 @@
           <w:szCs w:val="27"/>
           <w:lang w:eastAsia="en-GB"/>
         </w:rPr>
-        <w:t>'</w:t>
-      </w:r>
-      <w:proofErr w:type="spellStart"/>
-      <w:r>
-        <w:rPr>
-          <w:rFonts w:ascii="Segoe UI" w:eastAsia="Times New Roman" w:hAnsi="Segoe UI" w:cs="Segoe UI"/>
-          <w:color w:val="CE9178"/>
-          <w:sz w:val="27"/>
-          <w:szCs w:val="27"/>
-          <w:lang w:eastAsia="en-GB"/>
-        </w:rPr>
-        <w:t>postid</w:t>
-      </w:r>
-      <w:proofErr w:type="spellEnd"/>
-      <w:r>
-        <w:rPr>
-          <w:rFonts w:ascii="Segoe UI" w:eastAsia="Times New Roman" w:hAnsi="Segoe UI" w:cs="Segoe UI"/>
-          <w:color w:val="CE9178"/>
-          <w:sz w:val="27"/>
-          <w:szCs w:val="27"/>
-          <w:lang w:eastAsia="en-GB"/>
-        </w:rPr>
-        <w:t>'</w:t>
+        <w:t>'postid'</w:t>
       </w:r>
       <w:r>
         <w:rPr>
@@ -11701,7 +10625,6 @@
         </w:rPr>
         <w:t> </w:t>
       </w:r>
-      <w:proofErr w:type="spellStart"/>
       <w:r>
         <w:rPr>
           <w:rFonts w:ascii="Segoe UI" w:eastAsia="Times New Roman" w:hAnsi="Segoe UI" w:cs="Segoe UI"/>
@@ -11712,7 +10635,6 @@
         </w:rPr>
         <w:t>postID</w:t>
       </w:r>
-      <w:proofErr w:type="spellEnd"/>
       <w:r>
         <w:rPr>
           <w:rFonts w:ascii="Segoe UI" w:eastAsia="Times New Roman" w:hAnsi="Segoe UI" w:cs="Segoe UI"/>
@@ -11723,7 +10645,6 @@
         </w:rPr>
         <w:t>(</w:t>
       </w:r>
-      <w:proofErr w:type="spellStart"/>
       <w:r>
         <w:rPr>
           <w:rFonts w:ascii="Segoe UI" w:eastAsia="Times New Roman" w:hAnsi="Segoe UI" w:cs="Segoe UI"/>
@@ -11734,7 +10655,6 @@
         </w:rPr>
         <w:t>val</w:t>
       </w:r>
-      <w:proofErr w:type="spellEnd"/>
       <w:r>
         <w:rPr>
           <w:rFonts w:ascii="Segoe UI" w:eastAsia="Times New Roman" w:hAnsi="Segoe UI" w:cs="Segoe UI"/>
@@ -11768,8 +10688,6 @@
         </w:rPr>
         <w:t>      </w:t>
       </w:r>
-      <w:proofErr w:type="spellStart"/>
-      <w:proofErr w:type="gramStart"/>
       <w:r>
         <w:rPr>
           <w:rFonts w:ascii="Segoe UI" w:eastAsia="Times New Roman" w:hAnsi="Segoe UI" w:cs="Segoe UI"/>
@@ -11800,8 +10718,6 @@
         </w:rPr>
         <w:t>setAttribute</w:t>
       </w:r>
-      <w:proofErr w:type="spellEnd"/>
-      <w:proofErr w:type="gramEnd"/>
       <w:r>
         <w:rPr>
           <w:rFonts w:ascii="Segoe UI" w:eastAsia="Times New Roman" w:hAnsi="Segoe UI" w:cs="Segoe UI"/>
@@ -11820,29 +10736,7 @@
           <w:szCs w:val="27"/>
           <w:lang w:eastAsia="en-GB"/>
         </w:rPr>
-        <w:t>'</w:t>
-      </w:r>
-      <w:proofErr w:type="spellStart"/>
-      <w:r>
-        <w:rPr>
-          <w:rFonts w:ascii="Segoe UI" w:eastAsia="Times New Roman" w:hAnsi="Segoe UI" w:cs="Segoe UI"/>
-          <w:color w:val="CE9178"/>
-          <w:sz w:val="27"/>
-          <w:szCs w:val="27"/>
-          <w:lang w:eastAsia="en-GB"/>
-        </w:rPr>
-        <w:t>postid</w:t>
-      </w:r>
-      <w:proofErr w:type="spellEnd"/>
-      <w:r>
-        <w:rPr>
-          <w:rFonts w:ascii="Segoe UI" w:eastAsia="Times New Roman" w:hAnsi="Segoe UI" w:cs="Segoe UI"/>
-          <w:color w:val="CE9178"/>
-          <w:sz w:val="27"/>
-          <w:szCs w:val="27"/>
-          <w:lang w:eastAsia="en-GB"/>
-        </w:rPr>
-        <w:t>'</w:t>
+        <w:t>'postid'</w:t>
       </w:r>
       <w:r>
         <w:rPr>
@@ -11854,7 +10748,6 @@
         </w:rPr>
         <w:t>, </w:t>
       </w:r>
-      <w:proofErr w:type="spellStart"/>
       <w:r>
         <w:rPr>
           <w:rFonts w:ascii="Segoe UI" w:eastAsia="Times New Roman" w:hAnsi="Segoe UI" w:cs="Segoe UI"/>
@@ -11865,7 +10758,6 @@
         </w:rPr>
         <w:t>val</w:t>
       </w:r>
-      <w:proofErr w:type="spellEnd"/>
       <w:r>
         <w:rPr>
           <w:rFonts w:ascii="Segoe UI" w:eastAsia="Times New Roman" w:hAnsi="Segoe UI" w:cs="Segoe UI"/>
@@ -11922,8 +10814,6 @@
         </w:rPr>
         <w:t>   </w:t>
       </w:r>
-      <w:proofErr w:type="spellStart"/>
-      <w:proofErr w:type="gramStart"/>
       <w:r>
         <w:rPr>
           <w:rFonts w:ascii="Segoe UI" w:eastAsia="Times New Roman" w:hAnsi="Segoe UI" w:cs="Segoe UI"/>
@@ -11934,7 +10824,6 @@
         </w:rPr>
         <w:t>attributeChangedCallback</w:t>
       </w:r>
-      <w:proofErr w:type="spellEnd"/>
       <w:r>
         <w:rPr>
           <w:rFonts w:ascii="Segoe UI" w:eastAsia="Times New Roman" w:hAnsi="Segoe UI" w:cs="Segoe UI"/>
@@ -11945,7 +10834,6 @@
         </w:rPr>
         <w:t>(</w:t>
       </w:r>
-      <w:proofErr w:type="gramEnd"/>
       <w:r>
         <w:rPr>
           <w:rFonts w:ascii="Segoe UI" w:eastAsia="Times New Roman" w:hAnsi="Segoe UI" w:cs="Segoe UI"/>
@@ -11966,7 +10854,6 @@
         </w:rPr>
         <w:t>, </w:t>
       </w:r>
-      <w:proofErr w:type="spellStart"/>
       <w:r>
         <w:rPr>
           <w:rFonts w:ascii="Segoe UI" w:eastAsia="Times New Roman" w:hAnsi="Segoe UI" w:cs="Segoe UI"/>
@@ -11987,7 +10874,6 @@
         </w:rPr>
         <w:t>Value</w:t>
       </w:r>
-      <w:proofErr w:type="spellEnd"/>
       <w:r>
         <w:rPr>
           <w:rFonts w:ascii="Segoe UI" w:eastAsia="Times New Roman" w:hAnsi="Segoe UI" w:cs="Segoe UI"/>
@@ -11998,7 +10884,6 @@
         </w:rPr>
         <w:t>, </w:t>
       </w:r>
-      <w:proofErr w:type="spellStart"/>
       <w:r>
         <w:rPr>
           <w:rFonts w:ascii="Segoe UI" w:eastAsia="Times New Roman" w:hAnsi="Segoe UI" w:cs="Segoe UI"/>
@@ -12019,7 +10904,6 @@
         </w:rPr>
         <w:t>Value</w:t>
       </w:r>
-      <w:proofErr w:type="spellEnd"/>
       <w:r>
         <w:rPr>
           <w:rFonts w:ascii="Segoe UI" w:eastAsia="Times New Roman" w:hAnsi="Segoe UI" w:cs="Segoe UI"/>
@@ -12101,29 +10985,7 @@
           <w:szCs w:val="27"/>
           <w:lang w:eastAsia="en-GB"/>
         </w:rPr>
-        <w:t>'</w:t>
-      </w:r>
-      <w:proofErr w:type="spellStart"/>
-      <w:r>
-        <w:rPr>
-          <w:rFonts w:ascii="Segoe UI" w:eastAsia="Times New Roman" w:hAnsi="Segoe UI" w:cs="Segoe UI"/>
-          <w:color w:val="CE9178"/>
-          <w:sz w:val="27"/>
-          <w:szCs w:val="27"/>
-          <w:lang w:eastAsia="en-GB"/>
-        </w:rPr>
-        <w:t>postid</w:t>
-      </w:r>
-      <w:proofErr w:type="spellEnd"/>
-      <w:r>
-        <w:rPr>
-          <w:rFonts w:ascii="Segoe UI" w:eastAsia="Times New Roman" w:hAnsi="Segoe UI" w:cs="Segoe UI"/>
-          <w:color w:val="CE9178"/>
-          <w:sz w:val="27"/>
-          <w:szCs w:val="27"/>
-          <w:lang w:eastAsia="en-GB"/>
-        </w:rPr>
-        <w:t>'</w:t>
+        <w:t>'postid'</w:t>
       </w:r>
       <w:r>
         <w:rPr>
@@ -12158,8 +11020,6 @@
         </w:rPr>
         <w:t>         </w:t>
       </w:r>
-      <w:proofErr w:type="spellStart"/>
-      <w:proofErr w:type="gramStart"/>
       <w:r>
         <w:rPr>
           <w:rFonts w:ascii="Segoe UI" w:eastAsia="Times New Roman" w:hAnsi="Segoe UI" w:cs="Segoe UI"/>
@@ -12190,8 +11050,6 @@
         </w:rPr>
         <w:t>getPost</w:t>
       </w:r>
-      <w:proofErr w:type="spellEnd"/>
-      <w:proofErr w:type="gramEnd"/>
       <w:r>
         <w:rPr>
           <w:rFonts w:ascii="Segoe UI" w:eastAsia="Times New Roman" w:hAnsi="Segoe UI" w:cs="Segoe UI"/>
@@ -12377,8 +11235,6 @@
         </w:rPr>
         <w:t>          </w:t>
       </w:r>
-      <w:proofErr w:type="spellStart"/>
-      <w:proofErr w:type="gramStart"/>
       <w:r>
         <w:rPr>
           <w:rFonts w:ascii="Segoe UI" w:eastAsia="Times New Roman" w:hAnsi="Segoe UI" w:cs="Segoe UI"/>
@@ -12409,8 +11265,6 @@
         </w:rPr>
         <w:t>dispatchEvent</w:t>
       </w:r>
-      <w:proofErr w:type="spellEnd"/>
-      <w:proofErr w:type="gramEnd"/>
       <w:r>
         <w:rPr>
           <w:rFonts w:ascii="Segoe UI" w:eastAsia="Times New Roman" w:hAnsi="Segoe UI" w:cs="Segoe UI"/>
@@ -12441,7 +11295,6 @@
         </w:rPr>
         <w:t> </w:t>
       </w:r>
-      <w:proofErr w:type="spellStart"/>
       <w:r>
         <w:rPr>
           <w:rFonts w:ascii="Segoe UI" w:eastAsia="Times New Roman" w:hAnsi="Segoe UI" w:cs="Segoe UI"/>
@@ -12452,7 +11305,6 @@
         </w:rPr>
         <w:t>CustomEvent</w:t>
       </w:r>
-      <w:proofErr w:type="spellEnd"/>
       <w:r>
         <w:rPr>
           <w:rFonts w:ascii="Segoe UI" w:eastAsia="Times New Roman" w:hAnsi="Segoe UI" w:cs="Segoe UI"/>
@@ -12471,29 +11323,7 @@
           <w:szCs w:val="27"/>
           <w:lang w:eastAsia="en-GB"/>
         </w:rPr>
-        <w:t>'</w:t>
-      </w:r>
-      <w:proofErr w:type="spellStart"/>
-      <w:r>
-        <w:rPr>
-          <w:rFonts w:ascii="Segoe UI" w:eastAsia="Times New Roman" w:hAnsi="Segoe UI" w:cs="Segoe UI"/>
-          <w:color w:val="CE9178"/>
-          <w:sz w:val="27"/>
-          <w:szCs w:val="27"/>
-          <w:lang w:eastAsia="en-GB"/>
-        </w:rPr>
-        <w:t>childClick</w:t>
-      </w:r>
-      <w:proofErr w:type="spellEnd"/>
-      <w:r>
-        <w:rPr>
-          <w:rFonts w:ascii="Segoe UI" w:eastAsia="Times New Roman" w:hAnsi="Segoe UI" w:cs="Segoe UI"/>
-          <w:color w:val="CE9178"/>
-          <w:sz w:val="27"/>
-          <w:szCs w:val="27"/>
-          <w:lang w:eastAsia="en-GB"/>
-        </w:rPr>
-        <w:t>'</w:t>
+        <w:t>'childClick'</w:t>
       </w:r>
       <w:r>
         <w:rPr>
@@ -12591,7 +11421,6 @@
         </w:rPr>
         <w:t> + </w:t>
       </w:r>
-      <w:proofErr w:type="gramStart"/>
       <w:r>
         <w:rPr>
           <w:rFonts w:ascii="Segoe UI" w:eastAsia="Times New Roman" w:hAnsi="Segoe UI" w:cs="Segoe UI"/>
@@ -12620,18 +11449,7 @@
           <w:szCs w:val="27"/>
           <w:lang w:eastAsia="en-GB"/>
         </w:rPr>
-        <w:t>_</w:t>
-      </w:r>
-      <w:proofErr w:type="gramEnd"/>
-      <w:r>
-        <w:rPr>
-          <w:rFonts w:ascii="Segoe UI" w:eastAsia="Times New Roman" w:hAnsi="Segoe UI" w:cs="Segoe UI"/>
-          <w:color w:val="9CDCFE"/>
-          <w:sz w:val="27"/>
-          <w:szCs w:val="27"/>
-          <w:lang w:eastAsia="en-GB"/>
-        </w:rPr>
-        <w:t>currentCount</w:t>
+        <w:t>_currentCount</w:t>
       </w:r>
       <w:r>
         <w:rPr>
@@ -12944,9 +11762,8 @@
           <w:szCs w:val="28"/>
           <w:shd w:val="clear" w:color="auto" w:fill="FFFFFF"/>
         </w:rPr>
-        <w:t>‘</w:t>
-      </w:r>
-      <w:proofErr w:type="spellStart"/>
+        <w:t>‘childClick’</w:t>
+      </w:r>
       <w:r>
         <w:rPr>
           <w:rFonts w:ascii="Segoe UI" w:hAnsi="Segoe UI" w:cs="Segoe UI"/>
@@ -12957,31 +11774,6 @@
           <w:szCs w:val="28"/>
           <w:shd w:val="clear" w:color="auto" w:fill="FFFFFF"/>
         </w:rPr>
-        <w:t>childClick</w:t>
-      </w:r>
-      <w:proofErr w:type="spellEnd"/>
-      <w:r>
-        <w:rPr>
-          <w:rFonts w:ascii="Segoe UI" w:hAnsi="Segoe UI" w:cs="Segoe UI"/>
-          <w:b/>
-          <w:bCs/>
-          <w:color w:val="333333"/>
-          <w:sz w:val="28"/>
-          <w:szCs w:val="28"/>
-          <w:shd w:val="clear" w:color="auto" w:fill="FFFFFF"/>
-        </w:rPr>
-        <w:t>’</w:t>
-      </w:r>
-      <w:r>
-        <w:rPr>
-          <w:rFonts w:ascii="Segoe UI" w:hAnsi="Segoe UI" w:cs="Segoe UI"/>
-          <w:b/>
-          <w:bCs/>
-          <w:color w:val="333333"/>
-          <w:sz w:val="28"/>
-          <w:szCs w:val="28"/>
-          <w:shd w:val="clear" w:color="auto" w:fill="FFFFFF"/>
-        </w:rPr>
         <w:t xml:space="preserve"> </w:t>
       </w:r>
       <w:r>
@@ -12994,27 +11786,15 @@
         </w:rPr>
         <w:t xml:space="preserve">event name is </w:t>
       </w:r>
-      <w:proofErr w:type="gramStart"/>
-      <w:r>
-        <w:rPr>
-          <w:rFonts w:ascii="Segoe UI" w:hAnsi="Segoe UI" w:cs="Segoe UI"/>
-          <w:color w:val="333333"/>
-          <w:sz w:val="28"/>
-          <w:szCs w:val="28"/>
-          <w:shd w:val="clear" w:color="auto" w:fill="FFFFFF"/>
-        </w:rPr>
-        <w:t>arbitrary</w:t>
-      </w:r>
-      <w:proofErr w:type="gramEnd"/>
-      <w:r>
-        <w:rPr>
-          <w:rFonts w:ascii="Segoe UI" w:hAnsi="Segoe UI" w:cs="Segoe UI"/>
-          <w:color w:val="333333"/>
-          <w:sz w:val="28"/>
-          <w:szCs w:val="28"/>
-          <w:shd w:val="clear" w:color="auto" w:fill="FFFFFF"/>
-        </w:rPr>
-        <w:t xml:space="preserve"> and we can call the event whatever we like and listen for it in the Light DOM with usual event listeners.</w:t>
+      <w:r>
+        <w:rPr>
+          <w:rFonts w:ascii="Segoe UI" w:hAnsi="Segoe UI" w:cs="Segoe UI"/>
+          <w:color w:val="333333"/>
+          <w:sz w:val="28"/>
+          <w:szCs w:val="28"/>
+          <w:shd w:val="clear" w:color="auto" w:fill="FFFFFF"/>
+        </w:rPr>
+        <w:t>arbitrary and we can call the event whatever we like and listen for it in the Light DOM with usual event listeners.</w:t>
       </w:r>
     </w:p>
     <w:p>
@@ -13331,7 +12111,7 @@
           <w:szCs w:val="28"/>
         </w:rPr>
       </w:pPr>
-      <w:hyperlink r:id="rId52" w:history="1">
+      <w:hyperlink r:id="rId54" w:history="1">
         <w:r>
           <w:rPr>
             <w:rStyle w:val="Hyperlink"/>
@@ -13351,7 +12131,7 @@
           <w:szCs w:val="28"/>
         </w:rPr>
       </w:pPr>
-      <w:hyperlink r:id="rId53" w:history="1">
+      <w:hyperlink r:id="rId55" w:history="1">
         <w:r>
           <w:rPr>
             <w:rStyle w:val="Hyperlink"/>
@@ -13369,7 +12149,7 @@
           <w:rFonts w:ascii="Segoe UI" w:hAnsi="Segoe UI" w:cs="Segoe UI"/>
         </w:rPr>
       </w:pPr>
-      <w:hyperlink r:id="rId54" w:history="1">
+      <w:hyperlink r:id="rId56" w:history="1">
         <w:r>
           <w:rPr>
             <w:rStyle w:val="Hyperlink"/>
@@ -13384,6 +12164,7 @@
       <w:bookmarkEnd w:id="8"/>
     </w:p>
     <w:sectPr>
+      <w:footerReference w:type="default" r:id="rId57"/>
       <w:pgSz w:w="11906" w:h="16838"/>
       <w:pgMar w:top="1440" w:right="1440" w:bottom="1440" w:left="1440" w:header="708" w:footer="708" w:gutter="0"/>
       <w:cols w:space="708"/>
@@ -13391,6 +12172,134 @@
     </w:sectPr>
   </w:body>
 </w:document>
+</file>
+
+<file path=word/endnotes.xml><?xml version="1.0" encoding="utf-8"?>
+<w:endnotes xmlns:wpc="http://schemas.microsoft.com/office/word/2010/wordprocessingCanvas" xmlns:cx="http://schemas.microsoft.com/office/drawing/2014/chartex" xmlns:cx1="http://schemas.microsoft.com/office/drawing/2015/9/8/chartex" xmlns:cx2="http://schemas.microsoft.com/office/drawing/2015/10/21/chartex" xmlns:cx3="http://schemas.microsoft.com/office/drawing/2016/5/9/chartex" xmlns:cx4="http://schemas.microsoft.com/office/drawing/2016/5/10/chartex" xmlns:cx5="http://schemas.microsoft.com/office/drawing/2016/5/11/chartex" xmlns:cx6="http://schemas.microsoft.com/office/drawing/2016/5/12/chartex" xmlns:cx7="http://schemas.microsoft.com/office/drawing/2016/5/13/chartex" xmlns:cx8="http://schemas.microsoft.com/office/drawing/2016/5/14/chartex" xmlns:mc="http://schemas.openxmlformats.org/markup-compatibility/2006" xmlns:aink="http://schemas.microsoft.com/office/drawing/2016/ink" xmlns:am3d="http://schemas.microsoft.com/office/drawing/2017/model3d" xmlns:o="urn:schemas-microsoft-com:office:office" xmlns:r="http://schemas.openxmlformats.org/officeDocument/2006/relationships" xmlns:m="http://schemas.openxmlformats.org/officeDocument/2006/math" xmlns:v="urn:schemas-microsoft-com:vml" xmlns:wp14="http://schemas.microsoft.com/office/word/2010/wordprocessingDrawing" xmlns:wp="http://schemas.openxmlformats.org/drawingml/2006/wordprocessingDrawing" xmlns:w10="urn:schemas-microsoft-com:office:word" xmlns:w="http://schemas.openxmlformats.org/wordprocessingml/2006/main" xmlns:w14="http://schemas.microsoft.com/office/word/2010/wordml" xmlns:w15="http://schemas.microsoft.com/office/word/2012/wordml" xmlns:w16cex="http://schemas.microsoft.com/office/word/2018/wordml/cex" xmlns:w16cid="http://schemas.microsoft.com/office/word/2016/wordml/cid" xmlns:w16="http://schemas.microsoft.com/office/word/2018/wordml" xmlns:w16se="http://schemas.microsoft.com/office/word/2015/wordml/symex" xmlns:wpg="http://schemas.microsoft.com/office/word/2010/wordprocessingGroup" xmlns:wpi="http://schemas.microsoft.com/office/word/2010/wordprocessingInk" xmlns:wne="http://schemas.microsoft.com/office/word/2006/wordml" xmlns:wps="http://schemas.microsoft.com/office/word/2010/wordprocessingShape" mc:Ignorable="w14 w15 w16se w16cid w16 w16cex wp14">
+  <w:endnote w:type="separator" w:id="-1">
+    <w:p>
+      <w:pPr>
+        <w:spacing w:after="0" w:line="240" w:lineRule="auto"/>
+      </w:pPr>
+      <w:r>
+        <w:separator/>
+      </w:r>
+    </w:p>
+  </w:endnote>
+  <w:endnote w:type="continuationSeparator" w:id="0">
+    <w:p>
+      <w:pPr>
+        <w:spacing w:after="0" w:line="240" w:lineRule="auto"/>
+      </w:pPr>
+      <w:r>
+        <w:continuationSeparator/>
+      </w:r>
+    </w:p>
+  </w:endnote>
+</w:endnotes>
+</file>
+
+<file path=word/footer1.xml><?xml version="1.0" encoding="utf-8"?>
+<w:ftr xmlns:wpc="http://schemas.microsoft.com/office/word/2010/wordprocessingCanvas" xmlns:cx="http://schemas.microsoft.com/office/drawing/2014/chartex" xmlns:cx1="http://schemas.microsoft.com/office/drawing/2015/9/8/chartex" xmlns:cx2="http://schemas.microsoft.com/office/drawing/2015/10/21/chartex" xmlns:cx3="http://schemas.microsoft.com/office/drawing/2016/5/9/chartex" xmlns:cx4="http://schemas.microsoft.com/office/drawing/2016/5/10/chartex" xmlns:cx5="http://schemas.microsoft.com/office/drawing/2016/5/11/chartex" xmlns:cx6="http://schemas.microsoft.com/office/drawing/2016/5/12/chartex" xmlns:cx7="http://schemas.microsoft.com/office/drawing/2016/5/13/chartex" xmlns:cx8="http://schemas.microsoft.com/office/drawing/2016/5/14/chartex" xmlns:mc="http://schemas.openxmlformats.org/markup-compatibility/2006" xmlns:aink="http://schemas.microsoft.com/office/drawing/2016/ink" xmlns:am3d="http://schemas.microsoft.com/office/drawing/2017/model3d" xmlns:o="urn:schemas-microsoft-com:office:office" xmlns:r="http://schemas.openxmlformats.org/officeDocument/2006/relationships" xmlns:m="http://schemas.openxmlformats.org/officeDocument/2006/math" xmlns:v="urn:schemas-microsoft-com:vml" xmlns:wp14="http://schemas.microsoft.com/office/word/2010/wordprocessingDrawing" xmlns:wp="http://schemas.openxmlformats.org/drawingml/2006/wordprocessingDrawing" xmlns:w10="urn:schemas-microsoft-com:office:word" xmlns:w="http://schemas.openxmlformats.org/wordprocessingml/2006/main" xmlns:w14="http://schemas.microsoft.com/office/word/2010/wordml" xmlns:w15="http://schemas.microsoft.com/office/word/2012/wordml" xmlns:w16cex="http://schemas.microsoft.com/office/word/2018/wordml/cex" xmlns:w16cid="http://schemas.microsoft.com/office/word/2016/wordml/cid" xmlns:w16="http://schemas.microsoft.com/office/word/2018/wordml" xmlns:w16se="http://schemas.microsoft.com/office/word/2015/wordml/symex" xmlns:wpg="http://schemas.microsoft.com/office/word/2010/wordprocessingGroup" xmlns:wpi="http://schemas.microsoft.com/office/word/2010/wordprocessingInk" xmlns:wne="http://schemas.microsoft.com/office/word/2006/wordml" xmlns:wps="http://schemas.microsoft.com/office/word/2010/wordprocessingShape" mc:Ignorable="w14 w15 w16se w16cid w16 w16cex wp14">
+  <w:sdt>
+    <w:sdtPr>
+      <w:id w:val="1483267832"/>
+      <w:docPartObj>
+        <w:docPartGallery w:val="Page Numbers (Bottom of Page)"/>
+        <w:docPartUnique/>
+      </w:docPartObj>
+    </w:sdtPr>
+    <w:sdtEndPr>
+      <w:rPr>
+        <w:color w:val="7F7F7F" w:themeColor="background1" w:themeShade="7F"/>
+        <w:spacing w:val="60"/>
+      </w:rPr>
+    </w:sdtEndPr>
+    <w:sdtContent>
+      <w:p>
+        <w:pPr>
+          <w:pStyle w:val="Footer"/>
+          <w:pBdr>
+            <w:top w:val="single" w:sz="4" w:space="1" w:color="D9D9D9" w:themeColor="background1" w:themeShade="D9"/>
+          </w:pBdr>
+          <w:rPr>
+            <w:b/>
+            <w:bCs/>
+          </w:rPr>
+        </w:pPr>
+        <w:r>
+          <w:fldChar w:fldCharType="begin"/>
+        </w:r>
+        <w:r>
+          <w:instrText xml:space="preserve"> PAGE   \* MERGEFORMAT </w:instrText>
+        </w:r>
+        <w:r>
+          <w:fldChar w:fldCharType="separate"/>
+        </w:r>
+        <w:r>
+          <w:rPr>
+            <w:b/>
+            <w:bCs/>
+            <w:noProof/>
+          </w:rPr>
+          <w:t>2</w:t>
+        </w:r>
+        <w:r>
+          <w:rPr>
+            <w:b/>
+            <w:bCs/>
+            <w:noProof/>
+          </w:rPr>
+          <w:fldChar w:fldCharType="end"/>
+        </w:r>
+        <w:r>
+          <w:rPr>
+            <w:b/>
+            <w:bCs/>
+          </w:rPr>
+          <w:t xml:space="preserve"> | </w:t>
+        </w:r>
+        <w:r>
+          <w:rPr>
+            <w:color w:val="7F7F7F" w:themeColor="background1" w:themeShade="7F"/>
+            <w:spacing w:val="60"/>
+          </w:rPr>
+          <w:t>Page</w:t>
+        </w:r>
+      </w:p>
+    </w:sdtContent>
+  </w:sdt>
+  <w:p>
+    <w:pPr>
+      <w:pStyle w:val="Footer"/>
+    </w:pPr>
+  </w:p>
+</w:ftr>
+</file>
+
+<file path=word/footnotes.xml><?xml version="1.0" encoding="utf-8"?>
+<w:footnotes xmlns:wpc="http://schemas.microsoft.com/office/word/2010/wordprocessingCanvas" xmlns:cx="http://schemas.microsoft.com/office/drawing/2014/chartex" xmlns:cx1="http://schemas.microsoft.com/office/drawing/2015/9/8/chartex" xmlns:cx2="http://schemas.microsoft.com/office/drawing/2015/10/21/chartex" xmlns:cx3="http://schemas.microsoft.com/office/drawing/2016/5/9/chartex" xmlns:cx4="http://schemas.microsoft.com/office/drawing/2016/5/10/chartex" xmlns:cx5="http://schemas.microsoft.com/office/drawing/2016/5/11/chartex" xmlns:cx6="http://schemas.microsoft.com/office/drawing/2016/5/12/chartex" xmlns:cx7="http://schemas.microsoft.com/office/drawing/2016/5/13/chartex" xmlns:cx8="http://schemas.microsoft.com/office/drawing/2016/5/14/chartex" xmlns:mc="http://schemas.openxmlformats.org/markup-compatibility/2006" xmlns:aink="http://schemas.microsoft.com/office/drawing/2016/ink" xmlns:am3d="http://schemas.microsoft.com/office/drawing/2017/model3d" xmlns:o="urn:schemas-microsoft-com:office:office" xmlns:r="http://schemas.openxmlformats.org/officeDocument/2006/relationships" xmlns:m="http://schemas.openxmlformats.org/officeDocument/2006/math" xmlns:v="urn:schemas-microsoft-com:vml" xmlns:wp14="http://schemas.microsoft.com/office/word/2010/wordprocessingDrawing" xmlns:wp="http://schemas.openxmlformats.org/drawingml/2006/wordprocessingDrawing" xmlns:w10="urn:schemas-microsoft-com:office:word" xmlns:w="http://schemas.openxmlformats.org/wordprocessingml/2006/main" xmlns:w14="http://schemas.microsoft.com/office/word/2010/wordml" xmlns:w15="http://schemas.microsoft.com/office/word/2012/wordml" xmlns:w16cex="http://schemas.microsoft.com/office/word/2018/wordml/cex" xmlns:w16cid="http://schemas.microsoft.com/office/word/2016/wordml/cid" xmlns:w16="http://schemas.microsoft.com/office/word/2018/wordml" xmlns:w16se="http://schemas.microsoft.com/office/word/2015/wordml/symex" xmlns:wpg="http://schemas.microsoft.com/office/word/2010/wordprocessingGroup" xmlns:wpi="http://schemas.microsoft.com/office/word/2010/wordprocessingInk" xmlns:wne="http://schemas.microsoft.com/office/word/2006/wordml" xmlns:wps="http://schemas.microsoft.com/office/word/2010/wordprocessingShape" mc:Ignorable="w14 w15 w16se w16cid w16 w16cex wp14">
+  <w:footnote w:type="separator" w:id="-1">
+    <w:p>
+      <w:pPr>
+        <w:spacing w:after="0" w:line="240" w:lineRule="auto"/>
+      </w:pPr>
+      <w:r>
+        <w:separator/>
+      </w:r>
+    </w:p>
+  </w:footnote>
+  <w:footnote w:type="continuationSeparator" w:id="0">
+    <w:p>
+      <w:pPr>
+        <w:spacing w:after="0" w:line="240" w:lineRule="auto"/>
+      </w:pPr>
+      <w:r>
+        <w:continuationSeparator/>
+      </w:r>
+    </w:p>
+  </w:footnote>
+</w:footnotes>
 </file>
 
 <file path=word/numbering.xml><?xml version="1.0" encoding="utf-8"?>
@@ -19683,6 +18592,50 @@
     <w:basedOn w:val="DefaultParagraphFont"/>
     <w:rsid w:val="009055A6"/>
   </w:style>
+  <w:style w:type="paragraph" w:styleId="Header">
+    <w:name w:val="header"/>
+    <w:basedOn w:val="Normal"/>
+    <w:link w:val="HeaderChar"/>
+    <w:uiPriority w:val="99"/>
+    <w:unhideWhenUsed/>
+    <w:rsid w:val="003F00B7"/>
+    <w:pPr>
+      <w:tabs>
+        <w:tab w:val="center" w:pos="4513"/>
+        <w:tab w:val="right" w:pos="9026"/>
+      </w:tabs>
+      <w:spacing w:after="0" w:line="240" w:lineRule="auto"/>
+    </w:pPr>
+  </w:style>
+  <w:style w:type="character" w:customStyle="1" w:styleId="HeaderChar">
+    <w:name w:val="Header Char"/>
+    <w:basedOn w:val="DefaultParagraphFont"/>
+    <w:link w:val="Header"/>
+    <w:uiPriority w:val="99"/>
+    <w:rsid w:val="003F00B7"/>
+  </w:style>
+  <w:style w:type="paragraph" w:styleId="Footer">
+    <w:name w:val="footer"/>
+    <w:basedOn w:val="Normal"/>
+    <w:link w:val="FooterChar"/>
+    <w:uiPriority w:val="99"/>
+    <w:unhideWhenUsed/>
+    <w:rsid w:val="003F00B7"/>
+    <w:pPr>
+      <w:tabs>
+        <w:tab w:val="center" w:pos="4513"/>
+        <w:tab w:val="right" w:pos="9026"/>
+      </w:tabs>
+      <w:spacing w:after="0" w:line="240" w:lineRule="auto"/>
+    </w:pPr>
+  </w:style>
+  <w:style w:type="character" w:customStyle="1" w:styleId="FooterChar">
+    <w:name w:val="Footer Char"/>
+    <w:basedOn w:val="DefaultParagraphFont"/>
+    <w:link w:val="Footer"/>
+    <w:uiPriority w:val="99"/>
+    <w:rsid w:val="003F00B7"/>
+  </w:style>
 </w:styles>
 </file>
 

</xml_diff>

<commit_message>
work on doc file
</commit_message>
<xml_diff>
--- a/NDC-WEB-COMPONENTS.docx
+++ b/NDC-WEB-COMPONENTS.docx
@@ -6122,6 +6122,452 @@
     </w:p>
     <w:p>
       <w:pPr>
+        <w:rPr>
+          <w:rFonts w:ascii="Segoe UI" w:hAnsi="Segoe UI" w:cs="Segoe UI"/>
+          <w:color w:val="333333"/>
+          <w:sz w:val="28"/>
+          <w:szCs w:val="28"/>
+          <w:shd w:val="clear" w:color="auto" w:fill="FFFFFF"/>
+        </w:rPr>
+      </w:pPr>
+      <w:hyperlink r:id="rId45" w:anchor="styling" w:history="1">
+        <w:r>
+          <w:rPr>
+            <w:rStyle w:val="Hyperlink"/>
+          </w:rPr>
+          <w:t>https://developers.google.com/web/fundamentals/web-components/shadowdom#styling</w:t>
+        </w:r>
+      </w:hyperlink>
+    </w:p>
+    <w:p>
+      <w:pPr>
+        <w:rPr>
+          <w:rFonts w:ascii="Segoe UI" w:hAnsi="Segoe UI" w:cs="Segoe UI"/>
+          <w:color w:val="333333"/>
+          <w:sz w:val="28"/>
+          <w:szCs w:val="28"/>
+          <w:shd w:val="clear" w:color="auto" w:fill="FFFFFF"/>
+        </w:rPr>
+      </w:pPr>
+      <w:r>
+        <w:rPr>
+          <w:rFonts w:ascii="Segoe UI" w:hAnsi="Segoe UI" w:cs="Segoe UI"/>
+          <w:color w:val="333333"/>
+          <w:sz w:val="28"/>
+          <w:szCs w:val="28"/>
+          <w:shd w:val="clear" w:color="auto" w:fill="FFFFFF"/>
+        </w:rPr>
+        <w:t>In HTML page:</w:t>
+      </w:r>
+    </w:p>
+    <w:p>
+      <w:pPr>
+        <w:tabs>
+          <w:tab w:val="left" w:pos="916"/>
+          <w:tab w:val="left" w:pos="1832"/>
+          <w:tab w:val="left" w:pos="2748"/>
+          <w:tab w:val="left" w:pos="3664"/>
+          <w:tab w:val="left" w:pos="4580"/>
+          <w:tab w:val="left" w:pos="5496"/>
+          <w:tab w:val="left" w:pos="6412"/>
+          <w:tab w:val="left" w:pos="7328"/>
+          <w:tab w:val="left" w:pos="8244"/>
+          <w:tab w:val="left" w:pos="9160"/>
+          <w:tab w:val="left" w:pos="10076"/>
+          <w:tab w:val="left" w:pos="10992"/>
+          <w:tab w:val="left" w:pos="11908"/>
+          <w:tab w:val="left" w:pos="12824"/>
+          <w:tab w:val="left" w:pos="13740"/>
+          <w:tab w:val="left" w:pos="14656"/>
+        </w:tabs>
+        <w:spacing w:after="0" w:line="240" w:lineRule="auto"/>
+        <w:rPr>
+          <w:rFonts w:ascii="Courier New" w:eastAsia="Times New Roman" w:hAnsi="Courier New" w:cs="Courier New"/>
+          <w:sz w:val="20"/>
+          <w:szCs w:val="20"/>
+          <w:lang w:eastAsia="en-GB"/>
+        </w:rPr>
+      </w:pPr>
+      <w:r>
+        <w:rPr>
+          <w:rFonts w:ascii="Courier New" w:eastAsia="Times New Roman" w:hAnsi="Courier New" w:cs="Courier New"/>
+          <w:sz w:val="20"/>
+          <w:szCs w:val="20"/>
+          <w:lang w:eastAsia="en-GB"/>
+        </w:rPr>
+        <w:t>&lt;name-badge&gt;</w:t>
+      </w:r>
+      <w:r>
+        <w:rPr>
+          <w:rFonts w:ascii="Courier New" w:eastAsia="Times New Roman" w:hAnsi="Courier New" w:cs="Courier New"/>
+          <w:sz w:val="20"/>
+          <w:szCs w:val="20"/>
+          <w:lang w:eastAsia="en-GB"/>
+        </w:rPr>
+        <w:br/>
+        <w:t>  &lt;h2&gt;Eric Bidelman&lt;/h2&gt;</w:t>
+      </w:r>
+      <w:r>
+        <w:rPr>
+          <w:rFonts w:ascii="Courier New" w:eastAsia="Times New Roman" w:hAnsi="Courier New" w:cs="Courier New"/>
+          <w:sz w:val="20"/>
+          <w:szCs w:val="20"/>
+          <w:lang w:eastAsia="en-GB"/>
+        </w:rPr>
+        <w:br/>
+        <w:t>  &lt;span class="title"&gt;</w:t>
+      </w:r>
+      <w:r>
+        <w:rPr>
+          <w:rFonts w:ascii="Courier New" w:eastAsia="Times New Roman" w:hAnsi="Courier New" w:cs="Courier New"/>
+          <w:sz w:val="20"/>
+          <w:szCs w:val="20"/>
+          <w:lang w:eastAsia="en-GB"/>
+        </w:rPr>
+        <w:br/>
+        <w:t>    Digital Jedi, &lt;span class="company"&gt;Google&lt;/span&gt;</w:t>
+      </w:r>
+      <w:r>
+        <w:rPr>
+          <w:rFonts w:ascii="Courier New" w:eastAsia="Times New Roman" w:hAnsi="Courier New" w:cs="Courier New"/>
+          <w:sz w:val="20"/>
+          <w:szCs w:val="20"/>
+          <w:lang w:eastAsia="en-GB"/>
+        </w:rPr>
+        <w:br/>
+        <w:t>  &lt;/span&gt;</w:t>
+      </w:r>
+      <w:r>
+        <w:rPr>
+          <w:rFonts w:ascii="Courier New" w:eastAsia="Times New Roman" w:hAnsi="Courier New" w:cs="Courier New"/>
+          <w:sz w:val="20"/>
+          <w:szCs w:val="20"/>
+          <w:lang w:eastAsia="en-GB"/>
+        </w:rPr>
+        <w:br/>
+        <w:t>&lt;/name-badge&gt;</w:t>
+      </w:r>
+    </w:p>
+    <w:p>
+      <w:pPr>
+        <w:rPr>
+          <w:rFonts w:ascii="Segoe UI" w:hAnsi="Segoe UI" w:cs="Segoe UI"/>
+          <w:color w:val="333333"/>
+          <w:sz w:val="28"/>
+          <w:szCs w:val="28"/>
+          <w:shd w:val="clear" w:color="auto" w:fill="FFFFFF"/>
+        </w:rPr>
+      </w:pPr>
+      <w:r>
+        <w:rPr>
+          <w:rFonts w:ascii="Segoe UI" w:hAnsi="Segoe UI" w:cs="Segoe UI"/>
+          <w:color w:val="333333"/>
+          <w:sz w:val="28"/>
+          <w:szCs w:val="28"/>
+          <w:shd w:val="clear" w:color="auto" w:fill="FFFFFF"/>
+        </w:rPr>
+        <w:t>In Component:</w:t>
+      </w:r>
+    </w:p>
+    <w:p>
+      <w:pPr>
+        <w:tabs>
+          <w:tab w:val="left" w:pos="916"/>
+          <w:tab w:val="left" w:pos="1832"/>
+          <w:tab w:val="left" w:pos="2748"/>
+          <w:tab w:val="left" w:pos="3664"/>
+          <w:tab w:val="left" w:pos="4580"/>
+          <w:tab w:val="left" w:pos="5496"/>
+          <w:tab w:val="left" w:pos="6412"/>
+          <w:tab w:val="left" w:pos="7328"/>
+          <w:tab w:val="left" w:pos="8244"/>
+          <w:tab w:val="left" w:pos="9160"/>
+          <w:tab w:val="left" w:pos="10076"/>
+          <w:tab w:val="left" w:pos="10992"/>
+          <w:tab w:val="left" w:pos="11908"/>
+          <w:tab w:val="left" w:pos="12824"/>
+          <w:tab w:val="left" w:pos="13740"/>
+          <w:tab w:val="left" w:pos="14656"/>
+        </w:tabs>
+        <w:spacing w:after="0" w:line="240" w:lineRule="auto"/>
+        <w:rPr>
+          <w:rFonts w:ascii="Courier New" w:eastAsia="Times New Roman" w:hAnsi="Courier New" w:cs="Courier New"/>
+          <w:sz w:val="20"/>
+          <w:szCs w:val="20"/>
+          <w:lang w:eastAsia="en-GB"/>
+        </w:rPr>
+      </w:pPr>
+      <w:r>
+        <w:rPr>
+          <w:rFonts w:ascii="Courier New" w:eastAsia="Times New Roman" w:hAnsi="Courier New" w:cs="Courier New"/>
+          <w:sz w:val="20"/>
+          <w:szCs w:val="20"/>
+          <w:lang w:eastAsia="en-GB"/>
+        </w:rPr>
+        <w:t>&lt;style&gt;</w:t>
+      </w:r>
+    </w:p>
+    <w:p>
+      <w:pPr>
+        <w:tabs>
+          <w:tab w:val="left" w:pos="916"/>
+          <w:tab w:val="left" w:pos="1832"/>
+          <w:tab w:val="left" w:pos="2748"/>
+          <w:tab w:val="left" w:pos="3664"/>
+          <w:tab w:val="left" w:pos="4580"/>
+          <w:tab w:val="left" w:pos="5496"/>
+          <w:tab w:val="left" w:pos="6412"/>
+          <w:tab w:val="left" w:pos="7328"/>
+          <w:tab w:val="left" w:pos="8244"/>
+          <w:tab w:val="left" w:pos="9160"/>
+          <w:tab w:val="left" w:pos="10076"/>
+          <w:tab w:val="left" w:pos="10992"/>
+          <w:tab w:val="left" w:pos="11908"/>
+          <w:tab w:val="left" w:pos="12824"/>
+          <w:tab w:val="left" w:pos="13740"/>
+          <w:tab w:val="left" w:pos="14656"/>
+        </w:tabs>
+        <w:spacing w:after="0" w:line="240" w:lineRule="auto"/>
+        <w:ind w:left="720"/>
+        <w:rPr>
+          <w:rFonts w:ascii="Courier New" w:eastAsia="Times New Roman" w:hAnsi="Courier New" w:cs="Courier New"/>
+          <w:sz w:val="20"/>
+          <w:szCs w:val="20"/>
+          <w:lang w:eastAsia="en-GB"/>
+        </w:rPr>
+      </w:pPr>
+      <w:r>
+        <w:rPr>
+          <w:rFonts w:ascii="Courier New" w:eastAsia="Times New Roman" w:hAnsi="Courier New" w:cs="Courier New"/>
+          <w:sz w:val="20"/>
+          <w:szCs w:val="20"/>
+          <w:lang w:eastAsia="en-GB"/>
+        </w:rPr>
+        <w:br/>
+        <w:t>::slotted(h2) {</w:t>
+      </w:r>
+      <w:r>
+        <w:rPr>
+          <w:rFonts w:ascii="Courier New" w:eastAsia="Times New Roman" w:hAnsi="Courier New" w:cs="Courier New"/>
+          <w:sz w:val="20"/>
+          <w:szCs w:val="20"/>
+          <w:lang w:eastAsia="en-GB"/>
+        </w:rPr>
+        <w:br/>
+        <w:t>  margin: 0;</w:t>
+      </w:r>
+      <w:r>
+        <w:rPr>
+          <w:rFonts w:ascii="Courier New" w:eastAsia="Times New Roman" w:hAnsi="Courier New" w:cs="Courier New"/>
+          <w:sz w:val="20"/>
+          <w:szCs w:val="20"/>
+          <w:lang w:eastAsia="en-GB"/>
+        </w:rPr>
+        <w:br/>
+        <w:t>  font-weight: 300;</w:t>
+      </w:r>
+      <w:r>
+        <w:rPr>
+          <w:rFonts w:ascii="Courier New" w:eastAsia="Times New Roman" w:hAnsi="Courier New" w:cs="Courier New"/>
+          <w:sz w:val="20"/>
+          <w:szCs w:val="20"/>
+          <w:lang w:eastAsia="en-GB"/>
+        </w:rPr>
+        <w:br/>
+        <w:t>  color: red;</w:t>
+      </w:r>
+      <w:r>
+        <w:rPr>
+          <w:rFonts w:ascii="Courier New" w:eastAsia="Times New Roman" w:hAnsi="Courier New" w:cs="Courier New"/>
+          <w:sz w:val="20"/>
+          <w:szCs w:val="20"/>
+          <w:lang w:eastAsia="en-GB"/>
+        </w:rPr>
+        <w:br/>
+        <w:t>}</w:t>
+      </w:r>
+      <w:r>
+        <w:rPr>
+          <w:rFonts w:ascii="Courier New" w:eastAsia="Times New Roman" w:hAnsi="Courier New" w:cs="Courier New"/>
+          <w:sz w:val="20"/>
+          <w:szCs w:val="20"/>
+          <w:lang w:eastAsia="en-GB"/>
+        </w:rPr>
+        <w:br/>
+        <w:t>::slotted(.title) {</w:t>
+      </w:r>
+      <w:r>
+        <w:rPr>
+          <w:rFonts w:ascii="Courier New" w:eastAsia="Times New Roman" w:hAnsi="Courier New" w:cs="Courier New"/>
+          <w:sz w:val="20"/>
+          <w:szCs w:val="20"/>
+          <w:lang w:eastAsia="en-GB"/>
+        </w:rPr>
+        <w:br/>
+        <w:t>   color: orange;</w:t>
+      </w:r>
+      <w:r>
+        <w:rPr>
+          <w:rFonts w:ascii="Courier New" w:eastAsia="Times New Roman" w:hAnsi="Courier New" w:cs="Courier New"/>
+          <w:sz w:val="20"/>
+          <w:szCs w:val="20"/>
+          <w:lang w:eastAsia="en-GB"/>
+        </w:rPr>
+        <w:br/>
+        <w:t>}</w:t>
+      </w:r>
+      <w:r>
+        <w:rPr>
+          <w:rFonts w:ascii="Courier New" w:eastAsia="Times New Roman" w:hAnsi="Courier New" w:cs="Courier New"/>
+          <w:sz w:val="20"/>
+          <w:szCs w:val="20"/>
+          <w:lang w:eastAsia="en-GB"/>
+        </w:rPr>
+        <w:br/>
+        <w:t>/* DOESN'T WORK (can only select top-level nodes).</w:t>
+      </w:r>
+      <w:r>
+        <w:rPr>
+          <w:rFonts w:ascii="Courier New" w:eastAsia="Times New Roman" w:hAnsi="Courier New" w:cs="Courier New"/>
+          <w:sz w:val="20"/>
+          <w:szCs w:val="20"/>
+          <w:lang w:eastAsia="en-GB"/>
+        </w:rPr>
+        <w:br/>
+        <w:t>::slotted(.company),</w:t>
+      </w:r>
+      <w:r>
+        <w:rPr>
+          <w:rFonts w:ascii="Courier New" w:eastAsia="Times New Roman" w:hAnsi="Courier New" w:cs="Courier New"/>
+          <w:sz w:val="20"/>
+          <w:szCs w:val="20"/>
+          <w:lang w:eastAsia="en-GB"/>
+        </w:rPr>
+        <w:br/>
+        <w:t>::slotted(.title .company) {</w:t>
+      </w:r>
+      <w:r>
+        <w:rPr>
+          <w:rFonts w:ascii="Courier New" w:eastAsia="Times New Roman" w:hAnsi="Courier New" w:cs="Courier New"/>
+          <w:sz w:val="20"/>
+          <w:szCs w:val="20"/>
+          <w:lang w:eastAsia="en-GB"/>
+        </w:rPr>
+        <w:br/>
+        <w:t>  text-transform: uppercase;</w:t>
+      </w:r>
+      <w:r>
+        <w:rPr>
+          <w:rFonts w:ascii="Courier New" w:eastAsia="Times New Roman" w:hAnsi="Courier New" w:cs="Courier New"/>
+          <w:sz w:val="20"/>
+          <w:szCs w:val="20"/>
+          <w:lang w:eastAsia="en-GB"/>
+        </w:rPr>
+        <w:br/>
+        <w:t>}</w:t>
+      </w:r>
+      <w:r>
+        <w:rPr>
+          <w:rFonts w:ascii="Courier New" w:eastAsia="Times New Roman" w:hAnsi="Courier New" w:cs="Courier New"/>
+          <w:sz w:val="20"/>
+          <w:szCs w:val="20"/>
+          <w:lang w:eastAsia="en-GB"/>
+        </w:rPr>
+        <w:br/>
+        <w:t>*/</w:t>
+      </w:r>
+    </w:p>
+    <w:p>
+      <w:pPr>
+        <w:tabs>
+          <w:tab w:val="left" w:pos="916"/>
+          <w:tab w:val="left" w:pos="1832"/>
+          <w:tab w:val="left" w:pos="2748"/>
+          <w:tab w:val="left" w:pos="3664"/>
+          <w:tab w:val="left" w:pos="4580"/>
+          <w:tab w:val="left" w:pos="5496"/>
+          <w:tab w:val="left" w:pos="6412"/>
+          <w:tab w:val="left" w:pos="7328"/>
+          <w:tab w:val="left" w:pos="8244"/>
+          <w:tab w:val="left" w:pos="9160"/>
+          <w:tab w:val="left" w:pos="10076"/>
+          <w:tab w:val="left" w:pos="10992"/>
+          <w:tab w:val="left" w:pos="11908"/>
+          <w:tab w:val="left" w:pos="12824"/>
+          <w:tab w:val="left" w:pos="13740"/>
+          <w:tab w:val="left" w:pos="14656"/>
+        </w:tabs>
+        <w:spacing w:after="0" w:line="240" w:lineRule="auto"/>
+        <w:rPr>
+          <w:rFonts w:ascii="Courier New" w:eastAsia="Times New Roman" w:hAnsi="Courier New" w:cs="Courier New"/>
+          <w:sz w:val="20"/>
+          <w:szCs w:val="20"/>
+          <w:lang w:eastAsia="en-GB"/>
+        </w:rPr>
+      </w:pPr>
+      <w:r>
+        <w:rPr>
+          <w:rFonts w:ascii="Courier New" w:eastAsia="Times New Roman" w:hAnsi="Courier New" w:cs="Courier New"/>
+          <w:sz w:val="20"/>
+          <w:szCs w:val="20"/>
+          <w:lang w:eastAsia="en-GB"/>
+        </w:rPr>
+        <w:br/>
+        <w:t>&lt;/style&gt;</w:t>
+      </w:r>
+    </w:p>
+    <w:p>
+      <w:pPr>
+        <w:tabs>
+          <w:tab w:val="left" w:pos="916"/>
+          <w:tab w:val="left" w:pos="1832"/>
+          <w:tab w:val="left" w:pos="2748"/>
+          <w:tab w:val="left" w:pos="3664"/>
+          <w:tab w:val="left" w:pos="4580"/>
+          <w:tab w:val="left" w:pos="5496"/>
+          <w:tab w:val="left" w:pos="6412"/>
+          <w:tab w:val="left" w:pos="7328"/>
+          <w:tab w:val="left" w:pos="8244"/>
+          <w:tab w:val="left" w:pos="9160"/>
+          <w:tab w:val="left" w:pos="10076"/>
+          <w:tab w:val="left" w:pos="10992"/>
+          <w:tab w:val="left" w:pos="11908"/>
+          <w:tab w:val="left" w:pos="12824"/>
+          <w:tab w:val="left" w:pos="13740"/>
+          <w:tab w:val="left" w:pos="14656"/>
+        </w:tabs>
+        <w:spacing w:after="0" w:line="240" w:lineRule="auto"/>
+        <w:rPr>
+          <w:rFonts w:ascii="Courier New" w:eastAsia="Times New Roman" w:hAnsi="Courier New" w:cs="Courier New"/>
+          <w:sz w:val="20"/>
+          <w:szCs w:val="20"/>
+          <w:lang w:eastAsia="en-GB"/>
+        </w:rPr>
+      </w:pPr>
+      <w:r>
+        <w:rPr>
+          <w:rFonts w:ascii="Courier New" w:eastAsia="Times New Roman" w:hAnsi="Courier New" w:cs="Courier New"/>
+          <w:sz w:val="20"/>
+          <w:szCs w:val="20"/>
+          <w:lang w:eastAsia="en-GB"/>
+        </w:rPr>
+        <w:br/>
+        <w:t>&lt;slot&gt;&lt;/slot&gt;</w:t>
+      </w:r>
+    </w:p>
+    <w:p>
+      <w:pPr>
+        <w:rPr>
+          <w:rFonts w:ascii="Segoe UI" w:hAnsi="Segoe UI" w:cs="Segoe UI"/>
+          <w:color w:val="333333"/>
+          <w:sz w:val="28"/>
+          <w:szCs w:val="28"/>
+          <w:shd w:val="clear" w:color="auto" w:fill="FFFFFF"/>
+        </w:rPr>
+      </w:pPr>
+    </w:p>
+    <w:p>
+      <w:pPr>
         <w:pStyle w:val="ListParagraph"/>
         <w:ind w:left="0"/>
         <w:rPr>
@@ -6320,8 +6766,617 @@
           <w:sz w:val="28"/>
           <w:szCs w:val="28"/>
         </w:rPr>
+        <w:lastRenderedPageBreak/>
         <w:t>css-04-host.html</w:t>
       </w:r>
+    </w:p>
+    <w:p>
+      <w:pPr>
+        <w:tabs>
+          <w:tab w:val="left" w:pos="916"/>
+          <w:tab w:val="left" w:pos="1832"/>
+          <w:tab w:val="left" w:pos="2748"/>
+          <w:tab w:val="left" w:pos="3664"/>
+          <w:tab w:val="left" w:pos="4580"/>
+          <w:tab w:val="left" w:pos="5496"/>
+          <w:tab w:val="left" w:pos="6412"/>
+          <w:tab w:val="left" w:pos="7328"/>
+          <w:tab w:val="left" w:pos="8244"/>
+          <w:tab w:val="left" w:pos="9160"/>
+          <w:tab w:val="left" w:pos="10076"/>
+          <w:tab w:val="left" w:pos="10992"/>
+          <w:tab w:val="left" w:pos="11908"/>
+          <w:tab w:val="left" w:pos="12824"/>
+          <w:tab w:val="left" w:pos="13740"/>
+          <w:tab w:val="left" w:pos="14656"/>
+        </w:tabs>
+        <w:spacing w:after="0" w:line="240" w:lineRule="auto"/>
+        <w:rPr>
+          <w:rFonts w:ascii="Courier New" w:eastAsia="Times New Roman" w:hAnsi="Courier New" w:cs="Courier New"/>
+          <w:sz w:val="20"/>
+          <w:szCs w:val="20"/>
+          <w:lang w:eastAsia="en-GB"/>
+        </w:rPr>
+      </w:pPr>
+      <w:r>
+        <w:rPr>
+          <w:rFonts w:ascii="Courier New" w:eastAsia="Times New Roman" w:hAnsi="Courier New" w:cs="Courier New"/>
+          <w:sz w:val="20"/>
+          <w:szCs w:val="20"/>
+          <w:lang w:eastAsia="en-GB"/>
+        </w:rPr>
+        <w:t>&lt;style&gt;</w:t>
+      </w:r>
+    </w:p>
+    <w:p>
+      <w:pPr>
+        <w:tabs>
+          <w:tab w:val="left" w:pos="916"/>
+          <w:tab w:val="left" w:pos="1832"/>
+          <w:tab w:val="left" w:pos="2748"/>
+          <w:tab w:val="left" w:pos="3664"/>
+          <w:tab w:val="left" w:pos="4580"/>
+          <w:tab w:val="left" w:pos="5496"/>
+          <w:tab w:val="left" w:pos="6412"/>
+          <w:tab w:val="left" w:pos="7328"/>
+          <w:tab w:val="left" w:pos="8244"/>
+          <w:tab w:val="left" w:pos="9160"/>
+          <w:tab w:val="left" w:pos="10076"/>
+          <w:tab w:val="left" w:pos="10992"/>
+          <w:tab w:val="left" w:pos="11908"/>
+          <w:tab w:val="left" w:pos="12824"/>
+          <w:tab w:val="left" w:pos="13740"/>
+          <w:tab w:val="left" w:pos="14656"/>
+        </w:tabs>
+        <w:spacing w:after="0" w:line="240" w:lineRule="auto"/>
+        <w:ind w:left="720"/>
+        <w:rPr>
+          <w:rFonts w:ascii="Courier New" w:eastAsia="Times New Roman" w:hAnsi="Courier New" w:cs="Courier New"/>
+          <w:sz w:val="20"/>
+          <w:szCs w:val="20"/>
+          <w:lang w:eastAsia="en-GB"/>
+        </w:rPr>
+      </w:pPr>
+      <w:r>
+        <w:rPr>
+          <w:rFonts w:ascii="Courier New" w:eastAsia="Times New Roman" w:hAnsi="Courier New" w:cs="Courier New"/>
+          <w:sz w:val="20"/>
+          <w:szCs w:val="20"/>
+          <w:lang w:eastAsia="en-GB"/>
+        </w:rPr>
+        <w:br/>
+      </w:r>
+      <w:r>
+        <w:rPr>
+          <w:rFonts w:ascii="Courier New" w:eastAsia="Times New Roman" w:hAnsi="Courier New" w:cs="Courier New"/>
+          <w:lang w:eastAsia="en-GB"/>
+        </w:rPr>
+        <w:t>:host {</w:t>
+      </w:r>
+      <w:r>
+        <w:rPr>
+          <w:rFonts w:ascii="Courier New" w:eastAsia="Times New Roman" w:hAnsi="Courier New" w:cs="Courier New"/>
+          <w:lang w:eastAsia="en-GB"/>
+        </w:rPr>
+        <w:br/>
+        <w:t>  opacity: 0.4;</w:t>
+      </w:r>
+      <w:r>
+        <w:rPr>
+          <w:rFonts w:ascii="Courier New" w:eastAsia="Times New Roman" w:hAnsi="Courier New" w:cs="Courier New"/>
+          <w:lang w:eastAsia="en-GB"/>
+        </w:rPr>
+        <w:br/>
+        <w:t>  will-change: opacity;</w:t>
+      </w:r>
+      <w:r>
+        <w:rPr>
+          <w:rFonts w:ascii="Courier New" w:eastAsia="Times New Roman" w:hAnsi="Courier New" w:cs="Courier New"/>
+          <w:lang w:eastAsia="en-GB"/>
+        </w:rPr>
+        <w:br/>
+        <w:t>  transition: opacity 300ms ease-in-out;</w:t>
+      </w:r>
+      <w:r>
+        <w:rPr>
+          <w:rFonts w:ascii="Courier New" w:eastAsia="Times New Roman" w:hAnsi="Courier New" w:cs="Courier New"/>
+          <w:lang w:eastAsia="en-GB"/>
+        </w:rPr>
+        <w:br/>
+        <w:t>}</w:t>
+      </w:r>
+      <w:r>
+        <w:rPr>
+          <w:rFonts w:ascii="Courier New" w:eastAsia="Times New Roman" w:hAnsi="Courier New" w:cs="Courier New"/>
+          <w:lang w:eastAsia="en-GB"/>
+        </w:rPr>
+        <w:br/>
+        <w:t>:host(:hover) {</w:t>
+      </w:r>
+      <w:r>
+        <w:rPr>
+          <w:rFonts w:ascii="Courier New" w:eastAsia="Times New Roman" w:hAnsi="Courier New" w:cs="Courier New"/>
+          <w:lang w:eastAsia="en-GB"/>
+        </w:rPr>
+        <w:br/>
+        <w:t>  opacity: 1;</w:t>
+      </w:r>
+      <w:r>
+        <w:rPr>
+          <w:rFonts w:ascii="Courier New" w:eastAsia="Times New Roman" w:hAnsi="Courier New" w:cs="Courier New"/>
+          <w:lang w:eastAsia="en-GB"/>
+        </w:rPr>
+        <w:br/>
+        <w:t>}</w:t>
+      </w:r>
+      <w:r>
+        <w:rPr>
+          <w:rFonts w:ascii="Courier New" w:eastAsia="Times New Roman" w:hAnsi="Courier New" w:cs="Courier New"/>
+          <w:lang w:eastAsia="en-GB"/>
+        </w:rPr>
+        <w:br/>
+      </w:r>
+      <w:r>
+        <w:rPr>
+          <w:rFonts w:ascii="Courier New" w:eastAsia="Times New Roman" w:hAnsi="Courier New" w:cs="Courier New"/>
+          <w:sz w:val="20"/>
+          <w:szCs w:val="20"/>
+          <w:lang w:eastAsia="en-GB"/>
+        </w:rPr>
+        <w:t>:host([disabled]) { /* style when host has disabled attribute. */</w:t>
+      </w:r>
+      <w:r>
+        <w:rPr>
+          <w:rFonts w:ascii="Courier New" w:eastAsia="Times New Roman" w:hAnsi="Courier New" w:cs="Courier New"/>
+          <w:sz w:val="20"/>
+          <w:szCs w:val="20"/>
+          <w:lang w:eastAsia="en-GB"/>
+        </w:rPr>
+        <w:br/>
+        <w:t>  background: grey;</w:t>
+      </w:r>
+      <w:r>
+        <w:rPr>
+          <w:rFonts w:ascii="Courier New" w:eastAsia="Times New Roman" w:hAnsi="Courier New" w:cs="Courier New"/>
+          <w:sz w:val="20"/>
+          <w:szCs w:val="20"/>
+          <w:lang w:eastAsia="en-GB"/>
+        </w:rPr>
+        <w:br/>
+        <w:t>  pointer-events: none;</w:t>
+      </w:r>
+      <w:r>
+        <w:rPr>
+          <w:rFonts w:ascii="Courier New" w:eastAsia="Times New Roman" w:hAnsi="Courier New" w:cs="Courier New"/>
+          <w:sz w:val="20"/>
+          <w:szCs w:val="20"/>
+          <w:lang w:eastAsia="en-GB"/>
+        </w:rPr>
+        <w:br/>
+        <w:t>  opacity: 0.4;</w:t>
+      </w:r>
+      <w:r>
+        <w:rPr>
+          <w:rFonts w:ascii="Courier New" w:eastAsia="Times New Roman" w:hAnsi="Courier New" w:cs="Courier New"/>
+          <w:sz w:val="20"/>
+          <w:szCs w:val="20"/>
+          <w:lang w:eastAsia="en-GB"/>
+        </w:rPr>
+        <w:br/>
+        <w:t>}</w:t>
+      </w:r>
+      <w:r>
+        <w:rPr>
+          <w:rFonts w:ascii="Courier New" w:eastAsia="Times New Roman" w:hAnsi="Courier New" w:cs="Courier New"/>
+          <w:sz w:val="20"/>
+          <w:szCs w:val="20"/>
+          <w:lang w:eastAsia="en-GB"/>
+        </w:rPr>
+        <w:br/>
+        <w:t>:host(.blue) {</w:t>
+      </w:r>
+      <w:r>
+        <w:rPr>
+          <w:rFonts w:ascii="Courier New" w:eastAsia="Times New Roman" w:hAnsi="Courier New" w:cs="Courier New"/>
+          <w:sz w:val="20"/>
+          <w:szCs w:val="20"/>
+          <w:lang w:eastAsia="en-GB"/>
+        </w:rPr>
+        <w:br/>
+        <w:t>  color: blue; /* color host when it has class="blue" */</w:t>
+      </w:r>
+      <w:r>
+        <w:rPr>
+          <w:rFonts w:ascii="Courier New" w:eastAsia="Times New Roman" w:hAnsi="Courier New" w:cs="Courier New"/>
+          <w:sz w:val="20"/>
+          <w:szCs w:val="20"/>
+          <w:lang w:eastAsia="en-GB"/>
+        </w:rPr>
+        <w:br/>
+        <w:t>}</w:t>
+      </w:r>
+      <w:r>
+        <w:rPr>
+          <w:rFonts w:ascii="Courier New" w:eastAsia="Times New Roman" w:hAnsi="Courier New" w:cs="Courier New"/>
+          <w:sz w:val="20"/>
+          <w:szCs w:val="20"/>
+          <w:lang w:eastAsia="en-GB"/>
+        </w:rPr>
+        <w:br/>
+        <w:t>:host(.pink) &gt; #tabs {</w:t>
+      </w:r>
+      <w:r>
+        <w:rPr>
+          <w:rFonts w:ascii="Courier New" w:eastAsia="Times New Roman" w:hAnsi="Courier New" w:cs="Courier New"/>
+          <w:sz w:val="20"/>
+          <w:szCs w:val="20"/>
+          <w:lang w:eastAsia="en-GB"/>
+        </w:rPr>
+        <w:br/>
+        <w:t>  color: pink; /* color internal #tabs node when host has class="pink". */</w:t>
+      </w:r>
+      <w:r>
+        <w:rPr>
+          <w:rFonts w:ascii="Courier New" w:eastAsia="Times New Roman" w:hAnsi="Courier New" w:cs="Courier New"/>
+          <w:sz w:val="20"/>
+          <w:szCs w:val="20"/>
+          <w:lang w:eastAsia="en-GB"/>
+        </w:rPr>
+        <w:br/>
+        <w:t>}</w:t>
+      </w:r>
+    </w:p>
+    <w:p>
+      <w:pPr>
+        <w:tabs>
+          <w:tab w:val="left" w:pos="916"/>
+          <w:tab w:val="left" w:pos="1832"/>
+          <w:tab w:val="left" w:pos="2748"/>
+          <w:tab w:val="left" w:pos="3664"/>
+          <w:tab w:val="left" w:pos="4580"/>
+          <w:tab w:val="left" w:pos="5496"/>
+          <w:tab w:val="left" w:pos="6412"/>
+          <w:tab w:val="left" w:pos="7328"/>
+          <w:tab w:val="left" w:pos="8244"/>
+          <w:tab w:val="left" w:pos="9160"/>
+          <w:tab w:val="left" w:pos="10076"/>
+          <w:tab w:val="left" w:pos="10992"/>
+          <w:tab w:val="left" w:pos="11908"/>
+          <w:tab w:val="left" w:pos="12824"/>
+          <w:tab w:val="left" w:pos="13740"/>
+          <w:tab w:val="left" w:pos="14656"/>
+        </w:tabs>
+        <w:spacing w:after="0" w:line="240" w:lineRule="auto"/>
+        <w:rPr>
+          <w:rFonts w:ascii="Courier New" w:eastAsia="Times New Roman" w:hAnsi="Courier New" w:cs="Courier New"/>
+          <w:sz w:val="20"/>
+          <w:szCs w:val="20"/>
+          <w:lang w:eastAsia="en-GB"/>
+        </w:rPr>
+      </w:pPr>
+      <w:r>
+        <w:rPr>
+          <w:rFonts w:ascii="Courier New" w:eastAsia="Times New Roman" w:hAnsi="Courier New" w:cs="Courier New"/>
+          <w:sz w:val="20"/>
+          <w:szCs w:val="20"/>
+          <w:lang w:eastAsia="en-GB"/>
+        </w:rPr>
+        <w:br/>
+        <w:t>&lt;/style&gt;</w:t>
+      </w:r>
+    </w:p>
+    <w:p>
+      <w:pPr>
+        <w:pStyle w:val="ListParagraph"/>
+        <w:ind w:left="0"/>
+        <w:rPr>
+          <w:rFonts w:ascii="Segoe UI" w:hAnsi="Segoe UI" w:cs="Segoe UI"/>
+          <w:color w:val="333333"/>
+          <w:sz w:val="28"/>
+          <w:szCs w:val="28"/>
+          <w:shd w:val="clear" w:color="auto" w:fill="FFFFFF"/>
+        </w:rPr>
+      </w:pPr>
+    </w:p>
+    <w:p>
+      <w:pPr>
+        <w:pStyle w:val="ListParagraph"/>
+        <w:ind w:left="0"/>
+        <w:rPr>
+          <w:rFonts w:ascii="Segoe UI" w:hAnsi="Segoe UI" w:cs="Segoe UI"/>
+          <w:color w:val="333333"/>
+          <w:sz w:val="28"/>
+          <w:szCs w:val="28"/>
+          <w:shd w:val="clear" w:color="auto" w:fill="FFFFFF"/>
+        </w:rPr>
+      </w:pPr>
+      <w:r>
+        <w:rPr>
+          <w:rFonts w:ascii="Segoe UI" w:hAnsi="Segoe UI" w:cs="Segoe UI"/>
+          <w:color w:val="333333"/>
+          <w:sz w:val="28"/>
+          <w:szCs w:val="28"/>
+          <w:shd w:val="clear" w:color="auto" w:fill="FFFFFF"/>
+        </w:rPr>
+        <w:t>We cannot access the host in the Web Component as it will not have been added to the Light DOM.</w:t>
+      </w:r>
+    </w:p>
+    <w:p>
+      <w:pPr>
+        <w:pStyle w:val="ListParagraph"/>
+        <w:ind w:left="0"/>
+        <w:rPr>
+          <w:rFonts w:ascii="Segoe UI" w:hAnsi="Segoe UI" w:cs="Segoe UI"/>
+          <w:color w:val="333333"/>
+          <w:sz w:val="28"/>
+          <w:szCs w:val="28"/>
+          <w:shd w:val="clear" w:color="auto" w:fill="FFFFFF"/>
+        </w:rPr>
+      </w:pPr>
+    </w:p>
+    <w:p>
+      <w:pPr>
+        <w:pStyle w:val="ListParagraph"/>
+        <w:ind w:left="0"/>
+        <w:rPr>
+          <w:rFonts w:ascii="Segoe UI" w:hAnsi="Segoe UI" w:cs="Segoe UI"/>
+          <w:color w:val="333333"/>
+          <w:sz w:val="28"/>
+          <w:szCs w:val="28"/>
+          <w:shd w:val="clear" w:color="auto" w:fill="FFFFFF"/>
+        </w:rPr>
+      </w:pPr>
+      <w:r>
+        <w:rPr>
+          <w:rFonts w:ascii="Segoe UI" w:hAnsi="Segoe UI" w:cs="Segoe UI"/>
+          <w:color w:val="333333"/>
+          <w:sz w:val="28"/>
+          <w:szCs w:val="28"/>
+          <w:shd w:val="clear" w:color="auto" w:fill="FFFFFF"/>
+        </w:rPr>
+        <w:t>We can use the :host() selector as in this example.</w:t>
+      </w:r>
+    </w:p>
+    <w:p>
+      <w:pPr>
+        <w:pStyle w:val="ListParagraph"/>
+        <w:ind w:left="0"/>
+        <w:rPr>
+          <w:rFonts w:ascii="Segoe UI" w:hAnsi="Segoe UI" w:cs="Segoe UI"/>
+          <w:color w:val="333333"/>
+          <w:sz w:val="28"/>
+          <w:szCs w:val="28"/>
+          <w:shd w:val="clear" w:color="auto" w:fill="FFFFFF"/>
+        </w:rPr>
+      </w:pPr>
+    </w:p>
+    <w:p>
+      <w:pPr>
+        <w:pStyle w:val="ListParagraph"/>
+        <w:ind w:left="0"/>
+        <w:rPr>
+          <w:rFonts w:ascii="Segoe UI" w:hAnsi="Segoe UI" w:cs="Segoe UI"/>
+          <w:color w:val="333333"/>
+          <w:sz w:val="28"/>
+          <w:szCs w:val="28"/>
+          <w:shd w:val="clear" w:color="auto" w:fill="FFFFFF"/>
+        </w:rPr>
+      </w:pPr>
+      <w:r>
+        <w:rPr>
+          <w:rFonts w:ascii="Segoe UI" w:hAnsi="Segoe UI" w:cs="Segoe UI"/>
+          <w:color w:val="333333"/>
+          <w:sz w:val="28"/>
+          <w:szCs w:val="28"/>
+          <w:shd w:val="clear" w:color="auto" w:fill="FFFFFF"/>
+        </w:rPr>
+        <w:t>The exercise will show how adding class or id attributes to the host element we can style the component using :host(&lt;css selector&gt;)</w:t>
+      </w:r>
+      <w:r>
+        <w:rPr>
+          <w:rFonts w:ascii="Segoe UI" w:hAnsi="Segoe UI" w:cs="Segoe UI"/>
+          <w:color w:val="333333"/>
+          <w:sz w:val="28"/>
+          <w:szCs w:val="28"/>
+          <w:shd w:val="clear" w:color="auto" w:fill="FFFFFF"/>
+        </w:rPr>
+        <w:t>.</w:t>
+      </w:r>
+    </w:p>
+    <w:p>
+      <w:pPr>
+        <w:pStyle w:val="ListParagraph"/>
+        <w:ind w:left="0"/>
+        <w:rPr>
+          <w:rFonts w:ascii="Segoe UI" w:hAnsi="Segoe UI" w:cs="Segoe UI"/>
+          <w:color w:val="333333"/>
+          <w:sz w:val="28"/>
+          <w:szCs w:val="28"/>
+          <w:shd w:val="clear" w:color="auto" w:fill="FFFFFF"/>
+        </w:rPr>
+      </w:pPr>
+    </w:p>
+    <w:p>
+      <w:pPr>
+        <w:pStyle w:val="ListParagraph"/>
+        <w:ind w:left="0"/>
+        <w:rPr>
+          <w:rFonts w:ascii="Segoe UI" w:hAnsi="Segoe UI" w:cs="Segoe UI"/>
+          <w:color w:val="333333"/>
+          <w:sz w:val="28"/>
+          <w:szCs w:val="28"/>
+          <w:shd w:val="clear" w:color="auto" w:fill="FFFFFF"/>
+        </w:rPr>
+      </w:pPr>
+      <w:r>
+        <w:rPr>
+          <w:rFonts w:ascii="Segoe UI" w:hAnsi="Segoe UI" w:cs="Segoe UI"/>
+          <w:color w:val="333333"/>
+          <w:sz w:val="28"/>
+          <w:szCs w:val="28"/>
+          <w:shd w:val="clear" w:color="auto" w:fill="FFFFFF"/>
+        </w:rPr>
+        <w:t xml:space="preserve">We can also </w:t>
+      </w:r>
+      <w:r>
+        <w:rPr>
+          <w:rFonts w:ascii="Segoe UI" w:hAnsi="Segoe UI" w:cs="Segoe UI"/>
+          <w:color w:val="333333"/>
+          <w:sz w:val="28"/>
+          <w:szCs w:val="28"/>
+          <w:shd w:val="clear" w:color="auto" w:fill="FFFFFF"/>
+        </w:rPr>
+        <w:t>use :</w:t>
+      </w:r>
+    </w:p>
+    <w:p>
+      <w:pPr>
+        <w:pStyle w:val="ListParagraph"/>
+        <w:ind w:left="0"/>
+        <w:rPr>
+          <w:rFonts w:ascii="Segoe UI" w:hAnsi="Segoe UI" w:cs="Segoe UI"/>
+          <w:color w:val="333333"/>
+          <w:sz w:val="28"/>
+          <w:szCs w:val="28"/>
+          <w:shd w:val="clear" w:color="auto" w:fill="FFFFFF"/>
+        </w:rPr>
+      </w:pPr>
+      <w:r>
+        <w:rPr>
+          <w:rFonts w:ascii="Segoe UI" w:hAnsi="Segoe UI" w:cs="Segoe UI"/>
+          <w:color w:val="333333"/>
+          <w:sz w:val="28"/>
+          <w:szCs w:val="28"/>
+          <w:shd w:val="clear" w:color="auto" w:fill="FFFFFF"/>
+        </w:rPr>
+        <w:t>host([</w:t>
+      </w:r>
+      <w:r>
+        <w:rPr>
+          <w:rFonts w:ascii="Segoe UI" w:hAnsi="Segoe UI" w:cs="Segoe UI"/>
+          <w:color w:val="333333"/>
+          <w:sz w:val="28"/>
+          <w:szCs w:val="28"/>
+          <w:shd w:val="clear" w:color="auto" w:fill="FFFFFF"/>
+        </w:rPr>
+        <w:t>cool</w:t>
+      </w:r>
+      <w:r>
+        <w:rPr>
+          <w:rFonts w:ascii="Segoe UI" w:hAnsi="Segoe UI" w:cs="Segoe UI"/>
+          <w:color w:val="333333"/>
+          <w:sz w:val="28"/>
+          <w:szCs w:val="28"/>
+          <w:shd w:val="clear" w:color="auto" w:fill="FFFFFF"/>
+        </w:rPr>
+        <w:t>])</w:t>
+      </w:r>
+      <w:r>
+        <w:rPr>
+          <w:rFonts w:ascii="Segoe UI" w:hAnsi="Segoe UI" w:cs="Segoe UI"/>
+          <w:color w:val="333333"/>
+          <w:sz w:val="28"/>
+          <w:szCs w:val="28"/>
+          <w:shd w:val="clear" w:color="auto" w:fill="FFFFFF"/>
+        </w:rPr>
+        <w:t xml:space="preserve"> &lt;my-component cool&gt;&lt;/my-component</w:t>
+      </w:r>
+      <w:r>
+        <w:rPr>
+          <w:rFonts w:ascii="Segoe UI" w:hAnsi="Segoe UI" w:cs="Segoe UI"/>
+          <w:color w:val="333333"/>
+          <w:sz w:val="28"/>
+          <w:szCs w:val="28"/>
+          <w:shd w:val="clear" w:color="auto" w:fill="FFFFFF"/>
+        </w:rPr>
+        <w:t>&gt;</w:t>
+      </w:r>
+    </w:p>
+    <w:p>
+      <w:pPr>
+        <w:pStyle w:val="ListParagraph"/>
+        <w:ind w:left="0"/>
+        <w:rPr>
+          <w:rFonts w:ascii="Segoe UI" w:hAnsi="Segoe UI" w:cs="Segoe UI"/>
+          <w:color w:val="333333"/>
+          <w:sz w:val="28"/>
+          <w:szCs w:val="28"/>
+          <w:shd w:val="clear" w:color="auto" w:fill="FFFFFF"/>
+        </w:rPr>
+      </w:pPr>
+      <w:r>
+        <w:rPr>
+          <w:rFonts w:ascii="Segoe UI" w:hAnsi="Segoe UI" w:cs="Segoe UI"/>
+          <w:color w:val="333333"/>
+          <w:sz w:val="28"/>
+          <w:szCs w:val="28"/>
+          <w:shd w:val="clear" w:color="auto" w:fill="FFFFFF"/>
+        </w:rPr>
+        <w:t>host([cool=’yes</w:t>
+      </w:r>
+      <w:r>
+        <w:rPr>
+          <w:rFonts w:ascii="Segoe UI" w:hAnsi="Segoe UI" w:cs="Segoe UI"/>
+          <w:color w:val="333333"/>
+          <w:sz w:val="28"/>
+          <w:szCs w:val="28"/>
+          <w:shd w:val="clear" w:color="auto" w:fill="FFFFFF"/>
+        </w:rPr>
+        <w:t>’</w:t>
+      </w:r>
+      <w:r>
+        <w:rPr>
+          <w:rFonts w:ascii="Segoe UI" w:hAnsi="Segoe UI" w:cs="Segoe UI"/>
+          <w:color w:val="333333"/>
+          <w:sz w:val="28"/>
+          <w:szCs w:val="28"/>
+          <w:shd w:val="clear" w:color="auto" w:fill="FFFFFF"/>
+        </w:rPr>
+        <w:t xml:space="preserve">]) </w:t>
+      </w:r>
+      <w:r>
+        <w:rPr>
+          <w:rFonts w:ascii="Segoe UI" w:hAnsi="Segoe UI" w:cs="Segoe UI"/>
+          <w:color w:val="333333"/>
+          <w:sz w:val="28"/>
+          <w:szCs w:val="28"/>
+          <w:shd w:val="clear" w:color="auto" w:fill="FFFFFF"/>
+        </w:rPr>
+        <w:t>&lt;my-component cool=</w:t>
+      </w:r>
+      <w:r>
+        <w:rPr>
+          <w:rFonts w:ascii="Segoe UI" w:hAnsi="Segoe UI" w:cs="Segoe UI"/>
+          <w:color w:val="333333"/>
+          <w:sz w:val="28"/>
+          <w:szCs w:val="28"/>
+          <w:shd w:val="clear" w:color="auto" w:fill="FFFFFF"/>
+        </w:rPr>
+        <w:t>’yes’</w:t>
+      </w:r>
+      <w:r>
+        <w:rPr>
+          <w:rFonts w:ascii="Segoe UI" w:hAnsi="Segoe UI" w:cs="Segoe UI"/>
+          <w:color w:val="333333"/>
+          <w:sz w:val="28"/>
+          <w:szCs w:val="28"/>
+          <w:shd w:val="clear" w:color="auto" w:fill="FFFFFF"/>
+        </w:rPr>
+        <w:t>&gt;&lt;/my-component&gt;</w:t>
+      </w:r>
+    </w:p>
+    <w:p>
+      <w:pPr>
+        <w:pStyle w:val="ListParagraph"/>
+        <w:ind w:left="0"/>
+        <w:rPr>
+          <w:rFonts w:ascii="Segoe UI" w:hAnsi="Segoe UI" w:cs="Segoe UI"/>
+          <w:color w:val="333333"/>
+          <w:sz w:val="28"/>
+          <w:szCs w:val="28"/>
+          <w:shd w:val="clear" w:color="auto" w:fill="FFFFFF"/>
+        </w:rPr>
+      </w:pPr>
     </w:p>
     <w:p>
       <w:pPr>
@@ -6336,311 +7391,7 @@
           <w:szCs w:val="28"/>
         </w:rPr>
       </w:pPr>
-    </w:p>
-    <w:p>
-      <w:pPr>
-        <w:pStyle w:val="ListParagraph"/>
-        <w:ind w:left="0"/>
-        <w:rPr>
-          <w:rFonts w:ascii="Segoe UI" w:hAnsi="Segoe UI" w:cs="Segoe UI"/>
-          <w:color w:val="333333"/>
-          <w:sz w:val="28"/>
-          <w:szCs w:val="28"/>
-          <w:shd w:val="clear" w:color="auto" w:fill="FFFFFF"/>
-        </w:rPr>
-      </w:pPr>
-      <w:r>
-        <w:rPr>
-          <w:rFonts w:ascii="Segoe UI" w:hAnsi="Segoe UI" w:cs="Segoe UI"/>
-          <w:color w:val="333333"/>
-          <w:sz w:val="28"/>
-          <w:szCs w:val="28"/>
-          <w:shd w:val="clear" w:color="auto" w:fill="FFFFFF"/>
-        </w:rPr>
-        <w:t>We cannot access the host in the Web Component as it will not have been added to the Light DOM.</w:t>
-      </w:r>
-    </w:p>
-    <w:p>
-      <w:pPr>
-        <w:pStyle w:val="ListParagraph"/>
-        <w:ind w:left="0"/>
-        <w:rPr>
-          <w:rFonts w:ascii="Segoe UI" w:hAnsi="Segoe UI" w:cs="Segoe UI"/>
-          <w:color w:val="333333"/>
-          <w:sz w:val="28"/>
-          <w:szCs w:val="28"/>
-          <w:shd w:val="clear" w:color="auto" w:fill="FFFFFF"/>
-        </w:rPr>
-      </w:pPr>
-    </w:p>
-    <w:p>
-      <w:pPr>
-        <w:pStyle w:val="ListParagraph"/>
-        <w:ind w:left="0"/>
-        <w:rPr>
-          <w:rFonts w:ascii="Segoe UI" w:hAnsi="Segoe UI" w:cs="Segoe UI"/>
-          <w:color w:val="333333"/>
-          <w:sz w:val="28"/>
-          <w:szCs w:val="28"/>
-          <w:shd w:val="clear" w:color="auto" w:fill="FFFFFF"/>
-        </w:rPr>
-      </w:pPr>
-      <w:r>
-        <w:rPr>
-          <w:rFonts w:ascii="Segoe UI" w:hAnsi="Segoe UI" w:cs="Segoe UI"/>
-          <w:color w:val="333333"/>
-          <w:sz w:val="28"/>
-          <w:szCs w:val="28"/>
-          <w:shd w:val="clear" w:color="auto" w:fill="FFFFFF"/>
-        </w:rPr>
-        <w:t>We can use the :host() selector as in this example.</w:t>
-      </w:r>
-    </w:p>
-    <w:p>
-      <w:pPr>
-        <w:pStyle w:val="ListParagraph"/>
-        <w:ind w:left="0"/>
-        <w:rPr>
-          <w:rFonts w:ascii="Segoe UI" w:hAnsi="Segoe UI" w:cs="Segoe UI"/>
-          <w:color w:val="333333"/>
-          <w:sz w:val="28"/>
-          <w:szCs w:val="28"/>
-          <w:shd w:val="clear" w:color="auto" w:fill="FFFFFF"/>
-        </w:rPr>
-      </w:pPr>
-    </w:p>
-    <w:p>
-      <w:pPr>
-        <w:pStyle w:val="ListParagraph"/>
-        <w:ind w:left="0"/>
-        <w:rPr>
-          <w:rFonts w:ascii="Segoe UI" w:hAnsi="Segoe UI" w:cs="Segoe UI"/>
-          <w:color w:val="333333"/>
-          <w:sz w:val="28"/>
-          <w:szCs w:val="28"/>
-          <w:shd w:val="clear" w:color="auto" w:fill="FFFFFF"/>
-        </w:rPr>
-      </w:pPr>
-      <w:r>
-        <w:rPr>
-          <w:rFonts w:ascii="Segoe UI" w:hAnsi="Segoe UI" w:cs="Segoe UI"/>
-          <w:color w:val="333333"/>
-          <w:sz w:val="28"/>
-          <w:szCs w:val="28"/>
-          <w:shd w:val="clear" w:color="auto" w:fill="FFFFFF"/>
-        </w:rPr>
-        <w:t>The exercise will show how adding class or id attributes to the host element we can style the component using :host(&lt;css selector&gt;)</w:t>
-      </w:r>
-      <w:r>
-        <w:rPr>
-          <w:rFonts w:ascii="Segoe UI" w:hAnsi="Segoe UI" w:cs="Segoe UI"/>
-          <w:color w:val="333333"/>
-          <w:sz w:val="28"/>
-          <w:szCs w:val="28"/>
-          <w:shd w:val="clear" w:color="auto" w:fill="FFFFFF"/>
-        </w:rPr>
-        <w:t>.</w:t>
-      </w:r>
-    </w:p>
-    <w:p>
-      <w:pPr>
-        <w:pStyle w:val="ListParagraph"/>
-        <w:ind w:left="0"/>
-        <w:rPr>
-          <w:rFonts w:ascii="Segoe UI" w:hAnsi="Segoe UI" w:cs="Segoe UI"/>
-          <w:color w:val="333333"/>
-          <w:sz w:val="28"/>
-          <w:szCs w:val="28"/>
-          <w:shd w:val="clear" w:color="auto" w:fill="FFFFFF"/>
-        </w:rPr>
-      </w:pPr>
-    </w:p>
-    <w:p>
-      <w:pPr>
-        <w:pStyle w:val="ListParagraph"/>
-        <w:ind w:left="0"/>
-        <w:rPr>
-          <w:rFonts w:ascii="Segoe UI" w:hAnsi="Segoe UI" w:cs="Segoe UI"/>
-          <w:color w:val="333333"/>
-          <w:sz w:val="28"/>
-          <w:szCs w:val="28"/>
-          <w:shd w:val="clear" w:color="auto" w:fill="FFFFFF"/>
-        </w:rPr>
-      </w:pPr>
-      <w:r>
-        <w:rPr>
-          <w:rFonts w:ascii="Segoe UI" w:hAnsi="Segoe UI" w:cs="Segoe UI"/>
-          <w:color w:val="333333"/>
-          <w:sz w:val="28"/>
-          <w:szCs w:val="28"/>
-          <w:shd w:val="clear" w:color="auto" w:fill="FFFFFF"/>
-        </w:rPr>
-        <w:t xml:space="preserve">We can also </w:t>
-      </w:r>
-      <w:r>
-        <w:rPr>
-          <w:rFonts w:ascii="Segoe UI" w:hAnsi="Segoe UI" w:cs="Segoe UI"/>
-          <w:color w:val="333333"/>
-          <w:sz w:val="28"/>
-          <w:szCs w:val="28"/>
-          <w:shd w:val="clear" w:color="auto" w:fill="FFFFFF"/>
-        </w:rPr>
-        <w:t>use :</w:t>
-      </w:r>
-    </w:p>
-    <w:p>
-      <w:pPr>
-        <w:pStyle w:val="ListParagraph"/>
-        <w:ind w:left="0"/>
-        <w:rPr>
-          <w:rFonts w:ascii="Segoe UI" w:hAnsi="Segoe UI" w:cs="Segoe UI"/>
-          <w:color w:val="333333"/>
-          <w:sz w:val="28"/>
-          <w:szCs w:val="28"/>
-          <w:shd w:val="clear" w:color="auto" w:fill="FFFFFF"/>
-        </w:rPr>
-      </w:pPr>
-      <w:r>
-        <w:rPr>
-          <w:rFonts w:ascii="Segoe UI" w:hAnsi="Segoe UI" w:cs="Segoe UI"/>
-          <w:color w:val="333333"/>
-          <w:sz w:val="28"/>
-          <w:szCs w:val="28"/>
-          <w:shd w:val="clear" w:color="auto" w:fill="FFFFFF"/>
-        </w:rPr>
-        <w:t>host([</w:t>
-      </w:r>
-      <w:r>
-        <w:rPr>
-          <w:rFonts w:ascii="Segoe UI" w:hAnsi="Segoe UI" w:cs="Segoe UI"/>
-          <w:color w:val="333333"/>
-          <w:sz w:val="28"/>
-          <w:szCs w:val="28"/>
-          <w:shd w:val="clear" w:color="auto" w:fill="FFFFFF"/>
-        </w:rPr>
-        <w:t>cool</w:t>
-      </w:r>
-      <w:r>
-        <w:rPr>
-          <w:rFonts w:ascii="Segoe UI" w:hAnsi="Segoe UI" w:cs="Segoe UI"/>
-          <w:color w:val="333333"/>
-          <w:sz w:val="28"/>
-          <w:szCs w:val="28"/>
-          <w:shd w:val="clear" w:color="auto" w:fill="FFFFFF"/>
-        </w:rPr>
-        <w:t>])</w:t>
-      </w:r>
-      <w:r>
-        <w:rPr>
-          <w:rFonts w:ascii="Segoe UI" w:hAnsi="Segoe UI" w:cs="Segoe UI"/>
-          <w:color w:val="333333"/>
-          <w:sz w:val="28"/>
-          <w:szCs w:val="28"/>
-          <w:shd w:val="clear" w:color="auto" w:fill="FFFFFF"/>
-        </w:rPr>
-        <w:t xml:space="preserve"> &lt;my-component cool&gt;&lt;/my-component</w:t>
-      </w:r>
-      <w:r>
-        <w:rPr>
-          <w:rFonts w:ascii="Segoe UI" w:hAnsi="Segoe UI" w:cs="Segoe UI"/>
-          <w:color w:val="333333"/>
-          <w:sz w:val="28"/>
-          <w:szCs w:val="28"/>
-          <w:shd w:val="clear" w:color="auto" w:fill="FFFFFF"/>
-        </w:rPr>
-        <w:t>&gt;</w:t>
-      </w:r>
-    </w:p>
-    <w:p>
-      <w:pPr>
-        <w:pStyle w:val="ListParagraph"/>
-        <w:ind w:left="0"/>
-        <w:rPr>
-          <w:rFonts w:ascii="Segoe UI" w:hAnsi="Segoe UI" w:cs="Segoe UI"/>
-          <w:color w:val="333333"/>
-          <w:sz w:val="28"/>
-          <w:szCs w:val="28"/>
-          <w:shd w:val="clear" w:color="auto" w:fill="FFFFFF"/>
-        </w:rPr>
-      </w:pPr>
-      <w:r>
-        <w:rPr>
-          <w:rFonts w:ascii="Segoe UI" w:hAnsi="Segoe UI" w:cs="Segoe UI"/>
-          <w:color w:val="333333"/>
-          <w:sz w:val="28"/>
-          <w:szCs w:val="28"/>
-          <w:shd w:val="clear" w:color="auto" w:fill="FFFFFF"/>
-        </w:rPr>
-        <w:t>host([cool=’yes</w:t>
-      </w:r>
-      <w:r>
-        <w:rPr>
-          <w:rFonts w:ascii="Segoe UI" w:hAnsi="Segoe UI" w:cs="Segoe UI"/>
-          <w:color w:val="333333"/>
-          <w:sz w:val="28"/>
-          <w:szCs w:val="28"/>
-          <w:shd w:val="clear" w:color="auto" w:fill="FFFFFF"/>
-        </w:rPr>
-        <w:t>’</w:t>
-      </w:r>
-      <w:r>
-        <w:rPr>
-          <w:rFonts w:ascii="Segoe UI" w:hAnsi="Segoe UI" w:cs="Segoe UI"/>
-          <w:color w:val="333333"/>
-          <w:sz w:val="28"/>
-          <w:szCs w:val="28"/>
-          <w:shd w:val="clear" w:color="auto" w:fill="FFFFFF"/>
-        </w:rPr>
-        <w:t xml:space="preserve">]) </w:t>
-      </w:r>
-      <w:r>
-        <w:rPr>
-          <w:rFonts w:ascii="Segoe UI" w:hAnsi="Segoe UI" w:cs="Segoe UI"/>
-          <w:color w:val="333333"/>
-          <w:sz w:val="28"/>
-          <w:szCs w:val="28"/>
-          <w:shd w:val="clear" w:color="auto" w:fill="FFFFFF"/>
-        </w:rPr>
-        <w:t>&lt;my-component cool=</w:t>
-      </w:r>
-      <w:r>
-        <w:rPr>
-          <w:rFonts w:ascii="Segoe UI" w:hAnsi="Segoe UI" w:cs="Segoe UI"/>
-          <w:color w:val="333333"/>
-          <w:sz w:val="28"/>
-          <w:szCs w:val="28"/>
-          <w:shd w:val="clear" w:color="auto" w:fill="FFFFFF"/>
-        </w:rPr>
-        <w:t>’yes’</w:t>
-      </w:r>
-      <w:r>
-        <w:rPr>
-          <w:rFonts w:ascii="Segoe UI" w:hAnsi="Segoe UI" w:cs="Segoe UI"/>
-          <w:color w:val="333333"/>
-          <w:sz w:val="28"/>
-          <w:szCs w:val="28"/>
-          <w:shd w:val="clear" w:color="auto" w:fill="FFFFFF"/>
-        </w:rPr>
-        <w:t>&gt;&lt;/my-component&gt;</w:t>
-      </w:r>
-    </w:p>
-    <w:p>
-      <w:pPr>
-        <w:pStyle w:val="ListParagraph"/>
-        <w:ind w:left="0"/>
-        <w:rPr>
-          <w:rFonts w:ascii="Segoe UI" w:hAnsi="Segoe UI" w:cs="Segoe UI"/>
-          <w:color w:val="333333"/>
-          <w:sz w:val="28"/>
-          <w:szCs w:val="28"/>
-          <w:shd w:val="clear" w:color="auto" w:fill="FFFFFF"/>
-        </w:rPr>
-      </w:pPr>
-    </w:p>
-    <w:p>
-      <w:pPr>
-        <w:pStyle w:val="ListParagraph"/>
-        <w:ind w:left="0"/>
+      <w:r>
         <w:rPr>
           <w:rFonts w:ascii="Segoe UI" w:hAnsi="Segoe UI" w:cs="Segoe UI"/>
           <w:b/>
@@ -6649,8 +7400,13 @@
           <w:sz w:val="28"/>
           <w:szCs w:val="28"/>
         </w:rPr>
-      </w:pPr>
-      <w:r>
+        <w:t>css-05-host-context.html</w:t>
+      </w:r>
+    </w:p>
+    <w:p>
+      <w:pPr>
+        <w:pStyle w:val="ListParagraph"/>
+        <w:ind w:left="0"/>
         <w:rPr>
           <w:rFonts w:ascii="Segoe UI" w:hAnsi="Segoe UI" w:cs="Segoe UI"/>
           <w:b/>
@@ -6659,8 +7415,182 @@
           <w:sz w:val="28"/>
           <w:szCs w:val="28"/>
         </w:rPr>
-        <w:t>css-05-host-context.html</w:t>
-      </w:r>
+      </w:pPr>
+    </w:p>
+    <w:p>
+      <w:pPr>
+        <w:tabs>
+          <w:tab w:val="left" w:pos="916"/>
+          <w:tab w:val="left" w:pos="1832"/>
+          <w:tab w:val="left" w:pos="2748"/>
+          <w:tab w:val="left" w:pos="3664"/>
+          <w:tab w:val="left" w:pos="4580"/>
+          <w:tab w:val="left" w:pos="5496"/>
+          <w:tab w:val="left" w:pos="6412"/>
+          <w:tab w:val="left" w:pos="7328"/>
+          <w:tab w:val="left" w:pos="8244"/>
+          <w:tab w:val="left" w:pos="9160"/>
+          <w:tab w:val="left" w:pos="10076"/>
+          <w:tab w:val="left" w:pos="10992"/>
+          <w:tab w:val="left" w:pos="11908"/>
+          <w:tab w:val="left" w:pos="12824"/>
+          <w:tab w:val="left" w:pos="13740"/>
+          <w:tab w:val="left" w:pos="14656"/>
+        </w:tabs>
+        <w:spacing w:after="0" w:line="240" w:lineRule="auto"/>
+        <w:rPr>
+          <w:rFonts w:ascii="Courier New" w:eastAsia="Times New Roman" w:hAnsi="Courier New" w:cs="Courier New"/>
+          <w:sz w:val="20"/>
+          <w:szCs w:val="20"/>
+          <w:lang w:eastAsia="en-GB"/>
+        </w:rPr>
+      </w:pPr>
+      <w:r>
+        <w:rPr>
+          <w:rFonts w:ascii="Courier New" w:eastAsia="Times New Roman" w:hAnsi="Courier New" w:cs="Courier New"/>
+          <w:sz w:val="20"/>
+          <w:szCs w:val="20"/>
+          <w:lang w:eastAsia="en-GB"/>
+        </w:rPr>
+        <w:t>&lt;body class="darktheme"&gt;</w:t>
+      </w:r>
+      <w:r>
+        <w:rPr>
+          <w:rFonts w:ascii="Courier New" w:eastAsia="Times New Roman" w:hAnsi="Courier New" w:cs="Courier New"/>
+          <w:sz w:val="20"/>
+          <w:szCs w:val="20"/>
+          <w:lang w:eastAsia="en-GB"/>
+        </w:rPr>
+        <w:br/>
+        <w:t>  &lt;fancy-tabs&gt;</w:t>
+      </w:r>
+      <w:r>
+        <w:rPr>
+          <w:rFonts w:ascii="Courier New" w:eastAsia="Times New Roman" w:hAnsi="Courier New" w:cs="Courier New"/>
+          <w:sz w:val="20"/>
+          <w:szCs w:val="20"/>
+          <w:lang w:eastAsia="en-GB"/>
+        </w:rPr>
+        <w:br/>
+        <w:t>    ...</w:t>
+      </w:r>
+      <w:r>
+        <w:rPr>
+          <w:rFonts w:ascii="Courier New" w:eastAsia="Times New Roman" w:hAnsi="Courier New" w:cs="Courier New"/>
+          <w:sz w:val="20"/>
+          <w:szCs w:val="20"/>
+          <w:lang w:eastAsia="en-GB"/>
+        </w:rPr>
+        <w:br/>
+        <w:t>  &lt;/fancy-tabs&gt;</w:t>
+      </w:r>
+      <w:r>
+        <w:rPr>
+          <w:rFonts w:ascii="Courier New" w:eastAsia="Times New Roman" w:hAnsi="Courier New" w:cs="Courier New"/>
+          <w:sz w:val="20"/>
+          <w:szCs w:val="20"/>
+          <w:lang w:eastAsia="en-GB"/>
+        </w:rPr>
+        <w:br/>
+        <w:t>&lt;/body&gt;</w:t>
+      </w:r>
+    </w:p>
+    <w:p>
+      <w:pPr>
+        <w:pStyle w:val="ListParagraph"/>
+        <w:ind w:left="0"/>
+        <w:rPr>
+          <w:rFonts w:ascii="Segoe UI" w:hAnsi="Segoe UI" w:cs="Segoe UI"/>
+          <w:b/>
+          <w:bCs/>
+          <w:color w:val="0070C0"/>
+          <w:sz w:val="28"/>
+          <w:szCs w:val="28"/>
+        </w:rPr>
+      </w:pPr>
+    </w:p>
+    <w:p>
+      <w:pPr>
+        <w:tabs>
+          <w:tab w:val="left" w:pos="916"/>
+          <w:tab w:val="left" w:pos="1832"/>
+          <w:tab w:val="left" w:pos="2748"/>
+          <w:tab w:val="left" w:pos="3664"/>
+          <w:tab w:val="left" w:pos="4580"/>
+          <w:tab w:val="left" w:pos="5496"/>
+          <w:tab w:val="left" w:pos="6412"/>
+          <w:tab w:val="left" w:pos="7328"/>
+          <w:tab w:val="left" w:pos="8244"/>
+          <w:tab w:val="left" w:pos="9160"/>
+          <w:tab w:val="left" w:pos="10076"/>
+          <w:tab w:val="left" w:pos="10992"/>
+          <w:tab w:val="left" w:pos="11908"/>
+          <w:tab w:val="left" w:pos="12824"/>
+          <w:tab w:val="left" w:pos="13740"/>
+          <w:tab w:val="left" w:pos="14656"/>
+        </w:tabs>
+        <w:spacing w:after="0" w:line="240" w:lineRule="auto"/>
+        <w:rPr>
+          <w:rFonts w:ascii="Courier New" w:eastAsia="Times New Roman" w:hAnsi="Courier New" w:cs="Courier New"/>
+          <w:sz w:val="20"/>
+          <w:szCs w:val="20"/>
+          <w:lang w:eastAsia="en-GB"/>
+        </w:rPr>
+      </w:pPr>
+      <w:r>
+        <w:rPr>
+          <w:rFonts w:ascii="Courier New" w:eastAsia="Times New Roman" w:hAnsi="Courier New" w:cs="Courier New"/>
+          <w:sz w:val="20"/>
+          <w:szCs w:val="20"/>
+          <w:lang w:eastAsia="en-GB"/>
+        </w:rPr>
+        <w:lastRenderedPageBreak/>
+        <w:t>:host-context(.darktheme) {</w:t>
+      </w:r>
+      <w:r>
+        <w:rPr>
+          <w:rFonts w:ascii="Courier New" w:eastAsia="Times New Roman" w:hAnsi="Courier New" w:cs="Courier New"/>
+          <w:sz w:val="20"/>
+          <w:szCs w:val="20"/>
+          <w:lang w:eastAsia="en-GB"/>
+        </w:rPr>
+        <w:br/>
+        <w:t>  color: white;</w:t>
+      </w:r>
+      <w:r>
+        <w:rPr>
+          <w:rFonts w:ascii="Courier New" w:eastAsia="Times New Roman" w:hAnsi="Courier New" w:cs="Courier New"/>
+          <w:sz w:val="20"/>
+          <w:szCs w:val="20"/>
+          <w:lang w:eastAsia="en-GB"/>
+        </w:rPr>
+        <w:br/>
+        <w:t>  background: black;</w:t>
+      </w:r>
+      <w:r>
+        <w:rPr>
+          <w:rFonts w:ascii="Courier New" w:eastAsia="Times New Roman" w:hAnsi="Courier New" w:cs="Courier New"/>
+          <w:sz w:val="20"/>
+          <w:szCs w:val="20"/>
+          <w:lang w:eastAsia="en-GB"/>
+        </w:rPr>
+        <w:br/>
+        <w:t>}</w:t>
+      </w:r>
+    </w:p>
+    <w:p>
+      <w:pPr>
+        <w:pStyle w:val="ListParagraph"/>
+        <w:ind w:left="0"/>
+        <w:rPr>
+          <w:rFonts w:ascii="Segoe UI" w:hAnsi="Segoe UI" w:cs="Segoe UI"/>
+          <w:b/>
+          <w:bCs/>
+          <w:color w:val="0070C0"/>
+          <w:sz w:val="28"/>
+          <w:szCs w:val="28"/>
+        </w:rPr>
+      </w:pPr>
     </w:p>
     <w:p>
       <w:pPr>
@@ -6927,7 +7857,7 @@
           <w:szCs w:val="28"/>
         </w:rPr>
       </w:pPr>
-      <w:hyperlink r:id="rId45" w:history="1">
+      <w:hyperlink r:id="rId46" w:history="1">
         <w:r>
           <w:rPr>
             <w:rStyle w:val="Hyperlink"/>
@@ -6991,7 +7921,7 @@
                     <pic:cNvPicPr/>
                   </pic:nvPicPr>
                   <pic:blipFill>
-                    <a:blip r:embed="rId46">
+                    <a:blip r:embed="rId47">
                       <a:extLst>
                         <a:ext uri="{28A0092B-C50C-407E-A947-70E740481C1C}">
                           <a14:useLocalDpi xmlns:a14="http://schemas.microsoft.com/office/drawing/2010/main" val="0"/>
@@ -7040,7 +7970,6 @@
           <w:rFonts w:ascii="Segoe UI" w:hAnsi="Segoe UI" w:cs="Segoe UI"/>
           <w:noProof/>
         </w:rPr>
-        <w:lastRenderedPageBreak/>
         <w:drawing>
           <wp:inline distT="0" distB="0" distL="0" distR="0" wp14:anchorId="75D6C602" wp14:editId="553036C7">
             <wp:extent cx="5731510" cy="2544445"/>
@@ -7057,7 +7986,7 @@
                     <pic:cNvPicPr/>
                   </pic:nvPicPr>
                   <pic:blipFill>
-                    <a:blip r:embed="rId47">
+                    <a:blip r:embed="rId48">
                       <a:extLst>
                         <a:ext uri="{28A0092B-C50C-407E-A947-70E740481C1C}">
                           <a14:useLocalDpi xmlns:a14="http://schemas.microsoft.com/office/drawing/2010/main" val="0"/>
@@ -7111,7 +8040,7 @@
                     <pic:cNvPicPr/>
                   </pic:nvPicPr>
                   <pic:blipFill>
-                    <a:blip r:embed="rId48">
+                    <a:blip r:embed="rId49">
                       <a:extLst>
                         <a:ext uri="{28A0092B-C50C-407E-A947-70E740481C1C}">
                           <a14:useLocalDpi xmlns:a14="http://schemas.microsoft.com/office/drawing/2010/main" val="0"/>
@@ -7165,7 +8094,7 @@
                     <pic:cNvPicPr/>
                   </pic:nvPicPr>
                   <pic:blipFill>
-                    <a:blip r:embed="rId49">
+                    <a:blip r:embed="rId50">
                       <a:extLst>
                         <a:ext uri="{28A0092B-C50C-407E-A947-70E740481C1C}">
                           <a14:useLocalDpi xmlns:a14="http://schemas.microsoft.com/office/drawing/2010/main" val="0"/>
@@ -7220,7 +8149,7 @@
                     <pic:cNvPicPr/>
                   </pic:nvPicPr>
                   <pic:blipFill>
-                    <a:blip r:embed="rId50">
+                    <a:blip r:embed="rId51">
                       <a:extLst>
                         <a:ext uri="{28A0092B-C50C-407E-A947-70E740481C1C}">
                           <a14:useLocalDpi xmlns:a14="http://schemas.microsoft.com/office/drawing/2010/main" val="0"/>
@@ -7287,7 +8216,7 @@
                     <pic:cNvPicPr/>
                   </pic:nvPicPr>
                   <pic:blipFill>
-                    <a:blip r:embed="rId51">
+                    <a:blip r:embed="rId52">
                       <a:extLst>
                         <a:ext uri="{28A0092B-C50C-407E-A947-70E740481C1C}">
                           <a14:useLocalDpi xmlns:a14="http://schemas.microsoft.com/office/drawing/2010/main" val="0"/>
@@ -7322,7 +8251,7 @@
           <w:szCs w:val="28"/>
         </w:rPr>
       </w:pPr>
-      <w:hyperlink r:id="rId52" w:history="1">
+      <w:hyperlink r:id="rId53" w:history="1">
         <w:r>
           <w:rPr>
             <w:rStyle w:val="Hyperlink"/>
@@ -7396,7 +8325,7 @@
                     <pic:cNvPicPr/>
                   </pic:nvPicPr>
                   <pic:blipFill>
-                    <a:blip r:embed="rId53">
+                    <a:blip r:embed="rId54">
                       <a:extLst>
                         <a:ext uri="{28A0092B-C50C-407E-A947-70E740481C1C}">
                           <a14:useLocalDpi xmlns:a14="http://schemas.microsoft.com/office/drawing/2010/main" val="0"/>
@@ -11185,21 +12114,23 @@
         <w:ind w:left="0"/>
         <w:rPr>
           <w:rFonts w:ascii="Segoe UI" w:hAnsi="Segoe UI" w:cs="Segoe UI"/>
-          <w:color w:val="333333"/>
-          <w:sz w:val="28"/>
-          <w:szCs w:val="28"/>
-          <w:shd w:val="clear" w:color="auto" w:fill="FFFFFF"/>
-        </w:rPr>
-      </w:pPr>
-      <w:r>
-        <w:rPr>
-          <w:rFonts w:ascii="Segoe UI" w:hAnsi="Segoe UI" w:cs="Segoe UI"/>
-          <w:color w:val="333333"/>
-          <w:sz w:val="28"/>
-          <w:szCs w:val="28"/>
-          <w:shd w:val="clear" w:color="auto" w:fill="FFFFFF"/>
-        </w:rPr>
-        <w:t>This is a more visual example of this.</w:t>
+          <w:b/>
+          <w:bCs/>
+          <w:color w:val="0070C0"/>
+          <w:sz w:val="32"/>
+          <w:szCs w:val="32"/>
+        </w:rPr>
+      </w:pPr>
+      <w:r>
+        <w:rPr>
+          <w:rFonts w:ascii="Segoe UI" w:hAnsi="Segoe UI" w:cs="Segoe UI"/>
+          <w:b/>
+          <w:bCs/>
+          <w:color w:val="0070C0"/>
+          <w:sz w:val="32"/>
+          <w:szCs w:val="32"/>
+        </w:rPr>
+        <w:t>Custom Events</w:t>
       </w:r>
     </w:p>
     <w:p>
@@ -11208,6 +12139,119 @@
         <w:ind w:left="0"/>
         <w:rPr>
           <w:rFonts w:ascii="Segoe UI" w:hAnsi="Segoe UI" w:cs="Segoe UI"/>
+          <w:b/>
+          <w:bCs/>
+          <w:color w:val="0070C0"/>
+          <w:sz w:val="28"/>
+          <w:szCs w:val="28"/>
+        </w:rPr>
+      </w:pPr>
+    </w:p>
+    <w:p>
+      <w:pPr>
+        <w:pStyle w:val="ListParagraph"/>
+        <w:ind w:left="0"/>
+        <w:rPr>
+          <w:sz w:val="40"/>
+          <w:szCs w:val="40"/>
+        </w:rPr>
+      </w:pPr>
+      <w:hyperlink r:id="rId55" w:history="1">
+        <w:r>
+          <w:rPr>
+            <w:rStyle w:val="Hyperlink"/>
+            <w:sz w:val="40"/>
+            <w:szCs w:val="40"/>
+          </w:rPr>
+          <w:t>https://javascript.info/dispatch-events</w:t>
+        </w:r>
+      </w:hyperlink>
+    </w:p>
+    <w:p>
+      <w:pPr>
+        <w:pStyle w:val="ListParagraph"/>
+        <w:ind w:left="0"/>
+        <w:rPr>
+          <w:sz w:val="40"/>
+          <w:szCs w:val="40"/>
+        </w:rPr>
+      </w:pPr>
+    </w:p>
+    <w:p>
+      <w:pPr>
+        <w:pStyle w:val="ListParagraph"/>
+        <w:ind w:left="0"/>
+        <w:rPr>
+          <w:sz w:val="40"/>
+          <w:szCs w:val="40"/>
+        </w:rPr>
+      </w:pPr>
+      <w:r>
+        <w:rPr>
+          <w:rFonts w:ascii="Segoe UI" w:hAnsi="Segoe UI" w:cs="Segoe UI"/>
+          <w:color w:val="333333"/>
+          <w:sz w:val="28"/>
+          <w:szCs w:val="28"/>
+          <w:shd w:val="clear" w:color="auto" w:fill="FFFFFF"/>
+        </w:rPr>
+        <w:t>Excellent YouTube video on event bubbling and capturing:</w:t>
+      </w:r>
+    </w:p>
+    <w:p>
+      <w:pPr>
+        <w:pStyle w:val="ListParagraph"/>
+        <w:ind w:left="0"/>
+        <w:rPr>
+          <w:rFonts w:ascii="Segoe UI" w:hAnsi="Segoe UI" w:cs="Segoe UI"/>
+          <w:b/>
+          <w:bCs/>
+          <w:color w:val="0070C0"/>
+          <w:sz w:val="28"/>
+          <w:szCs w:val="28"/>
+        </w:rPr>
+      </w:pPr>
+      <w:hyperlink r:id="rId56" w:history="1">
+        <w:r>
+          <w:rPr>
+            <w:rStyle w:val="Hyperlink"/>
+            <w:sz w:val="40"/>
+            <w:szCs w:val="40"/>
+          </w:rPr>
+          <w:t>https://www.youtube.com/watch?v=JYc7gr9Ehl0</w:t>
+        </w:r>
+      </w:hyperlink>
+    </w:p>
+    <w:p>
+      <w:pPr>
+        <w:pStyle w:val="ListParagraph"/>
+        <w:ind w:left="0"/>
+        <w:rPr>
+          <w:rFonts w:ascii="Segoe UI" w:hAnsi="Segoe UI" w:cs="Segoe UI"/>
+          <w:b/>
+          <w:bCs/>
+          <w:color w:val="0070C0"/>
+          <w:sz w:val="28"/>
+          <w:szCs w:val="28"/>
+        </w:rPr>
+      </w:pPr>
+    </w:p>
+    <w:p>
+      <w:pPr>
+        <w:pStyle w:val="ListParagraph"/>
+        <w:ind w:left="0"/>
+        <w:rPr>
+          <w:rFonts w:ascii="Segoe UI" w:hAnsi="Segoe UI" w:cs="Segoe UI"/>
+          <w:color w:val="333333"/>
+          <w:shd w:val="clear" w:color="auto" w:fill="FFFFFF"/>
+        </w:rPr>
+      </w:pPr>
+    </w:p>
+    <w:p>
+      <w:pPr>
+        <w:pStyle w:val="ListParagraph"/>
+        <w:ind w:left="0"/>
+        <w:rPr>
+          <w:rFonts w:ascii="Segoe UI" w:hAnsi="Segoe UI" w:cs="Segoe UI"/>
           <w:color w:val="333333"/>
           <w:shd w:val="clear" w:color="auto" w:fill="FFFFFF"/>
         </w:rPr>
@@ -11335,6 +12379,16 @@
         </w:rPr>
         <w:t>, </w:t>
       </w:r>
+      <w:r>
+        <w:rPr>
+          <w:rFonts w:ascii="Segoe UI" w:eastAsia="Times New Roman" w:hAnsi="Segoe UI" w:cs="Segoe UI"/>
+          <w:color w:val="D4D4D4"/>
+          <w:sz w:val="27"/>
+          <w:szCs w:val="27"/>
+          <w:lang w:eastAsia="en-GB"/>
+        </w:rPr>
+        <w:t xml:space="preserve"> // ‘childClick’ is our custom event name</w:t>
+      </w:r>
     </w:p>
     <w:p>
       <w:pPr>
@@ -11379,107 +12433,8 @@
           <w:szCs w:val="27"/>
           <w:lang w:eastAsia="en-GB"/>
         </w:rPr>
-        <w:t>              </w:t>
-      </w:r>
-      <w:r>
-        <w:rPr>
-          <w:rFonts w:ascii="Segoe UI" w:eastAsia="Times New Roman" w:hAnsi="Segoe UI" w:cs="Segoe UI"/>
-          <w:color w:val="9CDCFE"/>
-          <w:sz w:val="27"/>
-          <w:szCs w:val="27"/>
-          <w:lang w:eastAsia="en-GB"/>
-        </w:rPr>
-        <w:t>detail:</w:t>
-      </w:r>
-      <w:r>
-        <w:rPr>
-          <w:rFonts w:ascii="Segoe UI" w:eastAsia="Times New Roman" w:hAnsi="Segoe UI" w:cs="Segoe UI"/>
-          <w:color w:val="D4D4D4"/>
-          <w:sz w:val="27"/>
-          <w:szCs w:val="27"/>
-          <w:lang w:eastAsia="en-GB"/>
-        </w:rPr>
-        <w:t> </w:t>
-      </w:r>
-      <w:r>
-        <w:rPr>
-          <w:rFonts w:ascii="Segoe UI" w:eastAsia="Times New Roman" w:hAnsi="Segoe UI" w:cs="Segoe UI"/>
-          <w:color w:val="CE9178"/>
-          <w:sz w:val="27"/>
-          <w:szCs w:val="27"/>
-          <w:lang w:eastAsia="en-GB"/>
-        </w:rPr>
-        <w:t>'Button clicked '</w:t>
-      </w:r>
-      <w:r>
-        <w:rPr>
-          <w:rFonts w:ascii="Segoe UI" w:eastAsia="Times New Roman" w:hAnsi="Segoe UI" w:cs="Segoe UI"/>
-          <w:color w:val="D4D4D4"/>
-          <w:sz w:val="27"/>
-          <w:szCs w:val="27"/>
-          <w:lang w:eastAsia="en-GB"/>
-        </w:rPr>
-        <w:t> + </w:t>
-      </w:r>
-      <w:r>
-        <w:rPr>
-          <w:rFonts w:ascii="Segoe UI" w:eastAsia="Times New Roman" w:hAnsi="Segoe UI" w:cs="Segoe UI"/>
-          <w:color w:val="569CD6"/>
-          <w:sz w:val="27"/>
-          <w:szCs w:val="27"/>
-          <w:lang w:eastAsia="en-GB"/>
-        </w:rPr>
-        <w:t>this</w:t>
-      </w:r>
-      <w:r>
-        <w:rPr>
-          <w:rFonts w:ascii="Segoe UI" w:eastAsia="Times New Roman" w:hAnsi="Segoe UI" w:cs="Segoe UI"/>
-          <w:color w:val="D4D4D4"/>
-          <w:sz w:val="27"/>
-          <w:szCs w:val="27"/>
-          <w:lang w:eastAsia="en-GB"/>
-        </w:rPr>
-        <w:t>.</w:t>
-      </w:r>
-      <w:r>
-        <w:rPr>
-          <w:rFonts w:ascii="Segoe UI" w:eastAsia="Times New Roman" w:hAnsi="Segoe UI" w:cs="Segoe UI"/>
-          <w:color w:val="9CDCFE"/>
-          <w:sz w:val="27"/>
-          <w:szCs w:val="27"/>
-          <w:lang w:eastAsia="en-GB"/>
-        </w:rPr>
-        <w:t>_currentCount</w:t>
-      </w:r>
-      <w:r>
-        <w:rPr>
-          <w:rFonts w:ascii="Segoe UI" w:eastAsia="Times New Roman" w:hAnsi="Segoe UI" w:cs="Segoe UI"/>
-          <w:color w:val="D4D4D4"/>
-          <w:sz w:val="27"/>
-          <w:szCs w:val="27"/>
-          <w:lang w:eastAsia="en-GB"/>
-        </w:rPr>
-        <w:t> +  </w:t>
-      </w:r>
-      <w:r>
-        <w:rPr>
-          <w:rFonts w:ascii="Segoe UI" w:eastAsia="Times New Roman" w:hAnsi="Segoe UI" w:cs="Segoe UI"/>
-          <w:color w:val="CE9178"/>
-          <w:sz w:val="27"/>
-          <w:szCs w:val="27"/>
-          <w:lang w:eastAsia="en-GB"/>
-        </w:rPr>
-        <w:t>' times.&lt;br&gt;Child can trigger an event and send data to parent.'</w:t>
-      </w:r>
-      <w:r>
-        <w:rPr>
-          <w:rFonts w:ascii="Segoe UI" w:eastAsia="Times New Roman" w:hAnsi="Segoe UI" w:cs="Segoe UI"/>
-          <w:color w:val="D4D4D4"/>
-          <w:sz w:val="27"/>
-          <w:szCs w:val="27"/>
-          <w:lang w:eastAsia="en-GB"/>
-        </w:rPr>
-        <w:t>,</w:t>
+        <w:tab/>
+        <w:t xml:space="preserve">   // detail carries data payload</w:t>
       </w:r>
     </w:p>
     <w:p>
@@ -11502,7 +12457,6 @@
           <w:szCs w:val="27"/>
           <w:lang w:eastAsia="en-GB"/>
         </w:rPr>
-        <w:lastRenderedPageBreak/>
         <w:t>              </w:t>
       </w:r>
       <w:r>
@@ -11513,7 +12467,7 @@
           <w:szCs w:val="27"/>
           <w:lang w:eastAsia="en-GB"/>
         </w:rPr>
-        <w:t>bubbles:</w:t>
+        <w:t>detail:</w:t>
       </w:r>
       <w:r>
         <w:rPr>
@@ -11528,12 +12482,32 @@
       <w:r>
         <w:rPr>
           <w:rFonts w:ascii="Segoe UI" w:eastAsia="Times New Roman" w:hAnsi="Segoe UI" w:cs="Segoe UI"/>
+          <w:color w:val="CE9178"/>
+          <w:sz w:val="27"/>
+          <w:szCs w:val="27"/>
+          <w:lang w:eastAsia="en-GB"/>
+        </w:rPr>
+        <w:t>'Button clicked '</w:t>
+      </w:r>
+      <w:r>
+        <w:rPr>
+          <w:rFonts w:ascii="Segoe UI" w:eastAsia="Times New Roman" w:hAnsi="Segoe UI" w:cs="Segoe UI"/>
+          <w:color w:val="D4D4D4"/>
+          <w:sz w:val="27"/>
+          <w:szCs w:val="27"/>
+          <w:lang w:eastAsia="en-GB"/>
+        </w:rPr>
+        <w:t> + </w:t>
+      </w:r>
+      <w:r>
+        <w:rPr>
+          <w:rFonts w:ascii="Segoe UI" w:eastAsia="Times New Roman" w:hAnsi="Segoe UI" w:cs="Segoe UI"/>
           <w:color w:val="569CD6"/>
           <w:sz w:val="27"/>
           <w:szCs w:val="27"/>
           <w:lang w:eastAsia="en-GB"/>
         </w:rPr>
-        <w:t>true</w:t>
+        <w:t>this</w:t>
       </w:r>
       <w:r>
         <w:rPr>
@@ -11543,17 +12517,47 @@
           <w:szCs w:val="27"/>
           <w:lang w:eastAsia="en-GB"/>
         </w:rPr>
-        <w:t>, </w:t>
-      </w:r>
-      <w:r>
-        <w:rPr>
-          <w:rFonts w:ascii="Segoe UI" w:eastAsia="Times New Roman" w:hAnsi="Segoe UI" w:cs="Segoe UI"/>
-          <w:color w:val="6A9955"/>
-          <w:sz w:val="27"/>
-          <w:szCs w:val="27"/>
-          <w:lang w:eastAsia="en-GB"/>
-        </w:rPr>
-        <w:t>// allows it to bubble up to top of child component where it can be heard in Light DOM</w:t>
+        <w:t>.</w:t>
+      </w:r>
+      <w:r>
+        <w:rPr>
+          <w:rFonts w:ascii="Segoe UI" w:eastAsia="Times New Roman" w:hAnsi="Segoe UI" w:cs="Segoe UI"/>
+          <w:color w:val="9CDCFE"/>
+          <w:sz w:val="27"/>
+          <w:szCs w:val="27"/>
+          <w:lang w:eastAsia="en-GB"/>
+        </w:rPr>
+        <w:t>_currentCount</w:t>
+      </w:r>
+      <w:r>
+        <w:rPr>
+          <w:rFonts w:ascii="Segoe UI" w:eastAsia="Times New Roman" w:hAnsi="Segoe UI" w:cs="Segoe UI"/>
+          <w:color w:val="D4D4D4"/>
+          <w:sz w:val="27"/>
+          <w:szCs w:val="27"/>
+          <w:lang w:eastAsia="en-GB"/>
+        </w:rPr>
+        <w:t> +  </w:t>
+      </w:r>
+      <w:r>
+        <w:rPr>
+          <w:rFonts w:ascii="Segoe UI" w:eastAsia="Times New Roman" w:hAnsi="Segoe UI" w:cs="Segoe UI"/>
+          <w:color w:val="CE9178"/>
+          <w:sz w:val="27"/>
+          <w:szCs w:val="27"/>
+          <w:lang w:eastAsia="en-GB"/>
+        </w:rPr>
+        <w:t>' times.&lt;br&gt;Child can trigger an event and send data to parent.'</w:t>
+      </w:r>
+      <w:r>
+        <w:rPr>
+          <w:rFonts w:ascii="Segoe UI" w:eastAsia="Times New Roman" w:hAnsi="Segoe UI" w:cs="Segoe UI"/>
+          <w:color w:val="D4D4D4"/>
+          <w:sz w:val="27"/>
+          <w:szCs w:val="27"/>
+          <w:lang w:eastAsia="en-GB"/>
+        </w:rPr>
+        <w:t>,</w:t>
       </w:r>
     </w:p>
     <w:p>
@@ -11568,6 +12572,19 @@
           <w:lang w:eastAsia="en-GB"/>
         </w:rPr>
       </w:pPr>
+    </w:p>
+    <w:p>
+      <w:pPr>
+        <w:shd w:val="clear" w:color="auto" w:fill="1E1E1E"/>
+        <w:spacing w:after="0" w:line="360" w:lineRule="atLeast"/>
+        <w:rPr>
+          <w:rFonts w:ascii="Segoe UI" w:eastAsia="Times New Roman" w:hAnsi="Segoe UI" w:cs="Segoe UI"/>
+          <w:color w:val="6A9955"/>
+          <w:sz w:val="27"/>
+          <w:szCs w:val="27"/>
+          <w:lang w:eastAsia="en-GB"/>
+        </w:rPr>
+      </w:pPr>
       <w:r>
         <w:rPr>
           <w:rFonts w:ascii="Segoe UI" w:eastAsia="Times New Roman" w:hAnsi="Segoe UI" w:cs="Segoe UI"/>
@@ -11586,6 +12603,92 @@
           <w:szCs w:val="27"/>
           <w:lang w:eastAsia="en-GB"/>
         </w:rPr>
+        <w:t>bubbles:</w:t>
+      </w:r>
+      <w:r>
+        <w:rPr>
+          <w:rFonts w:ascii="Segoe UI" w:eastAsia="Times New Roman" w:hAnsi="Segoe UI" w:cs="Segoe UI"/>
+          <w:color w:val="D4D4D4"/>
+          <w:sz w:val="27"/>
+          <w:szCs w:val="27"/>
+          <w:lang w:eastAsia="en-GB"/>
+        </w:rPr>
+        <w:t> </w:t>
+      </w:r>
+      <w:r>
+        <w:rPr>
+          <w:rFonts w:ascii="Segoe UI" w:eastAsia="Times New Roman" w:hAnsi="Segoe UI" w:cs="Segoe UI"/>
+          <w:color w:val="569CD6"/>
+          <w:sz w:val="27"/>
+          <w:szCs w:val="27"/>
+          <w:lang w:eastAsia="en-GB"/>
+        </w:rPr>
+        <w:t>true</w:t>
+      </w:r>
+      <w:r>
+        <w:rPr>
+          <w:rFonts w:ascii="Segoe UI" w:eastAsia="Times New Roman" w:hAnsi="Segoe UI" w:cs="Segoe UI"/>
+          <w:color w:val="D4D4D4"/>
+          <w:sz w:val="27"/>
+          <w:szCs w:val="27"/>
+          <w:lang w:eastAsia="en-GB"/>
+        </w:rPr>
+        <w:t>, </w:t>
+      </w:r>
+      <w:r>
+        <w:rPr>
+          <w:rFonts w:ascii="Segoe UI" w:eastAsia="Times New Roman" w:hAnsi="Segoe UI" w:cs="Segoe UI"/>
+          <w:color w:val="6A9955"/>
+          <w:sz w:val="27"/>
+          <w:szCs w:val="27"/>
+          <w:lang w:eastAsia="en-GB"/>
+        </w:rPr>
+        <w:t>// allows it to bubble up to top of child component where it can be heard in Light DOM</w:t>
+      </w:r>
+    </w:p>
+    <w:p>
+      <w:pPr>
+        <w:shd w:val="clear" w:color="auto" w:fill="1E1E1E"/>
+        <w:spacing w:after="0" w:line="360" w:lineRule="atLeast"/>
+        <w:rPr>
+          <w:rFonts w:ascii="Segoe UI" w:eastAsia="Times New Roman" w:hAnsi="Segoe UI" w:cs="Segoe UI"/>
+          <w:color w:val="D4D4D4"/>
+          <w:sz w:val="27"/>
+          <w:szCs w:val="27"/>
+          <w:lang w:eastAsia="en-GB"/>
+        </w:rPr>
+      </w:pPr>
+    </w:p>
+    <w:p>
+      <w:pPr>
+        <w:shd w:val="clear" w:color="auto" w:fill="1E1E1E"/>
+        <w:spacing w:after="0" w:line="360" w:lineRule="atLeast"/>
+        <w:rPr>
+          <w:rFonts w:ascii="Segoe UI" w:eastAsia="Times New Roman" w:hAnsi="Segoe UI" w:cs="Segoe UI"/>
+          <w:color w:val="6A9955"/>
+          <w:sz w:val="27"/>
+          <w:szCs w:val="27"/>
+          <w:lang w:eastAsia="en-GB"/>
+        </w:rPr>
+      </w:pPr>
+      <w:r>
+        <w:rPr>
+          <w:rFonts w:ascii="Segoe UI" w:eastAsia="Times New Roman" w:hAnsi="Segoe UI" w:cs="Segoe UI"/>
+          <w:color w:val="D4D4D4"/>
+          <w:sz w:val="27"/>
+          <w:szCs w:val="27"/>
+          <w:lang w:eastAsia="en-GB"/>
+        </w:rPr>
+        <w:t>              </w:t>
+      </w:r>
+      <w:r>
+        <w:rPr>
+          <w:rFonts w:ascii="Segoe UI" w:eastAsia="Times New Roman" w:hAnsi="Segoe UI" w:cs="Segoe UI"/>
+          <w:color w:val="9CDCFE"/>
+          <w:sz w:val="27"/>
+          <w:szCs w:val="27"/>
+          <w:lang w:eastAsia="en-GB"/>
+        </w:rPr>
         <w:t>composed:</w:t>
       </w:r>
       <w:r>
@@ -11628,6 +12731,19 @@
         </w:rPr>
         <w:t>// allows it to penetrate Shadow DOM and be heard in in tags outside of component</w:t>
       </w:r>
+    </w:p>
+    <w:p>
+      <w:pPr>
+        <w:shd w:val="clear" w:color="auto" w:fill="1E1E1E"/>
+        <w:spacing w:after="0" w:line="360" w:lineRule="atLeast"/>
+        <w:rPr>
+          <w:rFonts w:ascii="Segoe UI" w:eastAsia="Times New Roman" w:hAnsi="Segoe UI" w:cs="Segoe UI"/>
+          <w:color w:val="D4D4D4"/>
+          <w:sz w:val="27"/>
+          <w:szCs w:val="27"/>
+          <w:lang w:eastAsia="en-GB"/>
+        </w:rPr>
+      </w:pPr>
     </w:p>
     <w:p>
       <w:pPr>
@@ -11689,6 +12805,829 @@
     </w:p>
     <w:p>
       <w:pPr>
+        <w:shd w:val="clear" w:color="auto" w:fill="0D1011"/>
+        <w:spacing w:after="0" w:line="405" w:lineRule="atLeast"/>
+        <w:rPr>
+          <w:rFonts w:ascii="Consolas" w:eastAsia="Times New Roman" w:hAnsi="Consolas" w:cs="Times New Roman"/>
+          <w:color w:val="D7D7D7"/>
+          <w:sz w:val="30"/>
+          <w:szCs w:val="30"/>
+          <w:lang w:eastAsia="en-GB"/>
+        </w:rPr>
+      </w:pPr>
+      <w:r>
+        <w:rPr>
+          <w:rFonts w:ascii="Consolas" w:eastAsia="Times New Roman" w:hAnsi="Consolas" w:cs="Times New Roman"/>
+          <w:color w:val="D7D7D7"/>
+          <w:sz w:val="30"/>
+          <w:szCs w:val="30"/>
+          <w:lang w:eastAsia="en-GB"/>
+        </w:rPr>
+        <w:t> </w:t>
+      </w:r>
+      <w:r>
+        <w:rPr>
+          <w:rFonts w:ascii="Consolas" w:eastAsia="Times New Roman" w:hAnsi="Consolas" w:cs="Times New Roman"/>
+          <w:color w:val="D7D7D7"/>
+          <w:sz w:val="30"/>
+          <w:szCs w:val="30"/>
+          <w:lang w:eastAsia="en-GB"/>
+        </w:rPr>
+        <w:t>In parent we get data from the event object’s detail property:</w:t>
+      </w:r>
+    </w:p>
+    <w:p>
+      <w:pPr>
+        <w:shd w:val="clear" w:color="auto" w:fill="0D1011"/>
+        <w:spacing w:after="0" w:line="405" w:lineRule="atLeast"/>
+        <w:rPr>
+          <w:rFonts w:ascii="Consolas" w:eastAsia="Times New Roman" w:hAnsi="Consolas" w:cs="Times New Roman"/>
+          <w:color w:val="D7D7D7"/>
+          <w:sz w:val="30"/>
+          <w:szCs w:val="30"/>
+          <w:lang w:eastAsia="en-GB"/>
+        </w:rPr>
+      </w:pPr>
+    </w:p>
+    <w:p>
+      <w:pPr>
+        <w:shd w:val="clear" w:color="auto" w:fill="0D1011"/>
+        <w:spacing w:after="0" w:line="405" w:lineRule="atLeast"/>
+        <w:rPr>
+          <w:rFonts w:ascii="Consolas" w:eastAsia="Times New Roman" w:hAnsi="Consolas" w:cs="Times New Roman"/>
+          <w:color w:val="D7D7D7"/>
+          <w:sz w:val="30"/>
+          <w:szCs w:val="30"/>
+          <w:lang w:eastAsia="en-GB"/>
+        </w:rPr>
+      </w:pPr>
+      <w:r>
+        <w:rPr>
+          <w:rFonts w:ascii="Consolas" w:eastAsia="Times New Roman" w:hAnsi="Consolas" w:cs="Times New Roman"/>
+          <w:color w:val="D7D7D7"/>
+          <w:sz w:val="30"/>
+          <w:szCs w:val="30"/>
+          <w:lang w:eastAsia="en-GB"/>
+        </w:rPr>
+        <w:t>&lt;</w:t>
+      </w:r>
+      <w:r>
+        <w:rPr>
+          <w:rFonts w:ascii="Consolas" w:eastAsia="Times New Roman" w:hAnsi="Consolas" w:cs="Times New Roman"/>
+          <w:color w:val="F92672"/>
+          <w:sz w:val="30"/>
+          <w:szCs w:val="30"/>
+          <w:lang w:eastAsia="en-GB"/>
+        </w:rPr>
+        <w:t>script</w:t>
+      </w:r>
+      <w:r>
+        <w:rPr>
+          <w:rFonts w:ascii="Consolas" w:eastAsia="Times New Roman" w:hAnsi="Consolas" w:cs="Times New Roman"/>
+          <w:color w:val="D7D7D7"/>
+          <w:sz w:val="30"/>
+          <w:szCs w:val="30"/>
+          <w:lang w:eastAsia="en-GB"/>
+        </w:rPr>
+        <w:t>&gt;</w:t>
+      </w:r>
+    </w:p>
+    <w:p>
+      <w:pPr>
+        <w:shd w:val="clear" w:color="auto" w:fill="0D1011"/>
+        <w:spacing w:after="0" w:line="405" w:lineRule="atLeast"/>
+        <w:rPr>
+          <w:rFonts w:ascii="Consolas" w:eastAsia="Times New Roman" w:hAnsi="Consolas" w:cs="Times New Roman"/>
+          <w:color w:val="D7D7D7"/>
+          <w:sz w:val="30"/>
+          <w:szCs w:val="30"/>
+          <w:lang w:eastAsia="en-GB"/>
+        </w:rPr>
+      </w:pPr>
+      <w:r>
+        <w:rPr>
+          <w:rFonts w:ascii="Consolas" w:eastAsia="Times New Roman" w:hAnsi="Consolas" w:cs="Times New Roman"/>
+          <w:color w:val="D7D7D7"/>
+          <w:sz w:val="30"/>
+          <w:szCs w:val="30"/>
+          <w:lang w:eastAsia="en-GB"/>
+        </w:rPr>
+        <w:t>    </w:t>
+      </w:r>
+      <w:r>
+        <w:rPr>
+          <w:rFonts w:ascii="Consolas" w:eastAsia="Times New Roman" w:hAnsi="Consolas" w:cs="Times New Roman"/>
+          <w:i/>
+          <w:iCs/>
+          <w:color w:val="66D9EF"/>
+          <w:sz w:val="30"/>
+          <w:szCs w:val="30"/>
+          <w:lang w:eastAsia="en-GB"/>
+        </w:rPr>
+        <w:t>const</w:t>
+      </w:r>
+      <w:r>
+        <w:rPr>
+          <w:rFonts w:ascii="Consolas" w:eastAsia="Times New Roman" w:hAnsi="Consolas" w:cs="Times New Roman"/>
+          <w:color w:val="D7D7D7"/>
+          <w:sz w:val="30"/>
+          <w:szCs w:val="30"/>
+          <w:lang w:eastAsia="en-GB"/>
+        </w:rPr>
+        <w:t> childOne </w:t>
+      </w:r>
+      <w:r>
+        <w:rPr>
+          <w:rFonts w:ascii="Consolas" w:eastAsia="Times New Roman" w:hAnsi="Consolas" w:cs="Times New Roman"/>
+          <w:color w:val="F92672"/>
+          <w:sz w:val="30"/>
+          <w:szCs w:val="30"/>
+          <w:lang w:eastAsia="en-GB"/>
+        </w:rPr>
+        <w:t>=</w:t>
+      </w:r>
+      <w:r>
+        <w:rPr>
+          <w:rFonts w:ascii="Consolas" w:eastAsia="Times New Roman" w:hAnsi="Consolas" w:cs="Times New Roman"/>
+          <w:color w:val="D7D7D7"/>
+          <w:sz w:val="30"/>
+          <w:szCs w:val="30"/>
+          <w:lang w:eastAsia="en-GB"/>
+        </w:rPr>
+        <w:t> document.</w:t>
+      </w:r>
+      <w:r>
+        <w:rPr>
+          <w:rFonts w:ascii="Consolas" w:eastAsia="Times New Roman" w:hAnsi="Consolas" w:cs="Times New Roman"/>
+          <w:color w:val="A6E22E"/>
+          <w:sz w:val="30"/>
+          <w:szCs w:val="30"/>
+          <w:lang w:eastAsia="en-GB"/>
+        </w:rPr>
+        <w:t>querySelector</w:t>
+      </w:r>
+      <w:r>
+        <w:rPr>
+          <w:rFonts w:ascii="Consolas" w:eastAsia="Times New Roman" w:hAnsi="Consolas" w:cs="Times New Roman"/>
+          <w:color w:val="D7D7D7"/>
+          <w:sz w:val="30"/>
+          <w:szCs w:val="30"/>
+          <w:lang w:eastAsia="en-GB"/>
+        </w:rPr>
+        <w:t>(</w:t>
+      </w:r>
+      <w:r>
+        <w:rPr>
+          <w:rFonts w:ascii="Consolas" w:eastAsia="Times New Roman" w:hAnsi="Consolas" w:cs="Times New Roman"/>
+          <w:color w:val="E6DB74"/>
+          <w:sz w:val="30"/>
+          <w:szCs w:val="30"/>
+          <w:lang w:eastAsia="en-GB"/>
+        </w:rPr>
+        <w:t>'child-one'</w:t>
+      </w:r>
+      <w:r>
+        <w:rPr>
+          <w:rFonts w:ascii="Consolas" w:eastAsia="Times New Roman" w:hAnsi="Consolas" w:cs="Times New Roman"/>
+          <w:color w:val="D7D7D7"/>
+          <w:sz w:val="30"/>
+          <w:szCs w:val="30"/>
+          <w:lang w:eastAsia="en-GB"/>
+        </w:rPr>
+        <w:t>)</w:t>
+      </w:r>
+    </w:p>
+    <w:p>
+      <w:pPr>
+        <w:shd w:val="clear" w:color="auto" w:fill="0D1011"/>
+        <w:spacing w:after="0" w:line="405" w:lineRule="atLeast"/>
+        <w:rPr>
+          <w:rFonts w:ascii="Consolas" w:eastAsia="Times New Roman" w:hAnsi="Consolas" w:cs="Times New Roman"/>
+          <w:color w:val="D7D7D7"/>
+          <w:sz w:val="30"/>
+          <w:szCs w:val="30"/>
+          <w:lang w:eastAsia="en-GB"/>
+        </w:rPr>
+      </w:pPr>
+      <w:r>
+        <w:rPr>
+          <w:rFonts w:ascii="Consolas" w:eastAsia="Times New Roman" w:hAnsi="Consolas" w:cs="Times New Roman"/>
+          <w:color w:val="D7D7D7"/>
+          <w:sz w:val="30"/>
+          <w:szCs w:val="30"/>
+          <w:lang w:eastAsia="en-GB"/>
+        </w:rPr>
+        <w:t xml:space="preserve">    </w:t>
+      </w:r>
+      <w:r>
+        <w:rPr>
+          <w:rFonts w:ascii="Consolas" w:eastAsia="Times New Roman" w:hAnsi="Consolas" w:cs="Times New Roman"/>
+          <w:color w:val="D7D7D7"/>
+          <w:sz w:val="30"/>
+          <w:szCs w:val="30"/>
+          <w:lang w:eastAsia="en-GB"/>
+        </w:rPr>
+        <w:t>// listen for the custom event ‘childClick</w:t>
+      </w:r>
+    </w:p>
+    <w:p>
+      <w:pPr>
+        <w:shd w:val="clear" w:color="auto" w:fill="0D1011"/>
+        <w:spacing w:after="0" w:line="405" w:lineRule="atLeast"/>
+        <w:rPr>
+          <w:rFonts w:ascii="Consolas" w:eastAsia="Times New Roman" w:hAnsi="Consolas" w:cs="Times New Roman"/>
+          <w:color w:val="D7D7D7"/>
+          <w:sz w:val="30"/>
+          <w:szCs w:val="30"/>
+          <w:lang w:eastAsia="en-GB"/>
+        </w:rPr>
+      </w:pPr>
+      <w:r>
+        <w:rPr>
+          <w:rFonts w:ascii="Consolas" w:eastAsia="Times New Roman" w:hAnsi="Consolas" w:cs="Times New Roman"/>
+          <w:color w:val="D7D7D7"/>
+          <w:sz w:val="30"/>
+          <w:szCs w:val="30"/>
+          <w:lang w:eastAsia="en-GB"/>
+        </w:rPr>
+        <w:t>    childOne.</w:t>
+      </w:r>
+      <w:r>
+        <w:rPr>
+          <w:rFonts w:ascii="Consolas" w:eastAsia="Times New Roman" w:hAnsi="Consolas" w:cs="Times New Roman"/>
+          <w:color w:val="A6E22E"/>
+          <w:sz w:val="30"/>
+          <w:szCs w:val="30"/>
+          <w:lang w:eastAsia="en-GB"/>
+        </w:rPr>
+        <w:t>addEventListener</w:t>
+      </w:r>
+      <w:r>
+        <w:rPr>
+          <w:rFonts w:ascii="Consolas" w:eastAsia="Times New Roman" w:hAnsi="Consolas" w:cs="Times New Roman"/>
+          <w:color w:val="D7D7D7"/>
+          <w:sz w:val="30"/>
+          <w:szCs w:val="30"/>
+          <w:lang w:eastAsia="en-GB"/>
+        </w:rPr>
+        <w:t>(</w:t>
+      </w:r>
+      <w:r>
+        <w:rPr>
+          <w:rFonts w:ascii="Consolas" w:eastAsia="Times New Roman" w:hAnsi="Consolas" w:cs="Times New Roman"/>
+          <w:color w:val="E6DB74"/>
+          <w:sz w:val="30"/>
+          <w:szCs w:val="30"/>
+          <w:lang w:eastAsia="en-GB"/>
+        </w:rPr>
+        <w:t>'childClick'</w:t>
+      </w:r>
+      <w:r>
+        <w:rPr>
+          <w:rFonts w:ascii="Consolas" w:eastAsia="Times New Roman" w:hAnsi="Consolas" w:cs="Times New Roman"/>
+          <w:color w:val="D7D7D7"/>
+          <w:sz w:val="30"/>
+          <w:szCs w:val="30"/>
+          <w:lang w:eastAsia="en-GB"/>
+        </w:rPr>
+        <w:t>, </w:t>
+      </w:r>
+      <w:r>
+        <w:rPr>
+          <w:rFonts w:ascii="Consolas" w:eastAsia="Times New Roman" w:hAnsi="Consolas" w:cs="Times New Roman"/>
+          <w:i/>
+          <w:iCs/>
+          <w:color w:val="FD971F"/>
+          <w:sz w:val="30"/>
+          <w:szCs w:val="30"/>
+          <w:lang w:eastAsia="en-GB"/>
+        </w:rPr>
+        <w:t>e</w:t>
+      </w:r>
+      <w:r>
+        <w:rPr>
+          <w:rFonts w:ascii="Consolas" w:eastAsia="Times New Roman" w:hAnsi="Consolas" w:cs="Times New Roman"/>
+          <w:i/>
+          <w:iCs/>
+          <w:color w:val="FD971F"/>
+          <w:sz w:val="30"/>
+          <w:szCs w:val="30"/>
+          <w:lang w:eastAsia="en-GB"/>
+        </w:rPr>
+        <w:t>vent</w:t>
+      </w:r>
+      <w:r>
+        <w:rPr>
+          <w:rFonts w:ascii="Consolas" w:eastAsia="Times New Roman" w:hAnsi="Consolas" w:cs="Times New Roman"/>
+          <w:color w:val="D7D7D7"/>
+          <w:sz w:val="30"/>
+          <w:szCs w:val="30"/>
+          <w:lang w:eastAsia="en-GB"/>
+        </w:rPr>
+        <w:t> </w:t>
+      </w:r>
+      <w:r>
+        <w:rPr>
+          <w:rFonts w:ascii="Consolas" w:eastAsia="Times New Roman" w:hAnsi="Consolas" w:cs="Times New Roman"/>
+          <w:i/>
+          <w:iCs/>
+          <w:color w:val="66D9EF"/>
+          <w:sz w:val="30"/>
+          <w:szCs w:val="30"/>
+          <w:lang w:eastAsia="en-GB"/>
+        </w:rPr>
+        <w:t>=&gt;</w:t>
+      </w:r>
+      <w:r>
+        <w:rPr>
+          <w:rFonts w:ascii="Consolas" w:eastAsia="Times New Roman" w:hAnsi="Consolas" w:cs="Times New Roman"/>
+          <w:color w:val="D7D7D7"/>
+          <w:sz w:val="30"/>
+          <w:szCs w:val="30"/>
+          <w:lang w:eastAsia="en-GB"/>
+        </w:rPr>
+        <w:t> {</w:t>
+      </w:r>
+    </w:p>
+    <w:p>
+      <w:pPr>
+        <w:shd w:val="clear" w:color="auto" w:fill="0D1011"/>
+        <w:spacing w:after="0" w:line="405" w:lineRule="atLeast"/>
+        <w:rPr>
+          <w:rFonts w:ascii="Consolas" w:eastAsia="Times New Roman" w:hAnsi="Consolas" w:cs="Times New Roman"/>
+          <w:color w:val="D7D7D7"/>
+          <w:sz w:val="30"/>
+          <w:szCs w:val="30"/>
+          <w:lang w:eastAsia="en-GB"/>
+        </w:rPr>
+      </w:pPr>
+      <w:r>
+        <w:rPr>
+          <w:rFonts w:ascii="Consolas" w:eastAsia="Times New Roman" w:hAnsi="Consolas" w:cs="Times New Roman"/>
+          <w:color w:val="D7D7D7"/>
+          <w:sz w:val="30"/>
+          <w:szCs w:val="30"/>
+          <w:lang w:eastAsia="en-GB"/>
+        </w:rPr>
+        <w:t>      </w:t>
+      </w:r>
+      <w:r>
+        <w:rPr>
+          <w:rFonts w:ascii="Consolas" w:eastAsia="Times New Roman" w:hAnsi="Consolas" w:cs="Times New Roman"/>
+          <w:i/>
+          <w:iCs/>
+          <w:color w:val="66D9EF"/>
+          <w:sz w:val="30"/>
+          <w:szCs w:val="30"/>
+          <w:lang w:eastAsia="en-GB"/>
+        </w:rPr>
+        <w:t>console</w:t>
+      </w:r>
+      <w:r>
+        <w:rPr>
+          <w:rFonts w:ascii="Consolas" w:eastAsia="Times New Roman" w:hAnsi="Consolas" w:cs="Times New Roman"/>
+          <w:color w:val="D7D7D7"/>
+          <w:sz w:val="30"/>
+          <w:szCs w:val="30"/>
+          <w:lang w:eastAsia="en-GB"/>
+        </w:rPr>
+        <w:t>.</w:t>
+      </w:r>
+      <w:r>
+        <w:rPr>
+          <w:rFonts w:ascii="Consolas" w:eastAsia="Times New Roman" w:hAnsi="Consolas" w:cs="Times New Roman"/>
+          <w:color w:val="66D9EF"/>
+          <w:sz w:val="30"/>
+          <w:szCs w:val="30"/>
+          <w:lang w:eastAsia="en-GB"/>
+        </w:rPr>
+        <w:t>log</w:t>
+      </w:r>
+      <w:r>
+        <w:rPr>
+          <w:rFonts w:ascii="Consolas" w:eastAsia="Times New Roman" w:hAnsi="Consolas" w:cs="Times New Roman"/>
+          <w:color w:val="D7D7D7"/>
+          <w:sz w:val="30"/>
+          <w:szCs w:val="30"/>
+          <w:lang w:eastAsia="en-GB"/>
+        </w:rPr>
+        <w:t>(</w:t>
+      </w:r>
+      <w:r>
+        <w:rPr>
+          <w:rFonts w:ascii="Consolas" w:eastAsia="Times New Roman" w:hAnsi="Consolas" w:cs="Times New Roman"/>
+          <w:color w:val="E6DB74"/>
+          <w:sz w:val="30"/>
+          <w:szCs w:val="30"/>
+          <w:lang w:eastAsia="en-GB"/>
+        </w:rPr>
+        <w:t>"&lt;child-one&gt; HTML PAGE: Event heard on page in childOne"</w:t>
+      </w:r>
+      <w:r>
+        <w:rPr>
+          <w:rFonts w:ascii="Consolas" w:eastAsia="Times New Roman" w:hAnsi="Consolas" w:cs="Times New Roman"/>
+          <w:color w:val="D7D7D7"/>
+          <w:sz w:val="30"/>
+          <w:szCs w:val="30"/>
+          <w:lang w:eastAsia="en-GB"/>
+        </w:rPr>
+        <w:t>);</w:t>
+      </w:r>
+    </w:p>
+    <w:p>
+      <w:pPr>
+        <w:shd w:val="clear" w:color="auto" w:fill="0D1011"/>
+        <w:spacing w:after="0" w:line="405" w:lineRule="atLeast"/>
+        <w:rPr>
+          <w:rFonts w:ascii="Consolas" w:eastAsia="Times New Roman" w:hAnsi="Consolas" w:cs="Times New Roman"/>
+          <w:color w:val="D7D7D7"/>
+          <w:sz w:val="30"/>
+          <w:szCs w:val="30"/>
+          <w:lang w:eastAsia="en-GB"/>
+        </w:rPr>
+      </w:pPr>
+      <w:r>
+        <w:rPr>
+          <w:rFonts w:ascii="Consolas" w:eastAsia="Times New Roman" w:hAnsi="Consolas" w:cs="Times New Roman"/>
+          <w:color w:val="D7D7D7"/>
+          <w:sz w:val="30"/>
+          <w:szCs w:val="30"/>
+          <w:lang w:eastAsia="en-GB"/>
+        </w:rPr>
+        <w:t>      </w:t>
+      </w:r>
+      <w:r>
+        <w:rPr>
+          <w:rFonts w:ascii="Consolas" w:eastAsia="Times New Roman" w:hAnsi="Consolas" w:cs="Times New Roman"/>
+          <w:i/>
+          <w:iCs/>
+          <w:color w:val="66D9EF"/>
+          <w:sz w:val="30"/>
+          <w:szCs w:val="30"/>
+          <w:lang w:eastAsia="en-GB"/>
+        </w:rPr>
+        <w:t>console</w:t>
+      </w:r>
+      <w:r>
+        <w:rPr>
+          <w:rFonts w:ascii="Consolas" w:eastAsia="Times New Roman" w:hAnsi="Consolas" w:cs="Times New Roman"/>
+          <w:color w:val="D7D7D7"/>
+          <w:sz w:val="30"/>
+          <w:szCs w:val="30"/>
+          <w:lang w:eastAsia="en-GB"/>
+        </w:rPr>
+        <w:t>.</w:t>
+      </w:r>
+      <w:r>
+        <w:rPr>
+          <w:rFonts w:ascii="Consolas" w:eastAsia="Times New Roman" w:hAnsi="Consolas" w:cs="Times New Roman"/>
+          <w:color w:val="66D9EF"/>
+          <w:sz w:val="30"/>
+          <w:szCs w:val="30"/>
+          <w:lang w:eastAsia="en-GB"/>
+        </w:rPr>
+        <w:t>log</w:t>
+      </w:r>
+      <w:r>
+        <w:rPr>
+          <w:rFonts w:ascii="Consolas" w:eastAsia="Times New Roman" w:hAnsi="Consolas" w:cs="Times New Roman"/>
+          <w:color w:val="D7D7D7"/>
+          <w:sz w:val="30"/>
+          <w:szCs w:val="30"/>
+          <w:lang w:eastAsia="en-GB"/>
+        </w:rPr>
+        <w:t>(e);</w:t>
+      </w:r>
+    </w:p>
+    <w:p>
+      <w:pPr>
+        <w:shd w:val="clear" w:color="auto" w:fill="0D1011"/>
+        <w:spacing w:after="0" w:line="405" w:lineRule="atLeast"/>
+        <w:rPr>
+          <w:rFonts w:ascii="Consolas" w:eastAsia="Times New Roman" w:hAnsi="Consolas" w:cs="Times New Roman"/>
+          <w:color w:val="D7D7D7"/>
+          <w:sz w:val="30"/>
+          <w:szCs w:val="30"/>
+          <w:lang w:eastAsia="en-GB"/>
+        </w:rPr>
+      </w:pPr>
+      <w:r>
+        <w:rPr>
+          <w:rFonts w:ascii="Consolas" w:eastAsia="Times New Roman" w:hAnsi="Consolas" w:cs="Times New Roman"/>
+          <w:color w:val="D7D7D7"/>
+          <w:sz w:val="30"/>
+          <w:szCs w:val="30"/>
+          <w:lang w:eastAsia="en-GB"/>
+        </w:rPr>
+        <w:t>      </w:t>
+      </w:r>
+      <w:r>
+        <w:rPr>
+          <w:rFonts w:ascii="Consolas" w:eastAsia="Times New Roman" w:hAnsi="Consolas" w:cs="Times New Roman"/>
+          <w:i/>
+          <w:iCs/>
+          <w:color w:val="66D9EF"/>
+          <w:sz w:val="30"/>
+          <w:szCs w:val="30"/>
+          <w:lang w:eastAsia="en-GB"/>
+        </w:rPr>
+        <w:t>const</w:t>
+      </w:r>
+      <w:r>
+        <w:rPr>
+          <w:rFonts w:ascii="Consolas" w:eastAsia="Times New Roman" w:hAnsi="Consolas" w:cs="Times New Roman"/>
+          <w:color w:val="D7D7D7"/>
+          <w:sz w:val="30"/>
+          <w:szCs w:val="30"/>
+          <w:lang w:eastAsia="en-GB"/>
+        </w:rPr>
+        <w:t> pOutput </w:t>
+      </w:r>
+      <w:r>
+        <w:rPr>
+          <w:rFonts w:ascii="Consolas" w:eastAsia="Times New Roman" w:hAnsi="Consolas" w:cs="Times New Roman"/>
+          <w:color w:val="F92672"/>
+          <w:sz w:val="30"/>
+          <w:szCs w:val="30"/>
+          <w:lang w:eastAsia="en-GB"/>
+        </w:rPr>
+        <w:t>=</w:t>
+      </w:r>
+      <w:r>
+        <w:rPr>
+          <w:rFonts w:ascii="Consolas" w:eastAsia="Times New Roman" w:hAnsi="Consolas" w:cs="Times New Roman"/>
+          <w:color w:val="D7D7D7"/>
+          <w:sz w:val="30"/>
+          <w:szCs w:val="30"/>
+          <w:lang w:eastAsia="en-GB"/>
+        </w:rPr>
+        <w:t> document.</w:t>
+      </w:r>
+      <w:r>
+        <w:rPr>
+          <w:rFonts w:ascii="Consolas" w:eastAsia="Times New Roman" w:hAnsi="Consolas" w:cs="Times New Roman"/>
+          <w:color w:val="A6E22E"/>
+          <w:sz w:val="30"/>
+          <w:szCs w:val="30"/>
+          <w:lang w:eastAsia="en-GB"/>
+        </w:rPr>
+        <w:t>getElementById</w:t>
+      </w:r>
+      <w:r>
+        <w:rPr>
+          <w:rFonts w:ascii="Consolas" w:eastAsia="Times New Roman" w:hAnsi="Consolas" w:cs="Times New Roman"/>
+          <w:color w:val="D7D7D7"/>
+          <w:sz w:val="30"/>
+          <w:szCs w:val="30"/>
+          <w:lang w:eastAsia="en-GB"/>
+        </w:rPr>
+        <w:t>(</w:t>
+      </w:r>
+      <w:r>
+        <w:rPr>
+          <w:rFonts w:ascii="Consolas" w:eastAsia="Times New Roman" w:hAnsi="Consolas" w:cs="Times New Roman"/>
+          <w:color w:val="E6DB74"/>
+          <w:sz w:val="30"/>
+          <w:szCs w:val="30"/>
+          <w:lang w:eastAsia="en-GB"/>
+        </w:rPr>
+        <w:t>'pOutput'</w:t>
+      </w:r>
+      <w:r>
+        <w:rPr>
+          <w:rFonts w:ascii="Consolas" w:eastAsia="Times New Roman" w:hAnsi="Consolas" w:cs="Times New Roman"/>
+          <w:color w:val="D7D7D7"/>
+          <w:sz w:val="30"/>
+          <w:szCs w:val="30"/>
+          <w:lang w:eastAsia="en-GB"/>
+        </w:rPr>
+        <w:t>);</w:t>
+      </w:r>
+    </w:p>
+    <w:p>
+      <w:pPr>
+        <w:shd w:val="clear" w:color="auto" w:fill="0D1011"/>
+        <w:spacing w:after="0" w:line="405" w:lineRule="atLeast"/>
+        <w:rPr>
+          <w:rFonts w:ascii="Consolas" w:eastAsia="Times New Roman" w:hAnsi="Consolas" w:cs="Times New Roman"/>
+          <w:color w:val="D7D7D7"/>
+          <w:sz w:val="30"/>
+          <w:szCs w:val="30"/>
+          <w:lang w:eastAsia="en-GB"/>
+        </w:rPr>
+      </w:pPr>
+      <w:r>
+        <w:rPr>
+          <w:rFonts w:ascii="Consolas" w:eastAsia="Times New Roman" w:hAnsi="Consolas" w:cs="Times New Roman"/>
+          <w:color w:val="D7D7D7"/>
+          <w:sz w:val="30"/>
+          <w:szCs w:val="30"/>
+          <w:lang w:eastAsia="en-GB"/>
+        </w:rPr>
+        <w:t>      pOutput.innerHTML </w:t>
+      </w:r>
+      <w:r>
+        <w:rPr>
+          <w:rFonts w:ascii="Consolas" w:eastAsia="Times New Roman" w:hAnsi="Consolas" w:cs="Times New Roman"/>
+          <w:color w:val="F92672"/>
+          <w:sz w:val="30"/>
+          <w:szCs w:val="30"/>
+          <w:lang w:eastAsia="en-GB"/>
+        </w:rPr>
+        <w:t>=</w:t>
+      </w:r>
+      <w:r>
+        <w:rPr>
+          <w:rFonts w:ascii="Consolas" w:eastAsia="Times New Roman" w:hAnsi="Consolas" w:cs="Times New Roman"/>
+          <w:color w:val="D7D7D7"/>
+          <w:sz w:val="30"/>
+          <w:szCs w:val="30"/>
+          <w:lang w:eastAsia="en-GB"/>
+        </w:rPr>
+        <w:t> </w:t>
+      </w:r>
+      <w:r>
+        <w:rPr>
+          <w:rFonts w:ascii="Consolas" w:eastAsia="Times New Roman" w:hAnsi="Consolas" w:cs="Times New Roman"/>
+          <w:color w:val="E6DB74"/>
+          <w:sz w:val="30"/>
+          <w:szCs w:val="30"/>
+          <w:lang w:eastAsia="en-GB"/>
+        </w:rPr>
+        <w:t>'&lt;b&gt;'</w:t>
+      </w:r>
+      <w:r>
+        <w:rPr>
+          <w:rFonts w:ascii="Consolas" w:eastAsia="Times New Roman" w:hAnsi="Consolas" w:cs="Times New Roman"/>
+          <w:color w:val="D7D7D7"/>
+          <w:sz w:val="30"/>
+          <w:szCs w:val="30"/>
+          <w:lang w:eastAsia="en-GB"/>
+        </w:rPr>
+        <w:t> </w:t>
+      </w:r>
+      <w:r>
+        <w:rPr>
+          <w:rFonts w:ascii="Consolas" w:eastAsia="Times New Roman" w:hAnsi="Consolas" w:cs="Times New Roman"/>
+          <w:color w:val="F92672"/>
+          <w:sz w:val="30"/>
+          <w:szCs w:val="30"/>
+          <w:lang w:eastAsia="en-GB"/>
+        </w:rPr>
+        <w:t>+</w:t>
+      </w:r>
+      <w:r>
+        <w:rPr>
+          <w:rFonts w:ascii="Consolas" w:eastAsia="Times New Roman" w:hAnsi="Consolas" w:cs="Times New Roman"/>
+          <w:color w:val="D7D7D7"/>
+          <w:sz w:val="30"/>
+          <w:szCs w:val="30"/>
+          <w:lang w:eastAsia="en-GB"/>
+        </w:rPr>
+        <w:t> e</w:t>
+      </w:r>
+      <w:r>
+        <w:rPr>
+          <w:rFonts w:ascii="Consolas" w:eastAsia="Times New Roman" w:hAnsi="Consolas" w:cs="Times New Roman"/>
+          <w:color w:val="D7D7D7"/>
+          <w:sz w:val="30"/>
+          <w:szCs w:val="30"/>
+          <w:lang w:eastAsia="en-GB"/>
+        </w:rPr>
+        <w:t>vent</w:t>
+      </w:r>
+      <w:r>
+        <w:rPr>
+          <w:rFonts w:ascii="Consolas" w:eastAsia="Times New Roman" w:hAnsi="Consolas" w:cs="Times New Roman"/>
+          <w:color w:val="D7D7D7"/>
+          <w:sz w:val="30"/>
+          <w:szCs w:val="30"/>
+          <w:lang w:eastAsia="en-GB"/>
+        </w:rPr>
+        <w:t>.detail </w:t>
+      </w:r>
+      <w:r>
+        <w:rPr>
+          <w:rFonts w:ascii="Consolas" w:eastAsia="Times New Roman" w:hAnsi="Consolas" w:cs="Times New Roman"/>
+          <w:color w:val="F92672"/>
+          <w:sz w:val="30"/>
+          <w:szCs w:val="30"/>
+          <w:lang w:eastAsia="en-GB"/>
+        </w:rPr>
+        <w:t>+</w:t>
+      </w:r>
+      <w:r>
+        <w:rPr>
+          <w:rFonts w:ascii="Consolas" w:eastAsia="Times New Roman" w:hAnsi="Consolas" w:cs="Times New Roman"/>
+          <w:color w:val="D7D7D7"/>
+          <w:sz w:val="30"/>
+          <w:szCs w:val="30"/>
+          <w:lang w:eastAsia="en-GB"/>
+        </w:rPr>
+        <w:t> </w:t>
+      </w:r>
+      <w:r>
+        <w:rPr>
+          <w:rFonts w:ascii="Consolas" w:eastAsia="Times New Roman" w:hAnsi="Consolas" w:cs="Times New Roman"/>
+          <w:color w:val="E6DB74"/>
+          <w:sz w:val="30"/>
+          <w:szCs w:val="30"/>
+          <w:lang w:eastAsia="en-GB"/>
+        </w:rPr>
+        <w:t>'&lt;/b&gt;'</w:t>
+      </w:r>
+      <w:r>
+        <w:rPr>
+          <w:rFonts w:ascii="Consolas" w:eastAsia="Times New Roman" w:hAnsi="Consolas" w:cs="Times New Roman"/>
+          <w:color w:val="D7D7D7"/>
+          <w:sz w:val="30"/>
+          <w:szCs w:val="30"/>
+          <w:lang w:eastAsia="en-GB"/>
+        </w:rPr>
+        <w:t>;</w:t>
+      </w:r>
+    </w:p>
+    <w:p>
+      <w:pPr>
+        <w:shd w:val="clear" w:color="auto" w:fill="0D1011"/>
+        <w:spacing w:after="0" w:line="405" w:lineRule="atLeast"/>
+        <w:rPr>
+          <w:rFonts w:ascii="Consolas" w:eastAsia="Times New Roman" w:hAnsi="Consolas" w:cs="Times New Roman"/>
+          <w:color w:val="D7D7D7"/>
+          <w:sz w:val="30"/>
+          <w:szCs w:val="30"/>
+          <w:lang w:eastAsia="en-GB"/>
+        </w:rPr>
+      </w:pPr>
+      <w:r>
+        <w:rPr>
+          <w:rFonts w:ascii="Consolas" w:eastAsia="Times New Roman" w:hAnsi="Consolas" w:cs="Times New Roman"/>
+          <w:color w:val="D7D7D7"/>
+          <w:sz w:val="30"/>
+          <w:szCs w:val="30"/>
+          <w:lang w:eastAsia="en-GB"/>
+        </w:rPr>
+        <w:lastRenderedPageBreak/>
+        <w:t>    });</w:t>
+      </w:r>
+    </w:p>
+    <w:p>
+      <w:pPr>
+        <w:shd w:val="clear" w:color="auto" w:fill="0D1011"/>
+        <w:spacing w:after="0" w:line="405" w:lineRule="atLeast"/>
+        <w:rPr>
+          <w:rFonts w:ascii="Consolas" w:eastAsia="Times New Roman" w:hAnsi="Consolas" w:cs="Times New Roman"/>
+          <w:color w:val="D7D7D7"/>
+          <w:sz w:val="30"/>
+          <w:szCs w:val="30"/>
+          <w:lang w:eastAsia="en-GB"/>
+        </w:rPr>
+      </w:pPr>
+      <w:r>
+        <w:rPr>
+          <w:rFonts w:ascii="Consolas" w:eastAsia="Times New Roman" w:hAnsi="Consolas" w:cs="Times New Roman"/>
+          <w:color w:val="D7D7D7"/>
+          <w:sz w:val="30"/>
+          <w:szCs w:val="30"/>
+          <w:lang w:eastAsia="en-GB"/>
+        </w:rPr>
+        <w:t>  &lt;/</w:t>
+      </w:r>
+      <w:r>
+        <w:rPr>
+          <w:rFonts w:ascii="Consolas" w:eastAsia="Times New Roman" w:hAnsi="Consolas" w:cs="Times New Roman"/>
+          <w:color w:val="F92672"/>
+          <w:sz w:val="30"/>
+          <w:szCs w:val="30"/>
+          <w:lang w:eastAsia="en-GB"/>
+        </w:rPr>
+        <w:t>script</w:t>
+      </w:r>
+      <w:r>
+        <w:rPr>
+          <w:rFonts w:ascii="Consolas" w:eastAsia="Times New Roman" w:hAnsi="Consolas" w:cs="Times New Roman"/>
+          <w:color w:val="D7D7D7"/>
+          <w:sz w:val="30"/>
+          <w:szCs w:val="30"/>
+          <w:lang w:eastAsia="en-GB"/>
+        </w:rPr>
+        <w:t>&gt;</w:t>
+      </w:r>
+    </w:p>
+    <w:p>
+      <w:pPr>
+        <w:rPr>
+          <w:rFonts w:ascii="Segoe UI" w:hAnsi="Segoe UI" w:cs="Segoe UI"/>
+          <w:b/>
+          <w:bCs/>
+          <w:color w:val="7030A0"/>
+          <w:sz w:val="28"/>
+          <w:szCs w:val="28"/>
+        </w:rPr>
+      </w:pPr>
+    </w:p>
+    <w:p>
+      <w:pPr>
         <w:rPr>
           <w:rFonts w:ascii="Segoe UI" w:hAnsi="Segoe UI" w:cs="Segoe UI"/>
           <w:b/>
@@ -12111,7 +14050,7 @@
           <w:szCs w:val="28"/>
         </w:rPr>
       </w:pPr>
-      <w:hyperlink r:id="rId54" w:history="1">
+      <w:hyperlink r:id="rId57" w:history="1">
         <w:r>
           <w:rPr>
             <w:rStyle w:val="Hyperlink"/>
@@ -12131,7 +14070,7 @@
           <w:szCs w:val="28"/>
         </w:rPr>
       </w:pPr>
-      <w:hyperlink r:id="rId55" w:history="1">
+      <w:hyperlink r:id="rId58" w:history="1">
         <w:r>
           <w:rPr>
             <w:rStyle w:val="Hyperlink"/>
@@ -12149,7 +14088,7 @@
           <w:rFonts w:ascii="Segoe UI" w:hAnsi="Segoe UI" w:cs="Segoe UI"/>
         </w:rPr>
       </w:pPr>
-      <w:hyperlink r:id="rId56" w:history="1">
+      <w:hyperlink r:id="rId59" w:history="1">
         <w:r>
           <w:rPr>
             <w:rStyle w:val="Hyperlink"/>
@@ -12164,7 +14103,7 @@
       <w:bookmarkEnd w:id="8"/>
     </w:p>
     <w:sectPr>
-      <w:footerReference w:type="default" r:id="rId57"/>
+      <w:footerReference w:type="default" r:id="rId60"/>
       <w:pgSz w:w="11906" w:h="16838"/>
       <w:pgMar w:top="1440" w:right="1440" w:bottom="1440" w:left="1440" w:header="708" w:footer="708" w:gutter="0"/>
       <w:cols w:space="708"/>
@@ -18636,6 +20575,46 @@
     <w:uiPriority w:val="99"/>
     <w:rsid w:val="003F00B7"/>
   </w:style>
+  <w:style w:type="character" w:customStyle="1" w:styleId="tag">
+    <w:name w:val="tag"/>
+    <w:basedOn w:val="DefaultParagraphFont"/>
+    <w:rsid w:val="00CA00CF"/>
+  </w:style>
+  <w:style w:type="character" w:customStyle="1" w:styleId="pln">
+    <w:name w:val="pln"/>
+    <w:basedOn w:val="DefaultParagraphFont"/>
+    <w:rsid w:val="00CA00CF"/>
+  </w:style>
+  <w:style w:type="character" w:customStyle="1" w:styleId="pun">
+    <w:name w:val="pun"/>
+    <w:basedOn w:val="DefaultParagraphFont"/>
+    <w:rsid w:val="00CA00CF"/>
+  </w:style>
+  <w:style w:type="character" w:customStyle="1" w:styleId="kwd">
+    <w:name w:val="kwd"/>
+    <w:basedOn w:val="DefaultParagraphFont"/>
+    <w:rsid w:val="00CA00CF"/>
+  </w:style>
+  <w:style w:type="character" w:customStyle="1" w:styleId="com">
+    <w:name w:val="com"/>
+    <w:basedOn w:val="DefaultParagraphFont"/>
+    <w:rsid w:val="00CA00CF"/>
+  </w:style>
+  <w:style w:type="character" w:customStyle="1" w:styleId="lit">
+    <w:name w:val="lit"/>
+    <w:basedOn w:val="DefaultParagraphFont"/>
+    <w:rsid w:val="008611E8"/>
+  </w:style>
+  <w:style w:type="character" w:customStyle="1" w:styleId="atn">
+    <w:name w:val="atn"/>
+    <w:basedOn w:val="DefaultParagraphFont"/>
+    <w:rsid w:val="008611E8"/>
+  </w:style>
+  <w:style w:type="character" w:customStyle="1" w:styleId="atv">
+    <w:name w:val="atv"/>
+    <w:basedOn w:val="DefaultParagraphFont"/>
+    <w:rsid w:val="008611E8"/>
+  </w:style>
 </w:styles>
 </file>
 

</xml_diff>

<commit_message>
fix auth and change name of demo site folder
</commit_message>
<xml_diff>
--- a/NDC-WEB-COMPONENTS.docx
+++ b/NDC-WEB-COMPONENTS.docx
@@ -2853,6 +2853,152 @@
         <w:spacing w:after="0" w:line="240" w:lineRule="auto"/>
         <w:rPr>
           <w:rFonts w:ascii="Courier New" w:eastAsia="Times New Roman" w:hAnsi="Courier New" w:cs="Courier New"/>
+          <w:spacing w:val="-5"/>
+          <w:sz w:val="24"/>
+          <w:szCs w:val="24"/>
+          <w:lang w:eastAsia="en-GB"/>
+        </w:rPr>
+      </w:pPr>
+    </w:p>
+    <w:p>
+      <w:pPr>
+        <w:rPr>
+          <w:rFonts w:ascii="Segoe UI" w:hAnsi="Segoe UI" w:cs="Segoe UI"/>
+          <w:b/>
+          <w:bCs/>
+          <w:color w:val="0070C0"/>
+          <w:sz w:val="24"/>
+          <w:szCs w:val="24"/>
+        </w:rPr>
+      </w:pPr>
+      <w:r>
+        <w:rPr>
+          <w:rFonts w:ascii="Segoe UI" w:hAnsi="Segoe UI" w:cs="Segoe UI"/>
+          <w:b/>
+          <w:bCs/>
+          <w:color w:val="0070C0"/>
+          <w:sz w:val="24"/>
+          <w:szCs w:val="24"/>
+        </w:rPr>
+        <w:t>0</w:t>
+      </w:r>
+      <w:r>
+        <w:rPr>
+          <w:rFonts w:ascii="Segoe UI" w:hAnsi="Segoe UI" w:cs="Segoe UI"/>
+          <w:b/>
+          <w:bCs/>
+          <w:color w:val="0070C0"/>
+          <w:sz w:val="24"/>
+          <w:szCs w:val="24"/>
+        </w:rPr>
+        <w:t>6</w:t>
+      </w:r>
+      <w:r>
+        <w:rPr>
+          <w:rFonts w:ascii="Segoe UI" w:hAnsi="Segoe UI" w:cs="Segoe UI"/>
+          <w:b/>
+          <w:bCs/>
+          <w:color w:val="0070C0"/>
+          <w:sz w:val="24"/>
+          <w:szCs w:val="24"/>
+        </w:rPr>
+        <w:t>-</w:t>
+      </w:r>
+      <w:r>
+        <w:rPr>
+          <w:rFonts w:ascii="Segoe UI" w:hAnsi="Segoe UI" w:cs="Segoe UI"/>
+          <w:b/>
+          <w:bCs/>
+          <w:color w:val="0070C0"/>
+          <w:sz w:val="24"/>
+          <w:szCs w:val="24"/>
+        </w:rPr>
+        <w:t>extend-exisitng-elements</w:t>
+      </w:r>
+    </w:p>
+    <w:p>
+      <w:pPr>
+        <w:tabs>
+          <w:tab w:val="left" w:pos="916"/>
+          <w:tab w:val="left" w:pos="1832"/>
+          <w:tab w:val="left" w:pos="2748"/>
+          <w:tab w:val="left" w:pos="3664"/>
+          <w:tab w:val="left" w:pos="4580"/>
+          <w:tab w:val="left" w:pos="5496"/>
+          <w:tab w:val="left" w:pos="6412"/>
+          <w:tab w:val="left" w:pos="7328"/>
+          <w:tab w:val="left" w:pos="8244"/>
+          <w:tab w:val="left" w:pos="9160"/>
+          <w:tab w:val="left" w:pos="10076"/>
+          <w:tab w:val="left" w:pos="10992"/>
+          <w:tab w:val="left" w:pos="11908"/>
+          <w:tab w:val="left" w:pos="12824"/>
+          <w:tab w:val="left" w:pos="13740"/>
+          <w:tab w:val="left" w:pos="14656"/>
+        </w:tabs>
+        <w:spacing w:after="0" w:line="240" w:lineRule="auto"/>
+        <w:rPr>
+          <w:rFonts w:ascii="Courier New" w:eastAsia="Times New Roman" w:hAnsi="Courier New" w:cs="Courier New"/>
+          <w:spacing w:val="-5"/>
+          <w:sz w:val="24"/>
+          <w:szCs w:val="24"/>
+          <w:lang w:eastAsia="en-GB"/>
+        </w:rPr>
+      </w:pPr>
+    </w:p>
+    <w:p>
+      <w:pPr>
+        <w:tabs>
+          <w:tab w:val="left" w:pos="916"/>
+          <w:tab w:val="left" w:pos="1832"/>
+          <w:tab w:val="left" w:pos="2748"/>
+          <w:tab w:val="left" w:pos="3664"/>
+          <w:tab w:val="left" w:pos="4580"/>
+          <w:tab w:val="left" w:pos="5496"/>
+          <w:tab w:val="left" w:pos="6412"/>
+          <w:tab w:val="left" w:pos="7328"/>
+          <w:tab w:val="left" w:pos="8244"/>
+          <w:tab w:val="left" w:pos="9160"/>
+          <w:tab w:val="left" w:pos="10076"/>
+          <w:tab w:val="left" w:pos="10992"/>
+          <w:tab w:val="left" w:pos="11908"/>
+          <w:tab w:val="left" w:pos="12824"/>
+          <w:tab w:val="left" w:pos="13740"/>
+          <w:tab w:val="left" w:pos="14656"/>
+        </w:tabs>
+        <w:spacing w:after="0" w:line="240" w:lineRule="auto"/>
+        <w:rPr>
+          <w:rFonts w:ascii="Courier New" w:eastAsia="Times New Roman" w:hAnsi="Courier New" w:cs="Courier New"/>
+          <w:spacing w:val="-5"/>
+          <w:sz w:val="24"/>
+          <w:szCs w:val="24"/>
+          <w:lang w:eastAsia="en-GB"/>
+        </w:rPr>
+      </w:pPr>
+    </w:p>
+    <w:p>
+      <w:pPr>
+        <w:tabs>
+          <w:tab w:val="left" w:pos="916"/>
+          <w:tab w:val="left" w:pos="1832"/>
+          <w:tab w:val="left" w:pos="2748"/>
+          <w:tab w:val="left" w:pos="3664"/>
+          <w:tab w:val="left" w:pos="4580"/>
+          <w:tab w:val="left" w:pos="5496"/>
+          <w:tab w:val="left" w:pos="6412"/>
+          <w:tab w:val="left" w:pos="7328"/>
+          <w:tab w:val="left" w:pos="8244"/>
+          <w:tab w:val="left" w:pos="9160"/>
+          <w:tab w:val="left" w:pos="10076"/>
+          <w:tab w:val="left" w:pos="10992"/>
+          <w:tab w:val="left" w:pos="11908"/>
+          <w:tab w:val="left" w:pos="12824"/>
+          <w:tab w:val="left" w:pos="13740"/>
+          <w:tab w:val="left" w:pos="14656"/>
+        </w:tabs>
+        <w:spacing w:after="0" w:line="240" w:lineRule="auto"/>
+        <w:rPr>
+          <w:rFonts w:ascii="Courier New" w:eastAsia="Times New Roman" w:hAnsi="Courier New" w:cs="Courier New"/>
           <w:sz w:val="20"/>
           <w:szCs w:val="20"/>
           <w:lang w:eastAsia="en-GB"/>
@@ -3234,7 +3380,7 @@
           <w:szCs w:val="28"/>
           <w:lang w:eastAsia="en-US"/>
         </w:rPr>
-        <w:t xml:space="preserve"> that stores a segment of a document structure comprised of nodes just like a standard document. The key difference is that because the document fragment isn't part of the active document tree structure, changes made </w:t>
+        <w:t xml:space="preserve"> that stores a segment of a document structure comprised of nodes just like a </w:t>
       </w:r>
       <w:r>
         <w:rPr>
@@ -3244,7 +3390,7 @@
           <w:lang w:eastAsia="en-US"/>
         </w:rPr>
         <w:lastRenderedPageBreak/>
-        <w:t>to the fragment don't affect the document, cause </w:t>
+        <w:t>standard document. The key difference is that because the document fragment isn't part of the active document tree structure, changes made to the fragment don't affect the document, cause </w:t>
       </w:r>
       <w:hyperlink r:id="rId33" w:tooltip="reflow: Reflow happens when a browser must process and draw part or all of a webpage again, such as after an update on an interactive site." w:history="1">
         <w:r>
@@ -3871,6 +4017,7 @@
           <w:bdr w:val="none" w:sz="0" w:space="0" w:color="auto" w:frame="1"/>
           <w:lang w:eastAsia="en-GB"/>
         </w:rPr>
+        <w:lastRenderedPageBreak/>
         <w:t xml:space="preserve">     </w:t>
       </w:r>
       <w:r>
@@ -3940,7 +4087,6 @@
           <w:sz w:val="28"/>
           <w:szCs w:val="28"/>
         </w:rPr>
-        <w:lastRenderedPageBreak/>
         <w:t>All element tags in the DOM are nodes and carriage returns are also nodes. If we list out all the nodes, we may find extra ones due to carriage returns being nodes in the DOM.</w:t>
       </w:r>
     </w:p>
@@ -4761,12 +4907,24 @@
       <w:r>
         <w:rPr>
           <w:rFonts w:ascii="Segoe UI" w:hAnsi="Segoe UI" w:cs="Segoe UI"/>
-          <w:color w:val="333333"/>
-          <w:sz w:val="28"/>
-          <w:szCs w:val="28"/>
-          <w:shd w:val="clear" w:color="auto" w:fill="FFFFFF"/>
-        </w:rPr>
-        <w:t xml:space="preserve">Yes. As we see in </w:t>
+          <w:b/>
+          <w:bCs/>
+          <w:color w:val="333333"/>
+          <w:sz w:val="28"/>
+          <w:szCs w:val="28"/>
+          <w:shd w:val="clear" w:color="auto" w:fill="FFFFFF"/>
+        </w:rPr>
+        <w:t>Yes.</w:t>
+      </w:r>
+      <w:r>
+        <w:rPr>
+          <w:rFonts w:ascii="Segoe UI" w:hAnsi="Segoe UI" w:cs="Segoe UI"/>
+          <w:color w:val="333333"/>
+          <w:sz w:val="28"/>
+          <w:szCs w:val="28"/>
+          <w:shd w:val="clear" w:color="auto" w:fill="FFFFFF"/>
+        </w:rPr>
+        <w:t xml:space="preserve"> As we see in </w:t>
       </w:r>
       <w:r>
         <w:rPr>
@@ -4848,13 +5006,25 @@
       <w:r>
         <w:rPr>
           <w:rFonts w:ascii="Segoe UI" w:hAnsi="Segoe UI" w:cs="Segoe UI"/>
+          <w:b/>
+          <w:bCs/>
           <w:color w:val="333333"/>
           <w:sz w:val="28"/>
           <w:szCs w:val="28"/>
           <w:shd w:val="clear" w:color="auto" w:fill="FFFFFF"/>
         </w:rPr>
         <w:lastRenderedPageBreak/>
-        <w:t xml:space="preserve">No. </w:t>
+        <w:t>No.</w:t>
+      </w:r>
+      <w:r>
+        <w:rPr>
+          <w:rFonts w:ascii="Segoe UI" w:hAnsi="Segoe UI" w:cs="Segoe UI"/>
+          <w:color w:val="333333"/>
+          <w:sz w:val="28"/>
+          <w:szCs w:val="28"/>
+          <w:shd w:val="clear" w:color="auto" w:fill="FFFFFF"/>
+        </w:rPr>
+        <w:t xml:space="preserve"> </w:t>
       </w:r>
       <w:r>
         <w:rPr>
@@ -6023,24 +6193,154 @@
           <w:sz w:val="28"/>
           <w:szCs w:val="28"/>
         </w:rPr>
-        <w:t xml:space="preserve"> </w:t>
-      </w:r>
-      <w:r>
-        <w:rPr>
-          <w:rFonts w:ascii="Segoe UI" w:hAnsi="Segoe UI" w:cs="Segoe UI"/>
-          <w:sz w:val="28"/>
-          <w:szCs w:val="28"/>
-        </w:rPr>
-        <w:t xml:space="preserve">to style the component from within the component based </w:t>
-      </w:r>
-      <w:r>
-        <w:rPr>
-          <w:rFonts w:ascii="Segoe UI" w:hAnsi="Segoe UI" w:cs="Segoe UI"/>
-          <w:sz w:val="28"/>
-          <w:szCs w:val="28"/>
-        </w:rPr>
-        <w:t>on its parent elements.</w:t>
-      </w:r>
+        <w:t xml:space="preserve"> to style the component from within the component based on its parent elements.</w:t>
+      </w:r>
+    </w:p>
+    <w:p>
+      <w:pPr>
+        <w:rPr>
+          <w:rFonts w:ascii="Segoe UI" w:hAnsi="Segoe UI" w:cs="Segoe UI"/>
+          <w:sz w:val="28"/>
+          <w:szCs w:val="28"/>
+        </w:rPr>
+      </w:pPr>
+      <w:r>
+        <w:rPr>
+          <w:rFonts w:ascii="Segoe UI" w:hAnsi="Segoe UI" w:cs="Segoe UI"/>
+          <w:sz w:val="28"/>
+          <w:szCs w:val="28"/>
+        </w:rPr>
+        <w:t xml:space="preserve">The ::slotted() and :host() can have other selectors following them. </w:t>
+      </w:r>
+    </w:p>
+    <w:p>
+      <w:pPr>
+        <w:tabs>
+          <w:tab w:val="left" w:pos="916"/>
+          <w:tab w:val="left" w:pos="1832"/>
+          <w:tab w:val="left" w:pos="2748"/>
+          <w:tab w:val="left" w:pos="3664"/>
+          <w:tab w:val="left" w:pos="4580"/>
+          <w:tab w:val="left" w:pos="5496"/>
+          <w:tab w:val="left" w:pos="6412"/>
+          <w:tab w:val="left" w:pos="7328"/>
+          <w:tab w:val="left" w:pos="8244"/>
+          <w:tab w:val="left" w:pos="9160"/>
+          <w:tab w:val="left" w:pos="10076"/>
+          <w:tab w:val="left" w:pos="10992"/>
+          <w:tab w:val="left" w:pos="11908"/>
+          <w:tab w:val="left" w:pos="12824"/>
+          <w:tab w:val="left" w:pos="13740"/>
+          <w:tab w:val="left" w:pos="14656"/>
+        </w:tabs>
+        <w:spacing w:after="0" w:line="240" w:lineRule="auto"/>
+        <w:ind w:left="720"/>
+        <w:rPr>
+          <w:rFonts w:ascii="Courier New" w:eastAsia="Times New Roman" w:hAnsi="Courier New" w:cs="Courier New"/>
+          <w:sz w:val="20"/>
+          <w:szCs w:val="20"/>
+          <w:lang w:eastAsia="en-GB"/>
+        </w:rPr>
+      </w:pPr>
+      <w:r>
+        <w:rPr>
+          <w:rFonts w:ascii="Courier New" w:eastAsia="Times New Roman" w:hAnsi="Courier New" w:cs="Courier New"/>
+          <w:sz w:val="20"/>
+          <w:szCs w:val="20"/>
+          <w:lang w:eastAsia="en-GB"/>
+        </w:rPr>
+        <w:t>:host(.pink) &gt; #tabs {</w:t>
+      </w:r>
+      <w:r>
+        <w:rPr>
+          <w:rFonts w:ascii="Courier New" w:eastAsia="Times New Roman" w:hAnsi="Courier New" w:cs="Courier New"/>
+          <w:sz w:val="20"/>
+          <w:szCs w:val="20"/>
+          <w:lang w:eastAsia="en-GB"/>
+        </w:rPr>
+        <w:br/>
+        <w:t>  color: pink; /* color internal #tabs node when host ha</w:t>
+      </w:r>
+      <w:r>
+        <w:rPr>
+          <w:rFonts w:ascii="Courier New" w:eastAsia="Times New Roman" w:hAnsi="Courier New" w:cs="Courier New"/>
+          <w:sz w:val="20"/>
+          <w:szCs w:val="20"/>
+          <w:lang w:eastAsia="en-GB"/>
+        </w:rPr>
+        <w:t>s     c</w:t>
+      </w:r>
+      <w:r>
+        <w:rPr>
+          <w:rFonts w:ascii="Courier New" w:eastAsia="Times New Roman" w:hAnsi="Courier New" w:cs="Courier New"/>
+          <w:sz w:val="20"/>
+          <w:szCs w:val="20"/>
+          <w:lang w:eastAsia="en-GB"/>
+        </w:rPr>
+        <w:t>lass="pink". */</w:t>
+      </w:r>
+      <w:r>
+        <w:rPr>
+          <w:rFonts w:ascii="Courier New" w:eastAsia="Times New Roman" w:hAnsi="Courier New" w:cs="Courier New"/>
+          <w:sz w:val="20"/>
+          <w:szCs w:val="20"/>
+          <w:lang w:eastAsia="en-GB"/>
+        </w:rPr>
+        <w:br/>
+        <w:t>}</w:t>
+      </w:r>
+    </w:p>
+    <w:p>
+      <w:pPr>
+        <w:tabs>
+          <w:tab w:val="left" w:pos="916"/>
+          <w:tab w:val="left" w:pos="1832"/>
+          <w:tab w:val="left" w:pos="2748"/>
+          <w:tab w:val="left" w:pos="3664"/>
+          <w:tab w:val="left" w:pos="4580"/>
+          <w:tab w:val="left" w:pos="5496"/>
+          <w:tab w:val="left" w:pos="6412"/>
+          <w:tab w:val="left" w:pos="7328"/>
+          <w:tab w:val="left" w:pos="8244"/>
+          <w:tab w:val="left" w:pos="9160"/>
+          <w:tab w:val="left" w:pos="10076"/>
+          <w:tab w:val="left" w:pos="10992"/>
+          <w:tab w:val="left" w:pos="11908"/>
+          <w:tab w:val="left" w:pos="12824"/>
+          <w:tab w:val="left" w:pos="13740"/>
+          <w:tab w:val="left" w:pos="14656"/>
+        </w:tabs>
+        <w:spacing w:after="0" w:line="240" w:lineRule="auto"/>
+        <w:rPr>
+          <w:rFonts w:ascii="Courier New" w:eastAsia="Times New Roman" w:hAnsi="Courier New" w:cs="Courier New"/>
+          <w:sz w:val="20"/>
+          <w:szCs w:val="20"/>
+          <w:lang w:eastAsia="en-GB"/>
+        </w:rPr>
+      </w:pPr>
+      <w:r>
+        <w:rPr>
+          <w:rFonts w:ascii="Courier New" w:eastAsia="Times New Roman" w:hAnsi="Courier New" w:cs="Courier New"/>
+          <w:sz w:val="20"/>
+          <w:szCs w:val="20"/>
+          <w:lang w:eastAsia="en-GB"/>
+        </w:rPr>
+        <w:br/>
+        <w:t>&lt;/style&gt;</w:t>
+      </w:r>
+    </w:p>
+    <w:p>
+      <w:pPr>
+        <w:pStyle w:val="ListParagraph"/>
+        <w:ind w:left="0"/>
+        <w:rPr>
+          <w:rFonts w:ascii="Segoe UI" w:hAnsi="Segoe UI" w:cs="Segoe UI"/>
+          <w:color w:val="333333"/>
+          <w:sz w:val="28"/>
+          <w:szCs w:val="28"/>
+          <w:shd w:val="clear" w:color="auto" w:fill="FFFFFF"/>
+        </w:rPr>
+      </w:pPr>
     </w:p>
     <w:p>
       <w:pPr>
@@ -6120,6 +6420,7 @@
           <w:rFonts w:ascii="Segoe UI" w:hAnsi="Segoe UI" w:cs="Segoe UI"/>
           <w:noProof/>
         </w:rPr>
+        <w:lastRenderedPageBreak/>
         <w:drawing>
           <wp:inline distT="0" distB="0" distL="0" distR="0" wp14:anchorId="195C446E" wp14:editId="4F248485">
             <wp:extent cx="5731510" cy="3074950"/>
@@ -6242,7 +6543,6 @@
           <w:szCs w:val="28"/>
           <w:shd w:val="clear" w:color="auto" w:fill="FFFFFF"/>
         </w:rPr>
-        <w:lastRenderedPageBreak/>
         <w:t>If we have not Shadow DOM then the normal CSS rules apply as the Web Component is a regular element, even if it has been custom made.</w:t>
       </w:r>
     </w:p>
@@ -6586,6 +6886,7 @@
           <w:szCs w:val="20"/>
           <w:lang w:eastAsia="en-GB"/>
         </w:rPr>
+        <w:lastRenderedPageBreak/>
         <w:br/>
         <w:t>::slotted(h2) {</w:t>
       </w:r>
@@ -6880,7 +7181,6 @@
           <w:szCs w:val="28"/>
           <w:shd w:val="clear" w:color="auto" w:fill="FFFFFF"/>
         </w:rPr>
-        <w:lastRenderedPageBreak/>
         <w:t>Light DOM trumps Shadow DOM. We saw that in 03-SHADOW-DOM/04-named-slot.html.</w:t>
       </w:r>
     </w:p>
@@ -7256,7 +7556,17 @@
           <w:lang w:eastAsia="en-GB"/>
         </w:rPr>
         <w:br/>
-        <w:t>  color: pink; /* color internal #tabs node when host has class="pink". */</w:t>
+        <w:t xml:space="preserve">  color: pink; /* color internal #tabs node when host has </w:t>
+      </w:r>
+      <w:r>
+        <w:rPr>
+          <w:rFonts w:ascii="Courier New" w:eastAsia="Times New Roman" w:hAnsi="Courier New" w:cs="Courier New"/>
+          <w:sz w:val="20"/>
+          <w:szCs w:val="20"/>
+          <w:lang w:eastAsia="en-GB"/>
+        </w:rPr>
+        <w:lastRenderedPageBreak/>
+        <w:t>class="pink". */</w:t>
       </w:r>
       <w:r>
         <w:rPr>
@@ -7643,7 +7953,6 @@
           <w:sz w:val="28"/>
           <w:szCs w:val="28"/>
         </w:rPr>
-        <w:lastRenderedPageBreak/>
         <w:t>css-05-host-context.html</w:t>
       </w:r>
     </w:p>
@@ -8074,6 +8383,7 @@
           <w:szCs w:val="28"/>
           <w:shd w:val="clear" w:color="auto" w:fill="FFFFFF"/>
         </w:rPr>
+        <w:lastRenderedPageBreak/>
         <w:t>Justin Fagnani, a long-time Polymer Project team member, will talk all about styling and theming web components. This is a critical topic for anyone building reusable web components.</w:t>
       </w:r>
     </w:p>
@@ -8148,7 +8458,6 @@
           <w:color w:val="333333"/>
           <w:shd w:val="clear" w:color="auto" w:fill="FFFFFF"/>
         </w:rPr>
-        <w:lastRenderedPageBreak/>
         <w:drawing>
           <wp:inline distT="0" distB="0" distL="0" distR="0" wp14:anchorId="15B92F75" wp14:editId="7B1C6F15">
             <wp:extent cx="5731510" cy="4140835"/>

</xml_diff>

<commit_message>
changes to CSS section
</commit_message>
<xml_diff>
--- a/NDC-WEB-COMPONENTS.docx
+++ b/NDC-WEB-COMPONENTS.docx
@@ -262,7 +262,25 @@
           <w:sz w:val="28"/>
           <w:szCs w:val="28"/>
         </w:rPr>
-        <w:t>rom which HTML tags are formed. The HTMLElement interface represents any HTML element. Some elements directly implement this interface, while others implement it via an interface that inherits it.</w:t>
+        <w:t xml:space="preserve">rom which HTML tags are formed. The HTMLElement interface represents any HTML element. Some elements </w:t>
+      </w:r>
+      <w:proofErr w:type="gramStart"/>
+      <w:r>
+        <w:rPr>
+          <w:rFonts w:ascii="Segoe UI" w:hAnsi="Segoe UI" w:cs="Segoe UI"/>
+          <w:sz w:val="28"/>
+          <w:szCs w:val="28"/>
+        </w:rPr>
+        <w:t>directly implement</w:t>
+      </w:r>
+      <w:proofErr w:type="gramEnd"/>
+      <w:r>
+        <w:rPr>
+          <w:rFonts w:ascii="Segoe UI" w:hAnsi="Segoe UI" w:cs="Segoe UI"/>
+          <w:sz w:val="28"/>
+          <w:szCs w:val="28"/>
+        </w:rPr>
+        <w:t xml:space="preserve"> this interface, while others implement it via an interface that inherits it.</w:t>
       </w:r>
     </w:p>
     <w:p>
@@ -660,7 +678,25 @@
             <w:sz w:val="28"/>
             <w:szCs w:val="28"/>
           </w:rPr>
-          <w:t>Do one job really well.</w:t>
+          <w:t xml:space="preserve">Do one job </w:t>
+        </w:r>
+        <w:proofErr w:type="gramStart"/>
+        <w:r>
+          <w:rPr>
+            <w:rFonts w:ascii="Segoe UI" w:hAnsi="Segoe UI" w:cs="Segoe UI"/>
+            <w:sz w:val="28"/>
+            <w:szCs w:val="28"/>
+          </w:rPr>
+          <w:t>really well</w:t>
+        </w:r>
+        <w:proofErr w:type="gramEnd"/>
+        <w:r>
+          <w:rPr>
+            <w:rFonts w:ascii="Segoe UI" w:hAnsi="Segoe UI" w:cs="Segoe UI"/>
+            <w:sz w:val="28"/>
+            <w:szCs w:val="28"/>
+          </w:rPr>
+          <w:t>.</w:t>
         </w:r>
       </w:hyperlink>
     </w:p>
@@ -770,6 +806,7 @@
           </w:rPr>
           <w:t xml:space="preserve">Be </w:t>
         </w:r>
+        <w:proofErr w:type="spellStart"/>
         <w:r>
           <w:rPr>
             <w:rFonts w:ascii="Segoe UI" w:hAnsi="Segoe UI" w:cs="Segoe UI"/>
@@ -778,6 +815,7 @@
           </w:rPr>
           <w:t>styleable</w:t>
         </w:r>
+        <w:proofErr w:type="spellEnd"/>
         <w:r>
           <w:rPr>
             <w:rFonts w:ascii="Segoe UI" w:hAnsi="Segoe UI" w:cs="Segoe UI"/>
@@ -1162,7 +1200,25 @@
           <w:sz w:val="28"/>
           <w:szCs w:val="28"/>
         </w:rPr>
-        <w:t xml:space="preserve">Angular and Vue can export their apps as web components but they also need the js library on the page so they will be larger in </w:t>
+        <w:t xml:space="preserve">Angular and Vue can export their apps as web components but they also need the </w:t>
+      </w:r>
+      <w:proofErr w:type="spellStart"/>
+      <w:r>
+        <w:rPr>
+          <w:rFonts w:ascii="Segoe UI" w:hAnsi="Segoe UI" w:cs="Segoe UI"/>
+          <w:sz w:val="28"/>
+          <w:szCs w:val="28"/>
+        </w:rPr>
+        <w:t>js</w:t>
+      </w:r>
+      <w:proofErr w:type="spellEnd"/>
+      <w:r>
+        <w:rPr>
+          <w:rFonts w:ascii="Segoe UI" w:hAnsi="Segoe UI" w:cs="Segoe UI"/>
+          <w:sz w:val="28"/>
+          <w:szCs w:val="28"/>
+        </w:rPr>
+        <w:t xml:space="preserve"> library on the page so they will be larger in </w:t>
       </w:r>
       <w:r>
         <w:rPr>
@@ -1470,6 +1526,7 @@
         </w:rPr>
         <w:t xml:space="preserve">&lt;link </w:t>
       </w:r>
+      <w:proofErr w:type="spellStart"/>
       <w:r>
         <w:rPr>
           <w:rStyle w:val="hljs-variable"/>
@@ -1479,7 +1536,19 @@
           <w:szCs w:val="24"/>
           <w:bdr w:val="none" w:sz="0" w:space="0" w:color="auto" w:frame="1"/>
         </w:rPr>
-        <w:t>rel=</w:t>
+        <w:t>rel</w:t>
+      </w:r>
+      <w:proofErr w:type="spellEnd"/>
+      <w:r>
+        <w:rPr>
+          <w:rStyle w:val="hljs-variable"/>
+          <w:rFonts w:ascii="Segoe UI" w:hAnsi="Segoe UI" w:cs="Segoe UI"/>
+          <w:color w:val="008080"/>
+          <w:sz w:val="24"/>
+          <w:szCs w:val="24"/>
+          <w:bdr w:val="none" w:sz="0" w:space="0" w:color="auto" w:frame="1"/>
+        </w:rPr>
+        <w:t>=</w:t>
       </w:r>
       <w:r>
         <w:rPr>
@@ -1502,6 +1571,7 @@
         </w:rPr>
         <w:t xml:space="preserve"> </w:t>
       </w:r>
+      <w:proofErr w:type="spellStart"/>
       <w:r>
         <w:rPr>
           <w:rStyle w:val="hljs-variable"/>
@@ -1511,7 +1581,19 @@
           <w:szCs w:val="24"/>
           <w:bdr w:val="none" w:sz="0" w:space="0" w:color="auto" w:frame="1"/>
         </w:rPr>
-        <w:t>href=</w:t>
+        <w:t>href</w:t>
+      </w:r>
+      <w:proofErr w:type="spellEnd"/>
+      <w:r>
+        <w:rPr>
+          <w:rStyle w:val="hljs-variable"/>
+          <w:rFonts w:ascii="Segoe UI" w:hAnsi="Segoe UI" w:cs="Segoe UI"/>
+          <w:color w:val="008080"/>
+          <w:sz w:val="24"/>
+          <w:szCs w:val="24"/>
+          <w:bdr w:val="none" w:sz="0" w:space="0" w:color="auto" w:frame="1"/>
+        </w:rPr>
+        <w:t>=</w:t>
       </w:r>
       <w:r>
         <w:rPr>
@@ -1912,7 +1994,25 @@
           <w:sz w:val="28"/>
           <w:szCs w:val="28"/>
         </w:rPr>
-        <w:t>Thus &lt;my-component&gt;&lt;/my-component&gt; is a valid Custom Element. The tags cannot be self-closing like &lt;br /&gt;</w:t>
+        <w:t>Thus &lt;my-component&gt;&lt;/my-component&gt; is a valid Custom Element. The tags cannot be self-closing like &lt;</w:t>
+      </w:r>
+      <w:proofErr w:type="spellStart"/>
+      <w:r>
+        <w:rPr>
+          <w:rFonts w:ascii="Segoe UI" w:hAnsi="Segoe UI" w:cs="Segoe UI"/>
+          <w:sz w:val="28"/>
+          <w:szCs w:val="28"/>
+        </w:rPr>
+        <w:t>br</w:t>
+      </w:r>
+      <w:proofErr w:type="spellEnd"/>
+      <w:r>
+        <w:rPr>
+          <w:rFonts w:ascii="Segoe UI" w:hAnsi="Segoe UI" w:cs="Segoe UI"/>
+          <w:sz w:val="28"/>
+          <w:szCs w:val="28"/>
+        </w:rPr>
+        <w:t xml:space="preserve"> /&gt;</w:t>
       </w:r>
       <w:r>
         <w:rPr>
@@ -2478,7 +2578,25 @@
           <w:sz w:val="28"/>
           <w:szCs w:val="28"/>
         </w:rPr>
-        <w:t xml:space="preserve">lifecycle event is connectedCallback() which occurs when the </w:t>
+        <w:t xml:space="preserve">lifecycle event is </w:t>
+      </w:r>
+      <w:proofErr w:type="gramStart"/>
+      <w:r>
+        <w:rPr>
+          <w:rFonts w:ascii="Segoe UI" w:hAnsi="Segoe UI" w:cs="Segoe UI"/>
+          <w:sz w:val="28"/>
+          <w:szCs w:val="28"/>
+        </w:rPr>
+        <w:t>connectedCallback(</w:t>
+      </w:r>
+      <w:proofErr w:type="gramEnd"/>
+      <w:r>
+        <w:rPr>
+          <w:rFonts w:ascii="Segoe UI" w:hAnsi="Segoe UI" w:cs="Segoe UI"/>
+          <w:sz w:val="28"/>
+          <w:szCs w:val="28"/>
+        </w:rPr>
+        <w:t xml:space="preserve">) which occurs when the </w:t>
       </w:r>
       <w:r>
         <w:rPr>
@@ -3012,8 +3130,9 @@
           <w:szCs w:val="24"/>
           <w:lang w:eastAsia="en-GB"/>
         </w:rPr>
-        <w:t>class ConfirmLink extends HTMLAnchorElement {</w:t>
-      </w:r>
+        <w:t xml:space="preserve">class </w:t>
+      </w:r>
+      <w:proofErr w:type="spellStart"/>
       <w:r>
         <w:rPr>
           <w:rFonts w:ascii="Courier New" w:eastAsia="Times New Roman" w:hAnsi="Courier New" w:cs="Courier New"/>
@@ -3022,9 +3141,9 @@
           <w:szCs w:val="24"/>
           <w:lang w:eastAsia="en-GB"/>
         </w:rPr>
-        <w:br/>
-        <w:t xml:space="preserve">    ...</w:t>
-      </w:r>
+        <w:t>ConfirmLink</w:t>
+      </w:r>
+      <w:proofErr w:type="spellEnd"/>
       <w:r>
         <w:rPr>
           <w:rFonts w:ascii="Courier New" w:eastAsia="Times New Roman" w:hAnsi="Courier New" w:cs="Courier New"/>
@@ -3033,9 +3152,9 @@
           <w:szCs w:val="24"/>
           <w:lang w:eastAsia="en-GB"/>
         </w:rPr>
-        <w:br/>
-        <w:t xml:space="preserve">}customElements.define("confirm-link", ConfirmLink, { </w:t>
-      </w:r>
+        <w:t xml:space="preserve"> extends </w:t>
+      </w:r>
+      <w:proofErr w:type="spellStart"/>
       <w:r>
         <w:rPr>
           <w:rFonts w:ascii="Courier New" w:eastAsia="Times New Roman" w:hAnsi="Courier New" w:cs="Courier New"/>
@@ -3044,9 +3163,9 @@
           <w:szCs w:val="24"/>
           <w:lang w:eastAsia="en-GB"/>
         </w:rPr>
-        <w:br/>
-        <w:t xml:space="preserve">    extends: "a" </w:t>
-      </w:r>
+        <w:t>HTMLAnchorElement</w:t>
+      </w:r>
+      <w:proofErr w:type="spellEnd"/>
       <w:r>
         <w:rPr>
           <w:rFonts w:ascii="Courier New" w:eastAsia="Times New Roman" w:hAnsi="Courier New" w:cs="Courier New"/>
@@ -3055,9 +3174,108 @@
           <w:szCs w:val="24"/>
           <w:lang w:eastAsia="en-GB"/>
         </w:rPr>
+        <w:t xml:space="preserve"> {</w:t>
+      </w:r>
+      <w:r>
+        <w:rPr>
+          <w:rFonts w:ascii="Courier New" w:eastAsia="Times New Roman" w:hAnsi="Courier New" w:cs="Courier New"/>
+          <w:spacing w:val="-5"/>
+          <w:sz w:val="24"/>
+          <w:szCs w:val="24"/>
+          <w:lang w:eastAsia="en-GB"/>
+        </w:rPr>
         <w:br/>
-        <w:t>});</w:t>
-      </w:r>
+        <w:t xml:space="preserve">    ...</w:t>
+      </w:r>
+      <w:r>
+        <w:rPr>
+          <w:rFonts w:ascii="Courier New" w:eastAsia="Times New Roman" w:hAnsi="Courier New" w:cs="Courier New"/>
+          <w:spacing w:val="-5"/>
+          <w:sz w:val="24"/>
+          <w:szCs w:val="24"/>
+          <w:lang w:eastAsia="en-GB"/>
+        </w:rPr>
+        <w:br/>
+        <w:t>}</w:t>
+      </w:r>
+      <w:proofErr w:type="spellStart"/>
+      <w:r>
+        <w:rPr>
+          <w:rFonts w:ascii="Courier New" w:eastAsia="Times New Roman" w:hAnsi="Courier New" w:cs="Courier New"/>
+          <w:spacing w:val="-5"/>
+          <w:sz w:val="24"/>
+          <w:szCs w:val="24"/>
+          <w:lang w:eastAsia="en-GB"/>
+        </w:rPr>
+        <w:t>customElements.define</w:t>
+      </w:r>
+      <w:proofErr w:type="spellEnd"/>
+      <w:r>
+        <w:rPr>
+          <w:rFonts w:ascii="Courier New" w:eastAsia="Times New Roman" w:hAnsi="Courier New" w:cs="Courier New"/>
+          <w:spacing w:val="-5"/>
+          <w:sz w:val="24"/>
+          <w:szCs w:val="24"/>
+          <w:lang w:eastAsia="en-GB"/>
+        </w:rPr>
+        <w:t xml:space="preserve">("confirm-link", </w:t>
+      </w:r>
+      <w:proofErr w:type="spellStart"/>
+      <w:r>
+        <w:rPr>
+          <w:rFonts w:ascii="Courier New" w:eastAsia="Times New Roman" w:hAnsi="Courier New" w:cs="Courier New"/>
+          <w:spacing w:val="-5"/>
+          <w:sz w:val="24"/>
+          <w:szCs w:val="24"/>
+          <w:lang w:eastAsia="en-GB"/>
+        </w:rPr>
+        <w:t>ConfirmLink</w:t>
+      </w:r>
+      <w:proofErr w:type="spellEnd"/>
+      <w:r>
+        <w:rPr>
+          <w:rFonts w:ascii="Courier New" w:eastAsia="Times New Roman" w:hAnsi="Courier New" w:cs="Courier New"/>
+          <w:spacing w:val="-5"/>
+          <w:sz w:val="24"/>
+          <w:szCs w:val="24"/>
+          <w:lang w:eastAsia="en-GB"/>
+        </w:rPr>
+        <w:t xml:space="preserve">, { </w:t>
+      </w:r>
+      <w:r>
+        <w:rPr>
+          <w:rFonts w:ascii="Courier New" w:eastAsia="Times New Roman" w:hAnsi="Courier New" w:cs="Courier New"/>
+          <w:spacing w:val="-5"/>
+          <w:sz w:val="24"/>
+          <w:szCs w:val="24"/>
+          <w:lang w:eastAsia="en-GB"/>
+        </w:rPr>
+        <w:br/>
+        <w:t xml:space="preserve">    extends: "a" </w:t>
+      </w:r>
+      <w:r>
+        <w:rPr>
+          <w:rFonts w:ascii="Courier New" w:eastAsia="Times New Roman" w:hAnsi="Courier New" w:cs="Courier New"/>
+          <w:spacing w:val="-5"/>
+          <w:sz w:val="24"/>
+          <w:szCs w:val="24"/>
+          <w:lang w:eastAsia="en-GB"/>
+        </w:rPr>
+        <w:br/>
+        <w:t>}</w:t>
+      </w:r>
+      <w:proofErr w:type="gramStart"/>
+      <w:r>
+        <w:rPr>
+          <w:rFonts w:ascii="Courier New" w:eastAsia="Times New Roman" w:hAnsi="Courier New" w:cs="Courier New"/>
+          <w:spacing w:val="-5"/>
+          <w:sz w:val="24"/>
+          <w:szCs w:val="24"/>
+          <w:lang w:eastAsia="en-GB"/>
+        </w:rPr>
+        <w:t>);</w:t>
+      </w:r>
+      <w:proofErr w:type="gramEnd"/>
     </w:p>
     <w:p>
       <w:pPr>
@@ -3290,7 +3508,31 @@
           <w:bdr w:val="none" w:sz="0" w:space="0" w:color="auto" w:frame="1"/>
           <w:lang w:eastAsia="en-GB"/>
         </w:rPr>
-        <w:t>template tag.&lt;/h1&gt;  </w:t>
+        <w:t>template </w:t>
+      </w:r>
+      <w:proofErr w:type="gramStart"/>
+      <w:r>
+        <w:rPr>
+          <w:rFonts w:ascii="Segoe UI" w:eastAsia="Times New Roman" w:hAnsi="Segoe UI" w:cs="Segoe UI"/>
+          <w:color w:val="000000"/>
+          <w:sz w:val="28"/>
+          <w:szCs w:val="28"/>
+          <w:bdr w:val="none" w:sz="0" w:space="0" w:color="auto" w:frame="1"/>
+          <w:lang w:eastAsia="en-GB"/>
+        </w:rPr>
+        <w:t>tag.&lt;</w:t>
+      </w:r>
+      <w:proofErr w:type="gramEnd"/>
+      <w:r>
+        <w:rPr>
+          <w:rFonts w:ascii="Segoe UI" w:eastAsia="Times New Roman" w:hAnsi="Segoe UI" w:cs="Segoe UI"/>
+          <w:color w:val="000000"/>
+          <w:sz w:val="28"/>
+          <w:szCs w:val="28"/>
+          <w:bdr w:val="none" w:sz="0" w:space="0" w:color="auto" w:frame="1"/>
+          <w:lang w:eastAsia="en-GB"/>
+        </w:rPr>
+        <w:t>/h1&gt;  </w:t>
       </w:r>
     </w:p>
     <w:p>
@@ -3505,7 +3747,27 @@
           <w:szCs w:val="28"/>
           <w:lang w:eastAsia="en-US"/>
         </w:rPr>
-        <w:t>. Doing this moves the fragment's nodes into the DOM, leaving behind an empty DocumentFragment. Because all of the nodes are inserted into the document at once, only one reflow and render is triggered instead of potentially one for each node inserted if they were inserted separately.</w:t>
+        <w:t xml:space="preserve">. Doing this moves the fragment's nodes into the DOM, leaving behind an empty DocumentFragment. Because </w:t>
+      </w:r>
+      <w:proofErr w:type="gramStart"/>
+      <w:r>
+        <w:rPr>
+          <w:rFonts w:ascii="Segoe UI" w:eastAsiaTheme="minorHAnsi" w:hAnsi="Segoe UI" w:cs="Segoe UI"/>
+          <w:sz w:val="28"/>
+          <w:szCs w:val="28"/>
+          <w:lang w:eastAsia="en-US"/>
+        </w:rPr>
+        <w:t>all of</w:t>
+      </w:r>
+      <w:proofErr w:type="gramEnd"/>
+      <w:r>
+        <w:rPr>
+          <w:rFonts w:ascii="Segoe UI" w:eastAsiaTheme="minorHAnsi" w:hAnsi="Segoe UI" w:cs="Segoe UI"/>
+          <w:sz w:val="28"/>
+          <w:szCs w:val="28"/>
+          <w:lang w:eastAsia="en-US"/>
+        </w:rPr>
+        <w:t xml:space="preserve"> the nodes are inserted into the document at once, only one reflow and render is triggered instead of potentially one for each node inserted if they were inserted separately.</w:t>
       </w:r>
     </w:p>
     <w:p>
@@ -3754,7 +4016,25 @@
           <w:sz w:val="28"/>
           <w:szCs w:val="28"/>
         </w:rPr>
-        <w:t xml:space="preserve"> rather than repeating the same structure over and over again.’</w:t>
+        <w:t xml:space="preserve"> rather than repeating the same structure </w:t>
+      </w:r>
+      <w:proofErr w:type="gramStart"/>
+      <w:r>
+        <w:rPr>
+          <w:rFonts w:ascii="Segoe UI" w:hAnsi="Segoe UI" w:cs="Segoe UI"/>
+          <w:sz w:val="28"/>
+          <w:szCs w:val="28"/>
+        </w:rPr>
+        <w:t>over and over again</w:t>
+      </w:r>
+      <w:proofErr w:type="gramEnd"/>
+      <w:r>
+        <w:rPr>
+          <w:rFonts w:ascii="Segoe UI" w:hAnsi="Segoe UI" w:cs="Segoe UI"/>
+          <w:sz w:val="28"/>
+          <w:szCs w:val="28"/>
+        </w:rPr>
+        <w:t>.’</w:t>
       </w:r>
     </w:p>
     <w:p>
@@ -3820,6 +4100,7 @@
           <w:lang w:eastAsia="en-GB"/>
         </w:rPr>
       </w:pPr>
+      <w:proofErr w:type="gramStart"/>
       <w:r>
         <w:rPr>
           <w:rFonts w:ascii="Segoe UI" w:eastAsia="Times New Roman" w:hAnsi="Segoe UI" w:cs="Segoe UI"/>
@@ -3829,7 +4110,19 @@
           <w:bdr w:val="none" w:sz="0" w:space="0" w:color="auto" w:frame="1"/>
           <w:lang w:eastAsia="en-GB"/>
         </w:rPr>
-        <w:t>document.addEventListener(‘DOMContentLoaded’, () =&gt; {  </w:t>
+        <w:t>document.addEventListener</w:t>
+      </w:r>
+      <w:proofErr w:type="gramEnd"/>
+      <w:r>
+        <w:rPr>
+          <w:rFonts w:ascii="Segoe UI" w:eastAsia="Times New Roman" w:hAnsi="Segoe UI" w:cs="Segoe UI"/>
+          <w:color w:val="000000"/>
+          <w:sz w:val="28"/>
+          <w:szCs w:val="28"/>
+          <w:bdr w:val="none" w:sz="0" w:space="0" w:color="auto" w:frame="1"/>
+          <w:lang w:eastAsia="en-GB"/>
+        </w:rPr>
+        <w:t>(‘DOMContentLoaded’, () =&gt; {  </w:t>
       </w:r>
     </w:p>
     <w:p>
@@ -3902,7 +4195,31 @@
           <w:bdr w:val="none" w:sz="0" w:space="0" w:color="auto" w:frame="1"/>
           <w:lang w:eastAsia="en-GB"/>
         </w:rPr>
-        <w:t>let temp = document.getElementById(‘template01’);  </w:t>
+        <w:t>let temp = </w:t>
+      </w:r>
+      <w:proofErr w:type="gramStart"/>
+      <w:r>
+        <w:rPr>
+          <w:rFonts w:ascii="Segoe UI" w:eastAsia="Times New Roman" w:hAnsi="Segoe UI" w:cs="Segoe UI"/>
+          <w:color w:val="000000"/>
+          <w:sz w:val="28"/>
+          <w:szCs w:val="28"/>
+          <w:bdr w:val="none" w:sz="0" w:space="0" w:color="auto" w:frame="1"/>
+          <w:lang w:eastAsia="en-GB"/>
+        </w:rPr>
+        <w:t>document.getElementById</w:t>
+      </w:r>
+      <w:proofErr w:type="gramEnd"/>
+      <w:r>
+        <w:rPr>
+          <w:rFonts w:ascii="Segoe UI" w:eastAsia="Times New Roman" w:hAnsi="Segoe UI" w:cs="Segoe UI"/>
+          <w:color w:val="000000"/>
+          <w:sz w:val="28"/>
+          <w:szCs w:val="28"/>
+          <w:bdr w:val="none" w:sz="0" w:space="0" w:color="auto" w:frame="1"/>
+          <w:lang w:eastAsia="en-GB"/>
+        </w:rPr>
+        <w:t>(‘template01’);  </w:t>
       </w:r>
     </w:p>
     <w:p>
@@ -3944,7 +4261,31 @@
           <w:bdr w:val="none" w:sz="0" w:space="0" w:color="auto" w:frame="1"/>
           <w:lang w:eastAsia="en-GB"/>
         </w:rPr>
-        <w:t>let content = temp.content;  </w:t>
+        <w:t>let content = </w:t>
+      </w:r>
+      <w:proofErr w:type="gramStart"/>
+      <w:r>
+        <w:rPr>
+          <w:rFonts w:ascii="Segoe UI" w:eastAsia="Times New Roman" w:hAnsi="Segoe UI" w:cs="Segoe UI"/>
+          <w:color w:val="000000"/>
+          <w:sz w:val="28"/>
+          <w:szCs w:val="28"/>
+          <w:bdr w:val="none" w:sz="0" w:space="0" w:color="auto" w:frame="1"/>
+          <w:lang w:eastAsia="en-GB"/>
+        </w:rPr>
+        <w:t>temp.content</w:t>
+      </w:r>
+      <w:proofErr w:type="gramEnd"/>
+      <w:r>
+        <w:rPr>
+          <w:rFonts w:ascii="Segoe UI" w:eastAsia="Times New Roman" w:hAnsi="Segoe UI" w:cs="Segoe UI"/>
+          <w:color w:val="000000"/>
+          <w:sz w:val="28"/>
+          <w:szCs w:val="28"/>
+          <w:bdr w:val="none" w:sz="0" w:space="0" w:color="auto" w:frame="1"/>
+          <w:lang w:eastAsia="en-GB"/>
+        </w:rPr>
+        <w:t>;  </w:t>
       </w:r>
     </w:p>
     <w:p>
@@ -3986,7 +4327,31 @@
           <w:bdr w:val="none" w:sz="0" w:space="0" w:color="auto" w:frame="1"/>
           <w:lang w:eastAsia="en-GB"/>
         </w:rPr>
-        <w:t>console.log(content);  </w:t>
+        <w:t>console.log(content</w:t>
+      </w:r>
+      <w:proofErr w:type="gramStart"/>
+      <w:r>
+        <w:rPr>
+          <w:rFonts w:ascii="Segoe UI" w:eastAsia="Times New Roman" w:hAnsi="Segoe UI" w:cs="Segoe UI"/>
+          <w:color w:val="000000"/>
+          <w:sz w:val="28"/>
+          <w:szCs w:val="28"/>
+          <w:bdr w:val="none" w:sz="0" w:space="0" w:color="auto" w:frame="1"/>
+          <w:lang w:eastAsia="en-GB"/>
+        </w:rPr>
+        <w:t>);</w:t>
+      </w:r>
+      <w:proofErr w:type="gramEnd"/>
+      <w:r>
+        <w:rPr>
+          <w:rFonts w:ascii="Segoe UI" w:eastAsia="Times New Roman" w:hAnsi="Segoe UI" w:cs="Segoe UI"/>
+          <w:color w:val="000000"/>
+          <w:sz w:val="28"/>
+          <w:szCs w:val="28"/>
+          <w:bdr w:val="none" w:sz="0" w:space="0" w:color="auto" w:frame="1"/>
+          <w:lang w:eastAsia="en-GB"/>
+        </w:rPr>
+        <w:t>  </w:t>
       </w:r>
     </w:p>
     <w:p>
@@ -4020,6 +4385,7 @@
         <w:lastRenderedPageBreak/>
         <w:t xml:space="preserve">     </w:t>
       </w:r>
+      <w:proofErr w:type="gramStart"/>
       <w:r>
         <w:rPr>
           <w:rFonts w:ascii="Segoe UI" w:eastAsia="Times New Roman" w:hAnsi="Segoe UI" w:cs="Segoe UI"/>
@@ -4029,7 +4395,19 @@
           <w:bdr w:val="none" w:sz="0" w:space="0" w:color="auto" w:frame="1"/>
           <w:lang w:eastAsia="en-GB"/>
         </w:rPr>
-        <w:t>document.body.appendChild(content);  </w:t>
+        <w:t>document.body</w:t>
+      </w:r>
+      <w:proofErr w:type="gramEnd"/>
+      <w:r>
+        <w:rPr>
+          <w:rFonts w:ascii="Segoe UI" w:eastAsia="Times New Roman" w:hAnsi="Segoe UI" w:cs="Segoe UI"/>
+          <w:color w:val="000000"/>
+          <w:sz w:val="28"/>
+          <w:szCs w:val="28"/>
+          <w:bdr w:val="none" w:sz="0" w:space="0" w:color="auto" w:frame="1"/>
+          <w:lang w:eastAsia="en-GB"/>
+        </w:rPr>
+        <w:t>.appendChild(content);  </w:t>
       </w:r>
     </w:p>
     <w:p>
@@ -4245,7 +4623,33 @@
           <w:bdr w:val="none" w:sz="0" w:space="0" w:color="auto" w:frame="1"/>
           <w:lang w:eastAsia="en-GB"/>
         </w:rPr>
-        <w:t> (document.createElement(‘template’).content) {  </w:t>
+        <w:t> (</w:t>
+      </w:r>
+      <w:proofErr w:type="spellStart"/>
+      <w:proofErr w:type="gramStart"/>
+      <w:r>
+        <w:rPr>
+          <w:rFonts w:ascii="Segoe UI" w:eastAsia="Times New Roman" w:hAnsi="Segoe UI" w:cs="Segoe UI"/>
+          <w:color w:val="000000"/>
+          <w:sz w:val="28"/>
+          <w:szCs w:val="28"/>
+          <w:bdr w:val="none" w:sz="0" w:space="0" w:color="auto" w:frame="1"/>
+          <w:lang w:eastAsia="en-GB"/>
+        </w:rPr>
+        <w:t>document.createElement</w:t>
+      </w:r>
+      <w:proofErr w:type="spellEnd"/>
+      <w:proofErr w:type="gramEnd"/>
+      <w:r>
+        <w:rPr>
+          <w:rFonts w:ascii="Segoe UI" w:eastAsia="Times New Roman" w:hAnsi="Segoe UI" w:cs="Segoe UI"/>
+          <w:color w:val="000000"/>
+          <w:sz w:val="28"/>
+          <w:szCs w:val="28"/>
+          <w:bdr w:val="none" w:sz="0" w:space="0" w:color="auto" w:frame="1"/>
+          <w:lang w:eastAsia="en-GB"/>
+        </w:rPr>
+        <w:t>(‘template’).content) {  </w:t>
       </w:r>
     </w:p>
     <w:p>
@@ -4466,7 +4870,27 @@
           <w:sz w:val="24"/>
           <w:szCs w:val="24"/>
         </w:rPr>
-        <w:t>When we work with the ready made components, we will see the use of the template tag more fully.</w:t>
+        <w:t xml:space="preserve">When we work with the </w:t>
+      </w:r>
+      <w:proofErr w:type="spellStart"/>
+      <w:proofErr w:type="gramStart"/>
+      <w:r>
+        <w:rPr>
+          <w:rFonts w:ascii="Segoe UI" w:hAnsi="Segoe UI" w:cs="Segoe UI"/>
+          <w:sz w:val="24"/>
+          <w:szCs w:val="24"/>
+        </w:rPr>
+        <w:t>ready made</w:t>
+      </w:r>
+      <w:proofErr w:type="spellEnd"/>
+      <w:proofErr w:type="gramEnd"/>
+      <w:r>
+        <w:rPr>
+          <w:rFonts w:ascii="Segoe UI" w:hAnsi="Segoe UI" w:cs="Segoe UI"/>
+          <w:sz w:val="24"/>
+          <w:szCs w:val="24"/>
+        </w:rPr>
+        <w:t xml:space="preserve"> components, we will see the use of the template tag more fully.</w:t>
       </w:r>
     </w:p>
     <w:p>
@@ -4648,8 +5072,9 @@
           <w:szCs w:val="28"/>
           <w:lang w:eastAsia="en-GB"/>
         </w:rPr>
-        <w:t xml:space="preserve"> meaning that a document.q</w:t>
-      </w:r>
+        <w:t xml:space="preserve"> meaning that a </w:t>
+      </w:r>
+      <w:proofErr w:type="gramStart"/>
       <w:r>
         <w:rPr>
           <w:rFonts w:ascii="Segoe UI" w:eastAsia="Times New Roman" w:hAnsi="Segoe UI" w:cs="Segoe UI"/>
@@ -4658,6 +5083,16 @@
           <w:szCs w:val="28"/>
           <w:lang w:eastAsia="en-GB"/>
         </w:rPr>
+        <w:t>document.q</w:t>
+      </w:r>
+      <w:r>
+        <w:rPr>
+          <w:rFonts w:ascii="Segoe UI" w:eastAsia="Times New Roman" w:hAnsi="Segoe UI" w:cs="Segoe UI"/>
+          <w:color w:val="000000" w:themeColor="text1"/>
+          <w:sz w:val="28"/>
+          <w:szCs w:val="28"/>
+          <w:lang w:eastAsia="en-GB"/>
+        </w:rPr>
         <w:t>u</w:t>
       </w:r>
       <w:r>
@@ -4668,7 +5103,18 @@
           <w:szCs w:val="28"/>
           <w:lang w:eastAsia="en-GB"/>
         </w:rPr>
-        <w:t>erySelector() won’t return nodes in the component’s shadow DOM.</w:t>
+        <w:t>erySelector</w:t>
+      </w:r>
+      <w:proofErr w:type="gramEnd"/>
+      <w:r>
+        <w:rPr>
+          <w:rFonts w:ascii="Segoe UI" w:eastAsia="Times New Roman" w:hAnsi="Segoe UI" w:cs="Segoe UI"/>
+          <w:color w:val="000000" w:themeColor="text1"/>
+          <w:sz w:val="28"/>
+          <w:szCs w:val="28"/>
+          <w:lang w:eastAsia="en-GB"/>
+        </w:rPr>
+        <w:t>() won’t return nodes in the component’s shadow DOM.</w:t>
       </w:r>
     </w:p>
     <w:p>
@@ -4694,11 +5140,10 @@
           <w:szCs w:val="28"/>
           <w:lang w:eastAsia="en-GB"/>
         </w:rPr>
-        <w:t>The CSS is scoped meaning it won’t affect the Light DOM.</w:t>
-      </w:r>
-    </w:p>
-    <w:p>
-      <w:pPr>
+        <w:t xml:space="preserve">The CSS is scoped meaning it </w:t>
+      </w:r>
+      <w:proofErr w:type="gramStart"/>
+      <w:r>
         <w:rPr>
           <w:rFonts w:ascii="Segoe UI" w:eastAsia="Times New Roman" w:hAnsi="Segoe UI" w:cs="Segoe UI"/>
           <w:color w:val="000000" w:themeColor="text1"/>
@@ -4706,7 +5151,9 @@
           <w:szCs w:val="28"/>
           <w:lang w:eastAsia="en-GB"/>
         </w:rPr>
-      </w:pPr>
+        <w:t>won’t</w:t>
+      </w:r>
+      <w:proofErr w:type="gramEnd"/>
       <w:r>
         <w:rPr>
           <w:rFonts w:ascii="Segoe UI" w:eastAsia="Times New Roman" w:hAnsi="Segoe UI" w:cs="Segoe UI"/>
@@ -4715,6 +5162,27 @@
           <w:szCs w:val="28"/>
           <w:lang w:eastAsia="en-GB"/>
         </w:rPr>
+        <w:t xml:space="preserve"> affect the Light DOM.</w:t>
+      </w:r>
+    </w:p>
+    <w:p>
+      <w:pPr>
+        <w:rPr>
+          <w:rFonts w:ascii="Segoe UI" w:eastAsia="Times New Roman" w:hAnsi="Segoe UI" w:cs="Segoe UI"/>
+          <w:color w:val="000000" w:themeColor="text1"/>
+          <w:sz w:val="28"/>
+          <w:szCs w:val="28"/>
+          <w:lang w:eastAsia="en-GB"/>
+        </w:rPr>
+      </w:pPr>
+      <w:r>
+        <w:rPr>
+          <w:rFonts w:ascii="Segoe UI" w:eastAsia="Times New Roman" w:hAnsi="Segoe UI" w:cs="Segoe UI"/>
+          <w:color w:val="000000" w:themeColor="text1"/>
+          <w:sz w:val="28"/>
+          <w:szCs w:val="28"/>
+          <w:lang w:eastAsia="en-GB"/>
+        </w:rPr>
         <w:t xml:space="preserve">When the browser loads a </w:t>
       </w:r>
       <w:r>
@@ -4756,7 +5224,29 @@
           <w:szCs w:val="28"/>
           <w:lang w:eastAsia="en-GB"/>
         </w:rPr>
-        <w:t>We can add nodes/elements with JavaScript and we saw how we could create a template tag and add it at run time.</w:t>
+        <w:t xml:space="preserve">We can add nodes/elements with </w:t>
+      </w:r>
+      <w:proofErr w:type="gramStart"/>
+      <w:r>
+        <w:rPr>
+          <w:rFonts w:ascii="Segoe UI" w:eastAsia="Times New Roman" w:hAnsi="Segoe UI" w:cs="Segoe UI"/>
+          <w:color w:val="000000" w:themeColor="text1"/>
+          <w:sz w:val="28"/>
+          <w:szCs w:val="28"/>
+          <w:lang w:eastAsia="en-GB"/>
+        </w:rPr>
+        <w:t>JavaScript</w:t>
+      </w:r>
+      <w:proofErr w:type="gramEnd"/>
+      <w:r>
+        <w:rPr>
+          <w:rFonts w:ascii="Segoe UI" w:eastAsia="Times New Roman" w:hAnsi="Segoe UI" w:cs="Segoe UI"/>
+          <w:color w:val="000000" w:themeColor="text1"/>
+          <w:sz w:val="28"/>
+          <w:szCs w:val="28"/>
+          <w:lang w:eastAsia="en-GB"/>
+        </w:rPr>
+        <w:t xml:space="preserve"> and we saw how we could create a template tag and add it at run time.</w:t>
       </w:r>
     </w:p>
     <w:p>
@@ -5245,7 +5735,29 @@
           <w:szCs w:val="28"/>
           <w:shd w:val="clear" w:color="auto" w:fill="FFFFFF"/>
         </w:rPr>
-        <w:t xml:space="preserve">This show how we can use the slot. If we don’t pass in any content yet have a &lt;slot&gt; element in our </w:t>
+        <w:t xml:space="preserve">This show how we can use the slot. If we </w:t>
+      </w:r>
+      <w:proofErr w:type="gramStart"/>
+      <w:r>
+        <w:rPr>
+          <w:rFonts w:ascii="Segoe UI" w:hAnsi="Segoe UI" w:cs="Segoe UI"/>
+          <w:color w:val="333333"/>
+          <w:sz w:val="28"/>
+          <w:szCs w:val="28"/>
+          <w:shd w:val="clear" w:color="auto" w:fill="FFFFFF"/>
+        </w:rPr>
+        <w:t>don’t</w:t>
+      </w:r>
+      <w:proofErr w:type="gramEnd"/>
+      <w:r>
+        <w:rPr>
+          <w:rFonts w:ascii="Segoe UI" w:hAnsi="Segoe UI" w:cs="Segoe UI"/>
+          <w:color w:val="333333"/>
+          <w:sz w:val="28"/>
+          <w:szCs w:val="28"/>
+          <w:shd w:val="clear" w:color="auto" w:fill="FFFFFF"/>
+        </w:rPr>
+        <w:t xml:space="preserve"> pass in any content yet have a &lt;slot&gt; element in our </w:t>
       </w:r>
       <w:r>
         <w:rPr>
@@ -5383,7 +5895,29 @@
           <w:szCs w:val="28"/>
           <w:shd w:val="clear" w:color="auto" w:fill="FFFFFF"/>
         </w:rPr>
-        <w:t>NOTE: We have not yet covered CSS methods but the Light DOM always trumps Shadow DOM CSS. In this example, we see this with the slot=first, where the component has a CSS rule of .slot[name=”first”] but it is overruled by the Light DOM, making it red.</w:t>
+        <w:t xml:space="preserve">NOTE: We have not yet covered CSS methods but the Light DOM always trumps Shadow DOM CSS. In this example, we see this with the slot=first, where the component has a CSS rule </w:t>
+      </w:r>
+      <w:proofErr w:type="gramStart"/>
+      <w:r>
+        <w:rPr>
+          <w:rFonts w:ascii="Segoe UI" w:hAnsi="Segoe UI" w:cs="Segoe UI"/>
+          <w:color w:val="333333"/>
+          <w:sz w:val="28"/>
+          <w:szCs w:val="28"/>
+          <w:shd w:val="clear" w:color="auto" w:fill="FFFFFF"/>
+        </w:rPr>
+        <w:t>of .slot</w:t>
+      </w:r>
+      <w:proofErr w:type="gramEnd"/>
+      <w:r>
+        <w:rPr>
+          <w:rFonts w:ascii="Segoe UI" w:hAnsi="Segoe UI" w:cs="Segoe UI"/>
+          <w:color w:val="333333"/>
+          <w:sz w:val="28"/>
+          <w:szCs w:val="28"/>
+          <w:shd w:val="clear" w:color="auto" w:fill="FFFFFF"/>
+        </w:rPr>
+        <w:t>[name=”first”] but it is overruled by the Light DOM, making it red.</w:t>
       </w:r>
     </w:p>
     <w:p>
@@ -5693,7 +6227,29 @@
           <w:szCs w:val="28"/>
           <w:shd w:val="clear" w:color="auto" w:fill="FFFFFF"/>
         </w:rPr>
-        <w:t>The content of &lt;slot&gt; element is used as a fallback. It’s shown if there are no light children for the slot.</w:t>
+        <w:t xml:space="preserve">The content of &lt;slot&gt; element is used as a fallback. </w:t>
+      </w:r>
+      <w:proofErr w:type="gramStart"/>
+      <w:r>
+        <w:rPr>
+          <w:rFonts w:ascii="Segoe UI" w:hAnsi="Segoe UI" w:cs="Segoe UI"/>
+          <w:color w:val="333333"/>
+          <w:sz w:val="28"/>
+          <w:szCs w:val="28"/>
+          <w:shd w:val="clear" w:color="auto" w:fill="FFFFFF"/>
+        </w:rPr>
+        <w:t>It’s</w:t>
+      </w:r>
+      <w:proofErr w:type="gramEnd"/>
+      <w:r>
+        <w:rPr>
+          <w:rFonts w:ascii="Segoe UI" w:hAnsi="Segoe UI" w:cs="Segoe UI"/>
+          <w:color w:val="333333"/>
+          <w:sz w:val="28"/>
+          <w:szCs w:val="28"/>
+          <w:shd w:val="clear" w:color="auto" w:fill="FFFFFF"/>
+        </w:rPr>
+        <w:t xml:space="preserve"> shown if there are no light children for the slot.</w:t>
       </w:r>
     </w:p>
     <w:p>
@@ -5782,15 +6338,27 @@
           <w:shd w:val="clear" w:color="auto" w:fill="FFFFFF"/>
         </w:rPr>
       </w:pPr>
-      <w:r>
-        <w:rPr>
-          <w:rFonts w:ascii="Segoe UI" w:hAnsi="Segoe UI" w:cs="Segoe UI"/>
-          <w:color w:val="333333"/>
-          <w:sz w:val="28"/>
-          <w:szCs w:val="28"/>
-          <w:shd w:val="clear" w:color="auto" w:fill="FFFFFF"/>
-        </w:rPr>
-        <w:t>slot.assignedNodes/Elements() – returns nodes/elements inside the slot.</w:t>
+      <w:proofErr w:type="gramStart"/>
+      <w:r>
+        <w:rPr>
+          <w:rFonts w:ascii="Segoe UI" w:hAnsi="Segoe UI" w:cs="Segoe UI"/>
+          <w:color w:val="333333"/>
+          <w:sz w:val="28"/>
+          <w:szCs w:val="28"/>
+          <w:shd w:val="clear" w:color="auto" w:fill="FFFFFF"/>
+        </w:rPr>
+        <w:t>slot.assignedNodes</w:t>
+      </w:r>
+      <w:proofErr w:type="gramEnd"/>
+      <w:r>
+        <w:rPr>
+          <w:rFonts w:ascii="Segoe UI" w:hAnsi="Segoe UI" w:cs="Segoe UI"/>
+          <w:color w:val="333333"/>
+          <w:sz w:val="28"/>
+          <w:szCs w:val="28"/>
+          <w:shd w:val="clear" w:color="auto" w:fill="FFFFFF"/>
+        </w:rPr>
+        <w:t>/Elements() – returns nodes/elements inside the slot.</w:t>
       </w:r>
     </w:p>
     <w:p>
@@ -5810,15 +6378,27 @@
           <w:shd w:val="clear" w:color="auto" w:fill="FFFFFF"/>
         </w:rPr>
       </w:pPr>
-      <w:r>
-        <w:rPr>
-          <w:rFonts w:ascii="Segoe UI" w:hAnsi="Segoe UI" w:cs="Segoe UI"/>
-          <w:color w:val="333333"/>
-          <w:sz w:val="28"/>
-          <w:szCs w:val="28"/>
-          <w:shd w:val="clear" w:color="auto" w:fill="FFFFFF"/>
-        </w:rPr>
-        <w:t>node.assignedSlot – the reverse method, returns slot by a node.</w:t>
+      <w:proofErr w:type="gramStart"/>
+      <w:r>
+        <w:rPr>
+          <w:rFonts w:ascii="Segoe UI" w:hAnsi="Segoe UI" w:cs="Segoe UI"/>
+          <w:color w:val="333333"/>
+          <w:sz w:val="28"/>
+          <w:szCs w:val="28"/>
+          <w:shd w:val="clear" w:color="auto" w:fill="FFFFFF"/>
+        </w:rPr>
+        <w:t>node.assignedSlot</w:t>
+      </w:r>
+      <w:proofErr w:type="gramEnd"/>
+      <w:r>
+        <w:rPr>
+          <w:rFonts w:ascii="Segoe UI" w:hAnsi="Segoe UI" w:cs="Segoe UI"/>
+          <w:color w:val="333333"/>
+          <w:sz w:val="28"/>
+          <w:szCs w:val="28"/>
+          <w:shd w:val="clear" w:color="auto" w:fill="FFFFFF"/>
+        </w:rPr>
+        <w:t> – the reverse method, returns slot by a node.</w:t>
       </w:r>
     </w:p>
     <w:p>
@@ -5841,7 +6421,29 @@
           <w:szCs w:val="28"/>
           <w:shd w:val="clear" w:color="auto" w:fill="FFFFFF"/>
         </w:rPr>
-        <w:t>If we’d like to know what we’re showing, we can track slot contents using:</w:t>
+        <w:t xml:space="preserve">If </w:t>
+      </w:r>
+      <w:proofErr w:type="gramStart"/>
+      <w:r>
+        <w:rPr>
+          <w:rFonts w:ascii="Segoe UI" w:hAnsi="Segoe UI" w:cs="Segoe UI"/>
+          <w:color w:val="333333"/>
+          <w:sz w:val="28"/>
+          <w:szCs w:val="28"/>
+          <w:shd w:val="clear" w:color="auto" w:fill="FFFFFF"/>
+        </w:rPr>
+        <w:t>we’d</w:t>
+      </w:r>
+      <w:proofErr w:type="gramEnd"/>
+      <w:r>
+        <w:rPr>
+          <w:rFonts w:ascii="Segoe UI" w:hAnsi="Segoe UI" w:cs="Segoe UI"/>
+          <w:color w:val="333333"/>
+          <w:sz w:val="28"/>
+          <w:szCs w:val="28"/>
+          <w:shd w:val="clear" w:color="auto" w:fill="FFFFFF"/>
+        </w:rPr>
+        <w:t xml:space="preserve"> like to know what we’re showing, we can track slot contents using:</w:t>
       </w:r>
     </w:p>
     <w:p>
@@ -5869,7 +6471,29 @@
           <w:szCs w:val="28"/>
           <w:shd w:val="clear" w:color="auto" w:fill="FFFFFF"/>
         </w:rPr>
-        <w:t>slotchange event – triggers the first time a slot is filled, and on any add/remove/replace operation of the slotted element, but not its children. The slot is event.target.</w:t>
+        <w:t>slotchange event – triggers the first time a slot is filled, and on any add/remove/replace operation of the slotted element, but not its children. The slot is </w:t>
+      </w:r>
+      <w:proofErr w:type="gramStart"/>
+      <w:r>
+        <w:rPr>
+          <w:rFonts w:ascii="Segoe UI" w:hAnsi="Segoe UI" w:cs="Segoe UI"/>
+          <w:color w:val="333333"/>
+          <w:sz w:val="28"/>
+          <w:szCs w:val="28"/>
+          <w:shd w:val="clear" w:color="auto" w:fill="FFFFFF"/>
+        </w:rPr>
+        <w:t>event.target</w:t>
+      </w:r>
+      <w:proofErr w:type="gramEnd"/>
+      <w:r>
+        <w:rPr>
+          <w:rFonts w:ascii="Segoe UI" w:hAnsi="Segoe UI" w:cs="Segoe UI"/>
+          <w:color w:val="333333"/>
+          <w:sz w:val="28"/>
+          <w:szCs w:val="28"/>
+          <w:shd w:val="clear" w:color="auto" w:fill="FFFFFF"/>
+        </w:rPr>
+        <w:t>.</w:t>
       </w:r>
     </w:p>
     <w:p>
@@ -5932,7 +6556,29 @@
           <w:szCs w:val="28"/>
           <w:shd w:val="clear" w:color="auto" w:fill="FFFFFF"/>
         </w:rPr>
-        <w:t>Now, as we know how to show elements from light DOM in shadow DOM, let’s see how to style them properly. The basic rule is that shadow elements are styled inside, and light elements – outside, but there are notable exceptions.</w:t>
+        <w:t xml:space="preserve">Now, as we know how to show elements from light DOM in shadow DOM, </w:t>
+      </w:r>
+      <w:proofErr w:type="gramStart"/>
+      <w:r>
+        <w:rPr>
+          <w:rFonts w:ascii="Segoe UI" w:hAnsi="Segoe UI" w:cs="Segoe UI"/>
+          <w:color w:val="333333"/>
+          <w:sz w:val="28"/>
+          <w:szCs w:val="28"/>
+          <w:shd w:val="clear" w:color="auto" w:fill="FFFFFF"/>
+        </w:rPr>
+        <w:t>let’s</w:t>
+      </w:r>
+      <w:proofErr w:type="gramEnd"/>
+      <w:r>
+        <w:rPr>
+          <w:rFonts w:ascii="Segoe UI" w:hAnsi="Segoe UI" w:cs="Segoe UI"/>
+          <w:color w:val="333333"/>
+          <w:sz w:val="28"/>
+          <w:szCs w:val="28"/>
+          <w:shd w:val="clear" w:color="auto" w:fill="FFFFFF"/>
+        </w:rPr>
+        <w:t xml:space="preserve"> see how to style them properly. The basic rule is that shadow elements are styled inside, and light elements – outside, but there are notable exceptions.</w:t>
       </w:r>
     </w:p>
     <w:p>
@@ -6001,6 +6647,29 @@
       <w:pPr>
         <w:rPr>
           <w:rFonts w:ascii="Segoe UI" w:hAnsi="Segoe UI" w:cs="Segoe UI"/>
+          <w:b/>
+          <w:bCs/>
+          <w:color w:val="7030A0"/>
+          <w:sz w:val="28"/>
+          <w:szCs w:val="28"/>
+        </w:rPr>
+      </w:pPr>
+      <w:r>
+        <w:rPr>
+          <w:rFonts w:ascii="Segoe UI" w:hAnsi="Segoe UI" w:cs="Segoe UI"/>
+          <w:b/>
+          <w:bCs/>
+          <w:color w:val="7030A0"/>
+          <w:sz w:val="28"/>
+          <w:szCs w:val="28"/>
+        </w:rPr>
+        <w:t>https://developers.google.com/web/fundamentals/web-components/shadowdom#styling</w:t>
+      </w:r>
+    </w:p>
+    <w:p>
+      <w:pPr>
+        <w:rPr>
+          <w:rFonts w:ascii="Segoe UI" w:hAnsi="Segoe UI" w:cs="Segoe UI"/>
           <w:sz w:val="28"/>
           <w:szCs w:val="28"/>
         </w:rPr>
@@ -6103,13 +6772,23 @@
           <w:szCs w:val="28"/>
         </w:rPr>
       </w:pPr>
-      <w:r>
-        <w:rPr>
-          <w:rFonts w:ascii="Segoe UI" w:hAnsi="Segoe UI" w:cs="Segoe UI"/>
-          <w:sz w:val="28"/>
-          <w:szCs w:val="28"/>
-        </w:rPr>
-        <w:t>::slotted(selector)</w:t>
+      <w:proofErr w:type="gramStart"/>
+      <w:r>
+        <w:rPr>
+          <w:rFonts w:ascii="Segoe UI" w:hAnsi="Segoe UI" w:cs="Segoe UI"/>
+          <w:sz w:val="28"/>
+          <w:szCs w:val="28"/>
+        </w:rPr>
+        <w:t>::</w:t>
+      </w:r>
+      <w:proofErr w:type="gramEnd"/>
+      <w:r>
+        <w:rPr>
+          <w:rFonts w:ascii="Segoe UI" w:hAnsi="Segoe UI" w:cs="Segoe UI"/>
+          <w:sz w:val="28"/>
+          <w:szCs w:val="28"/>
+        </w:rPr>
+        <w:t>slotted(selector)</w:t>
       </w:r>
       <w:r>
         <w:rPr>
@@ -6133,13 +6812,23 @@
           <w:szCs w:val="28"/>
         </w:rPr>
       </w:pPr>
-      <w:r>
-        <w:rPr>
-          <w:rFonts w:ascii="Segoe UI" w:hAnsi="Segoe UI" w:cs="Segoe UI"/>
-          <w:sz w:val="28"/>
-          <w:szCs w:val="28"/>
-        </w:rPr>
-        <w:t>:host(selector)</w:t>
+      <w:proofErr w:type="gramStart"/>
+      <w:r>
+        <w:rPr>
+          <w:rFonts w:ascii="Segoe UI" w:hAnsi="Segoe UI" w:cs="Segoe UI"/>
+          <w:sz w:val="28"/>
+          <w:szCs w:val="28"/>
+        </w:rPr>
+        <w:t>:host</w:t>
+      </w:r>
+      <w:proofErr w:type="gramEnd"/>
+      <w:r>
+        <w:rPr>
+          <w:rFonts w:ascii="Segoe UI" w:hAnsi="Segoe UI" w:cs="Segoe UI"/>
+          <w:sz w:val="28"/>
+          <w:szCs w:val="28"/>
+        </w:rPr>
+        <w:t>(selector)</w:t>
       </w:r>
       <w:r>
         <w:rPr>
@@ -6163,14 +6852,25 @@
           <w:szCs w:val="28"/>
         </w:rPr>
       </w:pPr>
-      <w:r>
-        <w:rPr>
-          <w:rFonts w:ascii="Segoe UI" w:hAnsi="Segoe UI" w:cs="Segoe UI"/>
-          <w:sz w:val="28"/>
-          <w:szCs w:val="28"/>
-        </w:rPr>
-        <w:t>:host(</w:t>
-      </w:r>
+      <w:proofErr w:type="gramStart"/>
+      <w:r>
+        <w:rPr>
+          <w:rFonts w:ascii="Segoe UI" w:hAnsi="Segoe UI" w:cs="Segoe UI"/>
+          <w:sz w:val="28"/>
+          <w:szCs w:val="28"/>
+        </w:rPr>
+        <w:t>:host</w:t>
+      </w:r>
+      <w:proofErr w:type="gramEnd"/>
+      <w:r>
+        <w:rPr>
+          <w:rFonts w:ascii="Segoe UI" w:hAnsi="Segoe UI" w:cs="Segoe UI"/>
+          <w:sz w:val="28"/>
+          <w:szCs w:val="28"/>
+        </w:rPr>
+        <w:t>(</w:t>
+      </w:r>
+      <w:proofErr w:type="spellStart"/>
       <w:r>
         <w:rPr>
           <w:rFonts w:ascii="Segoe UI" w:hAnsi="Segoe UI" w:cs="Segoe UI"/>
@@ -6179,6 +6879,7 @@
         </w:rPr>
         <w:t>lightContext</w:t>
       </w:r>
+      <w:proofErr w:type="spellEnd"/>
       <w:r>
         <w:rPr>
           <w:rFonts w:ascii="Segoe UI" w:hAnsi="Segoe UI" w:cs="Segoe UI"/>
@@ -6204,13 +6905,23 @@
           <w:szCs w:val="28"/>
         </w:rPr>
       </w:pPr>
-      <w:r>
-        <w:rPr>
-          <w:rFonts w:ascii="Segoe UI" w:hAnsi="Segoe UI" w:cs="Segoe UI"/>
-          <w:sz w:val="28"/>
-          <w:szCs w:val="28"/>
-        </w:rPr>
-        <w:t xml:space="preserve">The ::slotted() and :host() can have other selectors following them. </w:t>
+      <w:proofErr w:type="gramStart"/>
+      <w:r>
+        <w:rPr>
+          <w:rFonts w:ascii="Segoe UI" w:hAnsi="Segoe UI" w:cs="Segoe UI"/>
+          <w:sz w:val="28"/>
+          <w:szCs w:val="28"/>
+        </w:rPr>
+        <w:t>The ::slotted</w:t>
+      </w:r>
+      <w:proofErr w:type="gramEnd"/>
+      <w:r>
+        <w:rPr>
+          <w:rFonts w:ascii="Segoe UI" w:hAnsi="Segoe UI" w:cs="Segoe UI"/>
+          <w:sz w:val="28"/>
+          <w:szCs w:val="28"/>
+        </w:rPr>
+        <w:t xml:space="preserve">() and :host() can have other selectors following them. </w:t>
       </w:r>
     </w:p>
     <w:p>
@@ -6242,6 +6953,7 @@
           <w:lang w:eastAsia="en-GB"/>
         </w:rPr>
       </w:pPr>
+      <w:proofErr w:type="gramStart"/>
       <w:r>
         <w:rPr>
           <w:rFonts w:ascii="Courier New" w:eastAsia="Times New Roman" w:hAnsi="Courier New" w:cs="Courier New"/>
@@ -6249,7 +6961,17 @@
           <w:szCs w:val="20"/>
           <w:lang w:eastAsia="en-GB"/>
         </w:rPr>
-        <w:t>:host(.pink) &gt; #tabs {</w:t>
+        <w:t>:host</w:t>
+      </w:r>
+      <w:proofErr w:type="gramEnd"/>
+      <w:r>
+        <w:rPr>
+          <w:rFonts w:ascii="Courier New" w:eastAsia="Times New Roman" w:hAnsi="Courier New" w:cs="Courier New"/>
+          <w:sz w:val="20"/>
+          <w:szCs w:val="20"/>
+          <w:lang w:eastAsia="en-GB"/>
+        </w:rPr>
+        <w:t>(.pink) &gt; #tabs {</w:t>
       </w:r>
       <w:r>
         <w:rPr>
@@ -6617,7 +7339,29 @@
           <w:szCs w:val="28"/>
           <w:shd w:val="clear" w:color="auto" w:fill="FFFFFF"/>
         </w:rPr>
-        <w:t>Using Custom Variables we can allow the Light DOM (user) to alter the styling based on where we have used Custom CSS variables. This method is best used when the user does not know the internal structure of the component and we have specified CSS options for the user.</w:t>
+        <w:t xml:space="preserve">Using Custom </w:t>
+      </w:r>
+      <w:proofErr w:type="gramStart"/>
+      <w:r>
+        <w:rPr>
+          <w:rFonts w:ascii="Segoe UI" w:hAnsi="Segoe UI" w:cs="Segoe UI"/>
+          <w:color w:val="333333"/>
+          <w:sz w:val="28"/>
+          <w:szCs w:val="28"/>
+          <w:shd w:val="clear" w:color="auto" w:fill="FFFFFF"/>
+        </w:rPr>
+        <w:t>Variables</w:t>
+      </w:r>
+      <w:proofErr w:type="gramEnd"/>
+      <w:r>
+        <w:rPr>
+          <w:rFonts w:ascii="Segoe UI" w:hAnsi="Segoe UI" w:cs="Segoe UI"/>
+          <w:color w:val="333333"/>
+          <w:sz w:val="28"/>
+          <w:szCs w:val="28"/>
+          <w:shd w:val="clear" w:color="auto" w:fill="FFFFFF"/>
+        </w:rPr>
+        <w:t xml:space="preserve"> we can allow the Light DOM (user) to alter the styling based on where we have used Custom CSS variables. This method is best used when the user does not know the internal structure of the component and we have specified CSS options for the user.</w:t>
       </w:r>
     </w:p>
     <w:p>
@@ -6748,7 +7492,27 @@
           <w:lang w:eastAsia="en-GB"/>
         </w:rPr>
         <w:br/>
-        <w:t>  &lt;h2&gt;Eric Bidelman&lt;/h2&gt;</w:t>
+        <w:t xml:space="preserve">  &lt;h2&gt;Eric </w:t>
+      </w:r>
+      <w:proofErr w:type="spellStart"/>
+      <w:r>
+        <w:rPr>
+          <w:rFonts w:ascii="Courier New" w:eastAsia="Times New Roman" w:hAnsi="Courier New" w:cs="Courier New"/>
+          <w:sz w:val="20"/>
+          <w:szCs w:val="20"/>
+          <w:lang w:eastAsia="en-GB"/>
+        </w:rPr>
+        <w:t>Bidelman</w:t>
+      </w:r>
+      <w:proofErr w:type="spellEnd"/>
+      <w:r>
+        <w:rPr>
+          <w:rFonts w:ascii="Courier New" w:eastAsia="Times New Roman" w:hAnsi="Courier New" w:cs="Courier New"/>
+          <w:sz w:val="20"/>
+          <w:szCs w:val="20"/>
+          <w:lang w:eastAsia="en-GB"/>
+        </w:rPr>
+        <w:t>&lt;/h2&gt;</w:t>
       </w:r>
       <w:r>
         <w:rPr>
@@ -7130,7 +7894,29 @@
           <w:szCs w:val="28"/>
           <w:shd w:val="clear" w:color="auto" w:fill="FFFFFF"/>
         </w:rPr>
-        <w:t>This shows the use of the ::slotted() selector.</w:t>
+        <w:t xml:space="preserve">This shows the use of </w:t>
+      </w:r>
+      <w:proofErr w:type="gramStart"/>
+      <w:r>
+        <w:rPr>
+          <w:rFonts w:ascii="Segoe UI" w:hAnsi="Segoe UI" w:cs="Segoe UI"/>
+          <w:color w:val="333333"/>
+          <w:sz w:val="28"/>
+          <w:szCs w:val="28"/>
+          <w:shd w:val="clear" w:color="auto" w:fill="FFFFFF"/>
+        </w:rPr>
+        <w:t>the ::slotted</w:t>
+      </w:r>
+      <w:proofErr w:type="gramEnd"/>
+      <w:r>
+        <w:rPr>
+          <w:rFonts w:ascii="Segoe UI" w:hAnsi="Segoe UI" w:cs="Segoe UI"/>
+          <w:color w:val="333333"/>
+          <w:sz w:val="28"/>
+          <w:szCs w:val="28"/>
+          <w:shd w:val="clear" w:color="auto" w:fill="FFFFFF"/>
+        </w:rPr>
+        <w:t>() selector.</w:t>
       </w:r>
     </w:p>
     <w:p>
@@ -7687,7 +8473,29 @@
           <w:szCs w:val="28"/>
           <w:shd w:val="clear" w:color="auto" w:fill="FFFFFF"/>
         </w:rPr>
-        <w:t>We can use the :host() selector as in this example.</w:t>
+        <w:t xml:space="preserve">We can use </w:t>
+      </w:r>
+      <w:proofErr w:type="gramStart"/>
+      <w:r>
+        <w:rPr>
+          <w:rFonts w:ascii="Segoe UI" w:hAnsi="Segoe UI" w:cs="Segoe UI"/>
+          <w:color w:val="333333"/>
+          <w:sz w:val="28"/>
+          <w:szCs w:val="28"/>
+          <w:shd w:val="clear" w:color="auto" w:fill="FFFFFF"/>
+        </w:rPr>
+        <w:t>the :host</w:t>
+      </w:r>
+      <w:proofErr w:type="gramEnd"/>
+      <w:r>
+        <w:rPr>
+          <w:rFonts w:ascii="Segoe UI" w:hAnsi="Segoe UI" w:cs="Segoe UI"/>
+          <w:color w:val="333333"/>
+          <w:sz w:val="28"/>
+          <w:szCs w:val="28"/>
+          <w:shd w:val="clear" w:color="auto" w:fill="FFFFFF"/>
+        </w:rPr>
+        <w:t>() selector as in this example.</w:t>
       </w:r>
     </w:p>
     <w:p>
@@ -7723,7 +8531,51 @@
           <w:szCs w:val="28"/>
           <w:shd w:val="clear" w:color="auto" w:fill="FFFFFF"/>
         </w:rPr>
-        <w:t>The exercise will show how adding class or id attributes to the host element we can style the component using :host(&lt;css selector&gt;)</w:t>
+        <w:t xml:space="preserve">The exercise will show how adding class or id attributes to the host element we can style the component </w:t>
+      </w:r>
+      <w:proofErr w:type="gramStart"/>
+      <w:r>
+        <w:rPr>
+          <w:rFonts w:ascii="Segoe UI" w:hAnsi="Segoe UI" w:cs="Segoe UI"/>
+          <w:color w:val="333333"/>
+          <w:sz w:val="28"/>
+          <w:szCs w:val="28"/>
+          <w:shd w:val="clear" w:color="auto" w:fill="FFFFFF"/>
+        </w:rPr>
+        <w:t>using :host</w:t>
+      </w:r>
+      <w:proofErr w:type="gramEnd"/>
+      <w:r>
+        <w:rPr>
+          <w:rFonts w:ascii="Segoe UI" w:hAnsi="Segoe UI" w:cs="Segoe UI"/>
+          <w:color w:val="333333"/>
+          <w:sz w:val="28"/>
+          <w:szCs w:val="28"/>
+          <w:shd w:val="clear" w:color="auto" w:fill="FFFFFF"/>
+        </w:rPr>
+        <w:t>(&lt;</w:t>
+      </w:r>
+      <w:proofErr w:type="spellStart"/>
+      <w:r>
+        <w:rPr>
+          <w:rFonts w:ascii="Segoe UI" w:hAnsi="Segoe UI" w:cs="Segoe UI"/>
+          <w:color w:val="333333"/>
+          <w:sz w:val="28"/>
+          <w:szCs w:val="28"/>
+          <w:shd w:val="clear" w:color="auto" w:fill="FFFFFF"/>
+        </w:rPr>
+        <w:t>css</w:t>
+      </w:r>
+      <w:proofErr w:type="spellEnd"/>
+      <w:r>
+        <w:rPr>
+          <w:rFonts w:ascii="Segoe UI" w:hAnsi="Segoe UI" w:cs="Segoe UI"/>
+          <w:color w:val="333333"/>
+          <w:sz w:val="28"/>
+          <w:szCs w:val="28"/>
+          <w:shd w:val="clear" w:color="auto" w:fill="FFFFFF"/>
+        </w:rPr>
+        <w:t xml:space="preserve"> selector&gt;)</w:t>
       </w:r>
       <w:r>
         <w:rPr>
@@ -7771,6 +8623,7 @@
         </w:rPr>
         <w:t xml:space="preserve">We can also </w:t>
       </w:r>
+      <w:proofErr w:type="gramStart"/>
       <w:r>
         <w:rPr>
           <w:rFonts w:ascii="Segoe UI" w:hAnsi="Segoe UI" w:cs="Segoe UI"/>
@@ -7781,6 +8634,7 @@
         </w:rPr>
         <w:t>use :</w:t>
       </w:r>
+      <w:proofErr w:type="gramEnd"/>
     </w:p>
     <w:p>
       <w:pPr>
@@ -8005,7 +8859,27 @@
           <w:szCs w:val="20"/>
           <w:lang w:eastAsia="en-GB"/>
         </w:rPr>
-        <w:t>&lt;body class="darktheme"&gt;</w:t>
+        <w:t>&lt;body class="</w:t>
+      </w:r>
+      <w:proofErr w:type="spellStart"/>
+      <w:r>
+        <w:rPr>
+          <w:rFonts w:ascii="Courier New" w:eastAsia="Times New Roman" w:hAnsi="Courier New" w:cs="Courier New"/>
+          <w:sz w:val="20"/>
+          <w:szCs w:val="20"/>
+          <w:lang w:eastAsia="en-GB"/>
+        </w:rPr>
+        <w:t>darktheme</w:t>
+      </w:r>
+      <w:proofErr w:type="spellEnd"/>
+      <w:r>
+        <w:rPr>
+          <w:rFonts w:ascii="Courier New" w:eastAsia="Times New Roman" w:hAnsi="Courier New" w:cs="Courier New"/>
+          <w:sz w:val="20"/>
+          <w:szCs w:val="20"/>
+          <w:lang w:eastAsia="en-GB"/>
+        </w:rPr>
+        <w:t>"&gt;</w:t>
       </w:r>
       <w:r>
         <w:rPr>
@@ -8090,6 +8964,7 @@
           <w:lang w:eastAsia="en-GB"/>
         </w:rPr>
       </w:pPr>
+      <w:proofErr w:type="gramStart"/>
       <w:r>
         <w:rPr>
           <w:rFonts w:ascii="Courier New" w:eastAsia="Times New Roman" w:hAnsi="Courier New" w:cs="Courier New"/>
@@ -8097,8 +8972,9 @@
           <w:szCs w:val="20"/>
           <w:lang w:eastAsia="en-GB"/>
         </w:rPr>
-        <w:t>:host-context(.darktheme) {</w:t>
-      </w:r>
+        <w:t>:host</w:t>
+      </w:r>
+      <w:proofErr w:type="gramEnd"/>
       <w:r>
         <w:rPr>
           <w:rFonts w:ascii="Courier New" w:eastAsia="Times New Roman" w:hAnsi="Courier New" w:cs="Courier New"/>
@@ -8106,9 +8982,9 @@
           <w:szCs w:val="20"/>
           <w:lang w:eastAsia="en-GB"/>
         </w:rPr>
-        <w:br/>
-        <w:t>  color: white;</w:t>
-      </w:r>
+        <w:t>-context(.</w:t>
+      </w:r>
+      <w:proofErr w:type="spellStart"/>
       <w:r>
         <w:rPr>
           <w:rFonts w:ascii="Courier New" w:eastAsia="Times New Roman" w:hAnsi="Courier New" w:cs="Courier New"/>
@@ -8116,9 +8992,9 @@
           <w:szCs w:val="20"/>
           <w:lang w:eastAsia="en-GB"/>
         </w:rPr>
-        <w:br/>
-        <w:t>  background: black;</w:t>
-      </w:r>
+        <w:t>darktheme</w:t>
+      </w:r>
+      <w:proofErr w:type="spellEnd"/>
       <w:r>
         <w:rPr>
           <w:rFonts w:ascii="Courier New" w:eastAsia="Times New Roman" w:hAnsi="Courier New" w:cs="Courier New"/>
@@ -8126,6 +9002,35 @@
           <w:szCs w:val="20"/>
           <w:lang w:eastAsia="en-GB"/>
         </w:rPr>
+        <w:t>) {</w:t>
+      </w:r>
+      <w:r>
+        <w:rPr>
+          <w:rFonts w:ascii="Courier New" w:eastAsia="Times New Roman" w:hAnsi="Courier New" w:cs="Courier New"/>
+          <w:sz w:val="20"/>
+          <w:szCs w:val="20"/>
+          <w:lang w:eastAsia="en-GB"/>
+        </w:rPr>
+        <w:br/>
+        <w:t>  color: white;</w:t>
+      </w:r>
+      <w:r>
+        <w:rPr>
+          <w:rFonts w:ascii="Courier New" w:eastAsia="Times New Roman" w:hAnsi="Courier New" w:cs="Courier New"/>
+          <w:sz w:val="20"/>
+          <w:szCs w:val="20"/>
+          <w:lang w:eastAsia="en-GB"/>
+        </w:rPr>
+        <w:br/>
+        <w:t>  background: black;</w:t>
+      </w:r>
+      <w:r>
+        <w:rPr>
+          <w:rFonts w:ascii="Courier New" w:eastAsia="Times New Roman" w:hAnsi="Courier New" w:cs="Courier New"/>
+          <w:sz w:val="20"/>
+          <w:szCs w:val="20"/>
+          <w:lang w:eastAsia="en-GB"/>
+        </w:rPr>
         <w:br/>
         <w:t>}</w:t>
       </w:r>
@@ -8280,7 +9185,29 @@
           <w:szCs w:val="28"/>
           <w:shd w:val="clear" w:color="auto" w:fill="FFFFFF"/>
         </w:rPr>
-        <w:t>New CSS rules like ::part and accessing a global stylesheet are in the pipeline.</w:t>
+        <w:t xml:space="preserve">New CSS rules </w:t>
+      </w:r>
+      <w:proofErr w:type="gramStart"/>
+      <w:r>
+        <w:rPr>
+          <w:rFonts w:ascii="Segoe UI" w:hAnsi="Segoe UI" w:cs="Segoe UI"/>
+          <w:color w:val="333333"/>
+          <w:sz w:val="28"/>
+          <w:szCs w:val="28"/>
+          <w:shd w:val="clear" w:color="auto" w:fill="FFFFFF"/>
+        </w:rPr>
+        <w:t>like ::part</w:t>
+      </w:r>
+      <w:proofErr w:type="gramEnd"/>
+      <w:r>
+        <w:rPr>
+          <w:rFonts w:ascii="Segoe UI" w:hAnsi="Segoe UI" w:cs="Segoe UI"/>
+          <w:color w:val="333333"/>
+          <w:sz w:val="28"/>
+          <w:szCs w:val="28"/>
+          <w:shd w:val="clear" w:color="auto" w:fill="FFFFFF"/>
+        </w:rPr>
+        <w:t xml:space="preserve"> and accessing a global stylesheet are in the pipeline.</w:t>
       </w:r>
     </w:p>
     <w:p>
@@ -9832,6 +10759,7 @@
         </w:rPr>
         <w:t xml:space="preserve">, which have the </w:t>
       </w:r>
+      <w:proofErr w:type="spellStart"/>
       <w:r>
         <w:rPr>
           <w:rFonts w:ascii="Segoe UI" w:hAnsi="Segoe UI" w:cs="Segoe UI"/>
@@ -9844,6 +10772,7 @@
         </w:rPr>
         <w:t>attributeChangedCallback</w:t>
       </w:r>
+      <w:proofErr w:type="spellEnd"/>
       <w:r>
         <w:rPr>
           <w:rFonts w:ascii="Segoe UI" w:hAnsi="Segoe UI" w:cs="Segoe UI"/>
@@ -9854,6 +10783,7 @@
         </w:rPr>
         <w:t xml:space="preserve"> and </w:t>
       </w:r>
+      <w:proofErr w:type="spellStart"/>
       <w:r>
         <w:rPr>
           <w:rFonts w:ascii="Segoe UI" w:hAnsi="Segoe UI" w:cs="Segoe UI"/>
@@ -9866,6 +10796,7 @@
         </w:rPr>
         <w:t>observedAttributes</w:t>
       </w:r>
+      <w:proofErr w:type="spellEnd"/>
       <w:r>
         <w:rPr>
           <w:rFonts w:ascii="Segoe UI" w:hAnsi="Segoe UI" w:cs="Segoe UI"/>
@@ -10118,7 +11049,51 @@
           <w:szCs w:val="28"/>
           <w:shd w:val="clear" w:color="auto" w:fill="FFFFFF"/>
         </w:rPr>
-        <w:t>const compReference = document.querySelector(‘…’).</w:t>
+        <w:t xml:space="preserve">const </w:t>
+      </w:r>
+      <w:proofErr w:type="spellStart"/>
+      <w:r>
+        <w:rPr>
+          <w:rFonts w:ascii="Courier New" w:hAnsi="Courier New" w:cs="Courier New"/>
+          <w:color w:val="333333"/>
+          <w:sz w:val="28"/>
+          <w:szCs w:val="28"/>
+          <w:shd w:val="clear" w:color="auto" w:fill="FFFFFF"/>
+        </w:rPr>
+        <w:t>compReference</w:t>
+      </w:r>
+      <w:proofErr w:type="spellEnd"/>
+      <w:r>
+        <w:rPr>
+          <w:rFonts w:ascii="Courier New" w:hAnsi="Courier New" w:cs="Courier New"/>
+          <w:color w:val="333333"/>
+          <w:sz w:val="28"/>
+          <w:szCs w:val="28"/>
+          <w:shd w:val="clear" w:color="auto" w:fill="FFFFFF"/>
+        </w:rPr>
+        <w:t xml:space="preserve"> = </w:t>
+      </w:r>
+      <w:proofErr w:type="gramStart"/>
+      <w:r>
+        <w:rPr>
+          <w:rFonts w:ascii="Courier New" w:hAnsi="Courier New" w:cs="Courier New"/>
+          <w:color w:val="333333"/>
+          <w:sz w:val="28"/>
+          <w:szCs w:val="28"/>
+          <w:shd w:val="clear" w:color="auto" w:fill="FFFFFF"/>
+        </w:rPr>
+        <w:t>document.querySelector</w:t>
+      </w:r>
+      <w:proofErr w:type="gramEnd"/>
+      <w:r>
+        <w:rPr>
+          <w:rFonts w:ascii="Courier New" w:hAnsi="Courier New" w:cs="Courier New"/>
+          <w:color w:val="333333"/>
+          <w:sz w:val="28"/>
+          <w:szCs w:val="28"/>
+          <w:shd w:val="clear" w:color="auto" w:fill="FFFFFF"/>
+        </w:rPr>
+        <w:t>(‘…’).</w:t>
       </w:r>
     </w:p>
     <w:p>
@@ -10141,7 +11116,29 @@
           <w:szCs w:val="28"/>
           <w:shd w:val="clear" w:color="auto" w:fill="FFFFFF"/>
         </w:rPr>
-        <w:t>Then it can call a method in that component as compReference.someMethod() or set a property</w:t>
+        <w:t xml:space="preserve">Then it can call a method in that component as </w:t>
+      </w:r>
+      <w:proofErr w:type="spellStart"/>
+      <w:r>
+        <w:rPr>
+          <w:rFonts w:ascii="Segoe UI" w:hAnsi="Segoe UI" w:cs="Segoe UI"/>
+          <w:color w:val="333333"/>
+          <w:sz w:val="28"/>
+          <w:szCs w:val="28"/>
+          <w:shd w:val="clear" w:color="auto" w:fill="FFFFFF"/>
+        </w:rPr>
+        <w:t>compReference.someMethod</w:t>
+      </w:r>
+      <w:proofErr w:type="spellEnd"/>
+      <w:r>
+        <w:rPr>
+          <w:rFonts w:ascii="Segoe UI" w:hAnsi="Segoe UI" w:cs="Segoe UI"/>
+          <w:color w:val="333333"/>
+          <w:sz w:val="28"/>
+          <w:szCs w:val="28"/>
+          <w:shd w:val="clear" w:color="auto" w:fill="FFFFFF"/>
+        </w:rPr>
+        <w:t>() or set a property</w:t>
       </w:r>
       <w:r>
         <w:rPr>
@@ -10166,6 +11163,7 @@
           <w:shd w:val="clear" w:color="auto" w:fill="FFFFFF"/>
         </w:rPr>
       </w:pPr>
+      <w:proofErr w:type="spellStart"/>
       <w:r>
         <w:rPr>
           <w:rFonts w:ascii="Courier New" w:hAnsi="Courier New" w:cs="Courier New"/>
@@ -10174,7 +11172,18 @@
           <w:szCs w:val="28"/>
           <w:shd w:val="clear" w:color="auto" w:fill="FFFFFF"/>
         </w:rPr>
-        <w:t>compReference.someProp = ‘some value’</w:t>
+        <w:t>compReference.someProp</w:t>
+      </w:r>
+      <w:proofErr w:type="spellEnd"/>
+      <w:r>
+        <w:rPr>
+          <w:rFonts w:ascii="Courier New" w:hAnsi="Courier New" w:cs="Courier New"/>
+          <w:color w:val="333333"/>
+          <w:sz w:val="28"/>
+          <w:szCs w:val="28"/>
+          <w:shd w:val="clear" w:color="auto" w:fill="FFFFFF"/>
+        </w:rPr>
+        <w:t xml:space="preserve"> = ‘some value’</w:t>
       </w:r>
     </w:p>
     <w:p>
@@ -10220,7 +11229,51 @@
           <w:szCs w:val="28"/>
           <w:shd w:val="clear" w:color="auto" w:fill="FFFFFF"/>
         </w:rPr>
-        <w:t>const compReference = document.querySelector(‘…’)</w:t>
+        <w:t xml:space="preserve">const </w:t>
+      </w:r>
+      <w:proofErr w:type="spellStart"/>
+      <w:r>
+        <w:rPr>
+          <w:rFonts w:ascii="Courier New" w:hAnsi="Courier New" w:cs="Courier New"/>
+          <w:color w:val="333333"/>
+          <w:sz w:val="28"/>
+          <w:szCs w:val="28"/>
+          <w:shd w:val="clear" w:color="auto" w:fill="FFFFFF"/>
+        </w:rPr>
+        <w:t>compReference</w:t>
+      </w:r>
+      <w:proofErr w:type="spellEnd"/>
+      <w:r>
+        <w:rPr>
+          <w:rFonts w:ascii="Courier New" w:hAnsi="Courier New" w:cs="Courier New"/>
+          <w:color w:val="333333"/>
+          <w:sz w:val="28"/>
+          <w:szCs w:val="28"/>
+          <w:shd w:val="clear" w:color="auto" w:fill="FFFFFF"/>
+        </w:rPr>
+        <w:t xml:space="preserve"> = </w:t>
+      </w:r>
+      <w:proofErr w:type="gramStart"/>
+      <w:r>
+        <w:rPr>
+          <w:rFonts w:ascii="Courier New" w:hAnsi="Courier New" w:cs="Courier New"/>
+          <w:color w:val="333333"/>
+          <w:sz w:val="28"/>
+          <w:szCs w:val="28"/>
+          <w:shd w:val="clear" w:color="auto" w:fill="FFFFFF"/>
+        </w:rPr>
+        <w:t>document.querySelector</w:t>
+      </w:r>
+      <w:proofErr w:type="gramEnd"/>
+      <w:r>
+        <w:rPr>
+          <w:rFonts w:ascii="Courier New" w:hAnsi="Courier New" w:cs="Courier New"/>
+          <w:color w:val="333333"/>
+          <w:sz w:val="28"/>
+          <w:szCs w:val="28"/>
+          <w:shd w:val="clear" w:color="auto" w:fill="FFFFFF"/>
+        </w:rPr>
+        <w:t>(‘…’)</w:t>
       </w:r>
       <w:r>
         <w:rPr>
@@ -10436,7 +11489,29 @@
           <w:szCs w:val="28"/>
           <w:shd w:val="clear" w:color="auto" w:fill="FFFFFF"/>
         </w:rPr>
-        <w:t>In this hover tooltip component we can change the attri</w:t>
+        <w:t xml:space="preserve">In this hover tooltip </w:t>
+      </w:r>
+      <w:proofErr w:type="gramStart"/>
+      <w:r>
+        <w:rPr>
+          <w:rFonts w:ascii="Segoe UI" w:hAnsi="Segoe UI" w:cs="Segoe UI"/>
+          <w:color w:val="333333"/>
+          <w:sz w:val="28"/>
+          <w:szCs w:val="28"/>
+          <w:shd w:val="clear" w:color="auto" w:fill="FFFFFF"/>
+        </w:rPr>
+        <w:t>component</w:t>
+      </w:r>
+      <w:proofErr w:type="gramEnd"/>
+      <w:r>
+        <w:rPr>
+          <w:rFonts w:ascii="Segoe UI" w:hAnsi="Segoe UI" w:cs="Segoe UI"/>
+          <w:color w:val="333333"/>
+          <w:sz w:val="28"/>
+          <w:szCs w:val="28"/>
+          <w:shd w:val="clear" w:color="auto" w:fill="FFFFFF"/>
+        </w:rPr>
+        <w:t xml:space="preserve"> we can change the attri</w:t>
       </w:r>
       <w:r>
         <w:rPr>
@@ -10456,7 +11531,18 @@
           <w:szCs w:val="28"/>
           <w:shd w:val="clear" w:color="auto" w:fill="FFFFFF"/>
         </w:rPr>
-        <w:t>‘d</w:t>
+        <w:t>‘</w:t>
+      </w:r>
+      <w:proofErr w:type="spellStart"/>
+      <w:r>
+        <w:rPr>
+          <w:rFonts w:ascii="Segoe UI" w:hAnsi="Segoe UI" w:cs="Segoe UI"/>
+          <w:color w:val="333333"/>
+          <w:sz w:val="28"/>
+          <w:szCs w:val="28"/>
+          <w:shd w:val="clear" w:color="auto" w:fill="FFFFFF"/>
+        </w:rPr>
+        <w:t>d</w:t>
       </w:r>
       <w:r>
         <w:rPr>
@@ -10476,7 +11562,18 @@
           <w:szCs w:val="28"/>
           <w:shd w:val="clear" w:color="auto" w:fill="FFFFFF"/>
         </w:rPr>
-        <w:t>playtext’ manually or programmatically</w:t>
+        <w:t>playtext</w:t>
+      </w:r>
+      <w:proofErr w:type="spellEnd"/>
+      <w:r>
+        <w:rPr>
+          <w:rFonts w:ascii="Segoe UI" w:hAnsi="Segoe UI" w:cs="Segoe UI"/>
+          <w:color w:val="333333"/>
+          <w:sz w:val="28"/>
+          <w:szCs w:val="28"/>
+          <w:shd w:val="clear" w:color="auto" w:fill="FFFFFF"/>
+        </w:rPr>
+        <w:t>’ manually or programmatically</w:t>
       </w:r>
       <w:r>
         <w:rPr>
@@ -10522,7 +11619,29 @@
           <w:szCs w:val="28"/>
           <w:shd w:val="clear" w:color="auto" w:fill="FFFFFF"/>
         </w:rPr>
-        <w:t>In DEV &gt; ELEMENTS, change the displaytext attribute to see this.</w:t>
+        <w:t xml:space="preserve">In DEV &gt; ELEMENTS, change the </w:t>
+      </w:r>
+      <w:proofErr w:type="spellStart"/>
+      <w:r>
+        <w:rPr>
+          <w:rFonts w:ascii="Segoe UI" w:hAnsi="Segoe UI" w:cs="Segoe UI"/>
+          <w:color w:val="333333"/>
+          <w:sz w:val="28"/>
+          <w:szCs w:val="28"/>
+          <w:shd w:val="clear" w:color="auto" w:fill="FFFFFF"/>
+        </w:rPr>
+        <w:t>displaytext</w:t>
+      </w:r>
+      <w:proofErr w:type="spellEnd"/>
+      <w:r>
+        <w:rPr>
+          <w:rFonts w:ascii="Segoe UI" w:hAnsi="Segoe UI" w:cs="Segoe UI"/>
+          <w:color w:val="333333"/>
+          <w:sz w:val="28"/>
+          <w:szCs w:val="28"/>
+          <w:shd w:val="clear" w:color="auto" w:fill="FFFFFF"/>
+        </w:rPr>
+        <w:t xml:space="preserve"> attribute to see this.</w:t>
       </w:r>
     </w:p>
     <w:p>
@@ -10676,7 +11795,29 @@
           <w:szCs w:val="28"/>
           <w:shd w:val="clear" w:color="auto" w:fill="FFFFFF"/>
         </w:rPr>
-        <w:t xml:space="preserve">This shows the attributeChangedCallback </w:t>
+        <w:t xml:space="preserve">This shows the </w:t>
+      </w:r>
+      <w:proofErr w:type="spellStart"/>
+      <w:r>
+        <w:rPr>
+          <w:rFonts w:ascii="Segoe UI" w:hAnsi="Segoe UI" w:cs="Segoe UI"/>
+          <w:color w:val="333333"/>
+          <w:sz w:val="28"/>
+          <w:szCs w:val="28"/>
+          <w:shd w:val="clear" w:color="auto" w:fill="FFFFFF"/>
+        </w:rPr>
+        <w:t>attributeChangedCallback</w:t>
+      </w:r>
+      <w:proofErr w:type="spellEnd"/>
+      <w:r>
+        <w:rPr>
+          <w:rFonts w:ascii="Segoe UI" w:hAnsi="Segoe UI" w:cs="Segoe UI"/>
+          <w:color w:val="333333"/>
+          <w:sz w:val="28"/>
+          <w:szCs w:val="28"/>
+          <w:shd w:val="clear" w:color="auto" w:fill="FFFFFF"/>
+        </w:rPr>
+        <w:t xml:space="preserve"> </w:t>
       </w:r>
       <w:r>
         <w:rPr>
@@ -10849,6 +11990,8 @@
         </w:rPr>
         <w:t> </w:t>
       </w:r>
+      <w:proofErr w:type="spellStart"/>
+      <w:proofErr w:type="gramStart"/>
       <w:r>
         <w:rPr>
           <w:rFonts w:ascii="Segoe UI" w:eastAsia="Times New Roman" w:hAnsi="Segoe UI" w:cs="Segoe UI"/>
@@ -10859,6 +12002,7 @@
         </w:rPr>
         <w:t>observedAttributes</w:t>
       </w:r>
+      <w:proofErr w:type="spellEnd"/>
       <w:r>
         <w:rPr>
           <w:rFonts w:ascii="Segoe UI" w:eastAsia="Times New Roman" w:hAnsi="Segoe UI" w:cs="Segoe UI"/>
@@ -10867,7 +12011,18 @@
           <w:szCs w:val="27"/>
           <w:lang w:eastAsia="en-GB"/>
         </w:rPr>
-        <w:t>() {</w:t>
+        <w:t>(</w:t>
+      </w:r>
+      <w:proofErr w:type="gramEnd"/>
+      <w:r>
+        <w:rPr>
+          <w:rFonts w:ascii="Segoe UI" w:eastAsia="Times New Roman" w:hAnsi="Segoe UI" w:cs="Segoe UI"/>
+          <w:color w:val="D4D4D4"/>
+          <w:sz w:val="27"/>
+          <w:szCs w:val="27"/>
+          <w:lang w:eastAsia="en-GB"/>
+        </w:rPr>
+        <w:t>) {</w:t>
       </w:r>
     </w:p>
     <w:p>
@@ -10922,6 +12077,7 @@
         </w:rPr>
         <w:t>'system'</w:t>
       </w:r>
+      <w:proofErr w:type="gramStart"/>
       <w:r>
         <w:rPr>
           <w:rFonts w:ascii="Segoe UI" w:eastAsia="Times New Roman" w:hAnsi="Segoe UI" w:cs="Segoe UI"/>
@@ -10932,6 +12088,7 @@
         </w:rPr>
         <w:t>];</w:t>
       </w:r>
+      <w:proofErr w:type="gramEnd"/>
     </w:p>
     <w:p>
       <w:pPr>
@@ -11116,6 +12273,8 @@
         </w:rPr>
         <w:t>  </w:t>
       </w:r>
+      <w:proofErr w:type="spellStart"/>
+      <w:proofErr w:type="gramStart"/>
       <w:r>
         <w:rPr>
           <w:rFonts w:ascii="Segoe UI" w:eastAsia="Times New Roman" w:hAnsi="Segoe UI" w:cs="Segoe UI"/>
@@ -11126,6 +12285,7 @@
         </w:rPr>
         <w:t>attributeChangedCallback</w:t>
       </w:r>
+      <w:proofErr w:type="spellEnd"/>
       <w:r>
         <w:rPr>
           <w:rFonts w:ascii="Segoe UI" w:eastAsia="Times New Roman" w:hAnsi="Segoe UI" w:cs="Segoe UI"/>
@@ -11136,6 +12296,7 @@
         </w:rPr>
         <w:t>(</w:t>
       </w:r>
+      <w:proofErr w:type="gramEnd"/>
       <w:r>
         <w:rPr>
           <w:rFonts w:ascii="Segoe UI" w:eastAsia="Times New Roman" w:hAnsi="Segoe UI" w:cs="Segoe UI"/>
@@ -11156,6 +12317,7 @@
         </w:rPr>
         <w:t>, </w:t>
       </w:r>
+      <w:proofErr w:type="spellStart"/>
       <w:r>
         <w:rPr>
           <w:rFonts w:ascii="Segoe UI" w:eastAsia="Times New Roman" w:hAnsi="Segoe UI" w:cs="Segoe UI"/>
@@ -11166,6 +12328,7 @@
         </w:rPr>
         <w:t>oldValue</w:t>
       </w:r>
+      <w:proofErr w:type="spellEnd"/>
       <w:r>
         <w:rPr>
           <w:rFonts w:ascii="Segoe UI" w:eastAsia="Times New Roman" w:hAnsi="Segoe UI" w:cs="Segoe UI"/>
@@ -11176,6 +12339,7 @@
         </w:rPr>
         <w:t>, </w:t>
       </w:r>
+      <w:proofErr w:type="spellStart"/>
       <w:r>
         <w:rPr>
           <w:rFonts w:ascii="Segoe UI" w:eastAsia="Times New Roman" w:hAnsi="Segoe UI" w:cs="Segoe UI"/>
@@ -11186,6 +12350,7 @@
         </w:rPr>
         <w:t>newValue</w:t>
       </w:r>
+      <w:proofErr w:type="spellEnd"/>
       <w:r>
         <w:rPr>
           <w:rFonts w:ascii="Segoe UI" w:eastAsia="Times New Roman" w:hAnsi="Segoe UI" w:cs="Segoe UI"/>
@@ -11302,6 +12467,8 @@
         </w:rPr>
         <w:t>            </w:t>
       </w:r>
+      <w:proofErr w:type="spellStart"/>
+      <w:proofErr w:type="gramStart"/>
       <w:r>
         <w:rPr>
           <w:rFonts w:ascii="Segoe UI" w:eastAsia="Times New Roman" w:hAnsi="Segoe UI" w:cs="Segoe UI"/>
@@ -11332,6 +12499,8 @@
         </w:rPr>
         <w:t>checked</w:t>
       </w:r>
+      <w:proofErr w:type="spellEnd"/>
+      <w:proofErr w:type="gramEnd"/>
       <w:r>
         <w:rPr>
           <w:rFonts w:ascii="Segoe UI" w:eastAsia="Times New Roman" w:hAnsi="Segoe UI" w:cs="Segoe UI"/>
@@ -11342,6 +12511,7 @@
         </w:rPr>
         <w:t> = </w:t>
       </w:r>
+      <w:proofErr w:type="spellStart"/>
       <w:r>
         <w:rPr>
           <w:rFonts w:ascii="Segoe UI" w:eastAsia="Times New Roman" w:hAnsi="Segoe UI" w:cs="Segoe UI"/>
@@ -11352,6 +12522,7 @@
         </w:rPr>
         <w:t>newValue</w:t>
       </w:r>
+      <w:proofErr w:type="spellEnd"/>
       <w:r>
         <w:rPr>
           <w:rFonts w:ascii="Segoe UI" w:eastAsia="Times New Roman" w:hAnsi="Segoe UI" w:cs="Segoe UI"/>
@@ -11511,6 +12682,7 @@
         </w:rPr>
         <w:t> </w:t>
       </w:r>
+      <w:proofErr w:type="spellStart"/>
       <w:r>
         <w:rPr>
           <w:rFonts w:ascii="Segoe UI" w:eastAsia="Times New Roman" w:hAnsi="Segoe UI" w:cs="Segoe UI"/>
@@ -11521,6 +12693,7 @@
         </w:rPr>
         <w:t>isChecked</w:t>
       </w:r>
+      <w:proofErr w:type="spellEnd"/>
       <w:r>
         <w:rPr>
           <w:rFonts w:ascii="Segoe UI" w:eastAsia="Times New Roman" w:hAnsi="Segoe UI" w:cs="Segoe UI"/>
@@ -11561,6 +12734,7 @@
         </w:rPr>
         <w:t>value</w:t>
       </w:r>
+      <w:proofErr w:type="gramStart"/>
       <w:r>
         <w:rPr>
           <w:rFonts w:ascii="Segoe UI" w:eastAsia="Times New Roman" w:hAnsi="Segoe UI" w:cs="Segoe UI"/>
@@ -11571,6 +12745,7 @@
         </w:rPr>
         <w:t>);</w:t>
       </w:r>
+      <w:proofErr w:type="gramEnd"/>
     </w:p>
     <w:p>
       <w:pPr>
@@ -11614,6 +12789,7 @@
         </w:rPr>
         <w:t> (</w:t>
       </w:r>
+      <w:proofErr w:type="spellStart"/>
       <w:r>
         <w:rPr>
           <w:rFonts w:ascii="Segoe UI" w:eastAsia="Times New Roman" w:hAnsi="Segoe UI" w:cs="Segoe UI"/>
@@ -11624,6 +12800,7 @@
         </w:rPr>
         <w:t>isChecked</w:t>
       </w:r>
+      <w:proofErr w:type="spellEnd"/>
       <w:r>
         <w:rPr>
           <w:rFonts w:ascii="Segoe UI" w:eastAsia="Times New Roman" w:hAnsi="Segoe UI" w:cs="Segoe UI"/>
@@ -11701,7 +12878,41 @@
           <w:szCs w:val="27"/>
           <w:lang w:eastAsia="en-GB"/>
         </w:rPr>
-        <w:t>// attributeChangedCallback() which then sets this property // again.</w:t>
+        <w:t>// </w:t>
+      </w:r>
+      <w:proofErr w:type="spellStart"/>
+      <w:proofErr w:type="gramStart"/>
+      <w:r>
+        <w:rPr>
+          <w:rFonts w:ascii="Segoe UI" w:eastAsia="Times New Roman" w:hAnsi="Segoe UI" w:cs="Segoe UI"/>
+          <w:color w:val="6A9955"/>
+          <w:sz w:val="27"/>
+          <w:szCs w:val="27"/>
+          <w:lang w:eastAsia="en-GB"/>
+        </w:rPr>
+        <w:t>attributeChangedCallback</w:t>
+      </w:r>
+      <w:proofErr w:type="spellEnd"/>
+      <w:r>
+        <w:rPr>
+          <w:rFonts w:ascii="Segoe UI" w:eastAsia="Times New Roman" w:hAnsi="Segoe UI" w:cs="Segoe UI"/>
+          <w:color w:val="6A9955"/>
+          <w:sz w:val="27"/>
+          <w:szCs w:val="27"/>
+          <w:lang w:eastAsia="en-GB"/>
+        </w:rPr>
+        <w:t>(</w:t>
+      </w:r>
+      <w:proofErr w:type="gramEnd"/>
+      <w:r>
+        <w:rPr>
+          <w:rFonts w:ascii="Segoe UI" w:eastAsia="Times New Roman" w:hAnsi="Segoe UI" w:cs="Segoe UI"/>
+          <w:color w:val="6A9955"/>
+          <w:sz w:val="27"/>
+          <w:szCs w:val="27"/>
+          <w:lang w:eastAsia="en-GB"/>
+        </w:rPr>
+        <w:t>) which then sets this property // again.</w:t>
       </w:r>
     </w:p>
     <w:p>
@@ -11726,6 +12937,8 @@
         </w:rPr>
         <w:t>            </w:t>
       </w:r>
+      <w:proofErr w:type="spellStart"/>
+      <w:proofErr w:type="gramStart"/>
       <w:r>
         <w:rPr>
           <w:rFonts w:ascii="Segoe UI" w:eastAsia="Times New Roman" w:hAnsi="Segoe UI" w:cs="Segoe UI"/>
@@ -11756,6 +12969,8 @@
         </w:rPr>
         <w:t>setAttribute</w:t>
       </w:r>
+      <w:proofErr w:type="spellEnd"/>
+      <w:proofErr w:type="gramEnd"/>
       <w:r>
         <w:rPr>
           <w:rFonts w:ascii="Segoe UI" w:eastAsia="Times New Roman" w:hAnsi="Segoe UI" w:cs="Segoe UI"/>
@@ -11862,6 +13077,8 @@
         </w:rPr>
         <w:t>            </w:t>
       </w:r>
+      <w:proofErr w:type="spellStart"/>
+      <w:proofErr w:type="gramStart"/>
       <w:r>
         <w:rPr>
           <w:rFonts w:ascii="Segoe UI" w:eastAsia="Times New Roman" w:hAnsi="Segoe UI" w:cs="Segoe UI"/>
@@ -11892,6 +13109,8 @@
         </w:rPr>
         <w:t>removeAttribute</w:t>
       </w:r>
+      <w:proofErr w:type="spellEnd"/>
+      <w:proofErr w:type="gramEnd"/>
       <w:r>
         <w:rPr>
           <w:rFonts w:ascii="Segoe UI" w:eastAsia="Times New Roman" w:hAnsi="Segoe UI" w:cs="Segoe UI"/>
@@ -12054,6 +13273,8 @@
         </w:rPr>
         <w:t> </w:t>
       </w:r>
+      <w:proofErr w:type="spellStart"/>
+      <w:proofErr w:type="gramStart"/>
       <w:r>
         <w:rPr>
           <w:rFonts w:ascii="Segoe UI" w:eastAsia="Times New Roman" w:hAnsi="Segoe UI" w:cs="Segoe UI"/>
@@ -12064,6 +13285,7 @@
         </w:rPr>
         <w:t>observedAttributes</w:t>
       </w:r>
+      <w:proofErr w:type="spellEnd"/>
       <w:r>
         <w:rPr>
           <w:rFonts w:ascii="Segoe UI" w:eastAsia="Times New Roman" w:hAnsi="Segoe UI" w:cs="Segoe UI"/>
@@ -12072,7 +13294,18 @@
           <w:szCs w:val="27"/>
           <w:lang w:eastAsia="en-GB"/>
         </w:rPr>
-        <w:t>() {</w:t>
+        <w:t>(</w:t>
+      </w:r>
+      <w:proofErr w:type="gramEnd"/>
+      <w:r>
+        <w:rPr>
+          <w:rFonts w:ascii="Segoe UI" w:eastAsia="Times New Roman" w:hAnsi="Segoe UI" w:cs="Segoe UI"/>
+          <w:color w:val="D4D4D4"/>
+          <w:sz w:val="27"/>
+          <w:szCs w:val="27"/>
+          <w:lang w:eastAsia="en-GB"/>
+        </w:rPr>
+        <w:t>) {</w:t>
       </w:r>
     </w:p>
     <w:p>
@@ -12125,8 +13358,31 @@
           <w:szCs w:val="27"/>
           <w:lang w:eastAsia="en-GB"/>
         </w:rPr>
-        <w:t>'postid'</w:t>
-      </w:r>
+        <w:t>'</w:t>
+      </w:r>
+      <w:proofErr w:type="spellStart"/>
+      <w:r>
+        <w:rPr>
+          <w:rFonts w:ascii="Segoe UI" w:eastAsia="Times New Roman" w:hAnsi="Segoe UI" w:cs="Segoe UI"/>
+          <w:color w:val="CE9178"/>
+          <w:sz w:val="27"/>
+          <w:szCs w:val="27"/>
+          <w:lang w:eastAsia="en-GB"/>
+        </w:rPr>
+        <w:t>postid</w:t>
+      </w:r>
+      <w:proofErr w:type="spellEnd"/>
+      <w:r>
+        <w:rPr>
+          <w:rFonts w:ascii="Segoe UI" w:eastAsia="Times New Roman" w:hAnsi="Segoe UI" w:cs="Segoe UI"/>
+          <w:color w:val="CE9178"/>
+          <w:sz w:val="27"/>
+          <w:szCs w:val="27"/>
+          <w:lang w:eastAsia="en-GB"/>
+        </w:rPr>
+        <w:t>'</w:t>
+      </w:r>
+      <w:proofErr w:type="gramStart"/>
       <w:r>
         <w:rPr>
           <w:rFonts w:ascii="Segoe UI" w:eastAsia="Times New Roman" w:hAnsi="Segoe UI" w:cs="Segoe UI"/>
@@ -12137,6 +13393,7 @@
         </w:rPr>
         <w:t>];</w:t>
       </w:r>
+      <w:proofErr w:type="gramEnd"/>
     </w:p>
     <w:p>
       <w:pPr>
@@ -12203,6 +13460,8 @@
         </w:rPr>
         <w:t> </w:t>
       </w:r>
+      <w:proofErr w:type="spellStart"/>
+      <w:proofErr w:type="gramStart"/>
       <w:r>
         <w:rPr>
           <w:rFonts w:ascii="Segoe UI" w:eastAsia="Times New Roman" w:hAnsi="Segoe UI" w:cs="Segoe UI"/>
@@ -12213,6 +13472,7 @@
         </w:rPr>
         <w:t>postID</w:t>
       </w:r>
+      <w:proofErr w:type="spellEnd"/>
       <w:r>
         <w:rPr>
           <w:rFonts w:ascii="Segoe UI" w:eastAsia="Times New Roman" w:hAnsi="Segoe UI" w:cs="Segoe UI"/>
@@ -12221,7 +13481,18 @@
           <w:szCs w:val="27"/>
           <w:lang w:eastAsia="en-GB"/>
         </w:rPr>
-        <w:t>() {</w:t>
+        <w:t>(</w:t>
+      </w:r>
+      <w:proofErr w:type="gramEnd"/>
+      <w:r>
+        <w:rPr>
+          <w:rFonts w:ascii="Segoe UI" w:eastAsia="Times New Roman" w:hAnsi="Segoe UI" w:cs="Segoe UI"/>
+          <w:color w:val="D4D4D4"/>
+          <w:sz w:val="27"/>
+          <w:szCs w:val="27"/>
+          <w:lang w:eastAsia="en-GB"/>
+        </w:rPr>
+        <w:t>) {</w:t>
       </w:r>
     </w:p>
     <w:p>
@@ -12266,6 +13537,8 @@
         </w:rPr>
         <w:t> </w:t>
       </w:r>
+      <w:proofErr w:type="spellStart"/>
+      <w:proofErr w:type="gramStart"/>
       <w:r>
         <w:rPr>
           <w:rFonts w:ascii="Segoe UI" w:eastAsia="Times New Roman" w:hAnsi="Segoe UI" w:cs="Segoe UI"/>
@@ -12296,6 +13569,8 @@
         </w:rPr>
         <w:t>getAttribute</w:t>
       </w:r>
+      <w:proofErr w:type="spellEnd"/>
+      <w:proofErr w:type="gramEnd"/>
       <w:r>
         <w:rPr>
           <w:rFonts w:ascii="Segoe UI" w:eastAsia="Times New Roman" w:hAnsi="Segoe UI" w:cs="Segoe UI"/>
@@ -12314,7 +13589,29 @@
           <w:szCs w:val="27"/>
           <w:lang w:eastAsia="en-GB"/>
         </w:rPr>
-        <w:t>'postid'</w:t>
+        <w:t>'</w:t>
+      </w:r>
+      <w:proofErr w:type="spellStart"/>
+      <w:r>
+        <w:rPr>
+          <w:rFonts w:ascii="Segoe UI" w:eastAsia="Times New Roman" w:hAnsi="Segoe UI" w:cs="Segoe UI"/>
+          <w:color w:val="CE9178"/>
+          <w:sz w:val="27"/>
+          <w:szCs w:val="27"/>
+          <w:lang w:eastAsia="en-GB"/>
+        </w:rPr>
+        <w:t>postid</w:t>
+      </w:r>
+      <w:proofErr w:type="spellEnd"/>
+      <w:r>
+        <w:rPr>
+          <w:rFonts w:ascii="Segoe UI" w:eastAsia="Times New Roman" w:hAnsi="Segoe UI" w:cs="Segoe UI"/>
+          <w:color w:val="CE9178"/>
+          <w:sz w:val="27"/>
+          <w:szCs w:val="27"/>
+          <w:lang w:eastAsia="en-GB"/>
+        </w:rPr>
+        <w:t>'</w:t>
       </w:r>
       <w:r>
         <w:rPr>
@@ -12393,6 +13690,7 @@
         </w:rPr>
         <w:t> </w:t>
       </w:r>
+      <w:proofErr w:type="spellStart"/>
       <w:r>
         <w:rPr>
           <w:rFonts w:ascii="Segoe UI" w:eastAsia="Times New Roman" w:hAnsi="Segoe UI" w:cs="Segoe UI"/>
@@ -12403,6 +13701,7 @@
         </w:rPr>
         <w:t>postID</w:t>
       </w:r>
+      <w:proofErr w:type="spellEnd"/>
       <w:r>
         <w:rPr>
           <w:rFonts w:ascii="Segoe UI" w:eastAsia="Times New Roman" w:hAnsi="Segoe UI" w:cs="Segoe UI"/>
@@ -12413,6 +13712,7 @@
         </w:rPr>
         <w:t>(</w:t>
       </w:r>
+      <w:proofErr w:type="spellStart"/>
       <w:r>
         <w:rPr>
           <w:rFonts w:ascii="Segoe UI" w:eastAsia="Times New Roman" w:hAnsi="Segoe UI" w:cs="Segoe UI"/>
@@ -12423,6 +13723,7 @@
         </w:rPr>
         <w:t>val</w:t>
       </w:r>
+      <w:proofErr w:type="spellEnd"/>
       <w:r>
         <w:rPr>
           <w:rFonts w:ascii="Segoe UI" w:eastAsia="Times New Roman" w:hAnsi="Segoe UI" w:cs="Segoe UI"/>
@@ -12456,6 +13757,8 @@
         </w:rPr>
         <w:t>      </w:t>
       </w:r>
+      <w:proofErr w:type="spellStart"/>
+      <w:proofErr w:type="gramStart"/>
       <w:r>
         <w:rPr>
           <w:rFonts w:ascii="Segoe UI" w:eastAsia="Times New Roman" w:hAnsi="Segoe UI" w:cs="Segoe UI"/>
@@ -12486,6 +13789,8 @@
         </w:rPr>
         <w:t>setAttribute</w:t>
       </w:r>
+      <w:proofErr w:type="spellEnd"/>
+      <w:proofErr w:type="gramEnd"/>
       <w:r>
         <w:rPr>
           <w:rFonts w:ascii="Segoe UI" w:eastAsia="Times New Roman" w:hAnsi="Segoe UI" w:cs="Segoe UI"/>
@@ -12504,7 +13809,29 @@
           <w:szCs w:val="27"/>
           <w:lang w:eastAsia="en-GB"/>
         </w:rPr>
-        <w:t>'postid'</w:t>
+        <w:t>'</w:t>
+      </w:r>
+      <w:proofErr w:type="spellStart"/>
+      <w:r>
+        <w:rPr>
+          <w:rFonts w:ascii="Segoe UI" w:eastAsia="Times New Roman" w:hAnsi="Segoe UI" w:cs="Segoe UI"/>
+          <w:color w:val="CE9178"/>
+          <w:sz w:val="27"/>
+          <w:szCs w:val="27"/>
+          <w:lang w:eastAsia="en-GB"/>
+        </w:rPr>
+        <w:t>postid</w:t>
+      </w:r>
+      <w:proofErr w:type="spellEnd"/>
+      <w:r>
+        <w:rPr>
+          <w:rFonts w:ascii="Segoe UI" w:eastAsia="Times New Roman" w:hAnsi="Segoe UI" w:cs="Segoe UI"/>
+          <w:color w:val="CE9178"/>
+          <w:sz w:val="27"/>
+          <w:szCs w:val="27"/>
+          <w:lang w:eastAsia="en-GB"/>
+        </w:rPr>
+        <w:t>'</w:t>
       </w:r>
       <w:r>
         <w:rPr>
@@ -12516,6 +13843,7 @@
         </w:rPr>
         <w:t>, </w:t>
       </w:r>
+      <w:proofErr w:type="spellStart"/>
       <w:r>
         <w:rPr>
           <w:rFonts w:ascii="Segoe UI" w:eastAsia="Times New Roman" w:hAnsi="Segoe UI" w:cs="Segoe UI"/>
@@ -12526,6 +13854,7 @@
         </w:rPr>
         <w:t>val</w:t>
       </w:r>
+      <w:proofErr w:type="spellEnd"/>
       <w:r>
         <w:rPr>
           <w:rFonts w:ascii="Segoe UI" w:eastAsia="Times New Roman" w:hAnsi="Segoe UI" w:cs="Segoe UI"/>
@@ -12582,6 +13911,8 @@
         </w:rPr>
         <w:t>   </w:t>
       </w:r>
+      <w:proofErr w:type="spellStart"/>
+      <w:proofErr w:type="gramStart"/>
       <w:r>
         <w:rPr>
           <w:rFonts w:ascii="Segoe UI" w:eastAsia="Times New Roman" w:hAnsi="Segoe UI" w:cs="Segoe UI"/>
@@ -12592,6 +13923,7 @@
         </w:rPr>
         <w:t>attributeChangedCallback</w:t>
       </w:r>
+      <w:proofErr w:type="spellEnd"/>
       <w:r>
         <w:rPr>
           <w:rFonts w:ascii="Segoe UI" w:eastAsia="Times New Roman" w:hAnsi="Segoe UI" w:cs="Segoe UI"/>
@@ -12602,6 +13934,7 @@
         </w:rPr>
         <w:t>(</w:t>
       </w:r>
+      <w:proofErr w:type="gramEnd"/>
       <w:r>
         <w:rPr>
           <w:rFonts w:ascii="Segoe UI" w:eastAsia="Times New Roman" w:hAnsi="Segoe UI" w:cs="Segoe UI"/>
@@ -12622,6 +13955,7 @@
         </w:rPr>
         <w:t>, </w:t>
       </w:r>
+      <w:proofErr w:type="spellStart"/>
       <w:r>
         <w:rPr>
           <w:rFonts w:ascii="Segoe UI" w:eastAsia="Times New Roman" w:hAnsi="Segoe UI" w:cs="Segoe UI"/>
@@ -12642,6 +13976,7 @@
         </w:rPr>
         <w:t>Value</w:t>
       </w:r>
+      <w:proofErr w:type="spellEnd"/>
       <w:r>
         <w:rPr>
           <w:rFonts w:ascii="Segoe UI" w:eastAsia="Times New Roman" w:hAnsi="Segoe UI" w:cs="Segoe UI"/>
@@ -12652,6 +13987,7 @@
         </w:rPr>
         <w:t>, </w:t>
       </w:r>
+      <w:proofErr w:type="spellStart"/>
       <w:r>
         <w:rPr>
           <w:rFonts w:ascii="Segoe UI" w:eastAsia="Times New Roman" w:hAnsi="Segoe UI" w:cs="Segoe UI"/>
@@ -12672,6 +14008,7 @@
         </w:rPr>
         <w:t>Value</w:t>
       </w:r>
+      <w:proofErr w:type="spellEnd"/>
       <w:r>
         <w:rPr>
           <w:rFonts w:ascii="Segoe UI" w:eastAsia="Times New Roman" w:hAnsi="Segoe UI" w:cs="Segoe UI"/>
@@ -12753,7 +14090,29 @@
           <w:szCs w:val="27"/>
           <w:lang w:eastAsia="en-GB"/>
         </w:rPr>
-        <w:t>'postid'</w:t>
+        <w:t>'</w:t>
+      </w:r>
+      <w:proofErr w:type="spellStart"/>
+      <w:r>
+        <w:rPr>
+          <w:rFonts w:ascii="Segoe UI" w:eastAsia="Times New Roman" w:hAnsi="Segoe UI" w:cs="Segoe UI"/>
+          <w:color w:val="CE9178"/>
+          <w:sz w:val="27"/>
+          <w:szCs w:val="27"/>
+          <w:lang w:eastAsia="en-GB"/>
+        </w:rPr>
+        <w:t>postid</w:t>
+      </w:r>
+      <w:proofErr w:type="spellEnd"/>
+      <w:r>
+        <w:rPr>
+          <w:rFonts w:ascii="Segoe UI" w:eastAsia="Times New Roman" w:hAnsi="Segoe UI" w:cs="Segoe UI"/>
+          <w:color w:val="CE9178"/>
+          <w:sz w:val="27"/>
+          <w:szCs w:val="27"/>
+          <w:lang w:eastAsia="en-GB"/>
+        </w:rPr>
+        <w:t>'</w:t>
       </w:r>
       <w:r>
         <w:rPr>
@@ -12788,6 +14147,8 @@
         </w:rPr>
         <w:t>         </w:t>
       </w:r>
+      <w:proofErr w:type="spellStart"/>
+      <w:proofErr w:type="gramStart"/>
       <w:r>
         <w:rPr>
           <w:rFonts w:ascii="Segoe UI" w:eastAsia="Times New Roman" w:hAnsi="Segoe UI" w:cs="Segoe UI"/>
@@ -12818,6 +14179,8 @@
         </w:rPr>
         <w:t>getPost</w:t>
       </w:r>
+      <w:proofErr w:type="spellEnd"/>
+      <w:proofErr w:type="gramEnd"/>
       <w:r>
         <w:rPr>
           <w:rFonts w:ascii="Segoe UI" w:eastAsia="Times New Roman" w:hAnsi="Segoe UI" w:cs="Segoe UI"/>
@@ -13118,6 +14481,8 @@
         </w:rPr>
         <w:t>          </w:t>
       </w:r>
+      <w:proofErr w:type="spellStart"/>
+      <w:proofErr w:type="gramStart"/>
       <w:r>
         <w:rPr>
           <w:rFonts w:ascii="Segoe UI" w:eastAsia="Times New Roman" w:hAnsi="Segoe UI" w:cs="Segoe UI"/>
@@ -13148,6 +14513,8 @@
         </w:rPr>
         <w:t>dispatchEvent</w:t>
       </w:r>
+      <w:proofErr w:type="spellEnd"/>
+      <w:proofErr w:type="gramEnd"/>
       <w:r>
         <w:rPr>
           <w:rFonts w:ascii="Segoe UI" w:eastAsia="Times New Roman" w:hAnsi="Segoe UI" w:cs="Segoe UI"/>
@@ -13178,6 +14545,7 @@
         </w:rPr>
         <w:t> </w:t>
       </w:r>
+      <w:proofErr w:type="spellStart"/>
       <w:r>
         <w:rPr>
           <w:rFonts w:ascii="Segoe UI" w:eastAsia="Times New Roman" w:hAnsi="Segoe UI" w:cs="Segoe UI"/>
@@ -13188,6 +14556,7 @@
         </w:rPr>
         <w:t>CustomEvent</w:t>
       </w:r>
+      <w:proofErr w:type="spellEnd"/>
       <w:r>
         <w:rPr>
           <w:rFonts w:ascii="Segoe UI" w:eastAsia="Times New Roman" w:hAnsi="Segoe UI" w:cs="Segoe UI"/>
@@ -13206,7 +14575,29 @@
           <w:szCs w:val="27"/>
           <w:lang w:eastAsia="en-GB"/>
         </w:rPr>
-        <w:t>'childClick'</w:t>
+        <w:t>'</w:t>
+      </w:r>
+      <w:proofErr w:type="spellStart"/>
+      <w:r>
+        <w:rPr>
+          <w:rFonts w:ascii="Segoe UI" w:eastAsia="Times New Roman" w:hAnsi="Segoe UI" w:cs="Segoe UI"/>
+          <w:color w:val="CE9178"/>
+          <w:sz w:val="27"/>
+          <w:szCs w:val="27"/>
+          <w:lang w:eastAsia="en-GB"/>
+        </w:rPr>
+        <w:t>childClick</w:t>
+      </w:r>
+      <w:proofErr w:type="spellEnd"/>
+      <w:r>
+        <w:rPr>
+          <w:rFonts w:ascii="Segoe UI" w:eastAsia="Times New Roman" w:hAnsi="Segoe UI" w:cs="Segoe UI"/>
+          <w:color w:val="CE9178"/>
+          <w:sz w:val="27"/>
+          <w:szCs w:val="27"/>
+          <w:lang w:eastAsia="en-GB"/>
+        </w:rPr>
+        <w:t>'</w:t>
       </w:r>
       <w:r>
         <w:rPr>
@@ -13226,7 +14617,29 @@
           <w:szCs w:val="27"/>
           <w:lang w:eastAsia="en-GB"/>
         </w:rPr>
-        <w:t xml:space="preserve"> // ‘childClick’ is our custom event name</w:t>
+        <w:t xml:space="preserve"> // ‘</w:t>
+      </w:r>
+      <w:proofErr w:type="spellStart"/>
+      <w:r>
+        <w:rPr>
+          <w:rFonts w:ascii="Segoe UI" w:eastAsia="Times New Roman" w:hAnsi="Segoe UI" w:cs="Segoe UI"/>
+          <w:color w:val="D4D4D4"/>
+          <w:sz w:val="27"/>
+          <w:szCs w:val="27"/>
+          <w:lang w:eastAsia="en-GB"/>
+        </w:rPr>
+        <w:t>childClick</w:t>
+      </w:r>
+      <w:proofErr w:type="spellEnd"/>
+      <w:r>
+        <w:rPr>
+          <w:rFonts w:ascii="Segoe UI" w:eastAsia="Times New Roman" w:hAnsi="Segoe UI" w:cs="Segoe UI"/>
+          <w:color w:val="D4D4D4"/>
+          <w:sz w:val="27"/>
+          <w:szCs w:val="27"/>
+          <w:lang w:eastAsia="en-GB"/>
+        </w:rPr>
+        <w:t>’ is our custom event name</w:t>
       </w:r>
     </w:p>
     <w:p>
@@ -13338,6 +14751,7 @@
         </w:rPr>
         <w:t> + </w:t>
       </w:r>
+      <w:proofErr w:type="gramStart"/>
       <w:r>
         <w:rPr>
           <w:rFonts w:ascii="Segoe UI" w:eastAsia="Times New Roman" w:hAnsi="Segoe UI" w:cs="Segoe UI"/>
@@ -13366,7 +14780,18 @@
           <w:szCs w:val="27"/>
           <w:lang w:eastAsia="en-GB"/>
         </w:rPr>
-        <w:t>_currentCount</w:t>
+        <w:t>_</w:t>
+      </w:r>
+      <w:proofErr w:type="gramEnd"/>
+      <w:r>
+        <w:rPr>
+          <w:rFonts w:ascii="Segoe UI" w:eastAsia="Times New Roman" w:hAnsi="Segoe UI" w:cs="Segoe UI"/>
+          <w:color w:val="9CDCFE"/>
+          <w:sz w:val="27"/>
+          <w:szCs w:val="27"/>
+          <w:lang w:eastAsia="en-GB"/>
+        </w:rPr>
+        <w:t>currentCount</w:t>
       </w:r>
       <w:r>
         <w:rPr>
@@ -13773,7 +15198,29 @@
           <w:szCs w:val="30"/>
           <w:lang w:eastAsia="en-GB"/>
         </w:rPr>
-        <w:t> childOne </w:t>
+        <w:t> </w:t>
+      </w:r>
+      <w:proofErr w:type="spellStart"/>
+      <w:r>
+        <w:rPr>
+          <w:rFonts w:ascii="Consolas" w:eastAsia="Times New Roman" w:hAnsi="Consolas" w:cs="Times New Roman"/>
+          <w:color w:val="D7D7D7"/>
+          <w:sz w:val="30"/>
+          <w:szCs w:val="30"/>
+          <w:lang w:eastAsia="en-GB"/>
+        </w:rPr>
+        <w:t>childOne</w:t>
+      </w:r>
+      <w:proofErr w:type="spellEnd"/>
+      <w:r>
+        <w:rPr>
+          <w:rFonts w:ascii="Consolas" w:eastAsia="Times New Roman" w:hAnsi="Consolas" w:cs="Times New Roman"/>
+          <w:color w:val="D7D7D7"/>
+          <w:sz w:val="30"/>
+          <w:szCs w:val="30"/>
+          <w:lang w:eastAsia="en-GB"/>
+        </w:rPr>
+        <w:t> </w:t>
       </w:r>
       <w:r>
         <w:rPr>
@@ -13793,7 +15240,18 @@
           <w:szCs w:val="30"/>
           <w:lang w:eastAsia="en-GB"/>
         </w:rPr>
-        <w:t> document.</w:t>
+        <w:t> </w:t>
+      </w:r>
+      <w:proofErr w:type="gramStart"/>
+      <w:r>
+        <w:rPr>
+          <w:rFonts w:ascii="Consolas" w:eastAsia="Times New Roman" w:hAnsi="Consolas" w:cs="Times New Roman"/>
+          <w:color w:val="D7D7D7"/>
+          <w:sz w:val="30"/>
+          <w:szCs w:val="30"/>
+          <w:lang w:eastAsia="en-GB"/>
+        </w:rPr>
+        <w:t>document.</w:t>
       </w:r>
       <w:r>
         <w:rPr>
@@ -13805,6 +15263,7 @@
         </w:rPr>
         <w:t>querySelector</w:t>
       </w:r>
+      <w:proofErr w:type="gramEnd"/>
       <w:r>
         <w:rPr>
           <w:rFonts w:ascii="Consolas" w:eastAsia="Times New Roman" w:hAnsi="Consolas" w:cs="Times New Roman"/>
@@ -13866,13 +15325,10 @@
           <w:szCs w:val="30"/>
           <w:lang w:eastAsia="en-GB"/>
         </w:rPr>
-        <w:t>// listen for the custom event ‘childClick</w:t>
-      </w:r>
-    </w:p>
-    <w:p>
-      <w:pPr>
-        <w:shd w:val="clear" w:color="auto" w:fill="0D1011"/>
-        <w:spacing w:after="0" w:line="405" w:lineRule="atLeast"/>
+        <w:t>// listen for the custom event ‘</w:t>
+      </w:r>
+      <w:proofErr w:type="spellStart"/>
+      <w:r>
         <w:rPr>
           <w:rFonts w:ascii="Consolas" w:eastAsia="Times New Roman" w:hAnsi="Consolas" w:cs="Times New Roman"/>
           <w:color w:val="D7D7D7"/>
@@ -13880,8 +15336,14 @@
           <w:szCs w:val="30"/>
           <w:lang w:eastAsia="en-GB"/>
         </w:rPr>
-      </w:pPr>
-      <w:r>
+        <w:t>childClick</w:t>
+      </w:r>
+      <w:proofErr w:type="spellEnd"/>
+    </w:p>
+    <w:p>
+      <w:pPr>
+        <w:shd w:val="clear" w:color="auto" w:fill="0D1011"/>
+        <w:spacing w:after="0" w:line="405" w:lineRule="atLeast"/>
         <w:rPr>
           <w:rFonts w:ascii="Consolas" w:eastAsia="Times New Roman" w:hAnsi="Consolas" w:cs="Times New Roman"/>
           <w:color w:val="D7D7D7"/>
@@ -13889,7 +15351,27 @@
           <w:szCs w:val="30"/>
           <w:lang w:eastAsia="en-GB"/>
         </w:rPr>
-        <w:t>    childOne.</w:t>
+      </w:pPr>
+      <w:r>
+        <w:rPr>
+          <w:rFonts w:ascii="Consolas" w:eastAsia="Times New Roman" w:hAnsi="Consolas" w:cs="Times New Roman"/>
+          <w:color w:val="D7D7D7"/>
+          <w:sz w:val="30"/>
+          <w:szCs w:val="30"/>
+          <w:lang w:eastAsia="en-GB"/>
+        </w:rPr>
+        <w:t>    </w:t>
+      </w:r>
+      <w:proofErr w:type="spellStart"/>
+      <w:r>
+        <w:rPr>
+          <w:rFonts w:ascii="Consolas" w:eastAsia="Times New Roman" w:hAnsi="Consolas" w:cs="Times New Roman"/>
+          <w:color w:val="D7D7D7"/>
+          <w:sz w:val="30"/>
+          <w:szCs w:val="30"/>
+          <w:lang w:eastAsia="en-GB"/>
+        </w:rPr>
+        <w:t>childOne.</w:t>
       </w:r>
       <w:r>
         <w:rPr>
@@ -13901,6 +15383,7 @@
         </w:rPr>
         <w:t>addEventListener</w:t>
       </w:r>
+      <w:proofErr w:type="spellEnd"/>
       <w:r>
         <w:rPr>
           <w:rFonts w:ascii="Consolas" w:eastAsia="Times New Roman" w:hAnsi="Consolas" w:cs="Times New Roman"/>
@@ -13919,7 +15402,29 @@
           <w:szCs w:val="30"/>
           <w:lang w:eastAsia="en-GB"/>
         </w:rPr>
-        <w:t>'childClick'</w:t>
+        <w:t>'</w:t>
+      </w:r>
+      <w:proofErr w:type="spellStart"/>
+      <w:r>
+        <w:rPr>
+          <w:rFonts w:ascii="Consolas" w:eastAsia="Times New Roman" w:hAnsi="Consolas" w:cs="Times New Roman"/>
+          <w:color w:val="E6DB74"/>
+          <w:sz w:val="30"/>
+          <w:szCs w:val="30"/>
+          <w:lang w:eastAsia="en-GB"/>
+        </w:rPr>
+        <w:t>childClick</w:t>
+      </w:r>
+      <w:proofErr w:type="spellEnd"/>
+      <w:r>
+        <w:rPr>
+          <w:rFonts w:ascii="Consolas" w:eastAsia="Times New Roman" w:hAnsi="Consolas" w:cs="Times New Roman"/>
+          <w:color w:val="E6DB74"/>
+          <w:sz w:val="30"/>
+          <w:szCs w:val="30"/>
+          <w:lang w:eastAsia="en-GB"/>
+        </w:rPr>
+        <w:t>'</w:t>
       </w:r>
       <w:r>
         <w:rPr>
@@ -14062,6 +15567,7 @@
         </w:rPr>
         <w:t>"&lt;child-one&gt; HTML PAGE: Event heard on page in childOne"</w:t>
       </w:r>
+      <w:proofErr w:type="gramStart"/>
       <w:r>
         <w:rPr>
           <w:rFonts w:ascii="Consolas" w:eastAsia="Times New Roman" w:hAnsi="Consolas" w:cs="Times New Roman"/>
@@ -14072,6 +15578,7 @@
         </w:rPr>
         <w:t>);</w:t>
       </w:r>
+      <w:proofErr w:type="gramEnd"/>
     </w:p>
     <w:p>
       <w:pPr>
@@ -14147,6 +15654,7 @@
         </w:rPr>
         <w:t>vent</w:t>
       </w:r>
+      <w:proofErr w:type="gramStart"/>
       <w:r>
         <w:rPr>
           <w:rFonts w:ascii="Consolas" w:eastAsia="Times New Roman" w:hAnsi="Consolas" w:cs="Times New Roman"/>
@@ -14157,6 +15665,7 @@
         </w:rPr>
         <w:t>);</w:t>
       </w:r>
+      <w:proofErr w:type="gramEnd"/>
     </w:p>
     <w:p>
       <w:pPr>
@@ -14200,7 +15709,29 @@
           <w:szCs w:val="30"/>
           <w:lang w:eastAsia="en-GB"/>
         </w:rPr>
-        <w:t> pOutput </w:t>
+        <w:t> </w:t>
+      </w:r>
+      <w:proofErr w:type="spellStart"/>
+      <w:r>
+        <w:rPr>
+          <w:rFonts w:ascii="Consolas" w:eastAsia="Times New Roman" w:hAnsi="Consolas" w:cs="Times New Roman"/>
+          <w:color w:val="D7D7D7"/>
+          <w:sz w:val="30"/>
+          <w:szCs w:val="30"/>
+          <w:lang w:eastAsia="en-GB"/>
+        </w:rPr>
+        <w:t>pOutput</w:t>
+      </w:r>
+      <w:proofErr w:type="spellEnd"/>
+      <w:r>
+        <w:rPr>
+          <w:rFonts w:ascii="Consolas" w:eastAsia="Times New Roman" w:hAnsi="Consolas" w:cs="Times New Roman"/>
+          <w:color w:val="D7D7D7"/>
+          <w:sz w:val="30"/>
+          <w:szCs w:val="30"/>
+          <w:lang w:eastAsia="en-GB"/>
+        </w:rPr>
+        <w:t> </w:t>
       </w:r>
       <w:r>
         <w:rPr>
@@ -14220,7 +15751,18 @@
           <w:szCs w:val="30"/>
           <w:lang w:eastAsia="en-GB"/>
         </w:rPr>
-        <w:t> document.</w:t>
+        <w:t> </w:t>
+      </w:r>
+      <w:proofErr w:type="gramStart"/>
+      <w:r>
+        <w:rPr>
+          <w:rFonts w:ascii="Consolas" w:eastAsia="Times New Roman" w:hAnsi="Consolas" w:cs="Times New Roman"/>
+          <w:color w:val="D7D7D7"/>
+          <w:sz w:val="30"/>
+          <w:szCs w:val="30"/>
+          <w:lang w:eastAsia="en-GB"/>
+        </w:rPr>
+        <w:t>document.</w:t>
       </w:r>
       <w:r>
         <w:rPr>
@@ -14232,6 +15774,7 @@
         </w:rPr>
         <w:t>getElementById</w:t>
       </w:r>
+      <w:proofErr w:type="gramEnd"/>
       <w:r>
         <w:rPr>
           <w:rFonts w:ascii="Consolas" w:eastAsia="Times New Roman" w:hAnsi="Consolas" w:cs="Times New Roman"/>
@@ -14250,7 +15793,29 @@
           <w:szCs w:val="30"/>
           <w:lang w:eastAsia="en-GB"/>
         </w:rPr>
-        <w:t>'pOutput'</w:t>
+        <w:t>'</w:t>
+      </w:r>
+      <w:proofErr w:type="spellStart"/>
+      <w:r>
+        <w:rPr>
+          <w:rFonts w:ascii="Consolas" w:eastAsia="Times New Roman" w:hAnsi="Consolas" w:cs="Times New Roman"/>
+          <w:color w:val="E6DB74"/>
+          <w:sz w:val="30"/>
+          <w:szCs w:val="30"/>
+          <w:lang w:eastAsia="en-GB"/>
+        </w:rPr>
+        <w:t>pOutput</w:t>
+      </w:r>
+      <w:proofErr w:type="spellEnd"/>
+      <w:r>
+        <w:rPr>
+          <w:rFonts w:ascii="Consolas" w:eastAsia="Times New Roman" w:hAnsi="Consolas" w:cs="Times New Roman"/>
+          <w:color w:val="E6DB74"/>
+          <w:sz w:val="30"/>
+          <w:szCs w:val="30"/>
+          <w:lang w:eastAsia="en-GB"/>
+        </w:rPr>
+        <w:t>'</w:t>
       </w:r>
       <w:r>
         <w:rPr>
@@ -14283,7 +15848,29 @@
           <w:szCs w:val="30"/>
           <w:lang w:eastAsia="en-GB"/>
         </w:rPr>
-        <w:t>      pOutput.innerHTML </w:t>
+        <w:t>      </w:t>
+      </w:r>
+      <w:proofErr w:type="spellStart"/>
+      <w:r>
+        <w:rPr>
+          <w:rFonts w:ascii="Consolas" w:eastAsia="Times New Roman" w:hAnsi="Consolas" w:cs="Times New Roman"/>
+          <w:color w:val="D7D7D7"/>
+          <w:sz w:val="30"/>
+          <w:szCs w:val="30"/>
+          <w:lang w:eastAsia="en-GB"/>
+        </w:rPr>
+        <w:t>pOutput.innerHTML</w:t>
+      </w:r>
+      <w:proofErr w:type="spellEnd"/>
+      <w:r>
+        <w:rPr>
+          <w:rFonts w:ascii="Consolas" w:eastAsia="Times New Roman" w:hAnsi="Consolas" w:cs="Times New Roman"/>
+          <w:color w:val="D7D7D7"/>
+          <w:sz w:val="30"/>
+          <w:szCs w:val="30"/>
+          <w:lang w:eastAsia="en-GB"/>
+        </w:rPr>
+        <w:t> </w:t>
       </w:r>
       <w:r>
         <w:rPr>
@@ -14343,8 +15930,10 @@
           <w:szCs w:val="30"/>
           <w:lang w:eastAsia="en-GB"/>
         </w:rPr>
-        <w:t> e</w:t>
-      </w:r>
+        <w:t> </w:t>
+      </w:r>
+      <w:proofErr w:type="spellStart"/>
+      <w:proofErr w:type="gramStart"/>
       <w:r>
         <w:rPr>
           <w:rFonts w:ascii="Consolas" w:eastAsia="Times New Roman" w:hAnsi="Consolas" w:cs="Times New Roman"/>
@@ -14353,7 +15942,7 @@
           <w:szCs w:val="30"/>
           <w:lang w:eastAsia="en-GB"/>
         </w:rPr>
-        <w:t>vent</w:t>
+        <w:t>e</w:t>
       </w:r>
       <w:r>
         <w:rPr>
@@ -14363,7 +15952,29 @@
           <w:szCs w:val="30"/>
           <w:lang w:eastAsia="en-GB"/>
         </w:rPr>
-        <w:t>.detail </w:t>
+        <w:t>vent</w:t>
+      </w:r>
+      <w:r>
+        <w:rPr>
+          <w:rFonts w:ascii="Consolas" w:eastAsia="Times New Roman" w:hAnsi="Consolas" w:cs="Times New Roman"/>
+          <w:color w:val="D7D7D7"/>
+          <w:sz w:val="30"/>
+          <w:szCs w:val="30"/>
+          <w:lang w:eastAsia="en-GB"/>
+        </w:rPr>
+        <w:t>.detail</w:t>
+      </w:r>
+      <w:proofErr w:type="spellEnd"/>
+      <w:proofErr w:type="gramEnd"/>
+      <w:r>
+        <w:rPr>
+          <w:rFonts w:ascii="Consolas" w:eastAsia="Times New Roman" w:hAnsi="Consolas" w:cs="Times New Roman"/>
+          <w:color w:val="D7D7D7"/>
+          <w:sz w:val="30"/>
+          <w:szCs w:val="30"/>
+          <w:lang w:eastAsia="en-GB"/>
+        </w:rPr>
+        <w:t> </w:t>
       </w:r>
       <w:r>
         <w:rPr>
@@ -14559,7 +16170,33 @@
           <w:szCs w:val="28"/>
           <w:shd w:val="clear" w:color="auto" w:fill="FFFFFF"/>
         </w:rPr>
-        <w:t>‘childClick’</w:t>
+        <w:t>‘</w:t>
+      </w:r>
+      <w:proofErr w:type="spellStart"/>
+      <w:r>
+        <w:rPr>
+          <w:rFonts w:ascii="Segoe UI" w:hAnsi="Segoe UI" w:cs="Segoe UI"/>
+          <w:b/>
+          <w:bCs/>
+          <w:color w:val="333333"/>
+          <w:sz w:val="28"/>
+          <w:szCs w:val="28"/>
+          <w:shd w:val="clear" w:color="auto" w:fill="FFFFFF"/>
+        </w:rPr>
+        <w:t>childClick</w:t>
+      </w:r>
+      <w:proofErr w:type="spellEnd"/>
+      <w:r>
+        <w:rPr>
+          <w:rFonts w:ascii="Segoe UI" w:hAnsi="Segoe UI" w:cs="Segoe UI"/>
+          <w:b/>
+          <w:bCs/>
+          <w:color w:val="333333"/>
+          <w:sz w:val="28"/>
+          <w:szCs w:val="28"/>
+          <w:shd w:val="clear" w:color="auto" w:fill="FFFFFF"/>
+        </w:rPr>
+        <w:t>’</w:t>
       </w:r>
       <w:r>
         <w:rPr>

</xml_diff>